<commit_message>
Use Case Decs 2
</commit_message>
<xml_diff>
--- a/SSYSADD1 DOCU/Diagrams/Word File/Use Case Description.docx
+++ b/SSYSADD1 DOCU/Diagrams/Word File/Use Case Description.docx
@@ -1341,8 +1341,6 @@
               </w:rPr>
               <w:t>5.1. System will move the newly registered user's information to the main database</w:t>
             </w:r>
-            <w:bookmarkStart w:id="0" w:name="_GoBack"/>
-            <w:bookmarkEnd w:id="0"/>
           </w:p>
         </w:tc>
       </w:tr>
@@ -1444,7 +1442,1296 @@
     <w:p/>
     <w:p/>
     <w:p/>
-    <w:p/>
+    <w:tbl>
+      <w:tblPr>
+        <w:tblW w:w="9743" w:type="dxa"/>
+        <w:tblInd w:w="108" w:type="dxa"/>
+        <w:tblLook w:val="04A0" w:firstRow="1" w:lastRow="0" w:firstColumn="1" w:lastColumn="0" w:noHBand="0" w:noVBand="1"/>
+      </w:tblPr>
+      <w:tblGrid>
+        <w:gridCol w:w="1973"/>
+        <w:gridCol w:w="2292"/>
+        <w:gridCol w:w="5478"/>
+      </w:tblGrid>
+      <w:tr>
+        <w:trPr>
+          <w:trHeight w:val="92"/>
+        </w:trPr>
+        <w:tc>
+          <w:tcPr>
+            <w:tcW w:w="1973" w:type="dxa"/>
+            <w:tcBorders>
+              <w:top w:val="single" w:sz="4" w:space="0" w:color="auto"/>
+              <w:left w:val="single" w:sz="4" w:space="0" w:color="auto"/>
+              <w:bottom w:val="single" w:sz="4" w:space="0" w:color="auto"/>
+              <w:right w:val="single" w:sz="4" w:space="0" w:color="auto"/>
+            </w:tcBorders>
+            <w:shd w:val="clear" w:color="auto" w:fill="auto"/>
+            <w:noWrap/>
+            <w:vAlign w:val="bottom"/>
+            <w:hideMark/>
+          </w:tcPr>
+          <w:p>
+            <w:pPr>
+              <w:spacing w:after="0" w:line="240" w:lineRule="auto"/>
+              <w:rPr>
+                <w:rFonts w:ascii="Calibri" w:eastAsia="Times New Roman" w:hAnsi="Calibri" w:cs="Calibri"/>
+                <w:b/>
+                <w:bCs/>
+                <w:color w:val="000000"/>
+                <w:lang w:eastAsia="en-PH"/>
+              </w:rPr>
+            </w:pPr>
+            <w:r>
+              <w:rPr>
+                <w:rFonts w:ascii="Calibri" w:eastAsia="Times New Roman" w:hAnsi="Calibri" w:cs="Calibri"/>
+                <w:b/>
+                <w:bCs/>
+                <w:color w:val="000000"/>
+                <w:lang w:eastAsia="en-PH"/>
+              </w:rPr>
+              <w:lastRenderedPageBreak/>
+              <w:t>Use Case</w:t>
+            </w:r>
+          </w:p>
+        </w:tc>
+        <w:tc>
+          <w:tcPr>
+            <w:tcW w:w="7770" w:type="dxa"/>
+            <w:gridSpan w:val="2"/>
+            <w:tcBorders>
+              <w:top w:val="single" w:sz="4" w:space="0" w:color="auto"/>
+              <w:left w:val="nil"/>
+              <w:bottom w:val="single" w:sz="4" w:space="0" w:color="auto"/>
+              <w:right w:val="single" w:sz="4" w:space="0" w:color="auto"/>
+            </w:tcBorders>
+            <w:shd w:val="clear" w:color="auto" w:fill="auto"/>
+            <w:noWrap/>
+            <w:vAlign w:val="bottom"/>
+            <w:hideMark/>
+          </w:tcPr>
+          <w:p>
+            <w:pPr>
+              <w:spacing w:after="0" w:line="240" w:lineRule="auto"/>
+              <w:rPr>
+                <w:rFonts w:ascii="Calibri" w:eastAsia="Times New Roman" w:hAnsi="Calibri" w:cs="Calibri"/>
+                <w:color w:val="000000"/>
+                <w:lang w:eastAsia="en-PH"/>
+              </w:rPr>
+            </w:pPr>
+            <w:r>
+              <w:rPr>
+                <w:rFonts w:ascii="Calibri" w:eastAsia="Times New Roman" w:hAnsi="Calibri" w:cs="Calibri"/>
+                <w:color w:val="000000"/>
+                <w:lang w:eastAsia="en-PH"/>
+              </w:rPr>
+              <w:t>Search for Dermatologist</w:t>
+            </w:r>
+          </w:p>
+        </w:tc>
+      </w:tr>
+      <w:tr>
+        <w:trPr>
+          <w:trHeight w:val="92"/>
+        </w:trPr>
+        <w:tc>
+          <w:tcPr>
+            <w:tcW w:w="1973" w:type="dxa"/>
+            <w:tcBorders>
+              <w:top w:val="nil"/>
+              <w:left w:val="single" w:sz="4" w:space="0" w:color="auto"/>
+              <w:bottom w:val="single" w:sz="4" w:space="0" w:color="auto"/>
+              <w:right w:val="single" w:sz="4" w:space="0" w:color="auto"/>
+            </w:tcBorders>
+            <w:shd w:val="clear" w:color="auto" w:fill="auto"/>
+            <w:noWrap/>
+            <w:vAlign w:val="bottom"/>
+            <w:hideMark/>
+          </w:tcPr>
+          <w:p>
+            <w:pPr>
+              <w:spacing w:after="0" w:line="240" w:lineRule="auto"/>
+              <w:rPr>
+                <w:rFonts w:ascii="Calibri" w:eastAsia="Times New Roman" w:hAnsi="Calibri" w:cs="Calibri"/>
+                <w:b/>
+                <w:bCs/>
+                <w:color w:val="000000"/>
+                <w:lang w:eastAsia="en-PH"/>
+              </w:rPr>
+            </w:pPr>
+            <w:r>
+              <w:rPr>
+                <w:rFonts w:ascii="Calibri" w:eastAsia="Times New Roman" w:hAnsi="Calibri" w:cs="Calibri"/>
+                <w:b/>
+                <w:bCs/>
+                <w:color w:val="000000"/>
+                <w:lang w:eastAsia="en-PH"/>
+              </w:rPr>
+              <w:t>Scenario</w:t>
+            </w:r>
+          </w:p>
+        </w:tc>
+        <w:tc>
+          <w:tcPr>
+            <w:tcW w:w="7770" w:type="dxa"/>
+            <w:gridSpan w:val="2"/>
+            <w:tcBorders>
+              <w:top w:val="single" w:sz="4" w:space="0" w:color="auto"/>
+              <w:left w:val="nil"/>
+              <w:bottom w:val="single" w:sz="4" w:space="0" w:color="auto"/>
+              <w:right w:val="single" w:sz="4" w:space="0" w:color="auto"/>
+            </w:tcBorders>
+            <w:shd w:val="clear" w:color="auto" w:fill="auto"/>
+            <w:noWrap/>
+            <w:vAlign w:val="bottom"/>
+            <w:hideMark/>
+          </w:tcPr>
+          <w:p>
+            <w:pPr>
+              <w:spacing w:after="0" w:line="240" w:lineRule="auto"/>
+              <w:rPr>
+                <w:rFonts w:ascii="Calibri" w:eastAsia="Times New Roman" w:hAnsi="Calibri" w:cs="Calibri"/>
+                <w:color w:val="000000"/>
+                <w:lang w:eastAsia="en-PH"/>
+              </w:rPr>
+            </w:pPr>
+            <w:r>
+              <w:rPr>
+                <w:rFonts w:ascii="Calibri" w:eastAsia="Times New Roman" w:hAnsi="Calibri" w:cs="Calibri"/>
+                <w:color w:val="000000"/>
+                <w:lang w:eastAsia="en-PH"/>
+              </w:rPr>
+              <w:t>The patient will look for nearby Derma Clinics</w:t>
+            </w:r>
+          </w:p>
+        </w:tc>
+      </w:tr>
+      <w:tr>
+        <w:trPr>
+          <w:trHeight w:val="92"/>
+        </w:trPr>
+        <w:tc>
+          <w:tcPr>
+            <w:tcW w:w="1973" w:type="dxa"/>
+            <w:tcBorders>
+              <w:top w:val="nil"/>
+              <w:left w:val="single" w:sz="4" w:space="0" w:color="auto"/>
+              <w:bottom w:val="single" w:sz="4" w:space="0" w:color="auto"/>
+              <w:right w:val="single" w:sz="4" w:space="0" w:color="auto"/>
+            </w:tcBorders>
+            <w:shd w:val="clear" w:color="auto" w:fill="auto"/>
+            <w:noWrap/>
+            <w:vAlign w:val="bottom"/>
+            <w:hideMark/>
+          </w:tcPr>
+          <w:p>
+            <w:pPr>
+              <w:spacing w:after="0" w:line="240" w:lineRule="auto"/>
+              <w:rPr>
+                <w:rFonts w:ascii="Calibri" w:eastAsia="Times New Roman" w:hAnsi="Calibri" w:cs="Calibri"/>
+                <w:b/>
+                <w:bCs/>
+                <w:color w:val="000000"/>
+                <w:lang w:eastAsia="en-PH"/>
+              </w:rPr>
+            </w:pPr>
+            <w:r>
+              <w:rPr>
+                <w:rFonts w:ascii="Calibri" w:eastAsia="Times New Roman" w:hAnsi="Calibri" w:cs="Calibri"/>
+                <w:b/>
+                <w:bCs/>
+                <w:color w:val="000000"/>
+                <w:lang w:eastAsia="en-PH"/>
+              </w:rPr>
+              <w:t>Triggering Event</w:t>
+            </w:r>
+          </w:p>
+        </w:tc>
+        <w:tc>
+          <w:tcPr>
+            <w:tcW w:w="7770" w:type="dxa"/>
+            <w:gridSpan w:val="2"/>
+            <w:tcBorders>
+              <w:top w:val="single" w:sz="4" w:space="0" w:color="auto"/>
+              <w:left w:val="nil"/>
+              <w:bottom w:val="single" w:sz="4" w:space="0" w:color="auto"/>
+              <w:right w:val="single" w:sz="4" w:space="0" w:color="auto"/>
+            </w:tcBorders>
+            <w:shd w:val="clear" w:color="auto" w:fill="auto"/>
+            <w:noWrap/>
+            <w:vAlign w:val="bottom"/>
+            <w:hideMark/>
+          </w:tcPr>
+          <w:p>
+            <w:pPr>
+              <w:spacing w:after="0" w:line="240" w:lineRule="auto"/>
+              <w:rPr>
+                <w:rFonts w:ascii="Calibri" w:eastAsia="Times New Roman" w:hAnsi="Calibri" w:cs="Calibri"/>
+                <w:color w:val="000000"/>
+                <w:lang w:eastAsia="en-PH"/>
+              </w:rPr>
+            </w:pPr>
+            <w:r>
+              <w:rPr>
+                <w:rFonts w:ascii="Calibri" w:eastAsia="Times New Roman" w:hAnsi="Calibri" w:cs="Calibri"/>
+                <w:color w:val="000000"/>
+                <w:lang w:eastAsia="en-PH"/>
+              </w:rPr>
+              <w:t>Patient needs to see a doctor</w:t>
+            </w:r>
+          </w:p>
+        </w:tc>
+      </w:tr>
+      <w:tr>
+        <w:trPr>
+          <w:trHeight w:val="92"/>
+        </w:trPr>
+        <w:tc>
+          <w:tcPr>
+            <w:tcW w:w="1973" w:type="dxa"/>
+            <w:tcBorders>
+              <w:top w:val="nil"/>
+              <w:left w:val="single" w:sz="4" w:space="0" w:color="auto"/>
+              <w:bottom w:val="single" w:sz="4" w:space="0" w:color="auto"/>
+              <w:right w:val="single" w:sz="4" w:space="0" w:color="auto"/>
+            </w:tcBorders>
+            <w:shd w:val="clear" w:color="auto" w:fill="auto"/>
+            <w:noWrap/>
+            <w:vAlign w:val="bottom"/>
+            <w:hideMark/>
+          </w:tcPr>
+          <w:p>
+            <w:pPr>
+              <w:spacing w:after="0" w:line="240" w:lineRule="auto"/>
+              <w:rPr>
+                <w:rFonts w:ascii="Calibri" w:eastAsia="Times New Roman" w:hAnsi="Calibri" w:cs="Calibri"/>
+                <w:b/>
+                <w:bCs/>
+                <w:color w:val="000000"/>
+                <w:lang w:eastAsia="en-PH"/>
+              </w:rPr>
+            </w:pPr>
+            <w:r>
+              <w:rPr>
+                <w:rFonts w:ascii="Calibri" w:eastAsia="Times New Roman" w:hAnsi="Calibri" w:cs="Calibri"/>
+                <w:b/>
+                <w:bCs/>
+                <w:color w:val="000000"/>
+                <w:lang w:eastAsia="en-PH"/>
+              </w:rPr>
+              <w:t>Brief Description</w:t>
+            </w:r>
+          </w:p>
+        </w:tc>
+        <w:tc>
+          <w:tcPr>
+            <w:tcW w:w="7770" w:type="dxa"/>
+            <w:gridSpan w:val="2"/>
+            <w:tcBorders>
+              <w:top w:val="single" w:sz="4" w:space="0" w:color="auto"/>
+              <w:left w:val="nil"/>
+              <w:bottom w:val="single" w:sz="4" w:space="0" w:color="auto"/>
+              <w:right w:val="single" w:sz="4" w:space="0" w:color="auto"/>
+            </w:tcBorders>
+            <w:shd w:val="clear" w:color="auto" w:fill="auto"/>
+            <w:noWrap/>
+            <w:vAlign w:val="bottom"/>
+            <w:hideMark/>
+          </w:tcPr>
+          <w:p>
+            <w:pPr>
+              <w:spacing w:after="0" w:line="240" w:lineRule="auto"/>
+              <w:rPr>
+                <w:rFonts w:ascii="Calibri" w:eastAsia="Times New Roman" w:hAnsi="Calibri" w:cs="Calibri"/>
+                <w:color w:val="000000"/>
+                <w:lang w:eastAsia="en-PH"/>
+              </w:rPr>
+            </w:pPr>
+            <w:r>
+              <w:rPr>
+                <w:rFonts w:ascii="Calibri" w:eastAsia="Times New Roman" w:hAnsi="Calibri" w:cs="Calibri"/>
+                <w:color w:val="000000"/>
+                <w:lang w:eastAsia="en-PH"/>
+              </w:rPr>
+              <w:t>The patient will look for a derma that is near his location and check the availability of the dermatologist</w:t>
+            </w:r>
+          </w:p>
+        </w:tc>
+      </w:tr>
+      <w:tr>
+        <w:trPr>
+          <w:trHeight w:val="92"/>
+        </w:trPr>
+        <w:tc>
+          <w:tcPr>
+            <w:tcW w:w="1973" w:type="dxa"/>
+            <w:tcBorders>
+              <w:top w:val="nil"/>
+              <w:left w:val="single" w:sz="4" w:space="0" w:color="auto"/>
+              <w:bottom w:val="single" w:sz="4" w:space="0" w:color="auto"/>
+              <w:right w:val="single" w:sz="4" w:space="0" w:color="auto"/>
+            </w:tcBorders>
+            <w:shd w:val="clear" w:color="auto" w:fill="auto"/>
+            <w:noWrap/>
+            <w:vAlign w:val="bottom"/>
+            <w:hideMark/>
+          </w:tcPr>
+          <w:p>
+            <w:pPr>
+              <w:spacing w:after="0" w:line="240" w:lineRule="auto"/>
+              <w:rPr>
+                <w:rFonts w:ascii="Calibri" w:eastAsia="Times New Roman" w:hAnsi="Calibri" w:cs="Calibri"/>
+                <w:b/>
+                <w:bCs/>
+                <w:color w:val="000000"/>
+                <w:lang w:eastAsia="en-PH"/>
+              </w:rPr>
+            </w:pPr>
+            <w:r>
+              <w:rPr>
+                <w:rFonts w:ascii="Calibri" w:eastAsia="Times New Roman" w:hAnsi="Calibri" w:cs="Calibri"/>
+                <w:b/>
+                <w:bCs/>
+                <w:color w:val="000000"/>
+                <w:lang w:eastAsia="en-PH"/>
+              </w:rPr>
+              <w:t>Actor</w:t>
+            </w:r>
+          </w:p>
+        </w:tc>
+        <w:tc>
+          <w:tcPr>
+            <w:tcW w:w="7770" w:type="dxa"/>
+            <w:gridSpan w:val="2"/>
+            <w:tcBorders>
+              <w:top w:val="single" w:sz="4" w:space="0" w:color="auto"/>
+              <w:left w:val="nil"/>
+              <w:bottom w:val="single" w:sz="4" w:space="0" w:color="auto"/>
+              <w:right w:val="single" w:sz="4" w:space="0" w:color="auto"/>
+            </w:tcBorders>
+            <w:shd w:val="clear" w:color="auto" w:fill="auto"/>
+            <w:noWrap/>
+            <w:vAlign w:val="bottom"/>
+            <w:hideMark/>
+          </w:tcPr>
+          <w:p>
+            <w:pPr>
+              <w:spacing w:after="0" w:line="240" w:lineRule="auto"/>
+              <w:rPr>
+                <w:rFonts w:ascii="Calibri" w:eastAsia="Times New Roman" w:hAnsi="Calibri" w:cs="Calibri"/>
+                <w:color w:val="000000"/>
+                <w:lang w:eastAsia="en-PH"/>
+              </w:rPr>
+            </w:pPr>
+            <w:r>
+              <w:rPr>
+                <w:rFonts w:ascii="Calibri" w:eastAsia="Times New Roman" w:hAnsi="Calibri" w:cs="Calibri"/>
+                <w:color w:val="000000"/>
+                <w:lang w:eastAsia="en-PH"/>
+              </w:rPr>
+              <w:t>Patient</w:t>
+            </w:r>
+          </w:p>
+        </w:tc>
+      </w:tr>
+      <w:tr>
+        <w:trPr>
+          <w:trHeight w:val="92"/>
+        </w:trPr>
+        <w:tc>
+          <w:tcPr>
+            <w:tcW w:w="1973" w:type="dxa"/>
+            <w:tcBorders>
+              <w:top w:val="nil"/>
+              <w:left w:val="single" w:sz="4" w:space="0" w:color="auto"/>
+              <w:bottom w:val="single" w:sz="4" w:space="0" w:color="auto"/>
+              <w:right w:val="single" w:sz="4" w:space="0" w:color="auto"/>
+            </w:tcBorders>
+            <w:shd w:val="clear" w:color="auto" w:fill="auto"/>
+            <w:noWrap/>
+            <w:vAlign w:val="bottom"/>
+            <w:hideMark/>
+          </w:tcPr>
+          <w:p>
+            <w:pPr>
+              <w:spacing w:after="0" w:line="240" w:lineRule="auto"/>
+              <w:rPr>
+                <w:rFonts w:ascii="Calibri" w:eastAsia="Times New Roman" w:hAnsi="Calibri" w:cs="Calibri"/>
+                <w:b/>
+                <w:bCs/>
+                <w:color w:val="000000"/>
+                <w:lang w:eastAsia="en-PH"/>
+              </w:rPr>
+            </w:pPr>
+            <w:r>
+              <w:rPr>
+                <w:rFonts w:ascii="Calibri" w:eastAsia="Times New Roman" w:hAnsi="Calibri" w:cs="Calibri"/>
+                <w:b/>
+                <w:bCs/>
+                <w:color w:val="000000"/>
+                <w:lang w:eastAsia="en-PH"/>
+              </w:rPr>
+              <w:t>Related Use Cases</w:t>
+            </w:r>
+          </w:p>
+        </w:tc>
+        <w:tc>
+          <w:tcPr>
+            <w:tcW w:w="7770" w:type="dxa"/>
+            <w:gridSpan w:val="2"/>
+            <w:tcBorders>
+              <w:top w:val="single" w:sz="4" w:space="0" w:color="auto"/>
+              <w:left w:val="nil"/>
+              <w:bottom w:val="single" w:sz="4" w:space="0" w:color="auto"/>
+              <w:right w:val="single" w:sz="4" w:space="0" w:color="auto"/>
+            </w:tcBorders>
+            <w:shd w:val="clear" w:color="auto" w:fill="auto"/>
+            <w:noWrap/>
+            <w:vAlign w:val="bottom"/>
+            <w:hideMark/>
+          </w:tcPr>
+          <w:p>
+            <w:pPr>
+              <w:spacing w:after="0" w:line="240" w:lineRule="auto"/>
+              <w:rPr>
+                <w:rFonts w:ascii="Calibri" w:eastAsia="Times New Roman" w:hAnsi="Calibri" w:cs="Calibri"/>
+                <w:color w:val="000000"/>
+                <w:lang w:eastAsia="en-PH"/>
+              </w:rPr>
+            </w:pPr>
+          </w:p>
+        </w:tc>
+      </w:tr>
+      <w:tr>
+        <w:trPr>
+          <w:trHeight w:val="92"/>
+        </w:trPr>
+        <w:tc>
+          <w:tcPr>
+            <w:tcW w:w="1973" w:type="dxa"/>
+            <w:tcBorders>
+              <w:top w:val="nil"/>
+              <w:left w:val="single" w:sz="4" w:space="0" w:color="auto"/>
+              <w:bottom w:val="single" w:sz="4" w:space="0" w:color="auto"/>
+              <w:right w:val="single" w:sz="4" w:space="0" w:color="auto"/>
+            </w:tcBorders>
+            <w:shd w:val="clear" w:color="auto" w:fill="auto"/>
+            <w:noWrap/>
+            <w:vAlign w:val="bottom"/>
+            <w:hideMark/>
+          </w:tcPr>
+          <w:p>
+            <w:pPr>
+              <w:spacing w:after="0" w:line="240" w:lineRule="auto"/>
+              <w:rPr>
+                <w:rFonts w:ascii="Calibri" w:eastAsia="Times New Roman" w:hAnsi="Calibri" w:cs="Calibri"/>
+                <w:b/>
+                <w:bCs/>
+                <w:color w:val="000000"/>
+                <w:lang w:eastAsia="en-PH"/>
+              </w:rPr>
+            </w:pPr>
+            <w:r>
+              <w:rPr>
+                <w:rFonts w:ascii="Calibri" w:eastAsia="Times New Roman" w:hAnsi="Calibri" w:cs="Calibri"/>
+                <w:b/>
+                <w:bCs/>
+                <w:color w:val="000000"/>
+                <w:lang w:eastAsia="en-PH"/>
+              </w:rPr>
+              <w:t>Stakeholder</w:t>
+            </w:r>
+          </w:p>
+        </w:tc>
+        <w:tc>
+          <w:tcPr>
+            <w:tcW w:w="7770" w:type="dxa"/>
+            <w:gridSpan w:val="2"/>
+            <w:tcBorders>
+              <w:top w:val="single" w:sz="4" w:space="0" w:color="auto"/>
+              <w:left w:val="nil"/>
+              <w:bottom w:val="single" w:sz="4" w:space="0" w:color="auto"/>
+              <w:right w:val="single" w:sz="4" w:space="0" w:color="auto"/>
+            </w:tcBorders>
+            <w:shd w:val="clear" w:color="auto" w:fill="auto"/>
+            <w:noWrap/>
+            <w:vAlign w:val="bottom"/>
+            <w:hideMark/>
+          </w:tcPr>
+          <w:p>
+            <w:pPr>
+              <w:spacing w:after="0" w:line="240" w:lineRule="auto"/>
+              <w:rPr>
+                <w:rFonts w:ascii="Calibri" w:eastAsia="Times New Roman" w:hAnsi="Calibri" w:cs="Calibri"/>
+                <w:color w:val="000000"/>
+                <w:lang w:eastAsia="en-PH"/>
+              </w:rPr>
+            </w:pPr>
+            <w:r>
+              <w:rPr>
+                <w:rFonts w:ascii="Calibri" w:eastAsia="Times New Roman" w:hAnsi="Calibri" w:cs="Calibri"/>
+                <w:color w:val="000000"/>
+                <w:lang w:eastAsia="en-PH"/>
+              </w:rPr>
+              <w:t>Patient</w:t>
+            </w:r>
+          </w:p>
+        </w:tc>
+      </w:tr>
+      <w:tr>
+        <w:trPr>
+          <w:trHeight w:val="92"/>
+        </w:trPr>
+        <w:tc>
+          <w:tcPr>
+            <w:tcW w:w="1973" w:type="dxa"/>
+            <w:tcBorders>
+              <w:top w:val="nil"/>
+              <w:left w:val="single" w:sz="4" w:space="0" w:color="auto"/>
+              <w:bottom w:val="single" w:sz="4" w:space="0" w:color="auto"/>
+              <w:right w:val="single" w:sz="4" w:space="0" w:color="auto"/>
+            </w:tcBorders>
+            <w:shd w:val="clear" w:color="auto" w:fill="auto"/>
+            <w:noWrap/>
+            <w:vAlign w:val="bottom"/>
+            <w:hideMark/>
+          </w:tcPr>
+          <w:p>
+            <w:pPr>
+              <w:spacing w:after="0" w:line="240" w:lineRule="auto"/>
+              <w:rPr>
+                <w:rFonts w:ascii="Calibri" w:eastAsia="Times New Roman" w:hAnsi="Calibri" w:cs="Calibri"/>
+                <w:b/>
+                <w:bCs/>
+                <w:color w:val="000000"/>
+                <w:lang w:eastAsia="en-PH"/>
+              </w:rPr>
+            </w:pPr>
+            <w:r>
+              <w:rPr>
+                <w:rFonts w:ascii="Calibri" w:eastAsia="Times New Roman" w:hAnsi="Calibri" w:cs="Calibri"/>
+                <w:b/>
+                <w:bCs/>
+                <w:color w:val="000000"/>
+                <w:lang w:eastAsia="en-PH"/>
+              </w:rPr>
+              <w:t>Pre-Condition</w:t>
+            </w:r>
+          </w:p>
+        </w:tc>
+        <w:tc>
+          <w:tcPr>
+            <w:tcW w:w="7770" w:type="dxa"/>
+            <w:gridSpan w:val="2"/>
+            <w:tcBorders>
+              <w:top w:val="single" w:sz="4" w:space="0" w:color="auto"/>
+              <w:left w:val="nil"/>
+              <w:bottom w:val="single" w:sz="4" w:space="0" w:color="auto"/>
+              <w:right w:val="single" w:sz="4" w:space="0" w:color="auto"/>
+            </w:tcBorders>
+            <w:shd w:val="clear" w:color="auto" w:fill="auto"/>
+            <w:noWrap/>
+            <w:vAlign w:val="bottom"/>
+            <w:hideMark/>
+          </w:tcPr>
+          <w:p>
+            <w:pPr>
+              <w:spacing w:after="0" w:line="240" w:lineRule="auto"/>
+              <w:rPr>
+                <w:rFonts w:ascii="Calibri" w:eastAsia="Times New Roman" w:hAnsi="Calibri" w:cs="Calibri"/>
+                <w:color w:val="000000"/>
+                <w:lang w:eastAsia="en-PH"/>
+              </w:rPr>
+            </w:pPr>
+            <w:r>
+              <w:rPr>
+                <w:rFonts w:ascii="Calibri" w:eastAsia="Times New Roman" w:hAnsi="Calibri" w:cs="Calibri"/>
+                <w:color w:val="000000"/>
+                <w:lang w:eastAsia="en-PH"/>
+              </w:rPr>
+              <w:t>Register in the Application</w:t>
+            </w:r>
+          </w:p>
+        </w:tc>
+      </w:tr>
+      <w:tr>
+        <w:trPr>
+          <w:trHeight w:val="92"/>
+        </w:trPr>
+        <w:tc>
+          <w:tcPr>
+            <w:tcW w:w="1973" w:type="dxa"/>
+            <w:tcBorders>
+              <w:top w:val="nil"/>
+              <w:left w:val="single" w:sz="4" w:space="0" w:color="auto"/>
+              <w:bottom w:val="single" w:sz="4" w:space="0" w:color="auto"/>
+              <w:right w:val="single" w:sz="4" w:space="0" w:color="auto"/>
+            </w:tcBorders>
+            <w:shd w:val="clear" w:color="auto" w:fill="auto"/>
+            <w:noWrap/>
+            <w:vAlign w:val="bottom"/>
+            <w:hideMark/>
+          </w:tcPr>
+          <w:p>
+            <w:pPr>
+              <w:spacing w:after="0" w:line="240" w:lineRule="auto"/>
+              <w:rPr>
+                <w:rFonts w:ascii="Calibri" w:eastAsia="Times New Roman" w:hAnsi="Calibri" w:cs="Calibri"/>
+                <w:b/>
+                <w:bCs/>
+                <w:color w:val="000000"/>
+                <w:lang w:eastAsia="en-PH"/>
+              </w:rPr>
+            </w:pPr>
+            <w:r>
+              <w:rPr>
+                <w:rFonts w:ascii="Calibri" w:eastAsia="Times New Roman" w:hAnsi="Calibri" w:cs="Calibri"/>
+                <w:b/>
+                <w:bCs/>
+                <w:color w:val="000000"/>
+                <w:lang w:eastAsia="en-PH"/>
+              </w:rPr>
+              <w:t>Post-Condition</w:t>
+            </w:r>
+          </w:p>
+        </w:tc>
+        <w:tc>
+          <w:tcPr>
+            <w:tcW w:w="7770" w:type="dxa"/>
+            <w:gridSpan w:val="2"/>
+            <w:tcBorders>
+              <w:top w:val="single" w:sz="4" w:space="0" w:color="auto"/>
+              <w:left w:val="nil"/>
+              <w:bottom w:val="single" w:sz="4" w:space="0" w:color="auto"/>
+              <w:right w:val="single" w:sz="4" w:space="0" w:color="auto"/>
+            </w:tcBorders>
+            <w:shd w:val="clear" w:color="auto" w:fill="auto"/>
+            <w:noWrap/>
+            <w:vAlign w:val="bottom"/>
+            <w:hideMark/>
+          </w:tcPr>
+          <w:p>
+            <w:pPr>
+              <w:spacing w:after="0" w:line="240" w:lineRule="auto"/>
+              <w:rPr>
+                <w:rFonts w:ascii="Calibri" w:eastAsia="Times New Roman" w:hAnsi="Calibri" w:cs="Calibri"/>
+                <w:color w:val="000000"/>
+                <w:lang w:eastAsia="en-PH"/>
+              </w:rPr>
+            </w:pPr>
+            <w:r>
+              <w:rPr>
+                <w:rFonts w:ascii="Calibri" w:eastAsia="Times New Roman" w:hAnsi="Calibri" w:cs="Calibri"/>
+                <w:color w:val="000000"/>
+                <w:lang w:eastAsia="en-PH"/>
+              </w:rPr>
+              <w:t xml:space="preserve">Choose a Dermatologist </w:t>
+            </w:r>
+          </w:p>
+        </w:tc>
+      </w:tr>
+      <w:tr>
+        <w:trPr>
+          <w:trHeight w:val="92"/>
+        </w:trPr>
+        <w:tc>
+          <w:tcPr>
+            <w:tcW w:w="1973" w:type="dxa"/>
+            <w:tcBorders>
+              <w:top w:val="nil"/>
+              <w:left w:val="single" w:sz="4" w:space="0" w:color="auto"/>
+              <w:bottom w:val="nil"/>
+              <w:right w:val="single" w:sz="4" w:space="0" w:color="auto"/>
+            </w:tcBorders>
+            <w:shd w:val="clear" w:color="auto" w:fill="auto"/>
+            <w:noWrap/>
+            <w:vAlign w:val="bottom"/>
+            <w:hideMark/>
+          </w:tcPr>
+          <w:p>
+            <w:pPr>
+              <w:spacing w:after="0" w:line="240" w:lineRule="auto"/>
+              <w:rPr>
+                <w:rFonts w:ascii="Calibri" w:eastAsia="Times New Roman" w:hAnsi="Calibri" w:cs="Calibri"/>
+                <w:b/>
+                <w:bCs/>
+                <w:color w:val="000000"/>
+                <w:lang w:eastAsia="en-PH"/>
+              </w:rPr>
+            </w:pPr>
+            <w:r>
+              <w:rPr>
+                <w:rFonts w:ascii="Calibri" w:eastAsia="Times New Roman" w:hAnsi="Calibri" w:cs="Calibri"/>
+                <w:b/>
+                <w:bCs/>
+                <w:color w:val="000000"/>
+                <w:lang w:eastAsia="en-PH"/>
+              </w:rPr>
+              <w:t>Flow of Activities</w:t>
+            </w:r>
+          </w:p>
+        </w:tc>
+        <w:tc>
+          <w:tcPr>
+            <w:tcW w:w="2292" w:type="dxa"/>
+            <w:tcBorders>
+              <w:top w:val="nil"/>
+              <w:left w:val="nil"/>
+              <w:bottom w:val="single" w:sz="4" w:space="0" w:color="auto"/>
+              <w:right w:val="single" w:sz="4" w:space="0" w:color="auto"/>
+            </w:tcBorders>
+            <w:shd w:val="clear" w:color="auto" w:fill="auto"/>
+            <w:noWrap/>
+            <w:vAlign w:val="bottom"/>
+            <w:hideMark/>
+          </w:tcPr>
+          <w:p>
+            <w:pPr>
+              <w:spacing w:after="0" w:line="240" w:lineRule="auto"/>
+              <w:jc w:val="center"/>
+              <w:rPr>
+                <w:rFonts w:ascii="Calibri" w:eastAsia="Times New Roman" w:hAnsi="Calibri" w:cs="Calibri"/>
+                <w:b/>
+                <w:bCs/>
+                <w:color w:val="000000"/>
+                <w:lang w:eastAsia="en-PH"/>
+              </w:rPr>
+            </w:pPr>
+            <w:r>
+              <w:rPr>
+                <w:rFonts w:ascii="Calibri" w:eastAsia="Times New Roman" w:hAnsi="Calibri" w:cs="Calibri"/>
+                <w:b/>
+                <w:bCs/>
+                <w:color w:val="000000"/>
+                <w:lang w:eastAsia="en-PH"/>
+              </w:rPr>
+              <w:t>Actor</w:t>
+            </w:r>
+          </w:p>
+        </w:tc>
+        <w:tc>
+          <w:tcPr>
+            <w:tcW w:w="5478" w:type="dxa"/>
+            <w:tcBorders>
+              <w:top w:val="nil"/>
+              <w:left w:val="nil"/>
+              <w:bottom w:val="single" w:sz="4" w:space="0" w:color="auto"/>
+              <w:right w:val="single" w:sz="4" w:space="0" w:color="auto"/>
+            </w:tcBorders>
+            <w:shd w:val="clear" w:color="auto" w:fill="auto"/>
+            <w:noWrap/>
+            <w:vAlign w:val="bottom"/>
+            <w:hideMark/>
+          </w:tcPr>
+          <w:p>
+            <w:pPr>
+              <w:spacing w:after="0" w:line="240" w:lineRule="auto"/>
+              <w:jc w:val="center"/>
+              <w:rPr>
+                <w:rFonts w:ascii="Calibri" w:eastAsia="Times New Roman" w:hAnsi="Calibri" w:cs="Calibri"/>
+                <w:b/>
+                <w:bCs/>
+                <w:color w:val="000000"/>
+                <w:lang w:eastAsia="en-PH"/>
+              </w:rPr>
+            </w:pPr>
+            <w:r>
+              <w:rPr>
+                <w:rFonts w:ascii="Calibri" w:eastAsia="Times New Roman" w:hAnsi="Calibri" w:cs="Calibri"/>
+                <w:b/>
+                <w:bCs/>
+                <w:color w:val="000000"/>
+                <w:lang w:eastAsia="en-PH"/>
+              </w:rPr>
+              <w:t>System</w:t>
+            </w:r>
+          </w:p>
+        </w:tc>
+      </w:tr>
+      <w:tr>
+        <w:trPr>
+          <w:trHeight w:val="277"/>
+        </w:trPr>
+        <w:tc>
+          <w:tcPr>
+            <w:tcW w:w="1973" w:type="dxa"/>
+            <w:tcBorders>
+              <w:top w:val="nil"/>
+              <w:left w:val="single" w:sz="4" w:space="0" w:color="auto"/>
+              <w:bottom w:val="nil"/>
+              <w:right w:val="single" w:sz="4" w:space="0" w:color="auto"/>
+            </w:tcBorders>
+            <w:shd w:val="clear" w:color="auto" w:fill="auto"/>
+            <w:noWrap/>
+            <w:vAlign w:val="bottom"/>
+            <w:hideMark/>
+          </w:tcPr>
+          <w:p>
+            <w:pPr>
+              <w:spacing w:after="0" w:line="240" w:lineRule="auto"/>
+              <w:rPr>
+                <w:rFonts w:ascii="Calibri" w:eastAsia="Times New Roman" w:hAnsi="Calibri" w:cs="Calibri"/>
+                <w:b/>
+                <w:bCs/>
+                <w:color w:val="000000"/>
+                <w:lang w:eastAsia="en-PH"/>
+              </w:rPr>
+            </w:pPr>
+            <w:r>
+              <w:rPr>
+                <w:rFonts w:ascii="Calibri" w:eastAsia="Times New Roman" w:hAnsi="Calibri" w:cs="Calibri"/>
+                <w:b/>
+                <w:bCs/>
+                <w:color w:val="000000"/>
+                <w:lang w:eastAsia="en-PH"/>
+              </w:rPr>
+              <w:t> </w:t>
+            </w:r>
+          </w:p>
+        </w:tc>
+        <w:tc>
+          <w:tcPr>
+            <w:tcW w:w="2292" w:type="dxa"/>
+            <w:tcBorders>
+              <w:top w:val="nil"/>
+              <w:left w:val="nil"/>
+              <w:bottom w:val="single" w:sz="4" w:space="0" w:color="auto"/>
+              <w:right w:val="single" w:sz="4" w:space="0" w:color="auto"/>
+            </w:tcBorders>
+            <w:shd w:val="clear" w:color="auto" w:fill="auto"/>
+            <w:noWrap/>
+            <w:vAlign w:val="bottom"/>
+            <w:hideMark/>
+          </w:tcPr>
+          <w:p>
+            <w:pPr>
+              <w:spacing w:after="0" w:line="240" w:lineRule="auto"/>
+              <w:rPr>
+                <w:rFonts w:ascii="Calibri" w:eastAsia="Times New Roman" w:hAnsi="Calibri" w:cs="Calibri"/>
+                <w:color w:val="000000"/>
+                <w:lang w:eastAsia="en-PH"/>
+              </w:rPr>
+            </w:pPr>
+            <w:r>
+              <w:rPr>
+                <w:rFonts w:ascii="Calibri" w:eastAsia="Times New Roman" w:hAnsi="Calibri" w:cs="Calibri"/>
+                <w:color w:val="000000"/>
+                <w:lang w:eastAsia="en-PH"/>
+              </w:rPr>
+              <w:t>1. Ask the Patient to turn on his GPS to track his current location</w:t>
+            </w:r>
+          </w:p>
+        </w:tc>
+        <w:tc>
+          <w:tcPr>
+            <w:tcW w:w="5478" w:type="dxa"/>
+            <w:tcBorders>
+              <w:top w:val="nil"/>
+              <w:left w:val="nil"/>
+              <w:bottom w:val="single" w:sz="4" w:space="0" w:color="auto"/>
+              <w:right w:val="single" w:sz="4" w:space="0" w:color="auto"/>
+            </w:tcBorders>
+            <w:shd w:val="clear" w:color="auto" w:fill="auto"/>
+            <w:vAlign w:val="bottom"/>
+            <w:hideMark/>
+          </w:tcPr>
+          <w:p>
+            <w:pPr>
+              <w:spacing w:after="0" w:line="240" w:lineRule="auto"/>
+              <w:rPr>
+                <w:rFonts w:ascii="Calibri" w:eastAsia="Times New Roman" w:hAnsi="Calibri" w:cs="Calibri"/>
+                <w:color w:val="000000"/>
+                <w:lang w:eastAsia="en-PH"/>
+              </w:rPr>
+            </w:pPr>
+            <w:r>
+              <w:rPr>
+                <w:rFonts w:ascii="Calibri" w:eastAsia="Times New Roman" w:hAnsi="Calibri" w:cs="Calibri"/>
+                <w:color w:val="000000"/>
+                <w:lang w:eastAsia="en-PH"/>
+              </w:rPr>
+              <w:t>1.1 System will check database for nearby Dermatologists</w:t>
+            </w:r>
+          </w:p>
+        </w:tc>
+      </w:tr>
+      <w:tr>
+        <w:trPr>
+          <w:trHeight w:val="92"/>
+        </w:trPr>
+        <w:tc>
+          <w:tcPr>
+            <w:tcW w:w="1973" w:type="dxa"/>
+            <w:tcBorders>
+              <w:top w:val="nil"/>
+              <w:left w:val="single" w:sz="4" w:space="0" w:color="auto"/>
+              <w:bottom w:val="nil"/>
+              <w:right w:val="single" w:sz="4" w:space="0" w:color="auto"/>
+            </w:tcBorders>
+            <w:shd w:val="clear" w:color="auto" w:fill="auto"/>
+            <w:noWrap/>
+            <w:vAlign w:val="bottom"/>
+            <w:hideMark/>
+          </w:tcPr>
+          <w:p>
+            <w:pPr>
+              <w:spacing w:after="0" w:line="240" w:lineRule="auto"/>
+              <w:rPr>
+                <w:rFonts w:ascii="Calibri" w:eastAsia="Times New Roman" w:hAnsi="Calibri" w:cs="Calibri"/>
+                <w:b/>
+                <w:bCs/>
+                <w:color w:val="000000"/>
+                <w:lang w:eastAsia="en-PH"/>
+              </w:rPr>
+            </w:pPr>
+            <w:r>
+              <w:rPr>
+                <w:rFonts w:ascii="Calibri" w:eastAsia="Times New Roman" w:hAnsi="Calibri" w:cs="Calibri"/>
+                <w:b/>
+                <w:bCs/>
+                <w:color w:val="000000"/>
+                <w:lang w:eastAsia="en-PH"/>
+              </w:rPr>
+              <w:t> </w:t>
+            </w:r>
+          </w:p>
+        </w:tc>
+        <w:tc>
+          <w:tcPr>
+            <w:tcW w:w="2292" w:type="dxa"/>
+            <w:tcBorders>
+              <w:top w:val="nil"/>
+              <w:left w:val="nil"/>
+              <w:bottom w:val="single" w:sz="4" w:space="0" w:color="auto"/>
+              <w:right w:val="single" w:sz="4" w:space="0" w:color="auto"/>
+            </w:tcBorders>
+            <w:shd w:val="clear" w:color="auto" w:fill="auto"/>
+            <w:noWrap/>
+            <w:vAlign w:val="bottom"/>
+            <w:hideMark/>
+          </w:tcPr>
+          <w:p>
+            <w:pPr>
+              <w:spacing w:after="0" w:line="240" w:lineRule="auto"/>
+              <w:rPr>
+                <w:rFonts w:ascii="Calibri" w:eastAsia="Times New Roman" w:hAnsi="Calibri" w:cs="Calibri"/>
+                <w:color w:val="000000"/>
+                <w:lang w:eastAsia="en-PH"/>
+              </w:rPr>
+            </w:pPr>
+          </w:p>
+        </w:tc>
+        <w:tc>
+          <w:tcPr>
+            <w:tcW w:w="5478" w:type="dxa"/>
+            <w:tcBorders>
+              <w:top w:val="nil"/>
+              <w:left w:val="nil"/>
+              <w:bottom w:val="single" w:sz="4" w:space="0" w:color="auto"/>
+              <w:right w:val="single" w:sz="4" w:space="0" w:color="auto"/>
+            </w:tcBorders>
+            <w:shd w:val="clear" w:color="auto" w:fill="auto"/>
+            <w:noWrap/>
+            <w:vAlign w:val="bottom"/>
+            <w:hideMark/>
+          </w:tcPr>
+          <w:p>
+            <w:pPr>
+              <w:spacing w:after="0" w:line="240" w:lineRule="auto"/>
+              <w:rPr>
+                <w:rFonts w:ascii="Calibri" w:eastAsia="Times New Roman" w:hAnsi="Calibri" w:cs="Calibri"/>
+                <w:color w:val="000000"/>
+                <w:lang w:eastAsia="en-PH"/>
+              </w:rPr>
+            </w:pPr>
+            <w:r>
+              <w:rPr>
+                <w:rFonts w:ascii="Calibri" w:eastAsia="Times New Roman" w:hAnsi="Calibri" w:cs="Calibri"/>
+                <w:color w:val="000000"/>
+                <w:lang w:eastAsia="en-PH"/>
+              </w:rPr>
+              <w:t>1.2. System will list all nearby Dermatologists</w:t>
+            </w:r>
+          </w:p>
+        </w:tc>
+      </w:tr>
+      <w:tr>
+        <w:trPr>
+          <w:trHeight w:val="92"/>
+        </w:trPr>
+        <w:tc>
+          <w:tcPr>
+            <w:tcW w:w="1973" w:type="dxa"/>
+            <w:tcBorders>
+              <w:top w:val="nil"/>
+              <w:left w:val="single" w:sz="4" w:space="0" w:color="auto"/>
+              <w:bottom w:val="nil"/>
+              <w:right w:val="single" w:sz="4" w:space="0" w:color="auto"/>
+            </w:tcBorders>
+            <w:shd w:val="clear" w:color="auto" w:fill="auto"/>
+            <w:noWrap/>
+            <w:vAlign w:val="bottom"/>
+            <w:hideMark/>
+          </w:tcPr>
+          <w:p>
+            <w:pPr>
+              <w:spacing w:after="0" w:line="240" w:lineRule="auto"/>
+              <w:rPr>
+                <w:rFonts w:ascii="Calibri" w:eastAsia="Times New Roman" w:hAnsi="Calibri" w:cs="Calibri"/>
+                <w:b/>
+                <w:bCs/>
+                <w:color w:val="000000"/>
+                <w:lang w:eastAsia="en-PH"/>
+              </w:rPr>
+            </w:pPr>
+            <w:r>
+              <w:rPr>
+                <w:rFonts w:ascii="Calibri" w:eastAsia="Times New Roman" w:hAnsi="Calibri" w:cs="Calibri"/>
+                <w:b/>
+                <w:bCs/>
+                <w:color w:val="000000"/>
+                <w:lang w:eastAsia="en-PH"/>
+              </w:rPr>
+              <w:t> </w:t>
+            </w:r>
+          </w:p>
+        </w:tc>
+        <w:tc>
+          <w:tcPr>
+            <w:tcW w:w="2292" w:type="dxa"/>
+            <w:tcBorders>
+              <w:top w:val="nil"/>
+              <w:left w:val="nil"/>
+              <w:bottom w:val="single" w:sz="4" w:space="0" w:color="auto"/>
+              <w:right w:val="single" w:sz="4" w:space="0" w:color="auto"/>
+            </w:tcBorders>
+            <w:shd w:val="clear" w:color="auto" w:fill="auto"/>
+            <w:noWrap/>
+            <w:vAlign w:val="bottom"/>
+            <w:hideMark/>
+          </w:tcPr>
+          <w:p>
+            <w:pPr>
+              <w:spacing w:after="0" w:line="240" w:lineRule="auto"/>
+              <w:rPr>
+                <w:rFonts w:ascii="Calibri" w:eastAsia="Times New Roman" w:hAnsi="Calibri" w:cs="Calibri"/>
+                <w:color w:val="000000"/>
+                <w:lang w:eastAsia="en-PH"/>
+              </w:rPr>
+            </w:pPr>
+            <w:r>
+              <w:rPr>
+                <w:rFonts w:ascii="Calibri" w:eastAsia="Times New Roman" w:hAnsi="Calibri" w:cs="Calibri"/>
+                <w:color w:val="000000"/>
+                <w:lang w:eastAsia="en-PH"/>
+              </w:rPr>
+              <w:t>2. User will review the information about the dermatologists that are available in the location</w:t>
+            </w:r>
+          </w:p>
+        </w:tc>
+        <w:tc>
+          <w:tcPr>
+            <w:tcW w:w="5478" w:type="dxa"/>
+            <w:tcBorders>
+              <w:top w:val="nil"/>
+              <w:left w:val="nil"/>
+              <w:bottom w:val="single" w:sz="4" w:space="0" w:color="auto"/>
+              <w:right w:val="single" w:sz="4" w:space="0" w:color="auto"/>
+            </w:tcBorders>
+            <w:shd w:val="clear" w:color="auto" w:fill="auto"/>
+            <w:noWrap/>
+            <w:vAlign w:val="bottom"/>
+            <w:hideMark/>
+          </w:tcPr>
+          <w:p>
+            <w:pPr>
+              <w:spacing w:after="0" w:line="240" w:lineRule="auto"/>
+              <w:rPr>
+                <w:rFonts w:ascii="Calibri" w:eastAsia="Times New Roman" w:hAnsi="Calibri" w:cs="Calibri"/>
+                <w:color w:val="000000"/>
+                <w:lang w:eastAsia="en-PH"/>
+              </w:rPr>
+            </w:pPr>
+            <w:r>
+              <w:rPr>
+                <w:rFonts w:ascii="Calibri" w:eastAsia="Times New Roman" w:hAnsi="Calibri" w:cs="Calibri"/>
+                <w:color w:val="000000"/>
+                <w:lang w:eastAsia="en-PH"/>
+              </w:rPr>
+              <w:t>2.1. System will let the patient choose among the dermatologist in the location</w:t>
+            </w:r>
+          </w:p>
+        </w:tc>
+      </w:tr>
+      <w:tr>
+        <w:trPr>
+          <w:trHeight w:val="185"/>
+        </w:trPr>
+        <w:tc>
+          <w:tcPr>
+            <w:tcW w:w="1973" w:type="dxa"/>
+            <w:tcBorders>
+              <w:top w:val="nil"/>
+              <w:left w:val="single" w:sz="4" w:space="0" w:color="auto"/>
+              <w:bottom w:val="single" w:sz="4" w:space="0" w:color="auto"/>
+              <w:right w:val="single" w:sz="4" w:space="0" w:color="auto"/>
+            </w:tcBorders>
+            <w:shd w:val="clear" w:color="auto" w:fill="auto"/>
+            <w:noWrap/>
+            <w:vAlign w:val="bottom"/>
+            <w:hideMark/>
+          </w:tcPr>
+          <w:p>
+            <w:pPr>
+              <w:spacing w:after="0" w:line="240" w:lineRule="auto"/>
+              <w:rPr>
+                <w:rFonts w:ascii="Calibri" w:eastAsia="Times New Roman" w:hAnsi="Calibri" w:cs="Calibri"/>
+                <w:b/>
+                <w:bCs/>
+                <w:color w:val="000000"/>
+                <w:lang w:eastAsia="en-PH"/>
+              </w:rPr>
+            </w:pPr>
+            <w:r>
+              <w:rPr>
+                <w:rFonts w:ascii="Calibri" w:eastAsia="Times New Roman" w:hAnsi="Calibri" w:cs="Calibri"/>
+                <w:b/>
+                <w:bCs/>
+                <w:color w:val="000000"/>
+                <w:lang w:eastAsia="en-PH"/>
+              </w:rPr>
+              <w:t> </w:t>
+            </w:r>
+          </w:p>
+        </w:tc>
+        <w:tc>
+          <w:tcPr>
+            <w:tcW w:w="2292" w:type="dxa"/>
+            <w:tcBorders>
+              <w:top w:val="single" w:sz="4" w:space="0" w:color="auto"/>
+              <w:left w:val="nil"/>
+              <w:bottom w:val="single" w:sz="4" w:space="0" w:color="auto"/>
+              <w:right w:val="single" w:sz="4" w:space="0" w:color="auto"/>
+            </w:tcBorders>
+            <w:shd w:val="clear" w:color="auto" w:fill="auto"/>
+            <w:noWrap/>
+            <w:vAlign w:val="bottom"/>
+            <w:hideMark/>
+          </w:tcPr>
+          <w:p>
+            <w:pPr>
+              <w:spacing w:after="0" w:line="240" w:lineRule="auto"/>
+              <w:rPr>
+                <w:rFonts w:ascii="Calibri" w:eastAsia="Times New Roman" w:hAnsi="Calibri" w:cs="Calibri"/>
+                <w:color w:val="000000"/>
+                <w:lang w:eastAsia="en-PH"/>
+              </w:rPr>
+            </w:pPr>
+            <w:r>
+              <w:rPr>
+                <w:rFonts w:ascii="Calibri" w:eastAsia="Times New Roman" w:hAnsi="Calibri" w:cs="Calibri"/>
+                <w:color w:val="FF0000"/>
+                <w:lang w:eastAsia="en-PH"/>
+              </w:rPr>
+              <w:t> </w:t>
+            </w:r>
+          </w:p>
+        </w:tc>
+        <w:tc>
+          <w:tcPr>
+            <w:tcW w:w="5478" w:type="dxa"/>
+            <w:hideMark/>
+          </w:tcPr>
+          <w:p>
+            <w:pPr>
+              <w:spacing w:after="0" w:line="240" w:lineRule="auto"/>
+              <w:rPr>
+                <w:rFonts w:ascii="Calibri" w:eastAsia="Times New Roman" w:hAnsi="Calibri" w:cs="Calibri"/>
+                <w:color w:val="000000"/>
+                <w:lang w:eastAsia="en-PH"/>
+              </w:rPr>
+            </w:pPr>
+          </w:p>
+        </w:tc>
+      </w:tr>
+      <w:tr>
+        <w:trPr>
+          <w:trHeight w:val="92"/>
+        </w:trPr>
+        <w:tc>
+          <w:tcPr>
+            <w:tcW w:w="1973" w:type="dxa"/>
+            <w:tcBorders>
+              <w:top w:val="nil"/>
+              <w:left w:val="single" w:sz="4" w:space="0" w:color="auto"/>
+              <w:bottom w:val="single" w:sz="4" w:space="0" w:color="auto"/>
+              <w:right w:val="single" w:sz="4" w:space="0" w:color="auto"/>
+            </w:tcBorders>
+            <w:shd w:val="clear" w:color="auto" w:fill="auto"/>
+            <w:noWrap/>
+            <w:vAlign w:val="bottom"/>
+            <w:hideMark/>
+          </w:tcPr>
+          <w:p>
+            <w:pPr>
+              <w:spacing w:after="0" w:line="240" w:lineRule="auto"/>
+              <w:rPr>
+                <w:rFonts w:ascii="Calibri" w:eastAsia="Times New Roman" w:hAnsi="Calibri" w:cs="Calibri"/>
+                <w:b/>
+                <w:bCs/>
+                <w:color w:val="000000"/>
+                <w:lang w:eastAsia="en-PH"/>
+              </w:rPr>
+            </w:pPr>
+            <w:r>
+              <w:rPr>
+                <w:rFonts w:ascii="Calibri" w:eastAsia="Times New Roman" w:hAnsi="Calibri" w:cs="Calibri"/>
+                <w:b/>
+                <w:bCs/>
+                <w:color w:val="000000"/>
+                <w:lang w:eastAsia="en-PH"/>
+              </w:rPr>
+              <w:t>Exception Conditions</w:t>
+            </w:r>
+          </w:p>
+        </w:tc>
+        <w:tc>
+          <w:tcPr>
+            <w:tcW w:w="7770" w:type="dxa"/>
+            <w:gridSpan w:val="2"/>
+            <w:tcBorders>
+              <w:top w:val="single" w:sz="4" w:space="0" w:color="auto"/>
+              <w:left w:val="nil"/>
+              <w:bottom w:val="single" w:sz="4" w:space="0" w:color="auto"/>
+              <w:right w:val="single" w:sz="4" w:space="0" w:color="auto"/>
+            </w:tcBorders>
+            <w:shd w:val="clear" w:color="auto" w:fill="auto"/>
+            <w:noWrap/>
+            <w:vAlign w:val="bottom"/>
+          </w:tcPr>
+          <w:p>
+            <w:pPr>
+              <w:spacing w:after="0" w:line="240" w:lineRule="auto"/>
+              <w:rPr>
+                <w:rFonts w:ascii="Calibri" w:eastAsia="Times New Roman" w:hAnsi="Calibri" w:cs="Calibri"/>
+                <w:lang w:eastAsia="en-PH"/>
+              </w:rPr>
+            </w:pPr>
+            <w:r>
+              <w:rPr>
+                <w:rFonts w:ascii="Calibri" w:eastAsia="Times New Roman" w:hAnsi="Calibri" w:cs="Calibri"/>
+                <w:lang w:eastAsia="en-PH"/>
+              </w:rPr>
+              <w:t>If there are no dermatologists within a 1000km radius, the system will display "There are no nearby Dermatologists" and will suggest dermatologists with the highest contact rate</w:t>
+            </w:r>
+          </w:p>
+        </w:tc>
+      </w:tr>
+    </w:tbl>
+    <w:p>
+      <w:bookmarkStart w:id="0" w:name="_GoBack"/>
+      <w:bookmarkEnd w:id="0"/>
+    </w:p>
     <w:p/>
     <w:p/>
     <w:p/>

</xml_diff>

<commit_message>
Use Case Desc 3
</commit_message>
<xml_diff>
--- a/SSYSADD1 DOCU/Diagrams/Word File/Use Case Description.docx
+++ b/SSYSADD1 DOCU/Diagrams/Word File/Use Case Description.docx
@@ -2728,10 +2728,6 @@
         </w:tc>
       </w:tr>
     </w:tbl>
-    <w:p>
-      <w:bookmarkStart w:id="0" w:name="_GoBack"/>
-      <w:bookmarkEnd w:id="0"/>
-    </w:p>
     <w:p/>
     <w:p/>
     <w:p/>
@@ -2751,6 +2747,1319 @@
     <w:p/>
     <w:p/>
     <w:p/>
+    <w:p/>
+    <w:tbl>
+      <w:tblPr>
+        <w:tblW w:w="9743" w:type="dxa"/>
+        <w:tblInd w:w="108" w:type="dxa"/>
+        <w:tblLook w:val="04A0" w:firstRow="1" w:lastRow="0" w:firstColumn="1" w:lastColumn="0" w:noHBand="0" w:noVBand="1"/>
+      </w:tblPr>
+      <w:tblGrid>
+        <w:gridCol w:w="1973"/>
+        <w:gridCol w:w="2292"/>
+        <w:gridCol w:w="5478"/>
+      </w:tblGrid>
+      <w:tr>
+        <w:trPr>
+          <w:trHeight w:val="92"/>
+        </w:trPr>
+        <w:tc>
+          <w:tcPr>
+            <w:tcW w:w="1973" w:type="dxa"/>
+            <w:tcBorders>
+              <w:top w:val="single" w:sz="4" w:space="0" w:color="auto"/>
+              <w:left w:val="single" w:sz="4" w:space="0" w:color="auto"/>
+              <w:bottom w:val="single" w:sz="4" w:space="0" w:color="auto"/>
+              <w:right w:val="single" w:sz="4" w:space="0" w:color="auto"/>
+            </w:tcBorders>
+            <w:shd w:val="clear" w:color="auto" w:fill="auto"/>
+            <w:noWrap/>
+            <w:vAlign w:val="bottom"/>
+            <w:hideMark/>
+          </w:tcPr>
+          <w:p>
+            <w:pPr>
+              <w:spacing w:after="0" w:line="240" w:lineRule="auto"/>
+              <w:rPr>
+                <w:rFonts w:ascii="Calibri" w:eastAsia="Times New Roman" w:hAnsi="Calibri" w:cs="Calibri"/>
+                <w:b/>
+                <w:bCs/>
+                <w:color w:val="000000"/>
+                <w:lang w:eastAsia="en-PH"/>
+              </w:rPr>
+            </w:pPr>
+            <w:r>
+              <w:rPr>
+                <w:rFonts w:ascii="Calibri" w:eastAsia="Times New Roman" w:hAnsi="Calibri" w:cs="Calibri"/>
+                <w:b/>
+                <w:bCs/>
+                <w:color w:val="000000"/>
+                <w:lang w:eastAsia="en-PH"/>
+              </w:rPr>
+              <w:lastRenderedPageBreak/>
+              <w:t>Use Case</w:t>
+            </w:r>
+          </w:p>
+        </w:tc>
+        <w:tc>
+          <w:tcPr>
+            <w:tcW w:w="7770" w:type="dxa"/>
+            <w:gridSpan w:val="2"/>
+            <w:tcBorders>
+              <w:top w:val="single" w:sz="4" w:space="0" w:color="auto"/>
+              <w:left w:val="nil"/>
+              <w:bottom w:val="single" w:sz="4" w:space="0" w:color="auto"/>
+              <w:right w:val="single" w:sz="4" w:space="0" w:color="auto"/>
+            </w:tcBorders>
+            <w:shd w:val="clear" w:color="auto" w:fill="auto"/>
+            <w:noWrap/>
+            <w:vAlign w:val="bottom"/>
+            <w:hideMark/>
+          </w:tcPr>
+          <w:p>
+            <w:pPr>
+              <w:spacing w:after="0" w:line="240" w:lineRule="auto"/>
+              <w:rPr>
+                <w:rFonts w:ascii="Calibri" w:eastAsia="Times New Roman" w:hAnsi="Calibri" w:cs="Calibri"/>
+                <w:color w:val="000000"/>
+                <w:lang w:eastAsia="en-PH"/>
+              </w:rPr>
+            </w:pPr>
+            <w:r>
+              <w:rPr>
+                <w:rFonts w:ascii="Calibri" w:eastAsia="Times New Roman" w:hAnsi="Calibri" w:cs="Calibri"/>
+                <w:color w:val="000000"/>
+                <w:lang w:eastAsia="en-PH"/>
+              </w:rPr>
+              <w:t xml:space="preserve">Schedule an appointment </w:t>
+            </w:r>
+          </w:p>
+        </w:tc>
+      </w:tr>
+      <w:tr>
+        <w:trPr>
+          <w:trHeight w:val="92"/>
+        </w:trPr>
+        <w:tc>
+          <w:tcPr>
+            <w:tcW w:w="1973" w:type="dxa"/>
+            <w:tcBorders>
+              <w:top w:val="nil"/>
+              <w:left w:val="single" w:sz="4" w:space="0" w:color="auto"/>
+              <w:bottom w:val="single" w:sz="4" w:space="0" w:color="auto"/>
+              <w:right w:val="single" w:sz="4" w:space="0" w:color="auto"/>
+            </w:tcBorders>
+            <w:shd w:val="clear" w:color="auto" w:fill="auto"/>
+            <w:noWrap/>
+            <w:vAlign w:val="bottom"/>
+            <w:hideMark/>
+          </w:tcPr>
+          <w:p>
+            <w:pPr>
+              <w:spacing w:after="0" w:line="240" w:lineRule="auto"/>
+              <w:rPr>
+                <w:rFonts w:ascii="Calibri" w:eastAsia="Times New Roman" w:hAnsi="Calibri" w:cs="Calibri"/>
+                <w:b/>
+                <w:bCs/>
+                <w:color w:val="000000"/>
+                <w:lang w:eastAsia="en-PH"/>
+              </w:rPr>
+            </w:pPr>
+            <w:r>
+              <w:rPr>
+                <w:rFonts w:ascii="Calibri" w:eastAsia="Times New Roman" w:hAnsi="Calibri" w:cs="Calibri"/>
+                <w:b/>
+                <w:bCs/>
+                <w:color w:val="000000"/>
+                <w:lang w:eastAsia="en-PH"/>
+              </w:rPr>
+              <w:t>Scenario</w:t>
+            </w:r>
+          </w:p>
+        </w:tc>
+        <w:tc>
+          <w:tcPr>
+            <w:tcW w:w="7770" w:type="dxa"/>
+            <w:gridSpan w:val="2"/>
+            <w:tcBorders>
+              <w:top w:val="single" w:sz="4" w:space="0" w:color="auto"/>
+              <w:left w:val="nil"/>
+              <w:bottom w:val="single" w:sz="4" w:space="0" w:color="auto"/>
+              <w:right w:val="single" w:sz="4" w:space="0" w:color="auto"/>
+            </w:tcBorders>
+            <w:shd w:val="clear" w:color="auto" w:fill="auto"/>
+            <w:noWrap/>
+            <w:vAlign w:val="bottom"/>
+            <w:hideMark/>
+          </w:tcPr>
+          <w:p>
+            <w:pPr>
+              <w:spacing w:after="0" w:line="240" w:lineRule="auto"/>
+              <w:rPr>
+                <w:rFonts w:ascii="Calibri" w:eastAsia="Times New Roman" w:hAnsi="Calibri" w:cs="Calibri"/>
+                <w:color w:val="000000"/>
+                <w:lang w:eastAsia="en-PH"/>
+              </w:rPr>
+            </w:pPr>
+            <w:r>
+              <w:rPr>
+                <w:rFonts w:ascii="Calibri" w:eastAsia="Times New Roman" w:hAnsi="Calibri" w:cs="Calibri"/>
+                <w:color w:val="000000"/>
+                <w:lang w:eastAsia="en-PH"/>
+              </w:rPr>
+              <w:t>The patient will set an appointment with the dermatologist</w:t>
+            </w:r>
+          </w:p>
+        </w:tc>
+      </w:tr>
+      <w:tr>
+        <w:trPr>
+          <w:trHeight w:val="92"/>
+        </w:trPr>
+        <w:tc>
+          <w:tcPr>
+            <w:tcW w:w="1973" w:type="dxa"/>
+            <w:tcBorders>
+              <w:top w:val="nil"/>
+              <w:left w:val="single" w:sz="4" w:space="0" w:color="auto"/>
+              <w:bottom w:val="single" w:sz="4" w:space="0" w:color="auto"/>
+              <w:right w:val="single" w:sz="4" w:space="0" w:color="auto"/>
+            </w:tcBorders>
+            <w:shd w:val="clear" w:color="auto" w:fill="auto"/>
+            <w:noWrap/>
+            <w:vAlign w:val="bottom"/>
+            <w:hideMark/>
+          </w:tcPr>
+          <w:p>
+            <w:pPr>
+              <w:spacing w:after="0" w:line="240" w:lineRule="auto"/>
+              <w:rPr>
+                <w:rFonts w:ascii="Calibri" w:eastAsia="Times New Roman" w:hAnsi="Calibri" w:cs="Calibri"/>
+                <w:b/>
+                <w:bCs/>
+                <w:color w:val="000000"/>
+                <w:lang w:eastAsia="en-PH"/>
+              </w:rPr>
+            </w:pPr>
+            <w:r>
+              <w:rPr>
+                <w:rFonts w:ascii="Calibri" w:eastAsia="Times New Roman" w:hAnsi="Calibri" w:cs="Calibri"/>
+                <w:b/>
+                <w:bCs/>
+                <w:color w:val="000000"/>
+                <w:lang w:eastAsia="en-PH"/>
+              </w:rPr>
+              <w:t>Triggering Event</w:t>
+            </w:r>
+          </w:p>
+        </w:tc>
+        <w:tc>
+          <w:tcPr>
+            <w:tcW w:w="7770" w:type="dxa"/>
+            <w:gridSpan w:val="2"/>
+            <w:tcBorders>
+              <w:top w:val="single" w:sz="4" w:space="0" w:color="auto"/>
+              <w:left w:val="nil"/>
+              <w:bottom w:val="single" w:sz="4" w:space="0" w:color="auto"/>
+              <w:right w:val="single" w:sz="4" w:space="0" w:color="auto"/>
+            </w:tcBorders>
+            <w:shd w:val="clear" w:color="auto" w:fill="auto"/>
+            <w:noWrap/>
+            <w:vAlign w:val="bottom"/>
+            <w:hideMark/>
+          </w:tcPr>
+          <w:p>
+            <w:pPr>
+              <w:spacing w:after="0" w:line="240" w:lineRule="auto"/>
+              <w:rPr>
+                <w:rFonts w:ascii="Calibri" w:eastAsia="Times New Roman" w:hAnsi="Calibri" w:cs="Calibri"/>
+                <w:color w:val="000000"/>
+                <w:lang w:eastAsia="en-PH"/>
+              </w:rPr>
+            </w:pPr>
+            <w:r>
+              <w:rPr>
+                <w:rFonts w:ascii="Calibri" w:eastAsia="Times New Roman" w:hAnsi="Calibri" w:cs="Calibri"/>
+                <w:color w:val="000000"/>
+                <w:lang w:eastAsia="en-PH"/>
+              </w:rPr>
+              <w:t>The patient wants to set an appointment with the dermatologist</w:t>
+            </w:r>
+          </w:p>
+        </w:tc>
+      </w:tr>
+      <w:tr>
+        <w:trPr>
+          <w:trHeight w:val="92"/>
+        </w:trPr>
+        <w:tc>
+          <w:tcPr>
+            <w:tcW w:w="1973" w:type="dxa"/>
+            <w:tcBorders>
+              <w:top w:val="nil"/>
+              <w:left w:val="single" w:sz="4" w:space="0" w:color="auto"/>
+              <w:bottom w:val="single" w:sz="4" w:space="0" w:color="auto"/>
+              <w:right w:val="single" w:sz="4" w:space="0" w:color="auto"/>
+            </w:tcBorders>
+            <w:shd w:val="clear" w:color="auto" w:fill="auto"/>
+            <w:noWrap/>
+            <w:vAlign w:val="bottom"/>
+            <w:hideMark/>
+          </w:tcPr>
+          <w:p>
+            <w:pPr>
+              <w:spacing w:after="0" w:line="240" w:lineRule="auto"/>
+              <w:rPr>
+                <w:rFonts w:ascii="Calibri" w:eastAsia="Times New Roman" w:hAnsi="Calibri" w:cs="Calibri"/>
+                <w:b/>
+                <w:bCs/>
+                <w:color w:val="000000"/>
+                <w:lang w:eastAsia="en-PH"/>
+              </w:rPr>
+            </w:pPr>
+            <w:r>
+              <w:rPr>
+                <w:rFonts w:ascii="Calibri" w:eastAsia="Times New Roman" w:hAnsi="Calibri" w:cs="Calibri"/>
+                <w:b/>
+                <w:bCs/>
+                <w:color w:val="000000"/>
+                <w:lang w:eastAsia="en-PH"/>
+              </w:rPr>
+              <w:t>Brief Description</w:t>
+            </w:r>
+          </w:p>
+        </w:tc>
+        <w:tc>
+          <w:tcPr>
+            <w:tcW w:w="7770" w:type="dxa"/>
+            <w:gridSpan w:val="2"/>
+            <w:tcBorders>
+              <w:top w:val="single" w:sz="4" w:space="0" w:color="auto"/>
+              <w:left w:val="nil"/>
+              <w:bottom w:val="single" w:sz="4" w:space="0" w:color="auto"/>
+              <w:right w:val="single" w:sz="4" w:space="0" w:color="auto"/>
+            </w:tcBorders>
+            <w:shd w:val="clear" w:color="auto" w:fill="auto"/>
+            <w:noWrap/>
+            <w:vAlign w:val="bottom"/>
+            <w:hideMark/>
+          </w:tcPr>
+          <w:p>
+            <w:pPr>
+              <w:spacing w:after="0" w:line="240" w:lineRule="auto"/>
+              <w:rPr>
+                <w:rFonts w:ascii="Calibri" w:eastAsia="Times New Roman" w:hAnsi="Calibri" w:cs="Calibri"/>
+                <w:color w:val="000000"/>
+                <w:lang w:eastAsia="en-PH"/>
+              </w:rPr>
+            </w:pPr>
+            <w:r>
+              <w:rPr>
+                <w:rFonts w:ascii="Calibri" w:eastAsia="Times New Roman" w:hAnsi="Calibri" w:cs="Calibri"/>
+                <w:color w:val="000000"/>
+                <w:lang w:eastAsia="en-PH"/>
+              </w:rPr>
+              <w:t>The patient will insert a time and date for an appointment</w:t>
+            </w:r>
+          </w:p>
+        </w:tc>
+      </w:tr>
+      <w:tr>
+        <w:trPr>
+          <w:trHeight w:val="92"/>
+        </w:trPr>
+        <w:tc>
+          <w:tcPr>
+            <w:tcW w:w="1973" w:type="dxa"/>
+            <w:tcBorders>
+              <w:top w:val="nil"/>
+              <w:left w:val="single" w:sz="4" w:space="0" w:color="auto"/>
+              <w:bottom w:val="single" w:sz="4" w:space="0" w:color="auto"/>
+              <w:right w:val="single" w:sz="4" w:space="0" w:color="auto"/>
+            </w:tcBorders>
+            <w:shd w:val="clear" w:color="auto" w:fill="auto"/>
+            <w:noWrap/>
+            <w:vAlign w:val="bottom"/>
+            <w:hideMark/>
+          </w:tcPr>
+          <w:p>
+            <w:pPr>
+              <w:spacing w:after="0" w:line="240" w:lineRule="auto"/>
+              <w:rPr>
+                <w:rFonts w:ascii="Calibri" w:eastAsia="Times New Roman" w:hAnsi="Calibri" w:cs="Calibri"/>
+                <w:b/>
+                <w:bCs/>
+                <w:color w:val="000000"/>
+                <w:lang w:eastAsia="en-PH"/>
+              </w:rPr>
+            </w:pPr>
+            <w:r>
+              <w:rPr>
+                <w:rFonts w:ascii="Calibri" w:eastAsia="Times New Roman" w:hAnsi="Calibri" w:cs="Calibri"/>
+                <w:b/>
+                <w:bCs/>
+                <w:color w:val="000000"/>
+                <w:lang w:eastAsia="en-PH"/>
+              </w:rPr>
+              <w:t>Actor</w:t>
+            </w:r>
+          </w:p>
+        </w:tc>
+        <w:tc>
+          <w:tcPr>
+            <w:tcW w:w="7770" w:type="dxa"/>
+            <w:gridSpan w:val="2"/>
+            <w:tcBorders>
+              <w:top w:val="single" w:sz="4" w:space="0" w:color="auto"/>
+              <w:left w:val="nil"/>
+              <w:bottom w:val="single" w:sz="4" w:space="0" w:color="auto"/>
+              <w:right w:val="single" w:sz="4" w:space="0" w:color="auto"/>
+            </w:tcBorders>
+            <w:shd w:val="clear" w:color="auto" w:fill="auto"/>
+            <w:noWrap/>
+            <w:vAlign w:val="bottom"/>
+            <w:hideMark/>
+          </w:tcPr>
+          <w:p>
+            <w:pPr>
+              <w:spacing w:after="0" w:line="240" w:lineRule="auto"/>
+              <w:rPr>
+                <w:rFonts w:ascii="Calibri" w:eastAsia="Times New Roman" w:hAnsi="Calibri" w:cs="Calibri"/>
+                <w:color w:val="000000"/>
+                <w:lang w:eastAsia="en-PH"/>
+              </w:rPr>
+            </w:pPr>
+            <w:r>
+              <w:rPr>
+                <w:rFonts w:ascii="Calibri" w:eastAsia="Times New Roman" w:hAnsi="Calibri" w:cs="Calibri"/>
+                <w:color w:val="000000"/>
+                <w:lang w:eastAsia="en-PH"/>
+              </w:rPr>
+              <w:t>Patient</w:t>
+            </w:r>
+          </w:p>
+        </w:tc>
+      </w:tr>
+      <w:tr>
+        <w:trPr>
+          <w:trHeight w:val="92"/>
+        </w:trPr>
+        <w:tc>
+          <w:tcPr>
+            <w:tcW w:w="1973" w:type="dxa"/>
+            <w:tcBorders>
+              <w:top w:val="nil"/>
+              <w:left w:val="single" w:sz="4" w:space="0" w:color="auto"/>
+              <w:bottom w:val="single" w:sz="4" w:space="0" w:color="auto"/>
+              <w:right w:val="single" w:sz="4" w:space="0" w:color="auto"/>
+            </w:tcBorders>
+            <w:shd w:val="clear" w:color="auto" w:fill="auto"/>
+            <w:noWrap/>
+            <w:vAlign w:val="bottom"/>
+            <w:hideMark/>
+          </w:tcPr>
+          <w:p>
+            <w:pPr>
+              <w:spacing w:after="0" w:line="240" w:lineRule="auto"/>
+              <w:rPr>
+                <w:rFonts w:ascii="Calibri" w:eastAsia="Times New Roman" w:hAnsi="Calibri" w:cs="Calibri"/>
+                <w:b/>
+                <w:bCs/>
+                <w:color w:val="000000"/>
+                <w:lang w:eastAsia="en-PH"/>
+              </w:rPr>
+            </w:pPr>
+            <w:r>
+              <w:rPr>
+                <w:rFonts w:ascii="Calibri" w:eastAsia="Times New Roman" w:hAnsi="Calibri" w:cs="Calibri"/>
+                <w:b/>
+                <w:bCs/>
+                <w:color w:val="000000"/>
+                <w:lang w:eastAsia="en-PH"/>
+              </w:rPr>
+              <w:t>Related Use Cases</w:t>
+            </w:r>
+          </w:p>
+        </w:tc>
+        <w:tc>
+          <w:tcPr>
+            <w:tcW w:w="7770" w:type="dxa"/>
+            <w:gridSpan w:val="2"/>
+            <w:tcBorders>
+              <w:top w:val="single" w:sz="4" w:space="0" w:color="auto"/>
+              <w:left w:val="nil"/>
+              <w:bottom w:val="single" w:sz="4" w:space="0" w:color="auto"/>
+              <w:right w:val="single" w:sz="4" w:space="0" w:color="auto"/>
+            </w:tcBorders>
+            <w:shd w:val="clear" w:color="auto" w:fill="auto"/>
+            <w:noWrap/>
+            <w:vAlign w:val="bottom"/>
+            <w:hideMark/>
+          </w:tcPr>
+          <w:p>
+            <w:pPr>
+              <w:spacing w:after="0" w:line="240" w:lineRule="auto"/>
+              <w:rPr>
+                <w:rFonts w:ascii="Calibri" w:eastAsia="Times New Roman" w:hAnsi="Calibri" w:cs="Calibri"/>
+                <w:color w:val="000000"/>
+                <w:lang w:eastAsia="en-PH"/>
+              </w:rPr>
+            </w:pPr>
+            <w:r>
+              <w:rPr>
+                <w:rFonts w:ascii="Calibri" w:eastAsia="Times New Roman" w:hAnsi="Calibri" w:cs="Calibri"/>
+                <w:color w:val="000000"/>
+                <w:lang w:eastAsia="en-PH"/>
+              </w:rPr>
+              <w:t xml:space="preserve">Alter an Appointment </w:t>
+            </w:r>
+          </w:p>
+        </w:tc>
+      </w:tr>
+      <w:tr>
+        <w:trPr>
+          <w:trHeight w:val="92"/>
+        </w:trPr>
+        <w:tc>
+          <w:tcPr>
+            <w:tcW w:w="1973" w:type="dxa"/>
+            <w:tcBorders>
+              <w:top w:val="nil"/>
+              <w:left w:val="single" w:sz="4" w:space="0" w:color="auto"/>
+              <w:bottom w:val="single" w:sz="4" w:space="0" w:color="auto"/>
+              <w:right w:val="single" w:sz="4" w:space="0" w:color="auto"/>
+            </w:tcBorders>
+            <w:shd w:val="clear" w:color="auto" w:fill="auto"/>
+            <w:noWrap/>
+            <w:vAlign w:val="bottom"/>
+            <w:hideMark/>
+          </w:tcPr>
+          <w:p>
+            <w:pPr>
+              <w:spacing w:after="0" w:line="240" w:lineRule="auto"/>
+              <w:rPr>
+                <w:rFonts w:ascii="Calibri" w:eastAsia="Times New Roman" w:hAnsi="Calibri" w:cs="Calibri"/>
+                <w:b/>
+                <w:bCs/>
+                <w:color w:val="000000"/>
+                <w:lang w:eastAsia="en-PH"/>
+              </w:rPr>
+            </w:pPr>
+            <w:r>
+              <w:rPr>
+                <w:rFonts w:ascii="Calibri" w:eastAsia="Times New Roman" w:hAnsi="Calibri" w:cs="Calibri"/>
+                <w:b/>
+                <w:bCs/>
+                <w:color w:val="000000"/>
+                <w:lang w:eastAsia="en-PH"/>
+              </w:rPr>
+              <w:t>Stakeholder</w:t>
+            </w:r>
+          </w:p>
+        </w:tc>
+        <w:tc>
+          <w:tcPr>
+            <w:tcW w:w="7770" w:type="dxa"/>
+            <w:gridSpan w:val="2"/>
+            <w:tcBorders>
+              <w:top w:val="single" w:sz="4" w:space="0" w:color="auto"/>
+              <w:left w:val="nil"/>
+              <w:bottom w:val="single" w:sz="4" w:space="0" w:color="auto"/>
+              <w:right w:val="single" w:sz="4" w:space="0" w:color="auto"/>
+            </w:tcBorders>
+            <w:shd w:val="clear" w:color="auto" w:fill="auto"/>
+            <w:noWrap/>
+            <w:vAlign w:val="bottom"/>
+            <w:hideMark/>
+          </w:tcPr>
+          <w:p>
+            <w:pPr>
+              <w:spacing w:after="0" w:line="240" w:lineRule="auto"/>
+              <w:rPr>
+                <w:rFonts w:ascii="Calibri" w:eastAsia="Times New Roman" w:hAnsi="Calibri" w:cs="Calibri"/>
+                <w:color w:val="000000"/>
+                <w:lang w:eastAsia="en-PH"/>
+              </w:rPr>
+            </w:pPr>
+            <w:r>
+              <w:rPr>
+                <w:rFonts w:ascii="Calibri" w:eastAsia="Times New Roman" w:hAnsi="Calibri" w:cs="Calibri"/>
+                <w:color w:val="000000"/>
+                <w:lang w:eastAsia="en-PH"/>
+              </w:rPr>
+              <w:t>Patient</w:t>
+            </w:r>
+            <w:r>
+              <w:rPr>
+                <w:rFonts w:ascii="Calibri" w:eastAsia="Times New Roman" w:hAnsi="Calibri" w:cs="Calibri"/>
+                <w:color w:val="000000"/>
+                <w:lang w:eastAsia="en-PH"/>
+              </w:rPr>
+              <w:t>, Dermatologist</w:t>
+            </w:r>
+          </w:p>
+        </w:tc>
+      </w:tr>
+      <w:tr>
+        <w:trPr>
+          <w:trHeight w:val="92"/>
+        </w:trPr>
+        <w:tc>
+          <w:tcPr>
+            <w:tcW w:w="1973" w:type="dxa"/>
+            <w:tcBorders>
+              <w:top w:val="nil"/>
+              <w:left w:val="single" w:sz="4" w:space="0" w:color="auto"/>
+              <w:bottom w:val="single" w:sz="4" w:space="0" w:color="auto"/>
+              <w:right w:val="single" w:sz="4" w:space="0" w:color="auto"/>
+            </w:tcBorders>
+            <w:shd w:val="clear" w:color="auto" w:fill="auto"/>
+            <w:noWrap/>
+            <w:vAlign w:val="bottom"/>
+            <w:hideMark/>
+          </w:tcPr>
+          <w:p>
+            <w:pPr>
+              <w:spacing w:after="0" w:line="240" w:lineRule="auto"/>
+              <w:rPr>
+                <w:rFonts w:ascii="Calibri" w:eastAsia="Times New Roman" w:hAnsi="Calibri" w:cs="Calibri"/>
+                <w:b/>
+                <w:bCs/>
+                <w:color w:val="000000"/>
+                <w:lang w:eastAsia="en-PH"/>
+              </w:rPr>
+            </w:pPr>
+            <w:r>
+              <w:rPr>
+                <w:rFonts w:ascii="Calibri" w:eastAsia="Times New Roman" w:hAnsi="Calibri" w:cs="Calibri"/>
+                <w:b/>
+                <w:bCs/>
+                <w:color w:val="000000"/>
+                <w:lang w:eastAsia="en-PH"/>
+              </w:rPr>
+              <w:t>Pre-Condition</w:t>
+            </w:r>
+          </w:p>
+        </w:tc>
+        <w:tc>
+          <w:tcPr>
+            <w:tcW w:w="7770" w:type="dxa"/>
+            <w:gridSpan w:val="2"/>
+            <w:tcBorders>
+              <w:top w:val="single" w:sz="4" w:space="0" w:color="auto"/>
+              <w:left w:val="nil"/>
+              <w:bottom w:val="single" w:sz="4" w:space="0" w:color="auto"/>
+              <w:right w:val="single" w:sz="4" w:space="0" w:color="auto"/>
+            </w:tcBorders>
+            <w:shd w:val="clear" w:color="auto" w:fill="auto"/>
+            <w:noWrap/>
+            <w:vAlign w:val="bottom"/>
+            <w:hideMark/>
+          </w:tcPr>
+          <w:p>
+            <w:pPr>
+              <w:spacing w:after="0" w:line="240" w:lineRule="auto"/>
+              <w:rPr>
+                <w:rFonts w:ascii="Calibri" w:eastAsia="Times New Roman" w:hAnsi="Calibri" w:cs="Calibri"/>
+                <w:color w:val="000000"/>
+                <w:lang w:eastAsia="en-PH"/>
+              </w:rPr>
+            </w:pPr>
+            <w:r>
+              <w:rPr>
+                <w:rFonts w:ascii="Calibri" w:eastAsia="Times New Roman" w:hAnsi="Calibri" w:cs="Calibri"/>
+                <w:color w:val="000000"/>
+                <w:lang w:eastAsia="en-PH"/>
+              </w:rPr>
+              <w:t>Search Dermatologist</w:t>
+            </w:r>
+          </w:p>
+        </w:tc>
+      </w:tr>
+      <w:tr>
+        <w:trPr>
+          <w:trHeight w:val="92"/>
+        </w:trPr>
+        <w:tc>
+          <w:tcPr>
+            <w:tcW w:w="1973" w:type="dxa"/>
+            <w:tcBorders>
+              <w:top w:val="nil"/>
+              <w:left w:val="single" w:sz="4" w:space="0" w:color="auto"/>
+              <w:bottom w:val="single" w:sz="4" w:space="0" w:color="auto"/>
+              <w:right w:val="single" w:sz="4" w:space="0" w:color="auto"/>
+            </w:tcBorders>
+            <w:shd w:val="clear" w:color="auto" w:fill="auto"/>
+            <w:noWrap/>
+            <w:vAlign w:val="bottom"/>
+            <w:hideMark/>
+          </w:tcPr>
+          <w:p>
+            <w:pPr>
+              <w:spacing w:after="0" w:line="240" w:lineRule="auto"/>
+              <w:rPr>
+                <w:rFonts w:ascii="Calibri" w:eastAsia="Times New Roman" w:hAnsi="Calibri" w:cs="Calibri"/>
+                <w:b/>
+                <w:bCs/>
+                <w:color w:val="000000"/>
+                <w:lang w:eastAsia="en-PH"/>
+              </w:rPr>
+            </w:pPr>
+            <w:r>
+              <w:rPr>
+                <w:rFonts w:ascii="Calibri" w:eastAsia="Times New Roman" w:hAnsi="Calibri" w:cs="Calibri"/>
+                <w:b/>
+                <w:bCs/>
+                <w:color w:val="000000"/>
+                <w:lang w:eastAsia="en-PH"/>
+              </w:rPr>
+              <w:t>Post-Condition</w:t>
+            </w:r>
+          </w:p>
+        </w:tc>
+        <w:tc>
+          <w:tcPr>
+            <w:tcW w:w="7770" w:type="dxa"/>
+            <w:gridSpan w:val="2"/>
+            <w:tcBorders>
+              <w:top w:val="single" w:sz="4" w:space="0" w:color="auto"/>
+              <w:left w:val="nil"/>
+              <w:bottom w:val="single" w:sz="4" w:space="0" w:color="auto"/>
+              <w:right w:val="single" w:sz="4" w:space="0" w:color="auto"/>
+            </w:tcBorders>
+            <w:shd w:val="clear" w:color="auto" w:fill="auto"/>
+            <w:noWrap/>
+            <w:vAlign w:val="bottom"/>
+            <w:hideMark/>
+          </w:tcPr>
+          <w:p>
+            <w:pPr>
+              <w:spacing w:after="0" w:line="240" w:lineRule="auto"/>
+              <w:rPr>
+                <w:rFonts w:ascii="Calibri" w:eastAsia="Times New Roman" w:hAnsi="Calibri" w:cs="Calibri"/>
+                <w:color w:val="000000"/>
+                <w:lang w:eastAsia="en-PH"/>
+              </w:rPr>
+            </w:pPr>
+            <w:r>
+              <w:rPr>
+                <w:rFonts w:ascii="Calibri" w:eastAsia="Times New Roman" w:hAnsi="Calibri" w:cs="Calibri"/>
+                <w:color w:val="000000"/>
+                <w:lang w:eastAsia="en-PH"/>
+              </w:rPr>
+              <w:t xml:space="preserve">Schedule appointment </w:t>
+            </w:r>
+            <w:r>
+              <w:rPr>
+                <w:rFonts w:ascii="Calibri" w:eastAsia="Times New Roman" w:hAnsi="Calibri" w:cs="Calibri"/>
+                <w:color w:val="000000"/>
+                <w:lang w:eastAsia="en-PH"/>
+              </w:rPr>
+              <w:t xml:space="preserve"> </w:t>
+            </w:r>
+          </w:p>
+        </w:tc>
+      </w:tr>
+      <w:tr>
+        <w:trPr>
+          <w:trHeight w:val="92"/>
+        </w:trPr>
+        <w:tc>
+          <w:tcPr>
+            <w:tcW w:w="1973" w:type="dxa"/>
+            <w:tcBorders>
+              <w:top w:val="nil"/>
+              <w:left w:val="single" w:sz="4" w:space="0" w:color="auto"/>
+              <w:bottom w:val="nil"/>
+              <w:right w:val="single" w:sz="4" w:space="0" w:color="auto"/>
+            </w:tcBorders>
+            <w:shd w:val="clear" w:color="auto" w:fill="auto"/>
+            <w:noWrap/>
+            <w:vAlign w:val="bottom"/>
+            <w:hideMark/>
+          </w:tcPr>
+          <w:p>
+            <w:pPr>
+              <w:spacing w:after="0" w:line="240" w:lineRule="auto"/>
+              <w:rPr>
+                <w:rFonts w:ascii="Calibri" w:eastAsia="Times New Roman" w:hAnsi="Calibri" w:cs="Calibri"/>
+                <w:b/>
+                <w:bCs/>
+                <w:color w:val="000000"/>
+                <w:lang w:eastAsia="en-PH"/>
+              </w:rPr>
+            </w:pPr>
+            <w:r>
+              <w:rPr>
+                <w:rFonts w:ascii="Calibri" w:eastAsia="Times New Roman" w:hAnsi="Calibri" w:cs="Calibri"/>
+                <w:b/>
+                <w:bCs/>
+                <w:color w:val="000000"/>
+                <w:lang w:eastAsia="en-PH"/>
+              </w:rPr>
+              <w:t>Flow of Activities</w:t>
+            </w:r>
+          </w:p>
+        </w:tc>
+        <w:tc>
+          <w:tcPr>
+            <w:tcW w:w="2292" w:type="dxa"/>
+            <w:tcBorders>
+              <w:top w:val="nil"/>
+              <w:left w:val="nil"/>
+              <w:bottom w:val="single" w:sz="4" w:space="0" w:color="auto"/>
+              <w:right w:val="single" w:sz="4" w:space="0" w:color="auto"/>
+            </w:tcBorders>
+            <w:shd w:val="clear" w:color="auto" w:fill="auto"/>
+            <w:noWrap/>
+            <w:vAlign w:val="bottom"/>
+            <w:hideMark/>
+          </w:tcPr>
+          <w:p>
+            <w:pPr>
+              <w:spacing w:after="0" w:line="240" w:lineRule="auto"/>
+              <w:jc w:val="center"/>
+              <w:rPr>
+                <w:rFonts w:ascii="Calibri" w:eastAsia="Times New Roman" w:hAnsi="Calibri" w:cs="Calibri"/>
+                <w:b/>
+                <w:bCs/>
+                <w:color w:val="000000"/>
+                <w:lang w:eastAsia="en-PH"/>
+              </w:rPr>
+            </w:pPr>
+            <w:r>
+              <w:rPr>
+                <w:rFonts w:ascii="Calibri" w:eastAsia="Times New Roman" w:hAnsi="Calibri" w:cs="Calibri"/>
+                <w:b/>
+                <w:bCs/>
+                <w:color w:val="000000"/>
+                <w:lang w:eastAsia="en-PH"/>
+              </w:rPr>
+              <w:t>Actor</w:t>
+            </w:r>
+          </w:p>
+        </w:tc>
+        <w:tc>
+          <w:tcPr>
+            <w:tcW w:w="5478" w:type="dxa"/>
+            <w:tcBorders>
+              <w:top w:val="nil"/>
+              <w:left w:val="nil"/>
+              <w:bottom w:val="single" w:sz="4" w:space="0" w:color="auto"/>
+              <w:right w:val="single" w:sz="4" w:space="0" w:color="auto"/>
+            </w:tcBorders>
+            <w:shd w:val="clear" w:color="auto" w:fill="auto"/>
+            <w:noWrap/>
+            <w:vAlign w:val="bottom"/>
+            <w:hideMark/>
+          </w:tcPr>
+          <w:p>
+            <w:pPr>
+              <w:spacing w:after="0" w:line="240" w:lineRule="auto"/>
+              <w:jc w:val="center"/>
+              <w:rPr>
+                <w:rFonts w:ascii="Calibri" w:eastAsia="Times New Roman" w:hAnsi="Calibri" w:cs="Calibri"/>
+                <w:b/>
+                <w:bCs/>
+                <w:color w:val="000000"/>
+                <w:lang w:eastAsia="en-PH"/>
+              </w:rPr>
+            </w:pPr>
+            <w:r>
+              <w:rPr>
+                <w:rFonts w:ascii="Calibri" w:eastAsia="Times New Roman" w:hAnsi="Calibri" w:cs="Calibri"/>
+                <w:b/>
+                <w:bCs/>
+                <w:color w:val="000000"/>
+                <w:lang w:eastAsia="en-PH"/>
+              </w:rPr>
+              <w:t>System</w:t>
+            </w:r>
+          </w:p>
+        </w:tc>
+      </w:tr>
+      <w:tr>
+        <w:trPr>
+          <w:trHeight w:val="277"/>
+        </w:trPr>
+        <w:tc>
+          <w:tcPr>
+            <w:tcW w:w="1973" w:type="dxa"/>
+            <w:tcBorders>
+              <w:top w:val="nil"/>
+              <w:left w:val="single" w:sz="4" w:space="0" w:color="auto"/>
+              <w:bottom w:val="nil"/>
+              <w:right w:val="single" w:sz="4" w:space="0" w:color="auto"/>
+            </w:tcBorders>
+            <w:shd w:val="clear" w:color="auto" w:fill="auto"/>
+            <w:noWrap/>
+            <w:vAlign w:val="bottom"/>
+            <w:hideMark/>
+          </w:tcPr>
+          <w:p>
+            <w:pPr>
+              <w:spacing w:after="0" w:line="240" w:lineRule="auto"/>
+              <w:rPr>
+                <w:rFonts w:ascii="Calibri" w:eastAsia="Times New Roman" w:hAnsi="Calibri" w:cs="Calibri"/>
+                <w:b/>
+                <w:bCs/>
+                <w:color w:val="000000"/>
+                <w:lang w:eastAsia="en-PH"/>
+              </w:rPr>
+            </w:pPr>
+            <w:r>
+              <w:rPr>
+                <w:rFonts w:ascii="Calibri" w:eastAsia="Times New Roman" w:hAnsi="Calibri" w:cs="Calibri"/>
+                <w:b/>
+                <w:bCs/>
+                <w:color w:val="000000"/>
+                <w:lang w:eastAsia="en-PH"/>
+              </w:rPr>
+              <w:t> </w:t>
+            </w:r>
+          </w:p>
+        </w:tc>
+        <w:tc>
+          <w:tcPr>
+            <w:tcW w:w="2292" w:type="dxa"/>
+            <w:tcBorders>
+              <w:top w:val="nil"/>
+              <w:left w:val="nil"/>
+              <w:bottom w:val="single" w:sz="4" w:space="0" w:color="auto"/>
+              <w:right w:val="single" w:sz="4" w:space="0" w:color="auto"/>
+            </w:tcBorders>
+            <w:shd w:val="clear" w:color="auto" w:fill="auto"/>
+            <w:noWrap/>
+            <w:vAlign w:val="bottom"/>
+            <w:hideMark/>
+          </w:tcPr>
+          <w:p>
+            <w:pPr>
+              <w:spacing w:after="0" w:line="240" w:lineRule="auto"/>
+              <w:rPr>
+                <w:rFonts w:ascii="Calibri" w:eastAsia="Times New Roman" w:hAnsi="Calibri" w:cs="Calibri"/>
+                <w:color w:val="000000"/>
+                <w:lang w:eastAsia="en-PH"/>
+              </w:rPr>
+            </w:pPr>
+            <w:r>
+              <w:rPr>
+                <w:rFonts w:ascii="Calibri" w:eastAsia="Times New Roman" w:hAnsi="Calibri" w:cs="Calibri"/>
+                <w:color w:val="000000"/>
+                <w:lang w:eastAsia="en-PH"/>
+              </w:rPr>
+              <w:t>1. Patient inserts date and time of appointment</w:t>
+            </w:r>
+          </w:p>
+        </w:tc>
+        <w:tc>
+          <w:tcPr>
+            <w:tcW w:w="5478" w:type="dxa"/>
+            <w:tcBorders>
+              <w:top w:val="nil"/>
+              <w:left w:val="nil"/>
+              <w:bottom w:val="single" w:sz="4" w:space="0" w:color="auto"/>
+              <w:right w:val="single" w:sz="4" w:space="0" w:color="auto"/>
+            </w:tcBorders>
+            <w:shd w:val="clear" w:color="auto" w:fill="auto"/>
+            <w:vAlign w:val="bottom"/>
+            <w:hideMark/>
+          </w:tcPr>
+          <w:p>
+            <w:pPr>
+              <w:spacing w:after="0" w:line="240" w:lineRule="auto"/>
+              <w:rPr>
+                <w:rFonts w:ascii="Calibri" w:eastAsia="Times New Roman" w:hAnsi="Calibri" w:cs="Calibri"/>
+                <w:color w:val="000000"/>
+                <w:lang w:eastAsia="en-PH"/>
+              </w:rPr>
+            </w:pPr>
+            <w:r>
+              <w:rPr>
+                <w:rFonts w:ascii="Calibri" w:eastAsia="Times New Roman" w:hAnsi="Calibri" w:cs="Calibri"/>
+                <w:color w:val="000000"/>
+                <w:lang w:eastAsia="en-PH"/>
+              </w:rPr>
+              <w:t>1.1 System will check database for nearby Dermatologists</w:t>
+            </w:r>
+          </w:p>
+        </w:tc>
+      </w:tr>
+      <w:tr>
+        <w:trPr>
+          <w:trHeight w:val="92"/>
+        </w:trPr>
+        <w:tc>
+          <w:tcPr>
+            <w:tcW w:w="1973" w:type="dxa"/>
+            <w:tcBorders>
+              <w:top w:val="nil"/>
+              <w:left w:val="single" w:sz="4" w:space="0" w:color="auto"/>
+              <w:bottom w:val="nil"/>
+              <w:right w:val="single" w:sz="4" w:space="0" w:color="auto"/>
+            </w:tcBorders>
+            <w:shd w:val="clear" w:color="auto" w:fill="auto"/>
+            <w:noWrap/>
+            <w:vAlign w:val="bottom"/>
+            <w:hideMark/>
+          </w:tcPr>
+          <w:p>
+            <w:pPr>
+              <w:spacing w:after="0" w:line="240" w:lineRule="auto"/>
+              <w:rPr>
+                <w:rFonts w:ascii="Calibri" w:eastAsia="Times New Roman" w:hAnsi="Calibri" w:cs="Calibri"/>
+                <w:b/>
+                <w:bCs/>
+                <w:color w:val="000000"/>
+                <w:lang w:eastAsia="en-PH"/>
+              </w:rPr>
+            </w:pPr>
+            <w:r>
+              <w:rPr>
+                <w:rFonts w:ascii="Calibri" w:eastAsia="Times New Roman" w:hAnsi="Calibri" w:cs="Calibri"/>
+                <w:b/>
+                <w:bCs/>
+                <w:color w:val="000000"/>
+                <w:lang w:eastAsia="en-PH"/>
+              </w:rPr>
+              <w:t> </w:t>
+            </w:r>
+          </w:p>
+        </w:tc>
+        <w:tc>
+          <w:tcPr>
+            <w:tcW w:w="2292" w:type="dxa"/>
+            <w:tcBorders>
+              <w:top w:val="nil"/>
+              <w:left w:val="nil"/>
+              <w:bottom w:val="single" w:sz="4" w:space="0" w:color="auto"/>
+              <w:right w:val="single" w:sz="4" w:space="0" w:color="auto"/>
+            </w:tcBorders>
+            <w:shd w:val="clear" w:color="auto" w:fill="auto"/>
+            <w:noWrap/>
+            <w:vAlign w:val="bottom"/>
+            <w:hideMark/>
+          </w:tcPr>
+          <w:p>
+            <w:pPr>
+              <w:spacing w:after="0" w:line="240" w:lineRule="auto"/>
+              <w:rPr>
+                <w:rFonts w:ascii="Calibri" w:eastAsia="Times New Roman" w:hAnsi="Calibri" w:cs="Calibri"/>
+                <w:color w:val="000000"/>
+                <w:lang w:eastAsia="en-PH"/>
+              </w:rPr>
+            </w:pPr>
+          </w:p>
+        </w:tc>
+        <w:tc>
+          <w:tcPr>
+            <w:tcW w:w="5478" w:type="dxa"/>
+            <w:tcBorders>
+              <w:top w:val="nil"/>
+              <w:left w:val="nil"/>
+              <w:bottom w:val="single" w:sz="4" w:space="0" w:color="auto"/>
+              <w:right w:val="single" w:sz="4" w:space="0" w:color="auto"/>
+            </w:tcBorders>
+            <w:shd w:val="clear" w:color="auto" w:fill="auto"/>
+            <w:noWrap/>
+            <w:vAlign w:val="bottom"/>
+            <w:hideMark/>
+          </w:tcPr>
+          <w:p>
+            <w:pPr>
+              <w:spacing w:after="0" w:line="240" w:lineRule="auto"/>
+              <w:rPr>
+                <w:rFonts w:ascii="Calibri" w:eastAsia="Times New Roman" w:hAnsi="Calibri" w:cs="Calibri"/>
+                <w:color w:val="000000"/>
+                <w:lang w:eastAsia="en-PH"/>
+              </w:rPr>
+            </w:pPr>
+            <w:r>
+              <w:rPr>
+                <w:rFonts w:ascii="Calibri" w:eastAsia="Times New Roman" w:hAnsi="Calibri" w:cs="Calibri"/>
+                <w:color w:val="000000"/>
+                <w:lang w:eastAsia="en-PH"/>
+              </w:rPr>
+              <w:t>1.2. System checks if the appointment is within operating hours</w:t>
+            </w:r>
+          </w:p>
+        </w:tc>
+      </w:tr>
+      <w:tr>
+        <w:trPr>
+          <w:trHeight w:val="92"/>
+        </w:trPr>
+        <w:tc>
+          <w:tcPr>
+            <w:tcW w:w="1973" w:type="dxa"/>
+            <w:tcBorders>
+              <w:top w:val="nil"/>
+              <w:left w:val="single" w:sz="4" w:space="0" w:color="auto"/>
+              <w:bottom w:val="nil"/>
+              <w:right w:val="single" w:sz="4" w:space="0" w:color="auto"/>
+            </w:tcBorders>
+            <w:shd w:val="clear" w:color="auto" w:fill="auto"/>
+            <w:noWrap/>
+            <w:vAlign w:val="bottom"/>
+            <w:hideMark/>
+          </w:tcPr>
+          <w:p>
+            <w:pPr>
+              <w:spacing w:after="0" w:line="240" w:lineRule="auto"/>
+              <w:rPr>
+                <w:rFonts w:ascii="Calibri" w:eastAsia="Times New Roman" w:hAnsi="Calibri" w:cs="Calibri"/>
+                <w:b/>
+                <w:bCs/>
+                <w:color w:val="000000"/>
+                <w:lang w:eastAsia="en-PH"/>
+              </w:rPr>
+            </w:pPr>
+            <w:r>
+              <w:rPr>
+                <w:rFonts w:ascii="Calibri" w:eastAsia="Times New Roman" w:hAnsi="Calibri" w:cs="Calibri"/>
+                <w:b/>
+                <w:bCs/>
+                <w:color w:val="000000"/>
+                <w:lang w:eastAsia="en-PH"/>
+              </w:rPr>
+              <w:t> </w:t>
+            </w:r>
+          </w:p>
+        </w:tc>
+        <w:tc>
+          <w:tcPr>
+            <w:tcW w:w="2292" w:type="dxa"/>
+            <w:tcBorders>
+              <w:top w:val="nil"/>
+              <w:left w:val="nil"/>
+              <w:bottom w:val="single" w:sz="4" w:space="0" w:color="auto"/>
+              <w:right w:val="single" w:sz="4" w:space="0" w:color="auto"/>
+            </w:tcBorders>
+            <w:shd w:val="clear" w:color="auto" w:fill="auto"/>
+            <w:noWrap/>
+            <w:vAlign w:val="bottom"/>
+            <w:hideMark/>
+          </w:tcPr>
+          <w:p>
+            <w:pPr>
+              <w:spacing w:after="0" w:line="240" w:lineRule="auto"/>
+              <w:rPr>
+                <w:rFonts w:ascii="Calibri" w:eastAsia="Times New Roman" w:hAnsi="Calibri" w:cs="Calibri"/>
+                <w:color w:val="000000"/>
+                <w:lang w:eastAsia="en-PH"/>
+              </w:rPr>
+            </w:pPr>
+          </w:p>
+        </w:tc>
+        <w:tc>
+          <w:tcPr>
+            <w:tcW w:w="5478" w:type="dxa"/>
+            <w:tcBorders>
+              <w:top w:val="nil"/>
+              <w:left w:val="nil"/>
+              <w:bottom w:val="single" w:sz="4" w:space="0" w:color="auto"/>
+              <w:right w:val="single" w:sz="4" w:space="0" w:color="auto"/>
+            </w:tcBorders>
+            <w:shd w:val="clear" w:color="auto" w:fill="auto"/>
+            <w:noWrap/>
+            <w:vAlign w:val="bottom"/>
+            <w:hideMark/>
+          </w:tcPr>
+          <w:p>
+            <w:pPr>
+              <w:spacing w:after="0" w:line="240" w:lineRule="auto"/>
+              <w:rPr>
+                <w:rFonts w:ascii="Calibri" w:eastAsia="Times New Roman" w:hAnsi="Calibri" w:cs="Calibri"/>
+                <w:color w:val="000000"/>
+                <w:lang w:eastAsia="en-PH"/>
+              </w:rPr>
+            </w:pPr>
+            <w:r>
+              <w:rPr>
+                <w:rFonts w:ascii="Calibri" w:eastAsia="Times New Roman" w:hAnsi="Calibri" w:cs="Calibri"/>
+                <w:color w:val="000000"/>
+                <w:lang w:eastAsia="en-PH"/>
+              </w:rPr>
+              <w:t>1.3. System gets the dermatologists confirmation</w:t>
+            </w:r>
+          </w:p>
+        </w:tc>
+      </w:tr>
+      <w:tr>
+        <w:trPr>
+          <w:trHeight w:val="185"/>
+        </w:trPr>
+        <w:tc>
+          <w:tcPr>
+            <w:tcW w:w="1973" w:type="dxa"/>
+            <w:tcBorders>
+              <w:top w:val="nil"/>
+              <w:left w:val="single" w:sz="4" w:space="0" w:color="auto"/>
+              <w:bottom w:val="single" w:sz="4" w:space="0" w:color="auto"/>
+              <w:right w:val="single" w:sz="4" w:space="0" w:color="auto"/>
+            </w:tcBorders>
+            <w:shd w:val="clear" w:color="auto" w:fill="auto"/>
+            <w:noWrap/>
+            <w:vAlign w:val="bottom"/>
+            <w:hideMark/>
+          </w:tcPr>
+          <w:p>
+            <w:pPr>
+              <w:spacing w:after="0" w:line="240" w:lineRule="auto"/>
+              <w:rPr>
+                <w:rFonts w:ascii="Calibri" w:eastAsia="Times New Roman" w:hAnsi="Calibri" w:cs="Calibri"/>
+                <w:b/>
+                <w:bCs/>
+                <w:color w:val="000000"/>
+                <w:lang w:eastAsia="en-PH"/>
+              </w:rPr>
+            </w:pPr>
+            <w:r>
+              <w:rPr>
+                <w:rFonts w:ascii="Calibri" w:eastAsia="Times New Roman" w:hAnsi="Calibri" w:cs="Calibri"/>
+                <w:b/>
+                <w:bCs/>
+                <w:color w:val="000000"/>
+                <w:lang w:eastAsia="en-PH"/>
+              </w:rPr>
+              <w:t> </w:t>
+            </w:r>
+          </w:p>
+        </w:tc>
+        <w:tc>
+          <w:tcPr>
+            <w:tcW w:w="2292" w:type="dxa"/>
+            <w:tcBorders>
+              <w:top w:val="single" w:sz="4" w:space="0" w:color="auto"/>
+              <w:left w:val="nil"/>
+              <w:bottom w:val="single" w:sz="4" w:space="0" w:color="auto"/>
+              <w:right w:val="single" w:sz="4" w:space="0" w:color="auto"/>
+            </w:tcBorders>
+            <w:shd w:val="clear" w:color="auto" w:fill="auto"/>
+            <w:noWrap/>
+            <w:vAlign w:val="bottom"/>
+            <w:hideMark/>
+          </w:tcPr>
+          <w:p>
+            <w:pPr>
+              <w:spacing w:after="0" w:line="240" w:lineRule="auto"/>
+              <w:rPr>
+                <w:rFonts w:ascii="Calibri" w:eastAsia="Times New Roman" w:hAnsi="Calibri" w:cs="Calibri"/>
+                <w:color w:val="000000"/>
+                <w:lang w:eastAsia="en-PH"/>
+              </w:rPr>
+            </w:pPr>
+            <w:r>
+              <w:rPr>
+                <w:rFonts w:ascii="Calibri" w:eastAsia="Times New Roman" w:hAnsi="Calibri" w:cs="Calibri"/>
+                <w:color w:val="FF0000"/>
+                <w:lang w:eastAsia="en-PH"/>
+              </w:rPr>
+              <w:t> </w:t>
+            </w:r>
+          </w:p>
+        </w:tc>
+        <w:tc>
+          <w:tcPr>
+            <w:tcW w:w="5478" w:type="dxa"/>
+            <w:hideMark/>
+          </w:tcPr>
+          <w:p>
+            <w:pPr>
+              <w:spacing w:after="0" w:line="240" w:lineRule="auto"/>
+              <w:rPr>
+                <w:rFonts w:ascii="Calibri" w:eastAsia="Times New Roman" w:hAnsi="Calibri" w:cs="Calibri"/>
+                <w:color w:val="000000"/>
+                <w:lang w:eastAsia="en-PH"/>
+              </w:rPr>
+            </w:pPr>
+            <w:r>
+              <w:rPr>
+                <w:rFonts w:ascii="Calibri" w:eastAsia="Times New Roman" w:hAnsi="Calibri" w:cs="Calibri"/>
+                <w:color w:val="000000"/>
+                <w:lang w:eastAsia="en-PH"/>
+              </w:rPr>
+              <w:t>1.4. Inserts new schedule in the database</w:t>
+            </w:r>
+            <w:bookmarkStart w:id="0" w:name="_GoBack"/>
+            <w:bookmarkEnd w:id="0"/>
+          </w:p>
+        </w:tc>
+      </w:tr>
+      <w:tr>
+        <w:trPr>
+          <w:trHeight w:val="92"/>
+        </w:trPr>
+        <w:tc>
+          <w:tcPr>
+            <w:tcW w:w="1973" w:type="dxa"/>
+            <w:tcBorders>
+              <w:top w:val="nil"/>
+              <w:left w:val="single" w:sz="4" w:space="0" w:color="auto"/>
+              <w:bottom w:val="single" w:sz="4" w:space="0" w:color="auto"/>
+              <w:right w:val="single" w:sz="4" w:space="0" w:color="auto"/>
+            </w:tcBorders>
+            <w:shd w:val="clear" w:color="auto" w:fill="auto"/>
+            <w:noWrap/>
+            <w:vAlign w:val="bottom"/>
+            <w:hideMark/>
+          </w:tcPr>
+          <w:p>
+            <w:pPr>
+              <w:spacing w:after="0" w:line="240" w:lineRule="auto"/>
+              <w:rPr>
+                <w:rFonts w:ascii="Calibri" w:eastAsia="Times New Roman" w:hAnsi="Calibri" w:cs="Calibri"/>
+                <w:b/>
+                <w:bCs/>
+                <w:color w:val="000000"/>
+                <w:lang w:eastAsia="en-PH"/>
+              </w:rPr>
+            </w:pPr>
+            <w:r>
+              <w:rPr>
+                <w:rFonts w:ascii="Calibri" w:eastAsia="Times New Roman" w:hAnsi="Calibri" w:cs="Calibri"/>
+                <w:b/>
+                <w:bCs/>
+                <w:color w:val="000000"/>
+                <w:lang w:eastAsia="en-PH"/>
+              </w:rPr>
+              <w:t>Exception Conditions</w:t>
+            </w:r>
+          </w:p>
+        </w:tc>
+        <w:tc>
+          <w:tcPr>
+            <w:tcW w:w="7770" w:type="dxa"/>
+            <w:gridSpan w:val="2"/>
+            <w:tcBorders>
+              <w:top w:val="single" w:sz="4" w:space="0" w:color="auto"/>
+              <w:left w:val="nil"/>
+              <w:bottom w:val="single" w:sz="4" w:space="0" w:color="auto"/>
+              <w:right w:val="single" w:sz="4" w:space="0" w:color="auto"/>
+            </w:tcBorders>
+            <w:shd w:val="clear" w:color="auto" w:fill="auto"/>
+            <w:noWrap/>
+            <w:vAlign w:val="bottom"/>
+          </w:tcPr>
+          <w:p>
+            <w:pPr>
+              <w:spacing w:after="0" w:line="240" w:lineRule="auto"/>
+              <w:rPr>
+                <w:rFonts w:ascii="Calibri" w:eastAsia="Times New Roman" w:hAnsi="Calibri" w:cs="Calibri"/>
+                <w:lang w:eastAsia="en-PH"/>
+              </w:rPr>
+            </w:pPr>
+            <w:r>
+              <w:rPr>
+                <w:rFonts w:ascii="Calibri" w:eastAsia="Times New Roman" w:hAnsi="Calibri" w:cs="Calibri"/>
+                <w:lang w:eastAsia="en-PH"/>
+              </w:rPr>
+              <w:t>If there are no dermatologists within a 1000km radius, the system will display "There are no nearby Dermatologists" and will suggest dermatologists with the highest contact rate</w:t>
+            </w:r>
+          </w:p>
+        </w:tc>
+      </w:tr>
+    </w:tbl>
     <w:p/>
     <w:p/>
     <w:p/>

</xml_diff>

<commit_message>
Use Case Desc 4
</commit_message>
<xml_diff>
--- a/SSYSADD1 DOCU/Diagrams/Word File/Use Case Description.docx
+++ b/SSYSADD1 DOCU/Diagrams/Word File/Use Case Description.docx
@@ -3887,6 +3887,93 @@
       </w:tr>
       <w:tr>
         <w:trPr>
+          <w:trHeight w:val="92"/>
+        </w:trPr>
+        <w:tc>
+          <w:tcPr>
+            <w:tcW w:w="1973" w:type="dxa"/>
+            <w:tcBorders>
+              <w:top w:val="nil"/>
+              <w:left w:val="single" w:sz="4" w:space="0" w:color="auto"/>
+              <w:bottom w:val="nil"/>
+              <w:right w:val="single" w:sz="4" w:space="0" w:color="auto"/>
+            </w:tcBorders>
+            <w:shd w:val="clear" w:color="auto" w:fill="auto"/>
+            <w:noWrap/>
+            <w:vAlign w:val="bottom"/>
+          </w:tcPr>
+          <w:p>
+            <w:pPr>
+              <w:spacing w:after="0" w:line="240" w:lineRule="auto"/>
+              <w:rPr>
+                <w:rFonts w:ascii="Calibri" w:eastAsia="Times New Roman" w:hAnsi="Calibri" w:cs="Calibri"/>
+                <w:b/>
+                <w:bCs/>
+                <w:color w:val="000000"/>
+                <w:lang w:eastAsia="en-PH"/>
+              </w:rPr>
+            </w:pPr>
+          </w:p>
+        </w:tc>
+        <w:tc>
+          <w:tcPr>
+            <w:tcW w:w="2292" w:type="dxa"/>
+            <w:tcBorders>
+              <w:top w:val="nil"/>
+              <w:left w:val="nil"/>
+              <w:bottom w:val="single" w:sz="4" w:space="0" w:color="auto"/>
+              <w:right w:val="single" w:sz="4" w:space="0" w:color="auto"/>
+            </w:tcBorders>
+            <w:shd w:val="clear" w:color="auto" w:fill="auto"/>
+            <w:noWrap/>
+            <w:vAlign w:val="bottom"/>
+          </w:tcPr>
+          <w:p>
+            <w:pPr>
+              <w:spacing w:after="0" w:line="240" w:lineRule="auto"/>
+              <w:rPr>
+                <w:rFonts w:ascii="Calibri" w:eastAsia="Times New Roman" w:hAnsi="Calibri" w:cs="Calibri"/>
+                <w:color w:val="000000"/>
+                <w:lang w:eastAsia="en-PH"/>
+              </w:rPr>
+            </w:pPr>
+          </w:p>
+        </w:tc>
+        <w:tc>
+          <w:tcPr>
+            <w:tcW w:w="5478" w:type="dxa"/>
+            <w:tcBorders>
+              <w:top w:val="nil"/>
+              <w:left w:val="nil"/>
+              <w:bottom w:val="single" w:sz="4" w:space="0" w:color="auto"/>
+              <w:right w:val="single" w:sz="4" w:space="0" w:color="auto"/>
+            </w:tcBorders>
+            <w:shd w:val="clear" w:color="auto" w:fill="auto"/>
+            <w:noWrap/>
+            <w:vAlign w:val="bottom"/>
+          </w:tcPr>
+          <w:p>
+            <w:pPr>
+              <w:spacing w:after="0" w:line="240" w:lineRule="auto"/>
+              <w:rPr>
+                <w:rFonts w:ascii="Calibri" w:eastAsia="Times New Roman" w:hAnsi="Calibri" w:cs="Calibri"/>
+                <w:color w:val="000000"/>
+                <w:lang w:eastAsia="en-PH"/>
+              </w:rPr>
+            </w:pPr>
+            <w:r>
+              <w:rPr>
+                <w:rFonts w:ascii="Calibri" w:eastAsia="Times New Roman" w:hAnsi="Calibri" w:cs="Calibri"/>
+                <w:color w:val="000000"/>
+                <w:lang w:eastAsia="en-PH"/>
+              </w:rPr>
+              <w:t>1.4. Inserts new schedule in the database</w:t>
+            </w:r>
+          </w:p>
+        </w:tc>
+      </w:tr>
+      <w:tr>
+        <w:trPr>
           <w:trHeight w:val="185"/>
         </w:trPr>
         <w:tc>
@@ -3973,16 +4060,6 @@
                 <w:lang w:eastAsia="en-PH"/>
               </w:rPr>
             </w:pPr>
-            <w:r>
-              <w:rPr>
-                <w:rFonts w:ascii="Calibri" w:eastAsia="Times New Roman" w:hAnsi="Calibri" w:cs="Calibri"/>
-                <w:color w:val="000000"/>
-                <w:lang w:eastAsia="en-PH"/>
-              </w:rPr>
-              <w:t>1.4. Inserts new schedule in the database</w:t>
-            </w:r>
-            <w:bookmarkStart w:id="0" w:name="_GoBack"/>
-            <w:bookmarkEnd w:id="0"/>
           </w:p>
         </w:tc>
       </w:tr>
@@ -4067,6 +4144,1477 @@
     <w:p/>
     <w:p/>
     <w:p/>
+    <w:p/>
+    <w:p/>
+    <w:p/>
+    <w:p/>
+    <w:p/>
+    <w:p/>
+    <w:p/>
+    <w:p/>
+    <w:p/>
+    <w:p/>
+    <w:p/>
+    <w:p/>
+    <w:p/>
+    <w:p/>
+    <w:p/>
+    <w:p/>
+    <w:tbl>
+      <w:tblPr>
+        <w:tblW w:w="9743" w:type="dxa"/>
+        <w:tblInd w:w="108" w:type="dxa"/>
+        <w:tblLook w:val="04A0" w:firstRow="1" w:lastRow="0" w:firstColumn="1" w:lastColumn="0" w:noHBand="0" w:noVBand="1"/>
+      </w:tblPr>
+      <w:tblGrid>
+        <w:gridCol w:w="1973"/>
+        <w:gridCol w:w="2292"/>
+        <w:gridCol w:w="5478"/>
+      </w:tblGrid>
+      <w:tr>
+        <w:trPr>
+          <w:trHeight w:val="92"/>
+        </w:trPr>
+        <w:tc>
+          <w:tcPr>
+            <w:tcW w:w="1973" w:type="dxa"/>
+            <w:tcBorders>
+              <w:top w:val="single" w:sz="4" w:space="0" w:color="auto"/>
+              <w:left w:val="single" w:sz="4" w:space="0" w:color="auto"/>
+              <w:bottom w:val="single" w:sz="4" w:space="0" w:color="auto"/>
+              <w:right w:val="single" w:sz="4" w:space="0" w:color="auto"/>
+            </w:tcBorders>
+            <w:shd w:val="clear" w:color="auto" w:fill="auto"/>
+            <w:noWrap/>
+            <w:vAlign w:val="bottom"/>
+            <w:hideMark/>
+          </w:tcPr>
+          <w:p>
+            <w:pPr>
+              <w:spacing w:after="0" w:line="240" w:lineRule="auto"/>
+              <w:rPr>
+                <w:rFonts w:ascii="Calibri" w:eastAsia="Times New Roman" w:hAnsi="Calibri" w:cs="Calibri"/>
+                <w:b/>
+                <w:bCs/>
+                <w:color w:val="000000"/>
+                <w:lang w:eastAsia="en-PH"/>
+              </w:rPr>
+            </w:pPr>
+            <w:r>
+              <w:rPr>
+                <w:rFonts w:ascii="Calibri" w:eastAsia="Times New Roman" w:hAnsi="Calibri" w:cs="Calibri"/>
+                <w:b/>
+                <w:bCs/>
+                <w:color w:val="000000"/>
+                <w:lang w:eastAsia="en-PH"/>
+              </w:rPr>
+              <w:lastRenderedPageBreak/>
+              <w:t>Use Case</w:t>
+            </w:r>
+          </w:p>
+        </w:tc>
+        <w:tc>
+          <w:tcPr>
+            <w:tcW w:w="7770" w:type="dxa"/>
+            <w:gridSpan w:val="2"/>
+            <w:tcBorders>
+              <w:top w:val="single" w:sz="4" w:space="0" w:color="auto"/>
+              <w:left w:val="nil"/>
+              <w:bottom w:val="single" w:sz="4" w:space="0" w:color="auto"/>
+              <w:right w:val="single" w:sz="4" w:space="0" w:color="auto"/>
+            </w:tcBorders>
+            <w:shd w:val="clear" w:color="auto" w:fill="auto"/>
+            <w:noWrap/>
+            <w:vAlign w:val="bottom"/>
+            <w:hideMark/>
+          </w:tcPr>
+          <w:p>
+            <w:pPr>
+              <w:spacing w:after="0" w:line="240" w:lineRule="auto"/>
+              <w:rPr>
+                <w:rFonts w:ascii="Calibri" w:eastAsia="Times New Roman" w:hAnsi="Calibri" w:cs="Calibri"/>
+                <w:color w:val="000000"/>
+                <w:lang w:eastAsia="en-PH"/>
+              </w:rPr>
+            </w:pPr>
+            <w:r>
+              <w:rPr>
+                <w:rFonts w:ascii="Calibri" w:eastAsia="Times New Roman" w:hAnsi="Calibri" w:cs="Calibri"/>
+                <w:color w:val="000000"/>
+                <w:lang w:eastAsia="en-PH"/>
+              </w:rPr>
+              <w:t xml:space="preserve">Insert Appointment Details </w:t>
+            </w:r>
+          </w:p>
+        </w:tc>
+      </w:tr>
+      <w:tr>
+        <w:trPr>
+          <w:trHeight w:val="92"/>
+        </w:trPr>
+        <w:tc>
+          <w:tcPr>
+            <w:tcW w:w="1973" w:type="dxa"/>
+            <w:tcBorders>
+              <w:top w:val="nil"/>
+              <w:left w:val="single" w:sz="4" w:space="0" w:color="auto"/>
+              <w:bottom w:val="single" w:sz="4" w:space="0" w:color="auto"/>
+              <w:right w:val="single" w:sz="4" w:space="0" w:color="auto"/>
+            </w:tcBorders>
+            <w:shd w:val="clear" w:color="auto" w:fill="auto"/>
+            <w:noWrap/>
+            <w:vAlign w:val="bottom"/>
+            <w:hideMark/>
+          </w:tcPr>
+          <w:p>
+            <w:pPr>
+              <w:spacing w:after="0" w:line="240" w:lineRule="auto"/>
+              <w:rPr>
+                <w:rFonts w:ascii="Calibri" w:eastAsia="Times New Roman" w:hAnsi="Calibri" w:cs="Calibri"/>
+                <w:b/>
+                <w:bCs/>
+                <w:color w:val="000000"/>
+                <w:lang w:eastAsia="en-PH"/>
+              </w:rPr>
+            </w:pPr>
+            <w:r>
+              <w:rPr>
+                <w:rFonts w:ascii="Calibri" w:eastAsia="Times New Roman" w:hAnsi="Calibri" w:cs="Calibri"/>
+                <w:b/>
+                <w:bCs/>
+                <w:color w:val="000000"/>
+                <w:lang w:eastAsia="en-PH"/>
+              </w:rPr>
+              <w:t>Scenario</w:t>
+            </w:r>
+          </w:p>
+        </w:tc>
+        <w:tc>
+          <w:tcPr>
+            <w:tcW w:w="7770" w:type="dxa"/>
+            <w:gridSpan w:val="2"/>
+            <w:tcBorders>
+              <w:top w:val="single" w:sz="4" w:space="0" w:color="auto"/>
+              <w:left w:val="nil"/>
+              <w:bottom w:val="single" w:sz="4" w:space="0" w:color="auto"/>
+              <w:right w:val="single" w:sz="4" w:space="0" w:color="auto"/>
+            </w:tcBorders>
+            <w:shd w:val="clear" w:color="auto" w:fill="auto"/>
+            <w:noWrap/>
+            <w:vAlign w:val="bottom"/>
+            <w:hideMark/>
+          </w:tcPr>
+          <w:p>
+            <w:pPr>
+              <w:spacing w:after="0" w:line="240" w:lineRule="auto"/>
+              <w:rPr>
+                <w:rFonts w:ascii="Calibri" w:eastAsia="Times New Roman" w:hAnsi="Calibri" w:cs="Calibri"/>
+                <w:color w:val="000000"/>
+                <w:lang w:eastAsia="en-PH"/>
+              </w:rPr>
+            </w:pPr>
+            <w:r>
+              <w:rPr>
+                <w:rFonts w:ascii="Calibri" w:eastAsia="Times New Roman" w:hAnsi="Calibri" w:cs="Calibri"/>
+                <w:color w:val="000000"/>
+                <w:lang w:eastAsia="en-PH"/>
+              </w:rPr>
+              <w:t>Dermatologist will record the events for the accomplished appointment</w:t>
+            </w:r>
+          </w:p>
+        </w:tc>
+      </w:tr>
+      <w:tr>
+        <w:trPr>
+          <w:trHeight w:val="92"/>
+        </w:trPr>
+        <w:tc>
+          <w:tcPr>
+            <w:tcW w:w="1973" w:type="dxa"/>
+            <w:tcBorders>
+              <w:top w:val="nil"/>
+              <w:left w:val="single" w:sz="4" w:space="0" w:color="auto"/>
+              <w:bottom w:val="single" w:sz="4" w:space="0" w:color="auto"/>
+              <w:right w:val="single" w:sz="4" w:space="0" w:color="auto"/>
+            </w:tcBorders>
+            <w:shd w:val="clear" w:color="auto" w:fill="auto"/>
+            <w:noWrap/>
+            <w:vAlign w:val="bottom"/>
+            <w:hideMark/>
+          </w:tcPr>
+          <w:p>
+            <w:pPr>
+              <w:spacing w:after="0" w:line="240" w:lineRule="auto"/>
+              <w:rPr>
+                <w:rFonts w:ascii="Calibri" w:eastAsia="Times New Roman" w:hAnsi="Calibri" w:cs="Calibri"/>
+                <w:b/>
+                <w:bCs/>
+                <w:color w:val="000000"/>
+                <w:lang w:eastAsia="en-PH"/>
+              </w:rPr>
+            </w:pPr>
+            <w:r>
+              <w:rPr>
+                <w:rFonts w:ascii="Calibri" w:eastAsia="Times New Roman" w:hAnsi="Calibri" w:cs="Calibri"/>
+                <w:b/>
+                <w:bCs/>
+                <w:color w:val="000000"/>
+                <w:lang w:eastAsia="en-PH"/>
+              </w:rPr>
+              <w:t>Triggering Event</w:t>
+            </w:r>
+          </w:p>
+        </w:tc>
+        <w:tc>
+          <w:tcPr>
+            <w:tcW w:w="7770" w:type="dxa"/>
+            <w:gridSpan w:val="2"/>
+            <w:tcBorders>
+              <w:top w:val="single" w:sz="4" w:space="0" w:color="auto"/>
+              <w:left w:val="nil"/>
+              <w:bottom w:val="single" w:sz="4" w:space="0" w:color="auto"/>
+              <w:right w:val="single" w:sz="4" w:space="0" w:color="auto"/>
+            </w:tcBorders>
+            <w:shd w:val="clear" w:color="auto" w:fill="auto"/>
+            <w:noWrap/>
+            <w:vAlign w:val="bottom"/>
+            <w:hideMark/>
+          </w:tcPr>
+          <w:p>
+            <w:pPr>
+              <w:spacing w:after="0" w:line="240" w:lineRule="auto"/>
+              <w:rPr>
+                <w:rFonts w:ascii="Calibri" w:eastAsia="Times New Roman" w:hAnsi="Calibri" w:cs="Calibri"/>
+                <w:color w:val="000000"/>
+                <w:lang w:eastAsia="en-PH"/>
+              </w:rPr>
+            </w:pPr>
+            <w:r>
+              <w:rPr>
+                <w:rFonts w:ascii="Calibri" w:eastAsia="Times New Roman" w:hAnsi="Calibri" w:cs="Calibri"/>
+                <w:color w:val="000000"/>
+                <w:lang w:eastAsia="en-PH"/>
+              </w:rPr>
+              <w:t>Accomplished appointment</w:t>
+            </w:r>
+          </w:p>
+        </w:tc>
+      </w:tr>
+      <w:tr>
+        <w:trPr>
+          <w:trHeight w:val="92"/>
+        </w:trPr>
+        <w:tc>
+          <w:tcPr>
+            <w:tcW w:w="1973" w:type="dxa"/>
+            <w:tcBorders>
+              <w:top w:val="nil"/>
+              <w:left w:val="single" w:sz="4" w:space="0" w:color="auto"/>
+              <w:bottom w:val="single" w:sz="4" w:space="0" w:color="auto"/>
+              <w:right w:val="single" w:sz="4" w:space="0" w:color="auto"/>
+            </w:tcBorders>
+            <w:shd w:val="clear" w:color="auto" w:fill="auto"/>
+            <w:noWrap/>
+            <w:vAlign w:val="bottom"/>
+            <w:hideMark/>
+          </w:tcPr>
+          <w:p>
+            <w:pPr>
+              <w:spacing w:after="0" w:line="240" w:lineRule="auto"/>
+              <w:rPr>
+                <w:rFonts w:ascii="Calibri" w:eastAsia="Times New Roman" w:hAnsi="Calibri" w:cs="Calibri"/>
+                <w:b/>
+                <w:bCs/>
+                <w:color w:val="000000"/>
+                <w:lang w:eastAsia="en-PH"/>
+              </w:rPr>
+            </w:pPr>
+            <w:r>
+              <w:rPr>
+                <w:rFonts w:ascii="Calibri" w:eastAsia="Times New Roman" w:hAnsi="Calibri" w:cs="Calibri"/>
+                <w:b/>
+                <w:bCs/>
+                <w:color w:val="000000"/>
+                <w:lang w:eastAsia="en-PH"/>
+              </w:rPr>
+              <w:t>Brief Description</w:t>
+            </w:r>
+          </w:p>
+        </w:tc>
+        <w:tc>
+          <w:tcPr>
+            <w:tcW w:w="7770" w:type="dxa"/>
+            <w:gridSpan w:val="2"/>
+            <w:tcBorders>
+              <w:top w:val="single" w:sz="4" w:space="0" w:color="auto"/>
+              <w:left w:val="nil"/>
+              <w:bottom w:val="single" w:sz="4" w:space="0" w:color="auto"/>
+              <w:right w:val="single" w:sz="4" w:space="0" w:color="auto"/>
+            </w:tcBorders>
+            <w:shd w:val="clear" w:color="auto" w:fill="auto"/>
+            <w:noWrap/>
+            <w:vAlign w:val="bottom"/>
+            <w:hideMark/>
+          </w:tcPr>
+          <w:p>
+            <w:pPr>
+              <w:spacing w:after="0" w:line="240" w:lineRule="auto"/>
+              <w:rPr>
+                <w:rFonts w:ascii="Calibri" w:eastAsia="Times New Roman" w:hAnsi="Calibri" w:cs="Calibri"/>
+                <w:color w:val="000000"/>
+                <w:lang w:eastAsia="en-PH"/>
+              </w:rPr>
+            </w:pPr>
+            <w:r>
+              <w:rPr>
+                <w:rFonts w:ascii="Calibri" w:eastAsia="Times New Roman" w:hAnsi="Calibri" w:cs="Calibri"/>
+                <w:color w:val="000000"/>
+                <w:lang w:eastAsia="en-PH"/>
+              </w:rPr>
+              <w:t>The dermatologist will make a summary of all the necessary details and information on the accomplished appointment</w:t>
+            </w:r>
+          </w:p>
+        </w:tc>
+      </w:tr>
+      <w:tr>
+        <w:trPr>
+          <w:trHeight w:val="92"/>
+        </w:trPr>
+        <w:tc>
+          <w:tcPr>
+            <w:tcW w:w="1973" w:type="dxa"/>
+            <w:tcBorders>
+              <w:top w:val="nil"/>
+              <w:left w:val="single" w:sz="4" w:space="0" w:color="auto"/>
+              <w:bottom w:val="single" w:sz="4" w:space="0" w:color="auto"/>
+              <w:right w:val="single" w:sz="4" w:space="0" w:color="auto"/>
+            </w:tcBorders>
+            <w:shd w:val="clear" w:color="auto" w:fill="auto"/>
+            <w:noWrap/>
+            <w:vAlign w:val="bottom"/>
+            <w:hideMark/>
+          </w:tcPr>
+          <w:p>
+            <w:pPr>
+              <w:spacing w:after="0" w:line="240" w:lineRule="auto"/>
+              <w:rPr>
+                <w:rFonts w:ascii="Calibri" w:eastAsia="Times New Roman" w:hAnsi="Calibri" w:cs="Calibri"/>
+                <w:b/>
+                <w:bCs/>
+                <w:color w:val="000000"/>
+                <w:lang w:eastAsia="en-PH"/>
+              </w:rPr>
+            </w:pPr>
+            <w:r>
+              <w:rPr>
+                <w:rFonts w:ascii="Calibri" w:eastAsia="Times New Roman" w:hAnsi="Calibri" w:cs="Calibri"/>
+                <w:b/>
+                <w:bCs/>
+                <w:color w:val="000000"/>
+                <w:lang w:eastAsia="en-PH"/>
+              </w:rPr>
+              <w:t>Actor</w:t>
+            </w:r>
+          </w:p>
+        </w:tc>
+        <w:tc>
+          <w:tcPr>
+            <w:tcW w:w="7770" w:type="dxa"/>
+            <w:gridSpan w:val="2"/>
+            <w:tcBorders>
+              <w:top w:val="single" w:sz="4" w:space="0" w:color="auto"/>
+              <w:left w:val="nil"/>
+              <w:bottom w:val="single" w:sz="4" w:space="0" w:color="auto"/>
+              <w:right w:val="single" w:sz="4" w:space="0" w:color="auto"/>
+            </w:tcBorders>
+            <w:shd w:val="clear" w:color="auto" w:fill="auto"/>
+            <w:noWrap/>
+            <w:vAlign w:val="bottom"/>
+            <w:hideMark/>
+          </w:tcPr>
+          <w:p>
+            <w:pPr>
+              <w:spacing w:after="0" w:line="240" w:lineRule="auto"/>
+              <w:rPr>
+                <w:rFonts w:ascii="Calibri" w:eastAsia="Times New Roman" w:hAnsi="Calibri" w:cs="Calibri"/>
+                <w:color w:val="000000"/>
+                <w:lang w:eastAsia="en-PH"/>
+              </w:rPr>
+            </w:pPr>
+            <w:r>
+              <w:rPr>
+                <w:rFonts w:ascii="Calibri" w:eastAsia="Times New Roman" w:hAnsi="Calibri" w:cs="Calibri"/>
+                <w:color w:val="000000"/>
+                <w:lang w:eastAsia="en-PH"/>
+              </w:rPr>
+              <w:t xml:space="preserve">Dermatologist </w:t>
+            </w:r>
+          </w:p>
+        </w:tc>
+      </w:tr>
+      <w:tr>
+        <w:trPr>
+          <w:trHeight w:val="92"/>
+        </w:trPr>
+        <w:tc>
+          <w:tcPr>
+            <w:tcW w:w="1973" w:type="dxa"/>
+            <w:tcBorders>
+              <w:top w:val="nil"/>
+              <w:left w:val="single" w:sz="4" w:space="0" w:color="auto"/>
+              <w:bottom w:val="single" w:sz="4" w:space="0" w:color="auto"/>
+              <w:right w:val="single" w:sz="4" w:space="0" w:color="auto"/>
+            </w:tcBorders>
+            <w:shd w:val="clear" w:color="auto" w:fill="auto"/>
+            <w:noWrap/>
+            <w:vAlign w:val="bottom"/>
+            <w:hideMark/>
+          </w:tcPr>
+          <w:p>
+            <w:pPr>
+              <w:spacing w:after="0" w:line="240" w:lineRule="auto"/>
+              <w:rPr>
+                <w:rFonts w:ascii="Calibri" w:eastAsia="Times New Roman" w:hAnsi="Calibri" w:cs="Calibri"/>
+                <w:b/>
+                <w:bCs/>
+                <w:color w:val="000000"/>
+                <w:lang w:eastAsia="en-PH"/>
+              </w:rPr>
+            </w:pPr>
+            <w:r>
+              <w:rPr>
+                <w:rFonts w:ascii="Calibri" w:eastAsia="Times New Roman" w:hAnsi="Calibri" w:cs="Calibri"/>
+                <w:b/>
+                <w:bCs/>
+                <w:color w:val="000000"/>
+                <w:lang w:eastAsia="en-PH"/>
+              </w:rPr>
+              <w:t>Related Use Cases</w:t>
+            </w:r>
+          </w:p>
+        </w:tc>
+        <w:tc>
+          <w:tcPr>
+            <w:tcW w:w="7770" w:type="dxa"/>
+            <w:gridSpan w:val="2"/>
+            <w:tcBorders>
+              <w:top w:val="single" w:sz="4" w:space="0" w:color="auto"/>
+              <w:left w:val="nil"/>
+              <w:bottom w:val="single" w:sz="4" w:space="0" w:color="auto"/>
+              <w:right w:val="single" w:sz="4" w:space="0" w:color="auto"/>
+            </w:tcBorders>
+            <w:shd w:val="clear" w:color="auto" w:fill="auto"/>
+            <w:noWrap/>
+            <w:vAlign w:val="bottom"/>
+            <w:hideMark/>
+          </w:tcPr>
+          <w:p>
+            <w:pPr>
+              <w:spacing w:after="0" w:line="240" w:lineRule="auto"/>
+              <w:rPr>
+                <w:rFonts w:ascii="Calibri" w:eastAsia="Times New Roman" w:hAnsi="Calibri" w:cs="Calibri"/>
+                <w:color w:val="000000"/>
+                <w:lang w:eastAsia="en-PH"/>
+              </w:rPr>
+            </w:pPr>
+          </w:p>
+        </w:tc>
+      </w:tr>
+      <w:tr>
+        <w:trPr>
+          <w:trHeight w:val="92"/>
+        </w:trPr>
+        <w:tc>
+          <w:tcPr>
+            <w:tcW w:w="1973" w:type="dxa"/>
+            <w:tcBorders>
+              <w:top w:val="nil"/>
+              <w:left w:val="single" w:sz="4" w:space="0" w:color="auto"/>
+              <w:bottom w:val="single" w:sz="4" w:space="0" w:color="auto"/>
+              <w:right w:val="single" w:sz="4" w:space="0" w:color="auto"/>
+            </w:tcBorders>
+            <w:shd w:val="clear" w:color="auto" w:fill="auto"/>
+            <w:noWrap/>
+            <w:vAlign w:val="bottom"/>
+            <w:hideMark/>
+          </w:tcPr>
+          <w:p>
+            <w:pPr>
+              <w:spacing w:after="0" w:line="240" w:lineRule="auto"/>
+              <w:rPr>
+                <w:rFonts w:ascii="Calibri" w:eastAsia="Times New Roman" w:hAnsi="Calibri" w:cs="Calibri"/>
+                <w:b/>
+                <w:bCs/>
+                <w:color w:val="000000"/>
+                <w:lang w:eastAsia="en-PH"/>
+              </w:rPr>
+            </w:pPr>
+            <w:r>
+              <w:rPr>
+                <w:rFonts w:ascii="Calibri" w:eastAsia="Times New Roman" w:hAnsi="Calibri" w:cs="Calibri"/>
+                <w:b/>
+                <w:bCs/>
+                <w:color w:val="000000"/>
+                <w:lang w:eastAsia="en-PH"/>
+              </w:rPr>
+              <w:t>Stakeholder</w:t>
+            </w:r>
+          </w:p>
+        </w:tc>
+        <w:tc>
+          <w:tcPr>
+            <w:tcW w:w="7770" w:type="dxa"/>
+            <w:gridSpan w:val="2"/>
+            <w:tcBorders>
+              <w:top w:val="single" w:sz="4" w:space="0" w:color="auto"/>
+              <w:left w:val="nil"/>
+              <w:bottom w:val="single" w:sz="4" w:space="0" w:color="auto"/>
+              <w:right w:val="single" w:sz="4" w:space="0" w:color="auto"/>
+            </w:tcBorders>
+            <w:shd w:val="clear" w:color="auto" w:fill="auto"/>
+            <w:noWrap/>
+            <w:vAlign w:val="bottom"/>
+            <w:hideMark/>
+          </w:tcPr>
+          <w:p>
+            <w:pPr>
+              <w:spacing w:after="0" w:line="240" w:lineRule="auto"/>
+              <w:rPr>
+                <w:rFonts w:ascii="Calibri" w:eastAsia="Times New Roman" w:hAnsi="Calibri" w:cs="Calibri"/>
+                <w:color w:val="000000"/>
+                <w:lang w:eastAsia="en-PH"/>
+              </w:rPr>
+            </w:pPr>
+            <w:r>
+              <w:rPr>
+                <w:rFonts w:ascii="Calibri" w:eastAsia="Times New Roman" w:hAnsi="Calibri" w:cs="Calibri"/>
+                <w:color w:val="000000"/>
+                <w:lang w:eastAsia="en-PH"/>
+              </w:rPr>
+              <w:t>Patient, Dermatologist</w:t>
+            </w:r>
+          </w:p>
+        </w:tc>
+      </w:tr>
+      <w:tr>
+        <w:trPr>
+          <w:trHeight w:val="92"/>
+        </w:trPr>
+        <w:tc>
+          <w:tcPr>
+            <w:tcW w:w="1973" w:type="dxa"/>
+            <w:tcBorders>
+              <w:top w:val="nil"/>
+              <w:left w:val="single" w:sz="4" w:space="0" w:color="auto"/>
+              <w:bottom w:val="single" w:sz="4" w:space="0" w:color="auto"/>
+              <w:right w:val="single" w:sz="4" w:space="0" w:color="auto"/>
+            </w:tcBorders>
+            <w:shd w:val="clear" w:color="auto" w:fill="auto"/>
+            <w:noWrap/>
+            <w:vAlign w:val="bottom"/>
+            <w:hideMark/>
+          </w:tcPr>
+          <w:p>
+            <w:pPr>
+              <w:spacing w:after="0" w:line="240" w:lineRule="auto"/>
+              <w:rPr>
+                <w:rFonts w:ascii="Calibri" w:eastAsia="Times New Roman" w:hAnsi="Calibri" w:cs="Calibri"/>
+                <w:b/>
+                <w:bCs/>
+                <w:color w:val="000000"/>
+                <w:lang w:eastAsia="en-PH"/>
+              </w:rPr>
+            </w:pPr>
+            <w:r>
+              <w:rPr>
+                <w:rFonts w:ascii="Calibri" w:eastAsia="Times New Roman" w:hAnsi="Calibri" w:cs="Calibri"/>
+                <w:b/>
+                <w:bCs/>
+                <w:color w:val="000000"/>
+                <w:lang w:eastAsia="en-PH"/>
+              </w:rPr>
+              <w:t>Pre-Condition</w:t>
+            </w:r>
+          </w:p>
+        </w:tc>
+        <w:tc>
+          <w:tcPr>
+            <w:tcW w:w="7770" w:type="dxa"/>
+            <w:gridSpan w:val="2"/>
+            <w:tcBorders>
+              <w:top w:val="single" w:sz="4" w:space="0" w:color="auto"/>
+              <w:left w:val="nil"/>
+              <w:bottom w:val="single" w:sz="4" w:space="0" w:color="auto"/>
+              <w:right w:val="single" w:sz="4" w:space="0" w:color="auto"/>
+            </w:tcBorders>
+            <w:shd w:val="clear" w:color="auto" w:fill="auto"/>
+            <w:noWrap/>
+            <w:vAlign w:val="bottom"/>
+            <w:hideMark/>
+          </w:tcPr>
+          <w:p>
+            <w:pPr>
+              <w:spacing w:after="0" w:line="240" w:lineRule="auto"/>
+              <w:rPr>
+                <w:rFonts w:ascii="Calibri" w:eastAsia="Times New Roman" w:hAnsi="Calibri" w:cs="Calibri"/>
+                <w:color w:val="000000"/>
+                <w:lang w:eastAsia="en-PH"/>
+              </w:rPr>
+            </w:pPr>
+            <w:r>
+              <w:rPr>
+                <w:rFonts w:ascii="Calibri" w:eastAsia="Times New Roman" w:hAnsi="Calibri" w:cs="Calibri"/>
+                <w:color w:val="000000"/>
+                <w:lang w:eastAsia="en-PH"/>
+              </w:rPr>
+              <w:t xml:space="preserve">Accomplished Appointment </w:t>
+            </w:r>
+          </w:p>
+        </w:tc>
+      </w:tr>
+      <w:tr>
+        <w:trPr>
+          <w:trHeight w:val="92"/>
+        </w:trPr>
+        <w:tc>
+          <w:tcPr>
+            <w:tcW w:w="1973" w:type="dxa"/>
+            <w:tcBorders>
+              <w:top w:val="nil"/>
+              <w:left w:val="single" w:sz="4" w:space="0" w:color="auto"/>
+              <w:bottom w:val="single" w:sz="4" w:space="0" w:color="auto"/>
+              <w:right w:val="single" w:sz="4" w:space="0" w:color="auto"/>
+            </w:tcBorders>
+            <w:shd w:val="clear" w:color="auto" w:fill="auto"/>
+            <w:noWrap/>
+            <w:vAlign w:val="bottom"/>
+            <w:hideMark/>
+          </w:tcPr>
+          <w:p>
+            <w:pPr>
+              <w:spacing w:after="0" w:line="240" w:lineRule="auto"/>
+              <w:rPr>
+                <w:rFonts w:ascii="Calibri" w:eastAsia="Times New Roman" w:hAnsi="Calibri" w:cs="Calibri"/>
+                <w:b/>
+                <w:bCs/>
+                <w:color w:val="000000"/>
+                <w:lang w:eastAsia="en-PH"/>
+              </w:rPr>
+            </w:pPr>
+            <w:r>
+              <w:rPr>
+                <w:rFonts w:ascii="Calibri" w:eastAsia="Times New Roman" w:hAnsi="Calibri" w:cs="Calibri"/>
+                <w:b/>
+                <w:bCs/>
+                <w:color w:val="000000"/>
+                <w:lang w:eastAsia="en-PH"/>
+              </w:rPr>
+              <w:t>Post-Condition</w:t>
+            </w:r>
+          </w:p>
+        </w:tc>
+        <w:tc>
+          <w:tcPr>
+            <w:tcW w:w="7770" w:type="dxa"/>
+            <w:gridSpan w:val="2"/>
+            <w:tcBorders>
+              <w:top w:val="single" w:sz="4" w:space="0" w:color="auto"/>
+              <w:left w:val="nil"/>
+              <w:bottom w:val="single" w:sz="4" w:space="0" w:color="auto"/>
+              <w:right w:val="single" w:sz="4" w:space="0" w:color="auto"/>
+            </w:tcBorders>
+            <w:shd w:val="clear" w:color="auto" w:fill="auto"/>
+            <w:noWrap/>
+            <w:vAlign w:val="bottom"/>
+            <w:hideMark/>
+          </w:tcPr>
+          <w:p>
+            <w:pPr>
+              <w:spacing w:after="0" w:line="240" w:lineRule="auto"/>
+              <w:rPr>
+                <w:rFonts w:ascii="Calibri" w:eastAsia="Times New Roman" w:hAnsi="Calibri" w:cs="Calibri"/>
+                <w:color w:val="000000"/>
+                <w:lang w:eastAsia="en-PH"/>
+              </w:rPr>
+            </w:pPr>
+            <w:r>
+              <w:rPr>
+                <w:rFonts w:ascii="Calibri" w:eastAsia="Times New Roman" w:hAnsi="Calibri" w:cs="Calibri"/>
+                <w:color w:val="000000"/>
+                <w:lang w:eastAsia="en-PH"/>
+              </w:rPr>
+              <w:t xml:space="preserve">Accomplished Appointment report </w:t>
+            </w:r>
+            <w:r>
+              <w:rPr>
+                <w:rFonts w:ascii="Calibri" w:eastAsia="Times New Roman" w:hAnsi="Calibri" w:cs="Calibri"/>
+                <w:color w:val="000000"/>
+                <w:lang w:eastAsia="en-PH"/>
+              </w:rPr>
+              <w:t xml:space="preserve">  </w:t>
+            </w:r>
+          </w:p>
+        </w:tc>
+      </w:tr>
+      <w:tr>
+        <w:trPr>
+          <w:trHeight w:val="92"/>
+        </w:trPr>
+        <w:tc>
+          <w:tcPr>
+            <w:tcW w:w="1973" w:type="dxa"/>
+            <w:tcBorders>
+              <w:top w:val="nil"/>
+              <w:left w:val="single" w:sz="4" w:space="0" w:color="auto"/>
+              <w:bottom w:val="nil"/>
+              <w:right w:val="single" w:sz="4" w:space="0" w:color="auto"/>
+            </w:tcBorders>
+            <w:shd w:val="clear" w:color="auto" w:fill="auto"/>
+            <w:noWrap/>
+            <w:vAlign w:val="bottom"/>
+            <w:hideMark/>
+          </w:tcPr>
+          <w:p>
+            <w:pPr>
+              <w:spacing w:after="0" w:line="240" w:lineRule="auto"/>
+              <w:rPr>
+                <w:rFonts w:ascii="Calibri" w:eastAsia="Times New Roman" w:hAnsi="Calibri" w:cs="Calibri"/>
+                <w:b/>
+                <w:bCs/>
+                <w:color w:val="000000"/>
+                <w:lang w:eastAsia="en-PH"/>
+              </w:rPr>
+            </w:pPr>
+            <w:r>
+              <w:rPr>
+                <w:rFonts w:ascii="Calibri" w:eastAsia="Times New Roman" w:hAnsi="Calibri" w:cs="Calibri"/>
+                <w:b/>
+                <w:bCs/>
+                <w:color w:val="000000"/>
+                <w:lang w:eastAsia="en-PH"/>
+              </w:rPr>
+              <w:t>Flow of Activities</w:t>
+            </w:r>
+          </w:p>
+        </w:tc>
+        <w:tc>
+          <w:tcPr>
+            <w:tcW w:w="2292" w:type="dxa"/>
+            <w:tcBorders>
+              <w:top w:val="nil"/>
+              <w:left w:val="nil"/>
+              <w:bottom w:val="single" w:sz="4" w:space="0" w:color="auto"/>
+              <w:right w:val="single" w:sz="4" w:space="0" w:color="auto"/>
+            </w:tcBorders>
+            <w:shd w:val="clear" w:color="auto" w:fill="auto"/>
+            <w:noWrap/>
+            <w:vAlign w:val="bottom"/>
+            <w:hideMark/>
+          </w:tcPr>
+          <w:p>
+            <w:pPr>
+              <w:spacing w:after="0" w:line="240" w:lineRule="auto"/>
+              <w:jc w:val="center"/>
+              <w:rPr>
+                <w:rFonts w:ascii="Calibri" w:eastAsia="Times New Roman" w:hAnsi="Calibri" w:cs="Calibri"/>
+                <w:b/>
+                <w:bCs/>
+                <w:color w:val="000000"/>
+                <w:lang w:eastAsia="en-PH"/>
+              </w:rPr>
+            </w:pPr>
+            <w:r>
+              <w:rPr>
+                <w:rFonts w:ascii="Calibri" w:eastAsia="Times New Roman" w:hAnsi="Calibri" w:cs="Calibri"/>
+                <w:b/>
+                <w:bCs/>
+                <w:color w:val="000000"/>
+                <w:lang w:eastAsia="en-PH"/>
+              </w:rPr>
+              <w:t>Actor</w:t>
+            </w:r>
+          </w:p>
+        </w:tc>
+        <w:tc>
+          <w:tcPr>
+            <w:tcW w:w="5478" w:type="dxa"/>
+            <w:tcBorders>
+              <w:top w:val="nil"/>
+              <w:left w:val="nil"/>
+              <w:bottom w:val="single" w:sz="4" w:space="0" w:color="auto"/>
+              <w:right w:val="single" w:sz="4" w:space="0" w:color="auto"/>
+            </w:tcBorders>
+            <w:shd w:val="clear" w:color="auto" w:fill="auto"/>
+            <w:noWrap/>
+            <w:vAlign w:val="bottom"/>
+            <w:hideMark/>
+          </w:tcPr>
+          <w:p>
+            <w:pPr>
+              <w:spacing w:after="0" w:line="240" w:lineRule="auto"/>
+              <w:jc w:val="center"/>
+              <w:rPr>
+                <w:rFonts w:ascii="Calibri" w:eastAsia="Times New Roman" w:hAnsi="Calibri" w:cs="Calibri"/>
+                <w:b/>
+                <w:bCs/>
+                <w:color w:val="000000"/>
+                <w:lang w:eastAsia="en-PH"/>
+              </w:rPr>
+            </w:pPr>
+            <w:r>
+              <w:rPr>
+                <w:rFonts w:ascii="Calibri" w:eastAsia="Times New Roman" w:hAnsi="Calibri" w:cs="Calibri"/>
+                <w:b/>
+                <w:bCs/>
+                <w:color w:val="000000"/>
+                <w:lang w:eastAsia="en-PH"/>
+              </w:rPr>
+              <w:t>System</w:t>
+            </w:r>
+          </w:p>
+        </w:tc>
+      </w:tr>
+      <w:tr>
+        <w:trPr>
+          <w:trHeight w:val="277"/>
+        </w:trPr>
+        <w:tc>
+          <w:tcPr>
+            <w:tcW w:w="1973" w:type="dxa"/>
+            <w:tcBorders>
+              <w:top w:val="nil"/>
+              <w:left w:val="single" w:sz="4" w:space="0" w:color="auto"/>
+              <w:bottom w:val="nil"/>
+              <w:right w:val="single" w:sz="4" w:space="0" w:color="auto"/>
+            </w:tcBorders>
+            <w:shd w:val="clear" w:color="auto" w:fill="auto"/>
+            <w:noWrap/>
+            <w:vAlign w:val="bottom"/>
+            <w:hideMark/>
+          </w:tcPr>
+          <w:p>
+            <w:pPr>
+              <w:spacing w:after="0" w:line="240" w:lineRule="auto"/>
+              <w:rPr>
+                <w:rFonts w:ascii="Calibri" w:eastAsia="Times New Roman" w:hAnsi="Calibri" w:cs="Calibri"/>
+                <w:b/>
+                <w:bCs/>
+                <w:color w:val="000000"/>
+                <w:lang w:eastAsia="en-PH"/>
+              </w:rPr>
+            </w:pPr>
+            <w:r>
+              <w:rPr>
+                <w:rFonts w:ascii="Calibri" w:eastAsia="Times New Roman" w:hAnsi="Calibri" w:cs="Calibri"/>
+                <w:b/>
+                <w:bCs/>
+                <w:color w:val="000000"/>
+                <w:lang w:eastAsia="en-PH"/>
+              </w:rPr>
+              <w:t> </w:t>
+            </w:r>
+          </w:p>
+        </w:tc>
+        <w:tc>
+          <w:tcPr>
+            <w:tcW w:w="2292" w:type="dxa"/>
+            <w:tcBorders>
+              <w:top w:val="nil"/>
+              <w:left w:val="nil"/>
+              <w:bottom w:val="single" w:sz="4" w:space="0" w:color="auto"/>
+              <w:right w:val="single" w:sz="4" w:space="0" w:color="auto"/>
+            </w:tcBorders>
+            <w:shd w:val="clear" w:color="auto" w:fill="auto"/>
+            <w:noWrap/>
+            <w:vAlign w:val="bottom"/>
+            <w:hideMark/>
+          </w:tcPr>
+          <w:p>
+            <w:pPr>
+              <w:spacing w:after="0" w:line="240" w:lineRule="auto"/>
+              <w:rPr>
+                <w:rFonts w:ascii="Calibri" w:eastAsia="Times New Roman" w:hAnsi="Calibri" w:cs="Calibri"/>
+                <w:color w:val="000000"/>
+                <w:lang w:eastAsia="en-PH"/>
+              </w:rPr>
+            </w:pPr>
+            <w:r>
+              <w:rPr>
+                <w:rFonts w:ascii="Calibri" w:eastAsia="Times New Roman" w:hAnsi="Calibri" w:cs="Calibri"/>
+                <w:color w:val="000000"/>
+                <w:lang w:eastAsia="en-PH"/>
+              </w:rPr>
+              <w:t>1. Derma will pick an appointment to add details to</w:t>
+            </w:r>
+          </w:p>
+        </w:tc>
+        <w:tc>
+          <w:tcPr>
+            <w:tcW w:w="5478" w:type="dxa"/>
+            <w:tcBorders>
+              <w:top w:val="nil"/>
+              <w:left w:val="nil"/>
+              <w:bottom w:val="single" w:sz="4" w:space="0" w:color="auto"/>
+              <w:right w:val="single" w:sz="4" w:space="0" w:color="auto"/>
+            </w:tcBorders>
+            <w:shd w:val="clear" w:color="auto" w:fill="auto"/>
+            <w:vAlign w:val="bottom"/>
+            <w:hideMark/>
+          </w:tcPr>
+          <w:p>
+            <w:pPr>
+              <w:spacing w:after="0" w:line="240" w:lineRule="auto"/>
+              <w:rPr>
+                <w:rFonts w:ascii="Calibri" w:eastAsia="Times New Roman" w:hAnsi="Calibri" w:cs="Calibri"/>
+                <w:color w:val="000000"/>
+                <w:lang w:eastAsia="en-PH"/>
+              </w:rPr>
+            </w:pPr>
+            <w:r>
+              <w:rPr>
+                <w:rFonts w:ascii="Calibri" w:eastAsia="Times New Roman" w:hAnsi="Calibri" w:cs="Calibri"/>
+                <w:color w:val="000000"/>
+                <w:lang w:eastAsia="en-PH"/>
+              </w:rPr>
+              <w:t xml:space="preserve">1.1. System will confirm if the </w:t>
+            </w:r>
+            <w:proofErr w:type="spellStart"/>
+            <w:r>
+              <w:rPr>
+                <w:rFonts w:ascii="Calibri" w:eastAsia="Times New Roman" w:hAnsi="Calibri" w:cs="Calibri"/>
+                <w:color w:val="000000"/>
+                <w:lang w:eastAsia="en-PH"/>
+              </w:rPr>
+              <w:t>appoitnment</w:t>
+            </w:r>
+            <w:proofErr w:type="spellEnd"/>
+            <w:r>
+              <w:rPr>
+                <w:rFonts w:ascii="Calibri" w:eastAsia="Times New Roman" w:hAnsi="Calibri" w:cs="Calibri"/>
+                <w:color w:val="000000"/>
+                <w:lang w:eastAsia="en-PH"/>
+              </w:rPr>
+              <w:t xml:space="preserve"> is accomplished (on time)</w:t>
+            </w:r>
+          </w:p>
+        </w:tc>
+      </w:tr>
+      <w:tr>
+        <w:trPr>
+          <w:trHeight w:val="92"/>
+        </w:trPr>
+        <w:tc>
+          <w:tcPr>
+            <w:tcW w:w="1973" w:type="dxa"/>
+            <w:tcBorders>
+              <w:top w:val="nil"/>
+              <w:left w:val="single" w:sz="4" w:space="0" w:color="auto"/>
+              <w:bottom w:val="nil"/>
+              <w:right w:val="single" w:sz="4" w:space="0" w:color="auto"/>
+            </w:tcBorders>
+            <w:shd w:val="clear" w:color="auto" w:fill="auto"/>
+            <w:noWrap/>
+            <w:vAlign w:val="bottom"/>
+            <w:hideMark/>
+          </w:tcPr>
+          <w:p>
+            <w:pPr>
+              <w:spacing w:after="0" w:line="240" w:lineRule="auto"/>
+              <w:rPr>
+                <w:rFonts w:ascii="Calibri" w:eastAsia="Times New Roman" w:hAnsi="Calibri" w:cs="Calibri"/>
+                <w:b/>
+                <w:bCs/>
+                <w:color w:val="000000"/>
+                <w:lang w:eastAsia="en-PH"/>
+              </w:rPr>
+            </w:pPr>
+            <w:r>
+              <w:rPr>
+                <w:rFonts w:ascii="Calibri" w:eastAsia="Times New Roman" w:hAnsi="Calibri" w:cs="Calibri"/>
+                <w:b/>
+                <w:bCs/>
+                <w:color w:val="000000"/>
+                <w:lang w:eastAsia="en-PH"/>
+              </w:rPr>
+              <w:t> </w:t>
+            </w:r>
+          </w:p>
+        </w:tc>
+        <w:tc>
+          <w:tcPr>
+            <w:tcW w:w="2292" w:type="dxa"/>
+            <w:tcBorders>
+              <w:top w:val="nil"/>
+              <w:left w:val="nil"/>
+              <w:bottom w:val="single" w:sz="4" w:space="0" w:color="auto"/>
+              <w:right w:val="single" w:sz="4" w:space="0" w:color="auto"/>
+            </w:tcBorders>
+            <w:shd w:val="clear" w:color="auto" w:fill="auto"/>
+            <w:noWrap/>
+            <w:vAlign w:val="bottom"/>
+            <w:hideMark/>
+          </w:tcPr>
+          <w:p>
+            <w:pPr>
+              <w:spacing w:after="0" w:line="240" w:lineRule="auto"/>
+              <w:rPr>
+                <w:rFonts w:ascii="Calibri" w:eastAsia="Times New Roman" w:hAnsi="Calibri" w:cs="Calibri"/>
+                <w:color w:val="000000"/>
+                <w:lang w:eastAsia="en-PH"/>
+              </w:rPr>
+            </w:pPr>
+            <w:r>
+              <w:rPr>
+                <w:rFonts w:ascii="Calibri" w:eastAsia="Times New Roman" w:hAnsi="Calibri" w:cs="Calibri"/>
+                <w:color w:val="000000"/>
+                <w:lang w:eastAsia="en-PH"/>
+              </w:rPr>
+              <w:t>2. Derma will input .</w:t>
+            </w:r>
+            <w:proofErr w:type="spellStart"/>
+            <w:r>
+              <w:rPr>
+                <w:rFonts w:ascii="Calibri" w:eastAsia="Times New Roman" w:hAnsi="Calibri" w:cs="Calibri"/>
+                <w:color w:val="000000"/>
+                <w:lang w:eastAsia="en-PH"/>
+              </w:rPr>
+              <w:t>png</w:t>
+            </w:r>
+            <w:proofErr w:type="spellEnd"/>
+            <w:r>
+              <w:rPr>
+                <w:rFonts w:ascii="Calibri" w:eastAsia="Times New Roman" w:hAnsi="Calibri" w:cs="Calibri"/>
+                <w:color w:val="000000"/>
+                <w:lang w:eastAsia="en-PH"/>
+              </w:rPr>
+              <w:t xml:space="preserve"> file of the </w:t>
+            </w:r>
+            <w:proofErr w:type="spellStart"/>
+            <w:r>
+              <w:rPr>
+                <w:rFonts w:ascii="Calibri" w:eastAsia="Times New Roman" w:hAnsi="Calibri" w:cs="Calibri"/>
+                <w:color w:val="000000"/>
+                <w:lang w:eastAsia="en-PH"/>
+              </w:rPr>
+              <w:t>sudomotor</w:t>
+            </w:r>
+            <w:proofErr w:type="spellEnd"/>
+            <w:r>
+              <w:rPr>
+                <w:rFonts w:ascii="Calibri" w:eastAsia="Times New Roman" w:hAnsi="Calibri" w:cs="Calibri"/>
+                <w:color w:val="000000"/>
+                <w:lang w:eastAsia="en-PH"/>
+              </w:rPr>
+              <w:t xml:space="preserve"> results</w:t>
+            </w:r>
+          </w:p>
+        </w:tc>
+        <w:tc>
+          <w:tcPr>
+            <w:tcW w:w="5478" w:type="dxa"/>
+            <w:tcBorders>
+              <w:top w:val="nil"/>
+              <w:left w:val="nil"/>
+              <w:bottom w:val="single" w:sz="4" w:space="0" w:color="auto"/>
+              <w:right w:val="single" w:sz="4" w:space="0" w:color="auto"/>
+            </w:tcBorders>
+            <w:shd w:val="clear" w:color="auto" w:fill="auto"/>
+            <w:noWrap/>
+            <w:vAlign w:val="bottom"/>
+            <w:hideMark/>
+          </w:tcPr>
+          <w:p>
+            <w:pPr>
+              <w:spacing w:after="0" w:line="240" w:lineRule="auto"/>
+              <w:rPr>
+                <w:rFonts w:ascii="Calibri" w:eastAsia="Times New Roman" w:hAnsi="Calibri" w:cs="Calibri"/>
+                <w:color w:val="000000"/>
+                <w:lang w:eastAsia="en-PH"/>
+              </w:rPr>
+            </w:pPr>
+            <w:r>
+              <w:rPr>
+                <w:rFonts w:ascii="Calibri" w:eastAsia="Times New Roman" w:hAnsi="Calibri" w:cs="Calibri"/>
+                <w:color w:val="000000"/>
+                <w:lang w:eastAsia="en-PH"/>
+              </w:rPr>
+              <w:t>2.1. System will store the .</w:t>
+            </w:r>
+            <w:proofErr w:type="spellStart"/>
+            <w:r>
+              <w:rPr>
+                <w:rFonts w:ascii="Calibri" w:eastAsia="Times New Roman" w:hAnsi="Calibri" w:cs="Calibri"/>
+                <w:color w:val="000000"/>
+                <w:lang w:eastAsia="en-PH"/>
+              </w:rPr>
+              <w:t>png</w:t>
+            </w:r>
+            <w:proofErr w:type="spellEnd"/>
+            <w:r>
+              <w:rPr>
+                <w:rFonts w:ascii="Calibri" w:eastAsia="Times New Roman" w:hAnsi="Calibri" w:cs="Calibri"/>
+                <w:color w:val="000000"/>
+                <w:lang w:eastAsia="en-PH"/>
+              </w:rPr>
+              <w:t xml:space="preserve"> file to the database</w:t>
+            </w:r>
+          </w:p>
+        </w:tc>
+      </w:tr>
+      <w:tr>
+        <w:trPr>
+          <w:trHeight w:val="92"/>
+        </w:trPr>
+        <w:tc>
+          <w:tcPr>
+            <w:tcW w:w="1973" w:type="dxa"/>
+            <w:tcBorders>
+              <w:top w:val="nil"/>
+              <w:left w:val="single" w:sz="4" w:space="0" w:color="auto"/>
+              <w:bottom w:val="nil"/>
+              <w:right w:val="single" w:sz="4" w:space="0" w:color="auto"/>
+            </w:tcBorders>
+            <w:shd w:val="clear" w:color="auto" w:fill="auto"/>
+            <w:noWrap/>
+            <w:vAlign w:val="bottom"/>
+            <w:hideMark/>
+          </w:tcPr>
+          <w:p>
+            <w:pPr>
+              <w:spacing w:after="0" w:line="240" w:lineRule="auto"/>
+              <w:rPr>
+                <w:rFonts w:ascii="Calibri" w:eastAsia="Times New Roman" w:hAnsi="Calibri" w:cs="Calibri"/>
+                <w:b/>
+                <w:bCs/>
+                <w:color w:val="000000"/>
+                <w:lang w:eastAsia="en-PH"/>
+              </w:rPr>
+            </w:pPr>
+            <w:r>
+              <w:rPr>
+                <w:rFonts w:ascii="Calibri" w:eastAsia="Times New Roman" w:hAnsi="Calibri" w:cs="Calibri"/>
+                <w:b/>
+                <w:bCs/>
+                <w:color w:val="000000"/>
+                <w:lang w:eastAsia="en-PH"/>
+              </w:rPr>
+              <w:t> </w:t>
+            </w:r>
+          </w:p>
+        </w:tc>
+        <w:tc>
+          <w:tcPr>
+            <w:tcW w:w="2292" w:type="dxa"/>
+            <w:tcBorders>
+              <w:top w:val="nil"/>
+              <w:left w:val="nil"/>
+              <w:bottom w:val="single" w:sz="4" w:space="0" w:color="auto"/>
+              <w:right w:val="single" w:sz="4" w:space="0" w:color="auto"/>
+            </w:tcBorders>
+            <w:shd w:val="clear" w:color="auto" w:fill="auto"/>
+            <w:noWrap/>
+            <w:vAlign w:val="bottom"/>
+            <w:hideMark/>
+          </w:tcPr>
+          <w:p>
+            <w:pPr>
+              <w:spacing w:after="0" w:line="240" w:lineRule="auto"/>
+              <w:rPr>
+                <w:rFonts w:ascii="Calibri" w:eastAsia="Times New Roman" w:hAnsi="Calibri" w:cs="Calibri"/>
+                <w:color w:val="000000"/>
+                <w:lang w:eastAsia="en-PH"/>
+              </w:rPr>
+            </w:pPr>
+          </w:p>
+        </w:tc>
+        <w:tc>
+          <w:tcPr>
+            <w:tcW w:w="5478" w:type="dxa"/>
+            <w:tcBorders>
+              <w:top w:val="nil"/>
+              <w:left w:val="nil"/>
+              <w:bottom w:val="single" w:sz="4" w:space="0" w:color="auto"/>
+              <w:right w:val="single" w:sz="4" w:space="0" w:color="auto"/>
+            </w:tcBorders>
+            <w:shd w:val="clear" w:color="auto" w:fill="auto"/>
+            <w:noWrap/>
+            <w:vAlign w:val="bottom"/>
+            <w:hideMark/>
+          </w:tcPr>
+          <w:p>
+            <w:pPr>
+              <w:spacing w:after="0" w:line="240" w:lineRule="auto"/>
+              <w:rPr>
+                <w:rFonts w:ascii="Calibri" w:eastAsia="Times New Roman" w:hAnsi="Calibri" w:cs="Calibri"/>
+                <w:color w:val="000000"/>
+                <w:lang w:eastAsia="en-PH"/>
+              </w:rPr>
+            </w:pPr>
+            <w:r>
+              <w:rPr>
+                <w:rFonts w:ascii="Calibri" w:eastAsia="Times New Roman" w:hAnsi="Calibri" w:cs="Calibri"/>
+                <w:color w:val="000000"/>
+                <w:lang w:eastAsia="en-PH"/>
+              </w:rPr>
+              <w:t>2.2. System will process the data and categorize it into ranges; from mild to very severe</w:t>
+            </w:r>
+          </w:p>
+        </w:tc>
+      </w:tr>
+      <w:tr>
+        <w:trPr>
+          <w:trHeight w:val="92"/>
+        </w:trPr>
+        <w:tc>
+          <w:tcPr>
+            <w:tcW w:w="1973" w:type="dxa"/>
+            <w:tcBorders>
+              <w:top w:val="nil"/>
+              <w:left w:val="single" w:sz="4" w:space="0" w:color="auto"/>
+              <w:bottom w:val="nil"/>
+              <w:right w:val="single" w:sz="4" w:space="0" w:color="auto"/>
+            </w:tcBorders>
+            <w:shd w:val="clear" w:color="auto" w:fill="auto"/>
+            <w:noWrap/>
+            <w:vAlign w:val="bottom"/>
+          </w:tcPr>
+          <w:p>
+            <w:pPr>
+              <w:spacing w:after="0" w:line="240" w:lineRule="auto"/>
+              <w:rPr>
+                <w:rFonts w:ascii="Calibri" w:eastAsia="Times New Roman" w:hAnsi="Calibri" w:cs="Calibri"/>
+                <w:b/>
+                <w:bCs/>
+                <w:color w:val="000000"/>
+                <w:lang w:eastAsia="en-PH"/>
+              </w:rPr>
+            </w:pPr>
+          </w:p>
+        </w:tc>
+        <w:tc>
+          <w:tcPr>
+            <w:tcW w:w="2292" w:type="dxa"/>
+            <w:tcBorders>
+              <w:top w:val="nil"/>
+              <w:left w:val="nil"/>
+              <w:bottom w:val="single" w:sz="4" w:space="0" w:color="auto"/>
+              <w:right w:val="single" w:sz="4" w:space="0" w:color="auto"/>
+            </w:tcBorders>
+            <w:shd w:val="clear" w:color="auto" w:fill="auto"/>
+            <w:noWrap/>
+            <w:vAlign w:val="bottom"/>
+          </w:tcPr>
+          <w:p>
+            <w:pPr>
+              <w:spacing w:after="0" w:line="240" w:lineRule="auto"/>
+              <w:rPr>
+                <w:rFonts w:ascii="Calibri" w:eastAsia="Times New Roman" w:hAnsi="Calibri" w:cs="Calibri"/>
+                <w:color w:val="000000"/>
+                <w:lang w:eastAsia="en-PH"/>
+              </w:rPr>
+            </w:pPr>
+            <w:r>
+              <w:rPr>
+                <w:rFonts w:ascii="Calibri" w:eastAsia="Times New Roman" w:hAnsi="Calibri" w:cs="Calibri"/>
+                <w:lang w:eastAsia="en-PH"/>
+              </w:rPr>
+              <w:t>3. Derma will input more details to support the appointment</w:t>
+            </w:r>
+          </w:p>
+        </w:tc>
+        <w:tc>
+          <w:tcPr>
+            <w:tcW w:w="5478" w:type="dxa"/>
+            <w:tcBorders>
+              <w:top w:val="nil"/>
+              <w:left w:val="nil"/>
+              <w:bottom w:val="single" w:sz="4" w:space="0" w:color="auto"/>
+              <w:right w:val="single" w:sz="4" w:space="0" w:color="auto"/>
+            </w:tcBorders>
+            <w:shd w:val="clear" w:color="auto" w:fill="auto"/>
+            <w:noWrap/>
+            <w:vAlign w:val="bottom"/>
+          </w:tcPr>
+          <w:p>
+            <w:pPr>
+              <w:spacing w:after="0" w:line="240" w:lineRule="auto"/>
+              <w:rPr>
+                <w:rFonts w:ascii="Calibri" w:eastAsia="Times New Roman" w:hAnsi="Calibri" w:cs="Calibri"/>
+                <w:color w:val="000000"/>
+                <w:lang w:eastAsia="en-PH"/>
+              </w:rPr>
+            </w:pPr>
+            <w:r>
+              <w:rPr>
+                <w:rFonts w:ascii="Calibri" w:eastAsia="Times New Roman" w:hAnsi="Calibri" w:cs="Calibri"/>
+                <w:color w:val="000000"/>
+                <w:lang w:eastAsia="en-PH"/>
+              </w:rPr>
+              <w:t>3.1. System will save the details in the database</w:t>
+            </w:r>
+          </w:p>
+        </w:tc>
+      </w:tr>
+      <w:tr>
+        <w:trPr>
+          <w:trHeight w:val="185"/>
+        </w:trPr>
+        <w:tc>
+          <w:tcPr>
+            <w:tcW w:w="1973" w:type="dxa"/>
+            <w:tcBorders>
+              <w:top w:val="nil"/>
+              <w:left w:val="single" w:sz="4" w:space="0" w:color="auto"/>
+              <w:bottom w:val="single" w:sz="4" w:space="0" w:color="auto"/>
+              <w:right w:val="single" w:sz="4" w:space="0" w:color="auto"/>
+            </w:tcBorders>
+            <w:shd w:val="clear" w:color="auto" w:fill="auto"/>
+            <w:noWrap/>
+            <w:vAlign w:val="bottom"/>
+            <w:hideMark/>
+          </w:tcPr>
+          <w:p>
+            <w:pPr>
+              <w:spacing w:after="0" w:line="240" w:lineRule="auto"/>
+              <w:rPr>
+                <w:rFonts w:ascii="Calibri" w:eastAsia="Times New Roman" w:hAnsi="Calibri" w:cs="Calibri"/>
+                <w:b/>
+                <w:bCs/>
+                <w:color w:val="000000"/>
+                <w:lang w:eastAsia="en-PH"/>
+              </w:rPr>
+            </w:pPr>
+            <w:r>
+              <w:rPr>
+                <w:rFonts w:ascii="Calibri" w:eastAsia="Times New Roman" w:hAnsi="Calibri" w:cs="Calibri"/>
+                <w:b/>
+                <w:bCs/>
+                <w:color w:val="000000"/>
+                <w:lang w:eastAsia="en-PH"/>
+              </w:rPr>
+              <w:t> </w:t>
+            </w:r>
+          </w:p>
+        </w:tc>
+        <w:tc>
+          <w:tcPr>
+            <w:tcW w:w="2292" w:type="dxa"/>
+            <w:tcBorders>
+              <w:top w:val="single" w:sz="4" w:space="0" w:color="auto"/>
+              <w:left w:val="nil"/>
+              <w:bottom w:val="single" w:sz="4" w:space="0" w:color="auto"/>
+              <w:right w:val="single" w:sz="4" w:space="0" w:color="auto"/>
+            </w:tcBorders>
+            <w:shd w:val="clear" w:color="auto" w:fill="auto"/>
+            <w:noWrap/>
+            <w:vAlign w:val="bottom"/>
+            <w:hideMark/>
+          </w:tcPr>
+          <w:p>
+            <w:pPr>
+              <w:spacing w:after="0" w:line="240" w:lineRule="auto"/>
+              <w:rPr>
+                <w:rFonts w:ascii="Calibri" w:eastAsia="Times New Roman" w:hAnsi="Calibri" w:cs="Calibri"/>
+                <w:color w:val="000000"/>
+                <w:lang w:eastAsia="en-PH"/>
+              </w:rPr>
+            </w:pPr>
+            <w:r>
+              <w:rPr>
+                <w:rFonts w:ascii="Calibri" w:eastAsia="Times New Roman" w:hAnsi="Calibri" w:cs="Calibri"/>
+                <w:color w:val="FF0000"/>
+                <w:lang w:eastAsia="en-PH"/>
+              </w:rPr>
+              <w:t> </w:t>
+            </w:r>
+          </w:p>
+        </w:tc>
+        <w:tc>
+          <w:tcPr>
+            <w:tcW w:w="5478" w:type="dxa"/>
+            <w:hideMark/>
+          </w:tcPr>
+          <w:p>
+            <w:pPr>
+              <w:spacing w:after="0" w:line="240" w:lineRule="auto"/>
+              <w:rPr>
+                <w:rFonts w:ascii="Calibri" w:eastAsia="Times New Roman" w:hAnsi="Calibri" w:cs="Calibri"/>
+                <w:color w:val="000000"/>
+                <w:lang w:eastAsia="en-PH"/>
+              </w:rPr>
+            </w:pPr>
+          </w:p>
+        </w:tc>
+      </w:tr>
+      <w:tr>
+        <w:trPr>
+          <w:trHeight w:val="92"/>
+        </w:trPr>
+        <w:tc>
+          <w:tcPr>
+            <w:tcW w:w="1973" w:type="dxa"/>
+            <w:tcBorders>
+              <w:top w:val="nil"/>
+              <w:left w:val="single" w:sz="4" w:space="0" w:color="auto"/>
+              <w:bottom w:val="single" w:sz="4" w:space="0" w:color="auto"/>
+              <w:right w:val="single" w:sz="4" w:space="0" w:color="auto"/>
+            </w:tcBorders>
+            <w:shd w:val="clear" w:color="auto" w:fill="auto"/>
+            <w:noWrap/>
+            <w:vAlign w:val="bottom"/>
+            <w:hideMark/>
+          </w:tcPr>
+          <w:p>
+            <w:pPr>
+              <w:spacing w:after="0" w:line="240" w:lineRule="auto"/>
+              <w:rPr>
+                <w:rFonts w:ascii="Calibri" w:eastAsia="Times New Roman" w:hAnsi="Calibri" w:cs="Calibri"/>
+                <w:b/>
+                <w:bCs/>
+                <w:color w:val="000000"/>
+                <w:lang w:eastAsia="en-PH"/>
+              </w:rPr>
+            </w:pPr>
+            <w:r>
+              <w:rPr>
+                <w:rFonts w:ascii="Calibri" w:eastAsia="Times New Roman" w:hAnsi="Calibri" w:cs="Calibri"/>
+                <w:b/>
+                <w:bCs/>
+                <w:color w:val="000000"/>
+                <w:lang w:eastAsia="en-PH"/>
+              </w:rPr>
+              <w:t>Exception Conditions</w:t>
+            </w:r>
+          </w:p>
+        </w:tc>
+        <w:tc>
+          <w:tcPr>
+            <w:tcW w:w="7770" w:type="dxa"/>
+            <w:gridSpan w:val="2"/>
+            <w:tcBorders>
+              <w:top w:val="single" w:sz="4" w:space="0" w:color="auto"/>
+              <w:left w:val="nil"/>
+              <w:bottom w:val="single" w:sz="4" w:space="0" w:color="auto"/>
+              <w:right w:val="single" w:sz="4" w:space="0" w:color="auto"/>
+            </w:tcBorders>
+            <w:shd w:val="clear" w:color="auto" w:fill="auto"/>
+            <w:noWrap/>
+            <w:vAlign w:val="bottom"/>
+          </w:tcPr>
+          <w:p>
+            <w:pPr>
+              <w:spacing w:after="0" w:line="240" w:lineRule="auto"/>
+              <w:rPr>
+                <w:rFonts w:ascii="Calibri" w:eastAsia="Times New Roman" w:hAnsi="Calibri" w:cs="Calibri"/>
+                <w:lang w:eastAsia="en-PH"/>
+              </w:rPr>
+            </w:pPr>
+            <w:bookmarkStart w:id="0" w:name="_GoBack"/>
+            <w:bookmarkEnd w:id="0"/>
+          </w:p>
+        </w:tc>
+      </w:tr>
+    </w:tbl>
     <w:p/>
     <w:sectPr>
       <w:pgSz w:w="12240" w:h="20160" w:code="5"/>

</xml_diff>

<commit_message>
Use Case Desc 5
</commit_message>
<xml_diff>
--- a/SSYSADD1 DOCU/Diagrams/Word File/Use Case Description.docx
+++ b/SSYSADD1 DOCU/Diagrams/Word File/Use Case Description.docx
@@ -4160,6 +4160,7 @@
     <w:p/>
     <w:p/>
     <w:p/>
+    <w:p/>
     <w:tbl>
       <w:tblPr>
         <w:tblW w:w="9743" w:type="dxa"/>
@@ -4208,7 +4209,6 @@
                 <w:color w:val="000000"/>
                 <w:lang w:eastAsia="en-PH"/>
               </w:rPr>
-              <w:lastRenderedPageBreak/>
               <w:t>Use Case</w:t>
             </w:r>
           </w:p>
@@ -4243,7 +4243,7 @@
                 <w:color w:val="000000"/>
                 <w:lang w:eastAsia="en-PH"/>
               </w:rPr>
-              <w:t xml:space="preserve">Insert Appointment Details </w:t>
+              <w:t xml:space="preserve">Quantify Sweat </w:t>
             </w:r>
           </w:p>
         </w:tc>
@@ -4319,7 +4319,7 @@
                 <w:color w:val="000000"/>
                 <w:lang w:eastAsia="en-PH"/>
               </w:rPr>
-              <w:t>Dermatologist will record the events for the accomplished appointment</w:t>
+              <w:t>The Dermatologist will quantify sweat of patient</w:t>
             </w:r>
           </w:p>
         </w:tc>
@@ -4395,7 +4395,7 @@
                 <w:color w:val="000000"/>
                 <w:lang w:eastAsia="en-PH"/>
               </w:rPr>
-              <w:t>Accomplished appointment</w:t>
+              <w:t>Appointment</w:t>
             </w:r>
           </w:p>
         </w:tc>
@@ -4471,7 +4471,25 @@
                 <w:color w:val="000000"/>
                 <w:lang w:eastAsia="en-PH"/>
               </w:rPr>
-              <w:t>The dermatologist will make a summary of all the necessary details and information on the accomplished appointment</w:t>
+              <w:t xml:space="preserve">The dermatologist will quantify the sweat using the </w:t>
+            </w:r>
+            <w:proofErr w:type="spellStart"/>
+            <w:r>
+              <w:rPr>
+                <w:rFonts w:ascii="Calibri" w:eastAsia="Times New Roman" w:hAnsi="Calibri" w:cs="Calibri"/>
+                <w:color w:val="000000"/>
+                <w:lang w:eastAsia="en-PH"/>
+              </w:rPr>
+              <w:t>sudomotor</w:t>
+            </w:r>
+            <w:proofErr w:type="spellEnd"/>
+            <w:r>
+              <w:rPr>
+                <w:rFonts w:ascii="Calibri" w:eastAsia="Times New Roman" w:hAnsi="Calibri" w:cs="Calibri"/>
+                <w:color w:val="000000"/>
+                <w:lang w:eastAsia="en-PH"/>
+              </w:rPr>
+              <w:t xml:space="preserve"> in order to gain data</w:t>
             </w:r>
           </w:p>
         </w:tc>
@@ -4547,7 +4565,7 @@
                 <w:color w:val="000000"/>
                 <w:lang w:eastAsia="en-PH"/>
               </w:rPr>
-              <w:t xml:space="preserve">Dermatologist </w:t>
+              <w:t>Dermatologist, Patient</w:t>
             </w:r>
           </w:p>
         </w:tc>
@@ -4691,7 +4709,7 @@
                 <w:color w:val="000000"/>
                 <w:lang w:eastAsia="en-PH"/>
               </w:rPr>
-              <w:t>Patient, Dermatologist</w:t>
+              <w:t>Dermatologist</w:t>
             </w:r>
           </w:p>
         </w:tc>
@@ -4767,7 +4785,7 @@
                 <w:color w:val="000000"/>
                 <w:lang w:eastAsia="en-PH"/>
               </w:rPr>
-              <w:t xml:space="preserve">Accomplished Appointment </w:t>
+              <w:t>Set Appointment</w:t>
             </w:r>
           </w:p>
         </w:tc>
@@ -4837,22 +4855,6 @@
                 <w:lang w:eastAsia="en-PH"/>
               </w:rPr>
             </w:pPr>
-            <w:r>
-              <w:rPr>
-                <w:rFonts w:ascii="Calibri" w:eastAsia="Times New Roman" w:hAnsi="Calibri" w:cs="Calibri"/>
-                <w:color w:val="000000"/>
-                <w:lang w:eastAsia="en-PH"/>
-              </w:rPr>
-              <w:t xml:space="preserve">Accomplished Appointment report </w:t>
-            </w:r>
-            <w:r>
-              <w:rPr>
-                <w:rFonts w:ascii="Calibri" w:eastAsia="Times New Roman" w:hAnsi="Calibri" w:cs="Calibri"/>
-                <w:color w:val="000000"/>
-                <w:lang w:eastAsia="en-PH"/>
-              </w:rPr>
-              <w:t xml:space="preserve">  </w:t>
-            </w:r>
           </w:p>
         </w:tc>
       </w:tr>
@@ -5026,25 +5028,19 @@
             </w:tcBorders>
             <w:shd w:val="clear" w:color="auto" w:fill="auto"/>
             <w:noWrap/>
-            <w:vAlign w:val="bottom"/>
-            <w:hideMark/>
-          </w:tcPr>
-          <w:p>
-            <w:pPr>
-              <w:spacing w:after="0" w:line="240" w:lineRule="auto"/>
-              <w:rPr>
-                <w:rFonts w:ascii="Calibri" w:eastAsia="Times New Roman" w:hAnsi="Calibri" w:cs="Calibri"/>
-                <w:color w:val="000000"/>
-                <w:lang w:eastAsia="en-PH"/>
-              </w:rPr>
-            </w:pPr>
-            <w:r>
-              <w:rPr>
-                <w:rFonts w:ascii="Calibri" w:eastAsia="Times New Roman" w:hAnsi="Calibri" w:cs="Calibri"/>
-                <w:color w:val="000000"/>
-                <w:lang w:eastAsia="en-PH"/>
-              </w:rPr>
-              <w:t>1. Derma will pick an appointment to add details to</w:t>
+            <w:hideMark/>
+          </w:tcPr>
+          <w:p>
+            <w:r>
+              <w:t xml:space="preserve">1.1 </w:t>
+            </w:r>
+            <w:proofErr w:type="spellStart"/>
+            <w:r>
+              <w:t>Systen</w:t>
+            </w:r>
+            <w:proofErr w:type="spellEnd"/>
+            <w:r>
+              <w:t xml:space="preserve"> will quantify the sweat and give out data </w:t>
             </w:r>
           </w:p>
         </w:tc>
@@ -5058,44 +5054,111 @@
               <w:right w:val="single" w:sz="4" w:space="0" w:color="auto"/>
             </w:tcBorders>
             <w:shd w:val="clear" w:color="auto" w:fill="auto"/>
-            <w:vAlign w:val="bottom"/>
-            <w:hideMark/>
-          </w:tcPr>
-          <w:p>
-            <w:pPr>
-              <w:spacing w:after="0" w:line="240" w:lineRule="auto"/>
-              <w:rPr>
-                <w:rFonts w:ascii="Calibri" w:eastAsia="Times New Roman" w:hAnsi="Calibri" w:cs="Calibri"/>
-                <w:color w:val="000000"/>
-                <w:lang w:eastAsia="en-PH"/>
-              </w:rPr>
-            </w:pPr>
-            <w:r>
-              <w:rPr>
-                <w:rFonts w:ascii="Calibri" w:eastAsia="Times New Roman" w:hAnsi="Calibri" w:cs="Calibri"/>
-                <w:color w:val="000000"/>
-                <w:lang w:eastAsia="en-PH"/>
-              </w:rPr>
-              <w:t xml:space="preserve">1.1. System will confirm if the </w:t>
+            <w:hideMark/>
+          </w:tcPr>
+          <w:p>
+            <w:r>
+              <w:t xml:space="preserve">1.1 </w:t>
             </w:r>
             <w:proofErr w:type="spellStart"/>
             <w:r>
-              <w:rPr>
-                <w:rFonts w:ascii="Calibri" w:eastAsia="Times New Roman" w:hAnsi="Calibri" w:cs="Calibri"/>
-                <w:color w:val="000000"/>
-                <w:lang w:eastAsia="en-PH"/>
-              </w:rPr>
-              <w:t>appoitnment</w:t>
+              <w:t>Systen</w:t>
             </w:r>
             <w:proofErr w:type="spellEnd"/>
             <w:r>
-              <w:rPr>
-                <w:rFonts w:ascii="Calibri" w:eastAsia="Times New Roman" w:hAnsi="Calibri" w:cs="Calibri"/>
-                <w:color w:val="000000"/>
-                <w:lang w:eastAsia="en-PH"/>
-              </w:rPr>
-              <w:t xml:space="preserve"> is accomplished (on time)</w:t>
-            </w:r>
+              <w:t xml:space="preserve"> will quantify the sweat and give out data </w:t>
+            </w:r>
+          </w:p>
+        </w:tc>
+      </w:tr>
+      <w:tr>
+        <w:trPr>
+          <w:trHeight w:val="185"/>
+        </w:trPr>
+        <w:tc>
+          <w:tcPr>
+            <w:tcW w:w="1973" w:type="dxa"/>
+            <w:tcBorders>
+              <w:top w:val="nil"/>
+              <w:left w:val="single" w:sz="4" w:space="0" w:color="auto"/>
+              <w:bottom w:val="single" w:sz="4" w:space="0" w:color="auto"/>
+              <w:right w:val="single" w:sz="4" w:space="0" w:color="auto"/>
+            </w:tcBorders>
+            <w:shd w:val="clear" w:color="auto" w:fill="auto"/>
+            <w:noWrap/>
+            <w:vAlign w:val="bottom"/>
+            <w:hideMark/>
+          </w:tcPr>
+          <w:p>
+            <w:pPr>
+              <w:spacing w:after="0" w:line="240" w:lineRule="auto"/>
+              <w:rPr>
+                <w:rFonts w:ascii="Calibri" w:eastAsia="Times New Roman" w:hAnsi="Calibri" w:cs="Calibri"/>
+                <w:b/>
+                <w:bCs/>
+                <w:color w:val="000000"/>
+                <w:lang w:eastAsia="en-PH"/>
+              </w:rPr>
+            </w:pPr>
+            <w:r>
+              <w:rPr>
+                <w:rFonts w:ascii="Calibri" w:eastAsia="Times New Roman" w:hAnsi="Calibri" w:cs="Calibri"/>
+                <w:b/>
+                <w:bCs/>
+                <w:color w:val="000000"/>
+                <w:lang w:eastAsia="en-PH"/>
+              </w:rPr>
+              <w:t> </w:t>
+            </w:r>
+          </w:p>
+        </w:tc>
+        <w:tc>
+          <w:tcPr>
+            <w:tcW w:w="2292" w:type="dxa"/>
+            <w:tcBorders>
+              <w:top w:val="single" w:sz="4" w:space="0" w:color="auto"/>
+              <w:left w:val="nil"/>
+              <w:bottom w:val="single" w:sz="4" w:space="0" w:color="auto"/>
+              <w:right w:val="single" w:sz="4" w:space="0" w:color="auto"/>
+            </w:tcBorders>
+            <w:shd w:val="clear" w:color="auto" w:fill="auto"/>
+            <w:noWrap/>
+            <w:vAlign w:val="bottom"/>
+            <w:hideMark/>
+          </w:tcPr>
+          <w:p>
+            <w:pPr>
+              <w:spacing w:after="0" w:line="240" w:lineRule="auto"/>
+              <w:rPr>
+                <w:rFonts w:ascii="Calibri" w:eastAsia="Times New Roman" w:hAnsi="Calibri" w:cs="Calibri"/>
+                <w:color w:val="000000"/>
+                <w:lang w:eastAsia="en-PH"/>
+              </w:rPr>
+            </w:pPr>
+            <w:r>
+              <w:rPr>
+                <w:rFonts w:ascii="Calibri" w:eastAsia="Times New Roman" w:hAnsi="Calibri" w:cs="Calibri"/>
+                <w:color w:val="FF0000"/>
+                <w:lang w:eastAsia="en-PH"/>
+              </w:rPr>
+              <w:t> </w:t>
+            </w:r>
+          </w:p>
+        </w:tc>
+        <w:tc>
+          <w:tcPr>
+            <w:tcW w:w="5478" w:type="dxa"/>
+            <w:hideMark/>
+          </w:tcPr>
+          <w:p>
+            <w:pPr>
+              <w:spacing w:after="0" w:line="240" w:lineRule="auto"/>
+              <w:rPr>
+                <w:rFonts w:ascii="Calibri" w:eastAsia="Times New Roman" w:hAnsi="Calibri" w:cs="Calibri"/>
+                <w:color w:val="000000"/>
+                <w:lang w:eastAsia="en-PH"/>
+              </w:rPr>
+            </w:pPr>
           </w:p>
         </w:tc>
       </w:tr>
@@ -5109,154 +5172,167 @@
             <w:tcBorders>
               <w:top w:val="nil"/>
               <w:left w:val="single" w:sz="4" w:space="0" w:color="auto"/>
-              <w:bottom w:val="nil"/>
-              <w:right w:val="single" w:sz="4" w:space="0" w:color="auto"/>
-            </w:tcBorders>
-            <w:shd w:val="clear" w:color="auto" w:fill="auto"/>
-            <w:noWrap/>
-            <w:vAlign w:val="bottom"/>
-            <w:hideMark/>
-          </w:tcPr>
-          <w:p>
-            <w:pPr>
-              <w:spacing w:after="0" w:line="240" w:lineRule="auto"/>
-              <w:rPr>
-                <w:rFonts w:ascii="Calibri" w:eastAsia="Times New Roman" w:hAnsi="Calibri" w:cs="Calibri"/>
-                <w:b/>
-                <w:bCs/>
-                <w:color w:val="000000"/>
-                <w:lang w:eastAsia="en-PH"/>
-              </w:rPr>
-            </w:pPr>
-            <w:r>
-              <w:rPr>
-                <w:rFonts w:ascii="Calibri" w:eastAsia="Times New Roman" w:hAnsi="Calibri" w:cs="Calibri"/>
-                <w:b/>
-                <w:bCs/>
-                <w:color w:val="000000"/>
-                <w:lang w:eastAsia="en-PH"/>
-              </w:rPr>
-              <w:t> </w:t>
-            </w:r>
-          </w:p>
-        </w:tc>
-        <w:tc>
-          <w:tcPr>
-            <w:tcW w:w="2292" w:type="dxa"/>
-            <w:tcBorders>
-              <w:top w:val="nil"/>
-              <w:left w:val="nil"/>
-              <w:bottom w:val="single" w:sz="4" w:space="0" w:color="auto"/>
-              <w:right w:val="single" w:sz="4" w:space="0" w:color="auto"/>
-            </w:tcBorders>
-            <w:shd w:val="clear" w:color="auto" w:fill="auto"/>
-            <w:noWrap/>
-            <w:vAlign w:val="bottom"/>
-            <w:hideMark/>
-          </w:tcPr>
-          <w:p>
-            <w:pPr>
-              <w:spacing w:after="0" w:line="240" w:lineRule="auto"/>
-              <w:rPr>
-                <w:rFonts w:ascii="Calibri" w:eastAsia="Times New Roman" w:hAnsi="Calibri" w:cs="Calibri"/>
-                <w:color w:val="000000"/>
-                <w:lang w:eastAsia="en-PH"/>
-              </w:rPr>
-            </w:pPr>
-            <w:r>
-              <w:rPr>
-                <w:rFonts w:ascii="Calibri" w:eastAsia="Times New Roman" w:hAnsi="Calibri" w:cs="Calibri"/>
-                <w:color w:val="000000"/>
-                <w:lang w:eastAsia="en-PH"/>
-              </w:rPr>
-              <w:t>2. Derma will input .</w:t>
-            </w:r>
-            <w:proofErr w:type="spellStart"/>
-            <w:r>
-              <w:rPr>
-                <w:rFonts w:ascii="Calibri" w:eastAsia="Times New Roman" w:hAnsi="Calibri" w:cs="Calibri"/>
-                <w:color w:val="000000"/>
-                <w:lang w:eastAsia="en-PH"/>
-              </w:rPr>
-              <w:t>png</w:t>
-            </w:r>
-            <w:proofErr w:type="spellEnd"/>
-            <w:r>
-              <w:rPr>
-                <w:rFonts w:ascii="Calibri" w:eastAsia="Times New Roman" w:hAnsi="Calibri" w:cs="Calibri"/>
-                <w:color w:val="000000"/>
-                <w:lang w:eastAsia="en-PH"/>
-              </w:rPr>
-              <w:t xml:space="preserve"> file of the </w:t>
-            </w:r>
-            <w:proofErr w:type="spellStart"/>
-            <w:r>
-              <w:rPr>
-                <w:rFonts w:ascii="Calibri" w:eastAsia="Times New Roman" w:hAnsi="Calibri" w:cs="Calibri"/>
-                <w:color w:val="000000"/>
-                <w:lang w:eastAsia="en-PH"/>
-              </w:rPr>
-              <w:t>sudomotor</w:t>
-            </w:r>
-            <w:proofErr w:type="spellEnd"/>
-            <w:r>
-              <w:rPr>
-                <w:rFonts w:ascii="Calibri" w:eastAsia="Times New Roman" w:hAnsi="Calibri" w:cs="Calibri"/>
-                <w:color w:val="000000"/>
-                <w:lang w:eastAsia="en-PH"/>
-              </w:rPr>
-              <w:t xml:space="preserve"> results</w:t>
-            </w:r>
-          </w:p>
-        </w:tc>
-        <w:tc>
-          <w:tcPr>
-            <w:tcW w:w="5478" w:type="dxa"/>
-            <w:tcBorders>
-              <w:top w:val="nil"/>
-              <w:left w:val="nil"/>
-              <w:bottom w:val="single" w:sz="4" w:space="0" w:color="auto"/>
-              <w:right w:val="single" w:sz="4" w:space="0" w:color="auto"/>
-            </w:tcBorders>
-            <w:shd w:val="clear" w:color="auto" w:fill="auto"/>
-            <w:noWrap/>
-            <w:vAlign w:val="bottom"/>
-            <w:hideMark/>
-          </w:tcPr>
-          <w:p>
-            <w:pPr>
-              <w:spacing w:after="0" w:line="240" w:lineRule="auto"/>
-              <w:rPr>
-                <w:rFonts w:ascii="Calibri" w:eastAsia="Times New Roman" w:hAnsi="Calibri" w:cs="Calibri"/>
-                <w:color w:val="000000"/>
-                <w:lang w:eastAsia="en-PH"/>
-              </w:rPr>
-            </w:pPr>
-            <w:r>
-              <w:rPr>
-                <w:rFonts w:ascii="Calibri" w:eastAsia="Times New Roman" w:hAnsi="Calibri" w:cs="Calibri"/>
-                <w:color w:val="000000"/>
-                <w:lang w:eastAsia="en-PH"/>
-              </w:rPr>
-              <w:t>2.1. System will store the .</w:t>
-            </w:r>
-            <w:proofErr w:type="spellStart"/>
-            <w:r>
-              <w:rPr>
-                <w:rFonts w:ascii="Calibri" w:eastAsia="Times New Roman" w:hAnsi="Calibri" w:cs="Calibri"/>
-                <w:color w:val="000000"/>
-                <w:lang w:eastAsia="en-PH"/>
-              </w:rPr>
-              <w:t>png</w:t>
-            </w:r>
-            <w:proofErr w:type="spellEnd"/>
-            <w:r>
-              <w:rPr>
-                <w:rFonts w:ascii="Calibri" w:eastAsia="Times New Roman" w:hAnsi="Calibri" w:cs="Calibri"/>
-                <w:color w:val="000000"/>
-                <w:lang w:eastAsia="en-PH"/>
-              </w:rPr>
-              <w:t xml:space="preserve"> file to the database</w:t>
+              <w:bottom w:val="single" w:sz="4" w:space="0" w:color="auto"/>
+              <w:right w:val="single" w:sz="4" w:space="0" w:color="auto"/>
+            </w:tcBorders>
+            <w:shd w:val="clear" w:color="auto" w:fill="auto"/>
+            <w:noWrap/>
+            <w:vAlign w:val="bottom"/>
+            <w:hideMark/>
+          </w:tcPr>
+          <w:p>
+            <w:pPr>
+              <w:spacing w:after="0" w:line="240" w:lineRule="auto"/>
+              <w:rPr>
+                <w:rFonts w:ascii="Calibri" w:eastAsia="Times New Roman" w:hAnsi="Calibri" w:cs="Calibri"/>
+                <w:b/>
+                <w:bCs/>
+                <w:color w:val="000000"/>
+                <w:lang w:eastAsia="en-PH"/>
+              </w:rPr>
+            </w:pPr>
+            <w:r>
+              <w:rPr>
+                <w:rFonts w:ascii="Calibri" w:eastAsia="Times New Roman" w:hAnsi="Calibri" w:cs="Calibri"/>
+                <w:b/>
+                <w:bCs/>
+                <w:color w:val="000000"/>
+                <w:lang w:eastAsia="en-PH"/>
+              </w:rPr>
+              <w:t>Exception Conditions</w:t>
+            </w:r>
+          </w:p>
+        </w:tc>
+        <w:tc>
+          <w:tcPr>
+            <w:tcW w:w="7770" w:type="dxa"/>
+            <w:gridSpan w:val="2"/>
+            <w:tcBorders>
+              <w:top w:val="single" w:sz="4" w:space="0" w:color="auto"/>
+              <w:left w:val="nil"/>
+              <w:bottom w:val="single" w:sz="4" w:space="0" w:color="auto"/>
+              <w:right w:val="single" w:sz="4" w:space="0" w:color="auto"/>
+            </w:tcBorders>
+            <w:shd w:val="clear" w:color="auto" w:fill="auto"/>
+            <w:noWrap/>
+            <w:vAlign w:val="bottom"/>
+          </w:tcPr>
+          <w:p>
+            <w:pPr>
+              <w:spacing w:after="0" w:line="240" w:lineRule="auto"/>
+              <w:rPr>
+                <w:rFonts w:ascii="Calibri" w:eastAsia="Times New Roman" w:hAnsi="Calibri" w:cs="Calibri"/>
+                <w:lang w:eastAsia="en-PH"/>
+              </w:rPr>
+            </w:pPr>
+            <w:bookmarkStart w:id="0" w:name="_GoBack"/>
+            <w:bookmarkEnd w:id="0"/>
+          </w:p>
+        </w:tc>
+      </w:tr>
+    </w:tbl>
+    <w:p/>
+    <w:p/>
+    <w:p/>
+    <w:p/>
+    <w:p/>
+    <w:p/>
+    <w:p/>
+    <w:p/>
+    <w:p/>
+    <w:p/>
+    <w:p/>
+    <w:p/>
+    <w:p/>
+    <w:p/>
+    <w:p/>
+    <w:p/>
+    <w:p/>
+    <w:p/>
+    <w:p/>
+    <w:tbl>
+      <w:tblPr>
+        <w:tblW w:w="9743" w:type="dxa"/>
+        <w:tblInd w:w="108" w:type="dxa"/>
+        <w:tblLook w:val="04A0" w:firstRow="1" w:lastRow="0" w:firstColumn="1" w:lastColumn="0" w:noHBand="0" w:noVBand="1"/>
+      </w:tblPr>
+      <w:tblGrid>
+        <w:gridCol w:w="1973"/>
+        <w:gridCol w:w="2292"/>
+        <w:gridCol w:w="5478"/>
+      </w:tblGrid>
+      <w:tr>
+        <w:trPr>
+          <w:trHeight w:val="92"/>
+        </w:trPr>
+        <w:tc>
+          <w:tcPr>
+            <w:tcW w:w="1973" w:type="dxa"/>
+            <w:tcBorders>
+              <w:top w:val="single" w:sz="4" w:space="0" w:color="auto"/>
+              <w:left w:val="single" w:sz="4" w:space="0" w:color="auto"/>
+              <w:bottom w:val="single" w:sz="4" w:space="0" w:color="auto"/>
+              <w:right w:val="single" w:sz="4" w:space="0" w:color="auto"/>
+            </w:tcBorders>
+            <w:shd w:val="clear" w:color="auto" w:fill="auto"/>
+            <w:noWrap/>
+            <w:vAlign w:val="bottom"/>
+            <w:hideMark/>
+          </w:tcPr>
+          <w:p>
+            <w:pPr>
+              <w:spacing w:after="0" w:line="240" w:lineRule="auto"/>
+              <w:rPr>
+                <w:rFonts w:ascii="Calibri" w:eastAsia="Times New Roman" w:hAnsi="Calibri" w:cs="Calibri"/>
+                <w:b/>
+                <w:bCs/>
+                <w:color w:val="000000"/>
+                <w:lang w:eastAsia="en-PH"/>
+              </w:rPr>
+            </w:pPr>
+            <w:r>
+              <w:rPr>
+                <w:rFonts w:ascii="Calibri" w:eastAsia="Times New Roman" w:hAnsi="Calibri" w:cs="Calibri"/>
+                <w:b/>
+                <w:bCs/>
+                <w:color w:val="000000"/>
+                <w:lang w:eastAsia="en-PH"/>
+              </w:rPr>
+              <w:t>Use Case</w:t>
+            </w:r>
+          </w:p>
+        </w:tc>
+        <w:tc>
+          <w:tcPr>
+            <w:tcW w:w="7770" w:type="dxa"/>
+            <w:gridSpan w:val="2"/>
+            <w:tcBorders>
+              <w:top w:val="single" w:sz="4" w:space="0" w:color="auto"/>
+              <w:left w:val="nil"/>
+              <w:bottom w:val="single" w:sz="4" w:space="0" w:color="auto"/>
+              <w:right w:val="single" w:sz="4" w:space="0" w:color="auto"/>
+            </w:tcBorders>
+            <w:shd w:val="clear" w:color="auto" w:fill="auto"/>
+            <w:noWrap/>
+            <w:vAlign w:val="bottom"/>
+            <w:hideMark/>
+          </w:tcPr>
+          <w:p>
+            <w:pPr>
+              <w:spacing w:after="0" w:line="240" w:lineRule="auto"/>
+              <w:rPr>
+                <w:rFonts w:ascii="Calibri" w:eastAsia="Times New Roman" w:hAnsi="Calibri" w:cs="Calibri"/>
+                <w:color w:val="000000"/>
+                <w:lang w:eastAsia="en-PH"/>
+              </w:rPr>
+            </w:pPr>
+            <w:r>
+              <w:rPr>
+                <w:rFonts w:ascii="Calibri" w:eastAsia="Times New Roman" w:hAnsi="Calibri" w:cs="Calibri"/>
+                <w:color w:val="000000"/>
+                <w:lang w:eastAsia="en-PH"/>
+              </w:rPr>
+              <w:t xml:space="preserve">Insert Appointment Details </w:t>
             </w:r>
           </w:p>
         </w:tc>
@@ -5271,92 +5347,68 @@
             <w:tcBorders>
               <w:top w:val="nil"/>
               <w:left w:val="single" w:sz="4" w:space="0" w:color="auto"/>
-              <w:bottom w:val="nil"/>
-              <w:right w:val="single" w:sz="4" w:space="0" w:color="auto"/>
-            </w:tcBorders>
-            <w:shd w:val="clear" w:color="auto" w:fill="auto"/>
-            <w:noWrap/>
-            <w:vAlign w:val="bottom"/>
-            <w:hideMark/>
-          </w:tcPr>
-          <w:p>
-            <w:pPr>
-              <w:spacing w:after="0" w:line="240" w:lineRule="auto"/>
-              <w:rPr>
-                <w:rFonts w:ascii="Calibri" w:eastAsia="Times New Roman" w:hAnsi="Calibri" w:cs="Calibri"/>
-                <w:b/>
-                <w:bCs/>
-                <w:color w:val="000000"/>
-                <w:lang w:eastAsia="en-PH"/>
-              </w:rPr>
-            </w:pPr>
-            <w:r>
-              <w:rPr>
-                <w:rFonts w:ascii="Calibri" w:eastAsia="Times New Roman" w:hAnsi="Calibri" w:cs="Calibri"/>
-                <w:b/>
-                <w:bCs/>
-                <w:color w:val="000000"/>
-                <w:lang w:eastAsia="en-PH"/>
-              </w:rPr>
-              <w:t> </w:t>
-            </w:r>
-          </w:p>
-        </w:tc>
-        <w:tc>
-          <w:tcPr>
-            <w:tcW w:w="2292" w:type="dxa"/>
-            <w:tcBorders>
-              <w:top w:val="nil"/>
-              <w:left w:val="nil"/>
-              <w:bottom w:val="single" w:sz="4" w:space="0" w:color="auto"/>
-              <w:right w:val="single" w:sz="4" w:space="0" w:color="auto"/>
-            </w:tcBorders>
-            <w:shd w:val="clear" w:color="auto" w:fill="auto"/>
-            <w:noWrap/>
-            <w:vAlign w:val="bottom"/>
-            <w:hideMark/>
-          </w:tcPr>
-          <w:p>
-            <w:pPr>
-              <w:spacing w:after="0" w:line="240" w:lineRule="auto"/>
-              <w:rPr>
-                <w:rFonts w:ascii="Calibri" w:eastAsia="Times New Roman" w:hAnsi="Calibri" w:cs="Calibri"/>
-                <w:color w:val="000000"/>
-                <w:lang w:eastAsia="en-PH"/>
-              </w:rPr>
-            </w:pPr>
-          </w:p>
-        </w:tc>
-        <w:tc>
-          <w:tcPr>
-            <w:tcW w:w="5478" w:type="dxa"/>
-            <w:tcBorders>
-              <w:top w:val="nil"/>
-              <w:left w:val="nil"/>
-              <w:bottom w:val="single" w:sz="4" w:space="0" w:color="auto"/>
-              <w:right w:val="single" w:sz="4" w:space="0" w:color="auto"/>
-            </w:tcBorders>
-            <w:shd w:val="clear" w:color="auto" w:fill="auto"/>
-            <w:noWrap/>
-            <w:vAlign w:val="bottom"/>
-            <w:hideMark/>
-          </w:tcPr>
-          <w:p>
-            <w:pPr>
-              <w:spacing w:after="0" w:line="240" w:lineRule="auto"/>
-              <w:rPr>
-                <w:rFonts w:ascii="Calibri" w:eastAsia="Times New Roman" w:hAnsi="Calibri" w:cs="Calibri"/>
-                <w:color w:val="000000"/>
-                <w:lang w:eastAsia="en-PH"/>
-              </w:rPr>
-            </w:pPr>
-            <w:r>
-              <w:rPr>
-                <w:rFonts w:ascii="Calibri" w:eastAsia="Times New Roman" w:hAnsi="Calibri" w:cs="Calibri"/>
-                <w:color w:val="000000"/>
-                <w:lang w:eastAsia="en-PH"/>
-              </w:rPr>
-              <w:t>2.2. System will process the data and categorize it into ranges; from mild to very severe</w:t>
+              <w:bottom w:val="single" w:sz="4" w:space="0" w:color="auto"/>
+              <w:right w:val="single" w:sz="4" w:space="0" w:color="auto"/>
+            </w:tcBorders>
+            <w:shd w:val="clear" w:color="auto" w:fill="auto"/>
+            <w:noWrap/>
+            <w:vAlign w:val="bottom"/>
+            <w:hideMark/>
+          </w:tcPr>
+          <w:p>
+            <w:pPr>
+              <w:spacing w:after="0" w:line="240" w:lineRule="auto"/>
+              <w:rPr>
+                <w:rFonts w:ascii="Calibri" w:eastAsia="Times New Roman" w:hAnsi="Calibri" w:cs="Calibri"/>
+                <w:b/>
+                <w:bCs/>
+                <w:color w:val="000000"/>
+                <w:lang w:eastAsia="en-PH"/>
+              </w:rPr>
+            </w:pPr>
+            <w:r>
+              <w:rPr>
+                <w:rFonts w:ascii="Calibri" w:eastAsia="Times New Roman" w:hAnsi="Calibri" w:cs="Calibri"/>
+                <w:b/>
+                <w:bCs/>
+                <w:color w:val="000000"/>
+                <w:lang w:eastAsia="en-PH"/>
+              </w:rPr>
+              <w:t>Scenario</w:t>
+            </w:r>
+          </w:p>
+        </w:tc>
+        <w:tc>
+          <w:tcPr>
+            <w:tcW w:w="7770" w:type="dxa"/>
+            <w:gridSpan w:val="2"/>
+            <w:tcBorders>
+              <w:top w:val="single" w:sz="4" w:space="0" w:color="auto"/>
+              <w:left w:val="nil"/>
+              <w:bottom w:val="single" w:sz="4" w:space="0" w:color="auto"/>
+              <w:right w:val="single" w:sz="4" w:space="0" w:color="auto"/>
+            </w:tcBorders>
+            <w:shd w:val="clear" w:color="auto" w:fill="auto"/>
+            <w:noWrap/>
+            <w:vAlign w:val="bottom"/>
+            <w:hideMark/>
+          </w:tcPr>
+          <w:p>
+            <w:pPr>
+              <w:spacing w:after="0" w:line="240" w:lineRule="auto"/>
+              <w:rPr>
+                <w:rFonts w:ascii="Calibri" w:eastAsia="Times New Roman" w:hAnsi="Calibri" w:cs="Calibri"/>
+                <w:color w:val="000000"/>
+                <w:lang w:eastAsia="en-PH"/>
+              </w:rPr>
+            </w:pPr>
+            <w:r>
+              <w:rPr>
+                <w:rFonts w:ascii="Calibri" w:eastAsia="Times New Roman" w:hAnsi="Calibri" w:cs="Calibri"/>
+                <w:color w:val="000000"/>
+                <w:lang w:eastAsia="en-PH"/>
+              </w:rPr>
+              <w:t>Dermatologist will record the events for the accomplished appointment</w:t>
             </w:r>
           </w:p>
         </w:tc>
@@ -5371,6 +5423,1044 @@
             <w:tcBorders>
               <w:top w:val="nil"/>
               <w:left w:val="single" w:sz="4" w:space="0" w:color="auto"/>
+              <w:bottom w:val="single" w:sz="4" w:space="0" w:color="auto"/>
+              <w:right w:val="single" w:sz="4" w:space="0" w:color="auto"/>
+            </w:tcBorders>
+            <w:shd w:val="clear" w:color="auto" w:fill="auto"/>
+            <w:noWrap/>
+            <w:vAlign w:val="bottom"/>
+            <w:hideMark/>
+          </w:tcPr>
+          <w:p>
+            <w:pPr>
+              <w:spacing w:after="0" w:line="240" w:lineRule="auto"/>
+              <w:rPr>
+                <w:rFonts w:ascii="Calibri" w:eastAsia="Times New Roman" w:hAnsi="Calibri" w:cs="Calibri"/>
+                <w:b/>
+                <w:bCs/>
+                <w:color w:val="000000"/>
+                <w:lang w:eastAsia="en-PH"/>
+              </w:rPr>
+            </w:pPr>
+            <w:r>
+              <w:rPr>
+                <w:rFonts w:ascii="Calibri" w:eastAsia="Times New Roman" w:hAnsi="Calibri" w:cs="Calibri"/>
+                <w:b/>
+                <w:bCs/>
+                <w:color w:val="000000"/>
+                <w:lang w:eastAsia="en-PH"/>
+              </w:rPr>
+              <w:t>Triggering Event</w:t>
+            </w:r>
+          </w:p>
+        </w:tc>
+        <w:tc>
+          <w:tcPr>
+            <w:tcW w:w="7770" w:type="dxa"/>
+            <w:gridSpan w:val="2"/>
+            <w:tcBorders>
+              <w:top w:val="single" w:sz="4" w:space="0" w:color="auto"/>
+              <w:left w:val="nil"/>
+              <w:bottom w:val="single" w:sz="4" w:space="0" w:color="auto"/>
+              <w:right w:val="single" w:sz="4" w:space="0" w:color="auto"/>
+            </w:tcBorders>
+            <w:shd w:val="clear" w:color="auto" w:fill="auto"/>
+            <w:noWrap/>
+            <w:vAlign w:val="bottom"/>
+            <w:hideMark/>
+          </w:tcPr>
+          <w:p>
+            <w:pPr>
+              <w:spacing w:after="0" w:line="240" w:lineRule="auto"/>
+              <w:rPr>
+                <w:rFonts w:ascii="Calibri" w:eastAsia="Times New Roman" w:hAnsi="Calibri" w:cs="Calibri"/>
+                <w:color w:val="000000"/>
+                <w:lang w:eastAsia="en-PH"/>
+              </w:rPr>
+            </w:pPr>
+            <w:r>
+              <w:rPr>
+                <w:rFonts w:ascii="Calibri" w:eastAsia="Times New Roman" w:hAnsi="Calibri" w:cs="Calibri"/>
+                <w:color w:val="000000"/>
+                <w:lang w:eastAsia="en-PH"/>
+              </w:rPr>
+              <w:t>Accomplished appointment</w:t>
+            </w:r>
+          </w:p>
+        </w:tc>
+      </w:tr>
+      <w:tr>
+        <w:trPr>
+          <w:trHeight w:val="92"/>
+        </w:trPr>
+        <w:tc>
+          <w:tcPr>
+            <w:tcW w:w="1973" w:type="dxa"/>
+            <w:tcBorders>
+              <w:top w:val="nil"/>
+              <w:left w:val="single" w:sz="4" w:space="0" w:color="auto"/>
+              <w:bottom w:val="single" w:sz="4" w:space="0" w:color="auto"/>
+              <w:right w:val="single" w:sz="4" w:space="0" w:color="auto"/>
+            </w:tcBorders>
+            <w:shd w:val="clear" w:color="auto" w:fill="auto"/>
+            <w:noWrap/>
+            <w:vAlign w:val="bottom"/>
+            <w:hideMark/>
+          </w:tcPr>
+          <w:p>
+            <w:pPr>
+              <w:spacing w:after="0" w:line="240" w:lineRule="auto"/>
+              <w:rPr>
+                <w:rFonts w:ascii="Calibri" w:eastAsia="Times New Roman" w:hAnsi="Calibri" w:cs="Calibri"/>
+                <w:b/>
+                <w:bCs/>
+                <w:color w:val="000000"/>
+                <w:lang w:eastAsia="en-PH"/>
+              </w:rPr>
+            </w:pPr>
+            <w:r>
+              <w:rPr>
+                <w:rFonts w:ascii="Calibri" w:eastAsia="Times New Roman" w:hAnsi="Calibri" w:cs="Calibri"/>
+                <w:b/>
+                <w:bCs/>
+                <w:color w:val="000000"/>
+                <w:lang w:eastAsia="en-PH"/>
+              </w:rPr>
+              <w:t>Brief Description</w:t>
+            </w:r>
+          </w:p>
+        </w:tc>
+        <w:tc>
+          <w:tcPr>
+            <w:tcW w:w="7770" w:type="dxa"/>
+            <w:gridSpan w:val="2"/>
+            <w:tcBorders>
+              <w:top w:val="single" w:sz="4" w:space="0" w:color="auto"/>
+              <w:left w:val="nil"/>
+              <w:bottom w:val="single" w:sz="4" w:space="0" w:color="auto"/>
+              <w:right w:val="single" w:sz="4" w:space="0" w:color="auto"/>
+            </w:tcBorders>
+            <w:shd w:val="clear" w:color="auto" w:fill="auto"/>
+            <w:noWrap/>
+            <w:vAlign w:val="bottom"/>
+            <w:hideMark/>
+          </w:tcPr>
+          <w:p>
+            <w:pPr>
+              <w:spacing w:after="0" w:line="240" w:lineRule="auto"/>
+              <w:rPr>
+                <w:rFonts w:ascii="Calibri" w:eastAsia="Times New Roman" w:hAnsi="Calibri" w:cs="Calibri"/>
+                <w:color w:val="000000"/>
+                <w:lang w:eastAsia="en-PH"/>
+              </w:rPr>
+            </w:pPr>
+            <w:r>
+              <w:rPr>
+                <w:rFonts w:ascii="Calibri" w:eastAsia="Times New Roman" w:hAnsi="Calibri" w:cs="Calibri"/>
+                <w:color w:val="000000"/>
+                <w:lang w:eastAsia="en-PH"/>
+              </w:rPr>
+              <w:t>The dermatologist will make a summary of all the necessary details and information on the accomplished appointment</w:t>
+            </w:r>
+          </w:p>
+        </w:tc>
+      </w:tr>
+      <w:tr>
+        <w:trPr>
+          <w:trHeight w:val="92"/>
+        </w:trPr>
+        <w:tc>
+          <w:tcPr>
+            <w:tcW w:w="1973" w:type="dxa"/>
+            <w:tcBorders>
+              <w:top w:val="nil"/>
+              <w:left w:val="single" w:sz="4" w:space="0" w:color="auto"/>
+              <w:bottom w:val="single" w:sz="4" w:space="0" w:color="auto"/>
+              <w:right w:val="single" w:sz="4" w:space="0" w:color="auto"/>
+            </w:tcBorders>
+            <w:shd w:val="clear" w:color="auto" w:fill="auto"/>
+            <w:noWrap/>
+            <w:vAlign w:val="bottom"/>
+            <w:hideMark/>
+          </w:tcPr>
+          <w:p>
+            <w:pPr>
+              <w:spacing w:after="0" w:line="240" w:lineRule="auto"/>
+              <w:rPr>
+                <w:rFonts w:ascii="Calibri" w:eastAsia="Times New Roman" w:hAnsi="Calibri" w:cs="Calibri"/>
+                <w:b/>
+                <w:bCs/>
+                <w:color w:val="000000"/>
+                <w:lang w:eastAsia="en-PH"/>
+              </w:rPr>
+            </w:pPr>
+            <w:r>
+              <w:rPr>
+                <w:rFonts w:ascii="Calibri" w:eastAsia="Times New Roman" w:hAnsi="Calibri" w:cs="Calibri"/>
+                <w:b/>
+                <w:bCs/>
+                <w:color w:val="000000"/>
+                <w:lang w:eastAsia="en-PH"/>
+              </w:rPr>
+              <w:t>Actor</w:t>
+            </w:r>
+          </w:p>
+        </w:tc>
+        <w:tc>
+          <w:tcPr>
+            <w:tcW w:w="7770" w:type="dxa"/>
+            <w:gridSpan w:val="2"/>
+            <w:tcBorders>
+              <w:top w:val="single" w:sz="4" w:space="0" w:color="auto"/>
+              <w:left w:val="nil"/>
+              <w:bottom w:val="single" w:sz="4" w:space="0" w:color="auto"/>
+              <w:right w:val="single" w:sz="4" w:space="0" w:color="auto"/>
+            </w:tcBorders>
+            <w:shd w:val="clear" w:color="auto" w:fill="auto"/>
+            <w:noWrap/>
+            <w:vAlign w:val="bottom"/>
+            <w:hideMark/>
+          </w:tcPr>
+          <w:p>
+            <w:pPr>
+              <w:spacing w:after="0" w:line="240" w:lineRule="auto"/>
+              <w:rPr>
+                <w:rFonts w:ascii="Calibri" w:eastAsia="Times New Roman" w:hAnsi="Calibri" w:cs="Calibri"/>
+                <w:color w:val="000000"/>
+                <w:lang w:eastAsia="en-PH"/>
+              </w:rPr>
+            </w:pPr>
+            <w:r>
+              <w:rPr>
+                <w:rFonts w:ascii="Calibri" w:eastAsia="Times New Roman" w:hAnsi="Calibri" w:cs="Calibri"/>
+                <w:color w:val="000000"/>
+                <w:lang w:eastAsia="en-PH"/>
+              </w:rPr>
+              <w:t xml:space="preserve">Dermatologist </w:t>
+            </w:r>
+          </w:p>
+        </w:tc>
+      </w:tr>
+      <w:tr>
+        <w:trPr>
+          <w:trHeight w:val="92"/>
+        </w:trPr>
+        <w:tc>
+          <w:tcPr>
+            <w:tcW w:w="1973" w:type="dxa"/>
+            <w:tcBorders>
+              <w:top w:val="nil"/>
+              <w:left w:val="single" w:sz="4" w:space="0" w:color="auto"/>
+              <w:bottom w:val="single" w:sz="4" w:space="0" w:color="auto"/>
+              <w:right w:val="single" w:sz="4" w:space="0" w:color="auto"/>
+            </w:tcBorders>
+            <w:shd w:val="clear" w:color="auto" w:fill="auto"/>
+            <w:noWrap/>
+            <w:vAlign w:val="bottom"/>
+            <w:hideMark/>
+          </w:tcPr>
+          <w:p>
+            <w:pPr>
+              <w:spacing w:after="0" w:line="240" w:lineRule="auto"/>
+              <w:rPr>
+                <w:rFonts w:ascii="Calibri" w:eastAsia="Times New Roman" w:hAnsi="Calibri" w:cs="Calibri"/>
+                <w:b/>
+                <w:bCs/>
+                <w:color w:val="000000"/>
+                <w:lang w:eastAsia="en-PH"/>
+              </w:rPr>
+            </w:pPr>
+            <w:r>
+              <w:rPr>
+                <w:rFonts w:ascii="Calibri" w:eastAsia="Times New Roman" w:hAnsi="Calibri" w:cs="Calibri"/>
+                <w:b/>
+                <w:bCs/>
+                <w:color w:val="000000"/>
+                <w:lang w:eastAsia="en-PH"/>
+              </w:rPr>
+              <w:t>Related Use Cases</w:t>
+            </w:r>
+          </w:p>
+        </w:tc>
+        <w:tc>
+          <w:tcPr>
+            <w:tcW w:w="7770" w:type="dxa"/>
+            <w:gridSpan w:val="2"/>
+            <w:tcBorders>
+              <w:top w:val="single" w:sz="4" w:space="0" w:color="auto"/>
+              <w:left w:val="nil"/>
+              <w:bottom w:val="single" w:sz="4" w:space="0" w:color="auto"/>
+              <w:right w:val="single" w:sz="4" w:space="0" w:color="auto"/>
+            </w:tcBorders>
+            <w:shd w:val="clear" w:color="auto" w:fill="auto"/>
+            <w:noWrap/>
+            <w:vAlign w:val="bottom"/>
+            <w:hideMark/>
+          </w:tcPr>
+          <w:p>
+            <w:pPr>
+              <w:spacing w:after="0" w:line="240" w:lineRule="auto"/>
+              <w:rPr>
+                <w:rFonts w:ascii="Calibri" w:eastAsia="Times New Roman" w:hAnsi="Calibri" w:cs="Calibri"/>
+                <w:color w:val="000000"/>
+                <w:lang w:eastAsia="en-PH"/>
+              </w:rPr>
+            </w:pPr>
+          </w:p>
+        </w:tc>
+      </w:tr>
+      <w:tr>
+        <w:trPr>
+          <w:trHeight w:val="92"/>
+        </w:trPr>
+        <w:tc>
+          <w:tcPr>
+            <w:tcW w:w="1973" w:type="dxa"/>
+            <w:tcBorders>
+              <w:top w:val="nil"/>
+              <w:left w:val="single" w:sz="4" w:space="0" w:color="auto"/>
+              <w:bottom w:val="single" w:sz="4" w:space="0" w:color="auto"/>
+              <w:right w:val="single" w:sz="4" w:space="0" w:color="auto"/>
+            </w:tcBorders>
+            <w:shd w:val="clear" w:color="auto" w:fill="auto"/>
+            <w:noWrap/>
+            <w:vAlign w:val="bottom"/>
+            <w:hideMark/>
+          </w:tcPr>
+          <w:p>
+            <w:pPr>
+              <w:spacing w:after="0" w:line="240" w:lineRule="auto"/>
+              <w:rPr>
+                <w:rFonts w:ascii="Calibri" w:eastAsia="Times New Roman" w:hAnsi="Calibri" w:cs="Calibri"/>
+                <w:b/>
+                <w:bCs/>
+                <w:color w:val="000000"/>
+                <w:lang w:eastAsia="en-PH"/>
+              </w:rPr>
+            </w:pPr>
+            <w:r>
+              <w:rPr>
+                <w:rFonts w:ascii="Calibri" w:eastAsia="Times New Roman" w:hAnsi="Calibri" w:cs="Calibri"/>
+                <w:b/>
+                <w:bCs/>
+                <w:color w:val="000000"/>
+                <w:lang w:eastAsia="en-PH"/>
+              </w:rPr>
+              <w:t>Stakeholder</w:t>
+            </w:r>
+          </w:p>
+        </w:tc>
+        <w:tc>
+          <w:tcPr>
+            <w:tcW w:w="7770" w:type="dxa"/>
+            <w:gridSpan w:val="2"/>
+            <w:tcBorders>
+              <w:top w:val="single" w:sz="4" w:space="0" w:color="auto"/>
+              <w:left w:val="nil"/>
+              <w:bottom w:val="single" w:sz="4" w:space="0" w:color="auto"/>
+              <w:right w:val="single" w:sz="4" w:space="0" w:color="auto"/>
+            </w:tcBorders>
+            <w:shd w:val="clear" w:color="auto" w:fill="auto"/>
+            <w:noWrap/>
+            <w:vAlign w:val="bottom"/>
+            <w:hideMark/>
+          </w:tcPr>
+          <w:p>
+            <w:pPr>
+              <w:spacing w:after="0" w:line="240" w:lineRule="auto"/>
+              <w:rPr>
+                <w:rFonts w:ascii="Calibri" w:eastAsia="Times New Roman" w:hAnsi="Calibri" w:cs="Calibri"/>
+                <w:color w:val="000000"/>
+                <w:lang w:eastAsia="en-PH"/>
+              </w:rPr>
+            </w:pPr>
+            <w:r>
+              <w:rPr>
+                <w:rFonts w:ascii="Calibri" w:eastAsia="Times New Roman" w:hAnsi="Calibri" w:cs="Calibri"/>
+                <w:color w:val="000000"/>
+                <w:lang w:eastAsia="en-PH"/>
+              </w:rPr>
+              <w:t>Patient, Dermatologist</w:t>
+            </w:r>
+          </w:p>
+        </w:tc>
+      </w:tr>
+      <w:tr>
+        <w:trPr>
+          <w:trHeight w:val="92"/>
+        </w:trPr>
+        <w:tc>
+          <w:tcPr>
+            <w:tcW w:w="1973" w:type="dxa"/>
+            <w:tcBorders>
+              <w:top w:val="nil"/>
+              <w:left w:val="single" w:sz="4" w:space="0" w:color="auto"/>
+              <w:bottom w:val="single" w:sz="4" w:space="0" w:color="auto"/>
+              <w:right w:val="single" w:sz="4" w:space="0" w:color="auto"/>
+            </w:tcBorders>
+            <w:shd w:val="clear" w:color="auto" w:fill="auto"/>
+            <w:noWrap/>
+            <w:vAlign w:val="bottom"/>
+            <w:hideMark/>
+          </w:tcPr>
+          <w:p>
+            <w:pPr>
+              <w:spacing w:after="0" w:line="240" w:lineRule="auto"/>
+              <w:rPr>
+                <w:rFonts w:ascii="Calibri" w:eastAsia="Times New Roman" w:hAnsi="Calibri" w:cs="Calibri"/>
+                <w:b/>
+                <w:bCs/>
+                <w:color w:val="000000"/>
+                <w:lang w:eastAsia="en-PH"/>
+              </w:rPr>
+            </w:pPr>
+            <w:r>
+              <w:rPr>
+                <w:rFonts w:ascii="Calibri" w:eastAsia="Times New Roman" w:hAnsi="Calibri" w:cs="Calibri"/>
+                <w:b/>
+                <w:bCs/>
+                <w:color w:val="000000"/>
+                <w:lang w:eastAsia="en-PH"/>
+              </w:rPr>
+              <w:lastRenderedPageBreak/>
+              <w:t>Pre-Condition</w:t>
+            </w:r>
+          </w:p>
+        </w:tc>
+        <w:tc>
+          <w:tcPr>
+            <w:tcW w:w="7770" w:type="dxa"/>
+            <w:gridSpan w:val="2"/>
+            <w:tcBorders>
+              <w:top w:val="single" w:sz="4" w:space="0" w:color="auto"/>
+              <w:left w:val="nil"/>
+              <w:bottom w:val="single" w:sz="4" w:space="0" w:color="auto"/>
+              <w:right w:val="single" w:sz="4" w:space="0" w:color="auto"/>
+            </w:tcBorders>
+            <w:shd w:val="clear" w:color="auto" w:fill="auto"/>
+            <w:noWrap/>
+            <w:vAlign w:val="bottom"/>
+            <w:hideMark/>
+          </w:tcPr>
+          <w:p>
+            <w:pPr>
+              <w:spacing w:after="0" w:line="240" w:lineRule="auto"/>
+              <w:rPr>
+                <w:rFonts w:ascii="Calibri" w:eastAsia="Times New Roman" w:hAnsi="Calibri" w:cs="Calibri"/>
+                <w:color w:val="000000"/>
+                <w:lang w:eastAsia="en-PH"/>
+              </w:rPr>
+            </w:pPr>
+            <w:r>
+              <w:rPr>
+                <w:rFonts w:ascii="Calibri" w:eastAsia="Times New Roman" w:hAnsi="Calibri" w:cs="Calibri"/>
+                <w:color w:val="000000"/>
+                <w:lang w:eastAsia="en-PH"/>
+              </w:rPr>
+              <w:t xml:space="preserve">Accomplished Appointment </w:t>
+            </w:r>
+          </w:p>
+        </w:tc>
+      </w:tr>
+      <w:tr>
+        <w:trPr>
+          <w:trHeight w:val="92"/>
+        </w:trPr>
+        <w:tc>
+          <w:tcPr>
+            <w:tcW w:w="1973" w:type="dxa"/>
+            <w:tcBorders>
+              <w:top w:val="nil"/>
+              <w:left w:val="single" w:sz="4" w:space="0" w:color="auto"/>
+              <w:bottom w:val="single" w:sz="4" w:space="0" w:color="auto"/>
+              <w:right w:val="single" w:sz="4" w:space="0" w:color="auto"/>
+            </w:tcBorders>
+            <w:shd w:val="clear" w:color="auto" w:fill="auto"/>
+            <w:noWrap/>
+            <w:vAlign w:val="bottom"/>
+            <w:hideMark/>
+          </w:tcPr>
+          <w:p>
+            <w:pPr>
+              <w:spacing w:after="0" w:line="240" w:lineRule="auto"/>
+              <w:rPr>
+                <w:rFonts w:ascii="Calibri" w:eastAsia="Times New Roman" w:hAnsi="Calibri" w:cs="Calibri"/>
+                <w:b/>
+                <w:bCs/>
+                <w:color w:val="000000"/>
+                <w:lang w:eastAsia="en-PH"/>
+              </w:rPr>
+            </w:pPr>
+            <w:r>
+              <w:rPr>
+                <w:rFonts w:ascii="Calibri" w:eastAsia="Times New Roman" w:hAnsi="Calibri" w:cs="Calibri"/>
+                <w:b/>
+                <w:bCs/>
+                <w:color w:val="000000"/>
+                <w:lang w:eastAsia="en-PH"/>
+              </w:rPr>
+              <w:t>Post-Condition</w:t>
+            </w:r>
+          </w:p>
+        </w:tc>
+        <w:tc>
+          <w:tcPr>
+            <w:tcW w:w="7770" w:type="dxa"/>
+            <w:gridSpan w:val="2"/>
+            <w:tcBorders>
+              <w:top w:val="single" w:sz="4" w:space="0" w:color="auto"/>
+              <w:left w:val="nil"/>
+              <w:bottom w:val="single" w:sz="4" w:space="0" w:color="auto"/>
+              <w:right w:val="single" w:sz="4" w:space="0" w:color="auto"/>
+            </w:tcBorders>
+            <w:shd w:val="clear" w:color="auto" w:fill="auto"/>
+            <w:noWrap/>
+            <w:vAlign w:val="bottom"/>
+            <w:hideMark/>
+          </w:tcPr>
+          <w:p>
+            <w:pPr>
+              <w:spacing w:after="0" w:line="240" w:lineRule="auto"/>
+              <w:rPr>
+                <w:rFonts w:ascii="Calibri" w:eastAsia="Times New Roman" w:hAnsi="Calibri" w:cs="Calibri"/>
+                <w:color w:val="000000"/>
+                <w:lang w:eastAsia="en-PH"/>
+              </w:rPr>
+            </w:pPr>
+            <w:r>
+              <w:rPr>
+                <w:rFonts w:ascii="Calibri" w:eastAsia="Times New Roman" w:hAnsi="Calibri" w:cs="Calibri"/>
+                <w:color w:val="000000"/>
+                <w:lang w:eastAsia="en-PH"/>
+              </w:rPr>
+              <w:t xml:space="preserve">Accomplished Appointment report </w:t>
+            </w:r>
+            <w:r>
+              <w:rPr>
+                <w:rFonts w:ascii="Calibri" w:eastAsia="Times New Roman" w:hAnsi="Calibri" w:cs="Calibri"/>
+                <w:color w:val="000000"/>
+                <w:lang w:eastAsia="en-PH"/>
+              </w:rPr>
+              <w:t xml:space="preserve">  </w:t>
+            </w:r>
+          </w:p>
+        </w:tc>
+      </w:tr>
+      <w:tr>
+        <w:trPr>
+          <w:trHeight w:val="92"/>
+        </w:trPr>
+        <w:tc>
+          <w:tcPr>
+            <w:tcW w:w="1973" w:type="dxa"/>
+            <w:tcBorders>
+              <w:top w:val="nil"/>
+              <w:left w:val="single" w:sz="4" w:space="0" w:color="auto"/>
+              <w:bottom w:val="nil"/>
+              <w:right w:val="single" w:sz="4" w:space="0" w:color="auto"/>
+            </w:tcBorders>
+            <w:shd w:val="clear" w:color="auto" w:fill="auto"/>
+            <w:noWrap/>
+            <w:vAlign w:val="bottom"/>
+            <w:hideMark/>
+          </w:tcPr>
+          <w:p>
+            <w:pPr>
+              <w:spacing w:after="0" w:line="240" w:lineRule="auto"/>
+              <w:rPr>
+                <w:rFonts w:ascii="Calibri" w:eastAsia="Times New Roman" w:hAnsi="Calibri" w:cs="Calibri"/>
+                <w:b/>
+                <w:bCs/>
+                <w:color w:val="000000"/>
+                <w:lang w:eastAsia="en-PH"/>
+              </w:rPr>
+            </w:pPr>
+            <w:r>
+              <w:rPr>
+                <w:rFonts w:ascii="Calibri" w:eastAsia="Times New Roman" w:hAnsi="Calibri" w:cs="Calibri"/>
+                <w:b/>
+                <w:bCs/>
+                <w:color w:val="000000"/>
+                <w:lang w:eastAsia="en-PH"/>
+              </w:rPr>
+              <w:t>Flow of Activities</w:t>
+            </w:r>
+          </w:p>
+        </w:tc>
+        <w:tc>
+          <w:tcPr>
+            <w:tcW w:w="2292" w:type="dxa"/>
+            <w:tcBorders>
+              <w:top w:val="nil"/>
+              <w:left w:val="nil"/>
+              <w:bottom w:val="single" w:sz="4" w:space="0" w:color="auto"/>
+              <w:right w:val="single" w:sz="4" w:space="0" w:color="auto"/>
+            </w:tcBorders>
+            <w:shd w:val="clear" w:color="auto" w:fill="auto"/>
+            <w:noWrap/>
+            <w:vAlign w:val="bottom"/>
+            <w:hideMark/>
+          </w:tcPr>
+          <w:p>
+            <w:pPr>
+              <w:spacing w:after="0" w:line="240" w:lineRule="auto"/>
+              <w:jc w:val="center"/>
+              <w:rPr>
+                <w:rFonts w:ascii="Calibri" w:eastAsia="Times New Roman" w:hAnsi="Calibri" w:cs="Calibri"/>
+                <w:b/>
+                <w:bCs/>
+                <w:color w:val="000000"/>
+                <w:lang w:eastAsia="en-PH"/>
+              </w:rPr>
+            </w:pPr>
+            <w:r>
+              <w:rPr>
+                <w:rFonts w:ascii="Calibri" w:eastAsia="Times New Roman" w:hAnsi="Calibri" w:cs="Calibri"/>
+                <w:b/>
+                <w:bCs/>
+                <w:color w:val="000000"/>
+                <w:lang w:eastAsia="en-PH"/>
+              </w:rPr>
+              <w:t>Actor</w:t>
+            </w:r>
+          </w:p>
+        </w:tc>
+        <w:tc>
+          <w:tcPr>
+            <w:tcW w:w="5478" w:type="dxa"/>
+            <w:tcBorders>
+              <w:top w:val="nil"/>
+              <w:left w:val="nil"/>
+              <w:bottom w:val="single" w:sz="4" w:space="0" w:color="auto"/>
+              <w:right w:val="single" w:sz="4" w:space="0" w:color="auto"/>
+            </w:tcBorders>
+            <w:shd w:val="clear" w:color="auto" w:fill="auto"/>
+            <w:noWrap/>
+            <w:vAlign w:val="bottom"/>
+            <w:hideMark/>
+          </w:tcPr>
+          <w:p>
+            <w:pPr>
+              <w:spacing w:after="0" w:line="240" w:lineRule="auto"/>
+              <w:jc w:val="center"/>
+              <w:rPr>
+                <w:rFonts w:ascii="Calibri" w:eastAsia="Times New Roman" w:hAnsi="Calibri" w:cs="Calibri"/>
+                <w:b/>
+                <w:bCs/>
+                <w:color w:val="000000"/>
+                <w:lang w:eastAsia="en-PH"/>
+              </w:rPr>
+            </w:pPr>
+            <w:r>
+              <w:rPr>
+                <w:rFonts w:ascii="Calibri" w:eastAsia="Times New Roman" w:hAnsi="Calibri" w:cs="Calibri"/>
+                <w:b/>
+                <w:bCs/>
+                <w:color w:val="000000"/>
+                <w:lang w:eastAsia="en-PH"/>
+              </w:rPr>
+              <w:t>System</w:t>
+            </w:r>
+          </w:p>
+        </w:tc>
+      </w:tr>
+      <w:tr>
+        <w:trPr>
+          <w:trHeight w:val="277"/>
+        </w:trPr>
+        <w:tc>
+          <w:tcPr>
+            <w:tcW w:w="1973" w:type="dxa"/>
+            <w:tcBorders>
+              <w:top w:val="nil"/>
+              <w:left w:val="single" w:sz="4" w:space="0" w:color="auto"/>
+              <w:bottom w:val="nil"/>
+              <w:right w:val="single" w:sz="4" w:space="0" w:color="auto"/>
+            </w:tcBorders>
+            <w:shd w:val="clear" w:color="auto" w:fill="auto"/>
+            <w:noWrap/>
+            <w:vAlign w:val="bottom"/>
+            <w:hideMark/>
+          </w:tcPr>
+          <w:p>
+            <w:pPr>
+              <w:spacing w:after="0" w:line="240" w:lineRule="auto"/>
+              <w:rPr>
+                <w:rFonts w:ascii="Calibri" w:eastAsia="Times New Roman" w:hAnsi="Calibri" w:cs="Calibri"/>
+                <w:b/>
+                <w:bCs/>
+                <w:color w:val="000000"/>
+                <w:lang w:eastAsia="en-PH"/>
+              </w:rPr>
+            </w:pPr>
+            <w:r>
+              <w:rPr>
+                <w:rFonts w:ascii="Calibri" w:eastAsia="Times New Roman" w:hAnsi="Calibri" w:cs="Calibri"/>
+                <w:b/>
+                <w:bCs/>
+                <w:color w:val="000000"/>
+                <w:lang w:eastAsia="en-PH"/>
+              </w:rPr>
+              <w:t> </w:t>
+            </w:r>
+          </w:p>
+        </w:tc>
+        <w:tc>
+          <w:tcPr>
+            <w:tcW w:w="2292" w:type="dxa"/>
+            <w:tcBorders>
+              <w:top w:val="nil"/>
+              <w:left w:val="nil"/>
+              <w:bottom w:val="single" w:sz="4" w:space="0" w:color="auto"/>
+              <w:right w:val="single" w:sz="4" w:space="0" w:color="auto"/>
+            </w:tcBorders>
+            <w:shd w:val="clear" w:color="auto" w:fill="auto"/>
+            <w:noWrap/>
+            <w:vAlign w:val="bottom"/>
+            <w:hideMark/>
+          </w:tcPr>
+          <w:p>
+            <w:pPr>
+              <w:spacing w:after="0" w:line="240" w:lineRule="auto"/>
+              <w:rPr>
+                <w:rFonts w:ascii="Calibri" w:eastAsia="Times New Roman" w:hAnsi="Calibri" w:cs="Calibri"/>
+                <w:color w:val="000000"/>
+                <w:lang w:eastAsia="en-PH"/>
+              </w:rPr>
+            </w:pPr>
+            <w:r>
+              <w:rPr>
+                <w:rFonts w:ascii="Calibri" w:eastAsia="Times New Roman" w:hAnsi="Calibri" w:cs="Calibri"/>
+                <w:color w:val="000000"/>
+                <w:lang w:eastAsia="en-PH"/>
+              </w:rPr>
+              <w:t>1. Derma will pick an appointment to add details to</w:t>
+            </w:r>
+          </w:p>
+        </w:tc>
+        <w:tc>
+          <w:tcPr>
+            <w:tcW w:w="5478" w:type="dxa"/>
+            <w:tcBorders>
+              <w:top w:val="nil"/>
+              <w:left w:val="nil"/>
+              <w:bottom w:val="single" w:sz="4" w:space="0" w:color="auto"/>
+              <w:right w:val="single" w:sz="4" w:space="0" w:color="auto"/>
+            </w:tcBorders>
+            <w:shd w:val="clear" w:color="auto" w:fill="auto"/>
+            <w:vAlign w:val="bottom"/>
+            <w:hideMark/>
+          </w:tcPr>
+          <w:p>
+            <w:pPr>
+              <w:spacing w:after="0" w:line="240" w:lineRule="auto"/>
+              <w:rPr>
+                <w:rFonts w:ascii="Calibri" w:eastAsia="Times New Roman" w:hAnsi="Calibri" w:cs="Calibri"/>
+                <w:color w:val="000000"/>
+                <w:lang w:eastAsia="en-PH"/>
+              </w:rPr>
+            </w:pPr>
+            <w:r>
+              <w:rPr>
+                <w:rFonts w:ascii="Calibri" w:eastAsia="Times New Roman" w:hAnsi="Calibri" w:cs="Calibri"/>
+                <w:color w:val="000000"/>
+                <w:lang w:eastAsia="en-PH"/>
+              </w:rPr>
+              <w:t xml:space="preserve">1.1. System will confirm if the </w:t>
+            </w:r>
+            <w:proofErr w:type="spellStart"/>
+            <w:r>
+              <w:rPr>
+                <w:rFonts w:ascii="Calibri" w:eastAsia="Times New Roman" w:hAnsi="Calibri" w:cs="Calibri"/>
+                <w:color w:val="000000"/>
+                <w:lang w:eastAsia="en-PH"/>
+              </w:rPr>
+              <w:t>appoitnment</w:t>
+            </w:r>
+            <w:proofErr w:type="spellEnd"/>
+            <w:r>
+              <w:rPr>
+                <w:rFonts w:ascii="Calibri" w:eastAsia="Times New Roman" w:hAnsi="Calibri" w:cs="Calibri"/>
+                <w:color w:val="000000"/>
+                <w:lang w:eastAsia="en-PH"/>
+              </w:rPr>
+              <w:t xml:space="preserve"> is accomplished (on time)</w:t>
+            </w:r>
+          </w:p>
+        </w:tc>
+      </w:tr>
+      <w:tr>
+        <w:trPr>
+          <w:trHeight w:val="92"/>
+        </w:trPr>
+        <w:tc>
+          <w:tcPr>
+            <w:tcW w:w="1973" w:type="dxa"/>
+            <w:tcBorders>
+              <w:top w:val="nil"/>
+              <w:left w:val="single" w:sz="4" w:space="0" w:color="auto"/>
+              <w:bottom w:val="nil"/>
+              <w:right w:val="single" w:sz="4" w:space="0" w:color="auto"/>
+            </w:tcBorders>
+            <w:shd w:val="clear" w:color="auto" w:fill="auto"/>
+            <w:noWrap/>
+            <w:vAlign w:val="bottom"/>
+            <w:hideMark/>
+          </w:tcPr>
+          <w:p>
+            <w:pPr>
+              <w:spacing w:after="0" w:line="240" w:lineRule="auto"/>
+              <w:rPr>
+                <w:rFonts w:ascii="Calibri" w:eastAsia="Times New Roman" w:hAnsi="Calibri" w:cs="Calibri"/>
+                <w:b/>
+                <w:bCs/>
+                <w:color w:val="000000"/>
+                <w:lang w:eastAsia="en-PH"/>
+              </w:rPr>
+            </w:pPr>
+            <w:r>
+              <w:rPr>
+                <w:rFonts w:ascii="Calibri" w:eastAsia="Times New Roman" w:hAnsi="Calibri" w:cs="Calibri"/>
+                <w:b/>
+                <w:bCs/>
+                <w:color w:val="000000"/>
+                <w:lang w:eastAsia="en-PH"/>
+              </w:rPr>
+              <w:t> </w:t>
+            </w:r>
+          </w:p>
+        </w:tc>
+        <w:tc>
+          <w:tcPr>
+            <w:tcW w:w="2292" w:type="dxa"/>
+            <w:tcBorders>
+              <w:top w:val="nil"/>
+              <w:left w:val="nil"/>
+              <w:bottom w:val="single" w:sz="4" w:space="0" w:color="auto"/>
+              <w:right w:val="single" w:sz="4" w:space="0" w:color="auto"/>
+            </w:tcBorders>
+            <w:shd w:val="clear" w:color="auto" w:fill="auto"/>
+            <w:noWrap/>
+            <w:vAlign w:val="bottom"/>
+            <w:hideMark/>
+          </w:tcPr>
+          <w:p>
+            <w:pPr>
+              <w:spacing w:after="0" w:line="240" w:lineRule="auto"/>
+              <w:rPr>
+                <w:rFonts w:ascii="Calibri" w:eastAsia="Times New Roman" w:hAnsi="Calibri" w:cs="Calibri"/>
+                <w:color w:val="000000"/>
+                <w:lang w:eastAsia="en-PH"/>
+              </w:rPr>
+            </w:pPr>
+            <w:r>
+              <w:rPr>
+                <w:rFonts w:ascii="Calibri" w:eastAsia="Times New Roman" w:hAnsi="Calibri" w:cs="Calibri"/>
+                <w:color w:val="000000"/>
+                <w:lang w:eastAsia="en-PH"/>
+              </w:rPr>
+              <w:t>2. Derma will input .</w:t>
+            </w:r>
+            <w:proofErr w:type="spellStart"/>
+            <w:r>
+              <w:rPr>
+                <w:rFonts w:ascii="Calibri" w:eastAsia="Times New Roman" w:hAnsi="Calibri" w:cs="Calibri"/>
+                <w:color w:val="000000"/>
+                <w:lang w:eastAsia="en-PH"/>
+              </w:rPr>
+              <w:t>png</w:t>
+            </w:r>
+            <w:proofErr w:type="spellEnd"/>
+            <w:r>
+              <w:rPr>
+                <w:rFonts w:ascii="Calibri" w:eastAsia="Times New Roman" w:hAnsi="Calibri" w:cs="Calibri"/>
+                <w:color w:val="000000"/>
+                <w:lang w:eastAsia="en-PH"/>
+              </w:rPr>
+              <w:t xml:space="preserve"> file of the </w:t>
+            </w:r>
+            <w:proofErr w:type="spellStart"/>
+            <w:r>
+              <w:rPr>
+                <w:rFonts w:ascii="Calibri" w:eastAsia="Times New Roman" w:hAnsi="Calibri" w:cs="Calibri"/>
+                <w:color w:val="000000"/>
+                <w:lang w:eastAsia="en-PH"/>
+              </w:rPr>
+              <w:t>sudomotor</w:t>
+            </w:r>
+            <w:proofErr w:type="spellEnd"/>
+            <w:r>
+              <w:rPr>
+                <w:rFonts w:ascii="Calibri" w:eastAsia="Times New Roman" w:hAnsi="Calibri" w:cs="Calibri"/>
+                <w:color w:val="000000"/>
+                <w:lang w:eastAsia="en-PH"/>
+              </w:rPr>
+              <w:t xml:space="preserve"> results</w:t>
+            </w:r>
+          </w:p>
+        </w:tc>
+        <w:tc>
+          <w:tcPr>
+            <w:tcW w:w="5478" w:type="dxa"/>
+            <w:tcBorders>
+              <w:top w:val="nil"/>
+              <w:left w:val="nil"/>
+              <w:bottom w:val="single" w:sz="4" w:space="0" w:color="auto"/>
+              <w:right w:val="single" w:sz="4" w:space="0" w:color="auto"/>
+            </w:tcBorders>
+            <w:shd w:val="clear" w:color="auto" w:fill="auto"/>
+            <w:noWrap/>
+            <w:vAlign w:val="bottom"/>
+            <w:hideMark/>
+          </w:tcPr>
+          <w:p>
+            <w:pPr>
+              <w:spacing w:after="0" w:line="240" w:lineRule="auto"/>
+              <w:rPr>
+                <w:rFonts w:ascii="Calibri" w:eastAsia="Times New Roman" w:hAnsi="Calibri" w:cs="Calibri"/>
+                <w:color w:val="000000"/>
+                <w:lang w:eastAsia="en-PH"/>
+              </w:rPr>
+            </w:pPr>
+            <w:r>
+              <w:rPr>
+                <w:rFonts w:ascii="Calibri" w:eastAsia="Times New Roman" w:hAnsi="Calibri" w:cs="Calibri"/>
+                <w:color w:val="000000"/>
+                <w:lang w:eastAsia="en-PH"/>
+              </w:rPr>
+              <w:t>2.1. System will store the .</w:t>
+            </w:r>
+            <w:proofErr w:type="spellStart"/>
+            <w:r>
+              <w:rPr>
+                <w:rFonts w:ascii="Calibri" w:eastAsia="Times New Roman" w:hAnsi="Calibri" w:cs="Calibri"/>
+                <w:color w:val="000000"/>
+                <w:lang w:eastAsia="en-PH"/>
+              </w:rPr>
+              <w:t>png</w:t>
+            </w:r>
+            <w:proofErr w:type="spellEnd"/>
+            <w:r>
+              <w:rPr>
+                <w:rFonts w:ascii="Calibri" w:eastAsia="Times New Roman" w:hAnsi="Calibri" w:cs="Calibri"/>
+                <w:color w:val="000000"/>
+                <w:lang w:eastAsia="en-PH"/>
+              </w:rPr>
+              <w:t xml:space="preserve"> file to the database</w:t>
+            </w:r>
+          </w:p>
+        </w:tc>
+      </w:tr>
+      <w:tr>
+        <w:trPr>
+          <w:trHeight w:val="92"/>
+        </w:trPr>
+        <w:tc>
+          <w:tcPr>
+            <w:tcW w:w="1973" w:type="dxa"/>
+            <w:tcBorders>
+              <w:top w:val="nil"/>
+              <w:left w:val="single" w:sz="4" w:space="0" w:color="auto"/>
+              <w:bottom w:val="nil"/>
+              <w:right w:val="single" w:sz="4" w:space="0" w:color="auto"/>
+            </w:tcBorders>
+            <w:shd w:val="clear" w:color="auto" w:fill="auto"/>
+            <w:noWrap/>
+            <w:vAlign w:val="bottom"/>
+            <w:hideMark/>
+          </w:tcPr>
+          <w:p>
+            <w:pPr>
+              <w:spacing w:after="0" w:line="240" w:lineRule="auto"/>
+              <w:rPr>
+                <w:rFonts w:ascii="Calibri" w:eastAsia="Times New Roman" w:hAnsi="Calibri" w:cs="Calibri"/>
+                <w:b/>
+                <w:bCs/>
+                <w:color w:val="000000"/>
+                <w:lang w:eastAsia="en-PH"/>
+              </w:rPr>
+            </w:pPr>
+            <w:r>
+              <w:rPr>
+                <w:rFonts w:ascii="Calibri" w:eastAsia="Times New Roman" w:hAnsi="Calibri" w:cs="Calibri"/>
+                <w:b/>
+                <w:bCs/>
+                <w:color w:val="000000"/>
+                <w:lang w:eastAsia="en-PH"/>
+              </w:rPr>
+              <w:t> </w:t>
+            </w:r>
+          </w:p>
+        </w:tc>
+        <w:tc>
+          <w:tcPr>
+            <w:tcW w:w="2292" w:type="dxa"/>
+            <w:tcBorders>
+              <w:top w:val="nil"/>
+              <w:left w:val="nil"/>
+              <w:bottom w:val="single" w:sz="4" w:space="0" w:color="auto"/>
+              <w:right w:val="single" w:sz="4" w:space="0" w:color="auto"/>
+            </w:tcBorders>
+            <w:shd w:val="clear" w:color="auto" w:fill="auto"/>
+            <w:noWrap/>
+            <w:vAlign w:val="bottom"/>
+            <w:hideMark/>
+          </w:tcPr>
+          <w:p>
+            <w:pPr>
+              <w:spacing w:after="0" w:line="240" w:lineRule="auto"/>
+              <w:rPr>
+                <w:rFonts w:ascii="Calibri" w:eastAsia="Times New Roman" w:hAnsi="Calibri" w:cs="Calibri"/>
+                <w:color w:val="000000"/>
+                <w:lang w:eastAsia="en-PH"/>
+              </w:rPr>
+            </w:pPr>
+          </w:p>
+        </w:tc>
+        <w:tc>
+          <w:tcPr>
+            <w:tcW w:w="5478" w:type="dxa"/>
+            <w:tcBorders>
+              <w:top w:val="nil"/>
+              <w:left w:val="nil"/>
+              <w:bottom w:val="single" w:sz="4" w:space="0" w:color="auto"/>
+              <w:right w:val="single" w:sz="4" w:space="0" w:color="auto"/>
+            </w:tcBorders>
+            <w:shd w:val="clear" w:color="auto" w:fill="auto"/>
+            <w:noWrap/>
+            <w:vAlign w:val="bottom"/>
+            <w:hideMark/>
+          </w:tcPr>
+          <w:p>
+            <w:pPr>
+              <w:spacing w:after="0" w:line="240" w:lineRule="auto"/>
+              <w:rPr>
+                <w:rFonts w:ascii="Calibri" w:eastAsia="Times New Roman" w:hAnsi="Calibri" w:cs="Calibri"/>
+                <w:color w:val="000000"/>
+                <w:lang w:eastAsia="en-PH"/>
+              </w:rPr>
+            </w:pPr>
+            <w:r>
+              <w:rPr>
+                <w:rFonts w:ascii="Calibri" w:eastAsia="Times New Roman" w:hAnsi="Calibri" w:cs="Calibri"/>
+                <w:color w:val="000000"/>
+                <w:lang w:eastAsia="en-PH"/>
+              </w:rPr>
+              <w:t>2.2. System will process the data and categorize it into ranges; from mild to very severe</w:t>
+            </w:r>
+          </w:p>
+        </w:tc>
+      </w:tr>
+      <w:tr>
+        <w:trPr>
+          <w:trHeight w:val="92"/>
+        </w:trPr>
+        <w:tc>
+          <w:tcPr>
+            <w:tcW w:w="1973" w:type="dxa"/>
+            <w:tcBorders>
+              <w:top w:val="nil"/>
+              <w:left w:val="single" w:sz="4" w:space="0" w:color="auto"/>
               <w:bottom w:val="nil"/>
               <w:right w:val="single" w:sz="4" w:space="0" w:color="auto"/>
             </w:tcBorders>
@@ -5609,12 +6699,12 @@
                 <w:lang w:eastAsia="en-PH"/>
               </w:rPr>
             </w:pPr>
-            <w:bookmarkStart w:id="0" w:name="_GoBack"/>
-            <w:bookmarkEnd w:id="0"/>
           </w:p>
         </w:tc>
       </w:tr>
     </w:tbl>
+    <w:p/>
+    <w:p/>
     <w:p/>
     <w:sectPr>
       <w:pgSz w:w="12240" w:h="20160" w:code="5"/>

</xml_diff>

<commit_message>
Use Case Desc 7
</commit_message>
<xml_diff>
--- a/SSYSADD1 DOCU/Diagrams/Word File/Use Case Description.docx
+++ b/SSYSADD1 DOCU/Diagrams/Word File/Use Case Description.docx
@@ -3772,8 +3772,6 @@
                 <w:lang w:eastAsia="en-PH"/>
               </w:rPr>
             </w:pPr>
-            <w:bookmarkStart w:id="0" w:name="_GoBack"/>
-            <w:bookmarkEnd w:id="0"/>
             <w:r>
               <w:rPr>
                 <w:rFonts w:ascii="Calibri" w:eastAsia="Times New Roman" w:hAnsi="Calibri" w:cs="Calibri"/>
@@ -3838,7 +3836,7 @@
       </w:tr>
       <w:tr>
         <w:trPr>
-          <w:trHeight w:val="92"/>
+          <w:trHeight w:val="251"/>
         </w:trPr>
         <w:tc>
           <w:tcPr>
@@ -3899,19 +3897,10 @@
                 <w:lang w:eastAsia="en-PH"/>
               </w:rPr>
             </w:pPr>
-            <w:r>
-              <w:rPr>
-                <w:rFonts w:ascii="Calibri" w:eastAsia="Times New Roman" w:hAnsi="Calibri" w:cs="Calibri"/>
-                <w:lang w:eastAsia="en-PH"/>
-              </w:rPr>
-              <w:t>If there are no dermatologists within a 1000km radius, the system will display "There are no nearby Dermatologists" and will suggest dermatologists with the highest contact rate</w:t>
-            </w:r>
           </w:p>
         </w:tc>
       </w:tr>
     </w:tbl>
-    <w:p/>
-    <w:p/>
     <w:p/>
     <w:p/>
     <w:tbl>
@@ -5305,1403 +5294,6 @@
     <w:p/>
     <w:p/>
     <w:p/>
-    <w:tbl>
-      <w:tblPr>
-        <w:tblW w:w="9743" w:type="dxa"/>
-        <w:tblInd w:w="108" w:type="dxa"/>
-        <w:tblLook w:val="04A0" w:firstRow="1" w:lastRow="0" w:firstColumn="1" w:lastColumn="0" w:noHBand="0" w:noVBand="1"/>
-      </w:tblPr>
-      <w:tblGrid>
-        <w:gridCol w:w="1973"/>
-        <w:gridCol w:w="2292"/>
-        <w:gridCol w:w="5478"/>
-      </w:tblGrid>
-      <w:tr>
-        <w:trPr>
-          <w:trHeight w:val="92"/>
-        </w:trPr>
-        <w:tc>
-          <w:tcPr>
-            <w:tcW w:w="1973" w:type="dxa"/>
-            <w:tcBorders>
-              <w:top w:val="single" w:sz="4" w:space="0" w:color="auto"/>
-              <w:left w:val="single" w:sz="4" w:space="0" w:color="auto"/>
-              <w:bottom w:val="single" w:sz="4" w:space="0" w:color="auto"/>
-              <w:right w:val="single" w:sz="4" w:space="0" w:color="auto"/>
-            </w:tcBorders>
-            <w:shd w:val="clear" w:color="auto" w:fill="auto"/>
-            <w:noWrap/>
-            <w:vAlign w:val="bottom"/>
-            <w:hideMark/>
-          </w:tcPr>
-          <w:p>
-            <w:pPr>
-              <w:spacing w:after="0" w:line="240" w:lineRule="auto"/>
-              <w:rPr>
-                <w:rFonts w:ascii="Calibri" w:eastAsia="Times New Roman" w:hAnsi="Calibri" w:cs="Calibri"/>
-                <w:b/>
-                <w:bCs/>
-                <w:color w:val="000000"/>
-                <w:lang w:eastAsia="en-PH"/>
-              </w:rPr>
-            </w:pPr>
-            <w:r>
-              <w:rPr>
-                <w:rFonts w:ascii="Calibri" w:eastAsia="Times New Roman" w:hAnsi="Calibri" w:cs="Calibri"/>
-                <w:b/>
-                <w:bCs/>
-                <w:color w:val="000000"/>
-                <w:lang w:eastAsia="en-PH"/>
-              </w:rPr>
-              <w:t>Use Case</w:t>
-            </w:r>
-          </w:p>
-        </w:tc>
-        <w:tc>
-          <w:tcPr>
-            <w:tcW w:w="7770" w:type="dxa"/>
-            <w:gridSpan w:val="2"/>
-            <w:tcBorders>
-              <w:top w:val="single" w:sz="4" w:space="0" w:color="auto"/>
-              <w:left w:val="nil"/>
-              <w:bottom w:val="single" w:sz="4" w:space="0" w:color="auto"/>
-              <w:right w:val="single" w:sz="4" w:space="0" w:color="auto"/>
-            </w:tcBorders>
-            <w:shd w:val="clear" w:color="auto" w:fill="auto"/>
-            <w:noWrap/>
-            <w:vAlign w:val="bottom"/>
-            <w:hideMark/>
-          </w:tcPr>
-          <w:p>
-            <w:pPr>
-              <w:spacing w:after="0" w:line="240" w:lineRule="auto"/>
-              <w:rPr>
-                <w:rFonts w:ascii="Calibri" w:eastAsia="Times New Roman" w:hAnsi="Calibri" w:cs="Calibri"/>
-                <w:color w:val="000000"/>
-                <w:lang w:eastAsia="en-PH"/>
-              </w:rPr>
-            </w:pPr>
-            <w:r>
-              <w:rPr>
-                <w:rFonts w:ascii="Calibri" w:eastAsia="Times New Roman" w:hAnsi="Calibri" w:cs="Calibri"/>
-                <w:color w:val="000000"/>
-                <w:lang w:eastAsia="en-PH"/>
-              </w:rPr>
-              <w:t xml:space="preserve">Alter appointment </w:t>
-            </w:r>
-          </w:p>
-        </w:tc>
-      </w:tr>
-      <w:tr>
-        <w:trPr>
-          <w:trHeight w:val="92"/>
-        </w:trPr>
-        <w:tc>
-          <w:tcPr>
-            <w:tcW w:w="1973" w:type="dxa"/>
-            <w:tcBorders>
-              <w:top w:val="nil"/>
-              <w:left w:val="single" w:sz="4" w:space="0" w:color="auto"/>
-              <w:bottom w:val="single" w:sz="4" w:space="0" w:color="auto"/>
-              <w:right w:val="single" w:sz="4" w:space="0" w:color="auto"/>
-            </w:tcBorders>
-            <w:shd w:val="clear" w:color="auto" w:fill="auto"/>
-            <w:noWrap/>
-            <w:vAlign w:val="bottom"/>
-            <w:hideMark/>
-          </w:tcPr>
-          <w:p>
-            <w:pPr>
-              <w:spacing w:after="0" w:line="240" w:lineRule="auto"/>
-              <w:rPr>
-                <w:rFonts w:ascii="Calibri" w:eastAsia="Times New Roman" w:hAnsi="Calibri" w:cs="Calibri"/>
-                <w:b/>
-                <w:bCs/>
-                <w:color w:val="000000"/>
-                <w:lang w:eastAsia="en-PH"/>
-              </w:rPr>
-            </w:pPr>
-            <w:r>
-              <w:rPr>
-                <w:rFonts w:ascii="Calibri" w:eastAsia="Times New Roman" w:hAnsi="Calibri" w:cs="Calibri"/>
-                <w:b/>
-                <w:bCs/>
-                <w:color w:val="000000"/>
-                <w:lang w:eastAsia="en-PH"/>
-              </w:rPr>
-              <w:t>Scenario</w:t>
-            </w:r>
-          </w:p>
-        </w:tc>
-        <w:tc>
-          <w:tcPr>
-            <w:tcW w:w="7770" w:type="dxa"/>
-            <w:gridSpan w:val="2"/>
-            <w:tcBorders>
-              <w:top w:val="single" w:sz="4" w:space="0" w:color="auto"/>
-              <w:left w:val="nil"/>
-              <w:bottom w:val="single" w:sz="4" w:space="0" w:color="auto"/>
-              <w:right w:val="single" w:sz="4" w:space="0" w:color="auto"/>
-            </w:tcBorders>
-            <w:shd w:val="clear" w:color="auto" w:fill="auto"/>
-            <w:noWrap/>
-            <w:vAlign w:val="bottom"/>
-            <w:hideMark/>
-          </w:tcPr>
-          <w:p>
-            <w:pPr>
-              <w:spacing w:after="0" w:line="240" w:lineRule="auto"/>
-              <w:rPr>
-                <w:rFonts w:ascii="Calibri" w:eastAsia="Times New Roman" w:hAnsi="Calibri" w:cs="Calibri"/>
-                <w:color w:val="000000"/>
-                <w:lang w:eastAsia="en-PH"/>
-              </w:rPr>
-            </w:pPr>
-            <w:r>
-              <w:rPr>
-                <w:rFonts w:ascii="Calibri" w:eastAsia="Times New Roman" w:hAnsi="Calibri" w:cs="Calibri"/>
-                <w:color w:val="000000"/>
-                <w:lang w:eastAsia="en-PH"/>
-              </w:rPr>
-              <w:t>The Patient will edit his appointment</w:t>
-            </w:r>
-          </w:p>
-        </w:tc>
-      </w:tr>
-      <w:tr>
-        <w:trPr>
-          <w:trHeight w:val="92"/>
-        </w:trPr>
-        <w:tc>
-          <w:tcPr>
-            <w:tcW w:w="1973" w:type="dxa"/>
-            <w:tcBorders>
-              <w:top w:val="nil"/>
-              <w:left w:val="single" w:sz="4" w:space="0" w:color="auto"/>
-              <w:bottom w:val="single" w:sz="4" w:space="0" w:color="auto"/>
-              <w:right w:val="single" w:sz="4" w:space="0" w:color="auto"/>
-            </w:tcBorders>
-            <w:shd w:val="clear" w:color="auto" w:fill="auto"/>
-            <w:noWrap/>
-            <w:vAlign w:val="bottom"/>
-            <w:hideMark/>
-          </w:tcPr>
-          <w:p>
-            <w:pPr>
-              <w:spacing w:after="0" w:line="240" w:lineRule="auto"/>
-              <w:rPr>
-                <w:rFonts w:ascii="Calibri" w:eastAsia="Times New Roman" w:hAnsi="Calibri" w:cs="Calibri"/>
-                <w:b/>
-                <w:bCs/>
-                <w:color w:val="000000"/>
-                <w:lang w:eastAsia="en-PH"/>
-              </w:rPr>
-            </w:pPr>
-            <w:r>
-              <w:rPr>
-                <w:rFonts w:ascii="Calibri" w:eastAsia="Times New Roman" w:hAnsi="Calibri" w:cs="Calibri"/>
-                <w:b/>
-                <w:bCs/>
-                <w:color w:val="000000"/>
-                <w:lang w:eastAsia="en-PH"/>
-              </w:rPr>
-              <w:t>Triggering Event</w:t>
-            </w:r>
-          </w:p>
-        </w:tc>
-        <w:tc>
-          <w:tcPr>
-            <w:tcW w:w="7770" w:type="dxa"/>
-            <w:gridSpan w:val="2"/>
-            <w:tcBorders>
-              <w:top w:val="single" w:sz="4" w:space="0" w:color="auto"/>
-              <w:left w:val="nil"/>
-              <w:bottom w:val="single" w:sz="4" w:space="0" w:color="auto"/>
-              <w:right w:val="single" w:sz="4" w:space="0" w:color="auto"/>
-            </w:tcBorders>
-            <w:shd w:val="clear" w:color="auto" w:fill="auto"/>
-            <w:noWrap/>
-            <w:vAlign w:val="bottom"/>
-            <w:hideMark/>
-          </w:tcPr>
-          <w:p>
-            <w:pPr>
-              <w:spacing w:after="0" w:line="240" w:lineRule="auto"/>
-              <w:rPr>
-                <w:rFonts w:ascii="Calibri" w:eastAsia="Times New Roman" w:hAnsi="Calibri" w:cs="Calibri"/>
-                <w:color w:val="000000"/>
-                <w:lang w:eastAsia="en-PH"/>
-              </w:rPr>
-            </w:pPr>
-            <w:r>
-              <w:rPr>
-                <w:rFonts w:ascii="Calibri" w:eastAsia="Times New Roman" w:hAnsi="Calibri" w:cs="Calibri"/>
-                <w:color w:val="000000"/>
-                <w:lang w:eastAsia="en-PH"/>
-              </w:rPr>
-              <w:t>Patient needs to re-schedule or delete an appointment</w:t>
-            </w:r>
-          </w:p>
-        </w:tc>
-      </w:tr>
-      <w:tr>
-        <w:trPr>
-          <w:trHeight w:val="92"/>
-        </w:trPr>
-        <w:tc>
-          <w:tcPr>
-            <w:tcW w:w="1973" w:type="dxa"/>
-            <w:tcBorders>
-              <w:top w:val="nil"/>
-              <w:left w:val="single" w:sz="4" w:space="0" w:color="auto"/>
-              <w:bottom w:val="single" w:sz="4" w:space="0" w:color="auto"/>
-              <w:right w:val="single" w:sz="4" w:space="0" w:color="auto"/>
-            </w:tcBorders>
-            <w:shd w:val="clear" w:color="auto" w:fill="auto"/>
-            <w:noWrap/>
-            <w:vAlign w:val="bottom"/>
-            <w:hideMark/>
-          </w:tcPr>
-          <w:p>
-            <w:pPr>
-              <w:spacing w:after="0" w:line="240" w:lineRule="auto"/>
-              <w:rPr>
-                <w:rFonts w:ascii="Calibri" w:eastAsia="Times New Roman" w:hAnsi="Calibri" w:cs="Calibri"/>
-                <w:b/>
-                <w:bCs/>
-                <w:color w:val="000000"/>
-                <w:lang w:eastAsia="en-PH"/>
-              </w:rPr>
-            </w:pPr>
-            <w:r>
-              <w:rPr>
-                <w:rFonts w:ascii="Calibri" w:eastAsia="Times New Roman" w:hAnsi="Calibri" w:cs="Calibri"/>
-                <w:b/>
-                <w:bCs/>
-                <w:color w:val="000000"/>
-                <w:lang w:eastAsia="en-PH"/>
-              </w:rPr>
-              <w:t>Brief Description</w:t>
-            </w:r>
-          </w:p>
-        </w:tc>
-        <w:tc>
-          <w:tcPr>
-            <w:tcW w:w="7770" w:type="dxa"/>
-            <w:gridSpan w:val="2"/>
-            <w:tcBorders>
-              <w:top w:val="single" w:sz="4" w:space="0" w:color="auto"/>
-              <w:left w:val="nil"/>
-              <w:bottom w:val="single" w:sz="4" w:space="0" w:color="auto"/>
-              <w:right w:val="single" w:sz="4" w:space="0" w:color="auto"/>
-            </w:tcBorders>
-            <w:shd w:val="clear" w:color="auto" w:fill="auto"/>
-            <w:noWrap/>
-            <w:vAlign w:val="bottom"/>
-            <w:hideMark/>
-          </w:tcPr>
-          <w:p>
-            <w:pPr>
-              <w:spacing w:after="0" w:line="240" w:lineRule="auto"/>
-              <w:rPr>
-                <w:rFonts w:ascii="Calibri" w:eastAsia="Times New Roman" w:hAnsi="Calibri" w:cs="Calibri"/>
-                <w:color w:val="000000"/>
-                <w:lang w:eastAsia="en-PH"/>
-              </w:rPr>
-            </w:pPr>
-            <w:r>
-              <w:rPr>
-                <w:rFonts w:ascii="Calibri" w:eastAsia="Times New Roman" w:hAnsi="Calibri" w:cs="Calibri"/>
-                <w:color w:val="000000"/>
-                <w:lang w:eastAsia="en-PH"/>
-              </w:rPr>
-              <w:t>Patient will change the date or cancel an appointment</w:t>
-            </w:r>
-          </w:p>
-        </w:tc>
-      </w:tr>
-      <w:tr>
-        <w:trPr>
-          <w:trHeight w:val="92"/>
-        </w:trPr>
-        <w:tc>
-          <w:tcPr>
-            <w:tcW w:w="1973" w:type="dxa"/>
-            <w:tcBorders>
-              <w:top w:val="nil"/>
-              <w:left w:val="single" w:sz="4" w:space="0" w:color="auto"/>
-              <w:bottom w:val="single" w:sz="4" w:space="0" w:color="auto"/>
-              <w:right w:val="single" w:sz="4" w:space="0" w:color="auto"/>
-            </w:tcBorders>
-            <w:shd w:val="clear" w:color="auto" w:fill="auto"/>
-            <w:noWrap/>
-            <w:vAlign w:val="bottom"/>
-            <w:hideMark/>
-          </w:tcPr>
-          <w:p>
-            <w:pPr>
-              <w:spacing w:after="0" w:line="240" w:lineRule="auto"/>
-              <w:rPr>
-                <w:rFonts w:ascii="Calibri" w:eastAsia="Times New Roman" w:hAnsi="Calibri" w:cs="Calibri"/>
-                <w:b/>
-                <w:bCs/>
-                <w:color w:val="000000"/>
-                <w:lang w:eastAsia="en-PH"/>
-              </w:rPr>
-            </w:pPr>
-            <w:r>
-              <w:rPr>
-                <w:rFonts w:ascii="Calibri" w:eastAsia="Times New Roman" w:hAnsi="Calibri" w:cs="Calibri"/>
-                <w:b/>
-                <w:bCs/>
-                <w:color w:val="000000"/>
-                <w:lang w:eastAsia="en-PH"/>
-              </w:rPr>
-              <w:t>Actor</w:t>
-            </w:r>
-          </w:p>
-        </w:tc>
-        <w:tc>
-          <w:tcPr>
-            <w:tcW w:w="7770" w:type="dxa"/>
-            <w:gridSpan w:val="2"/>
-            <w:tcBorders>
-              <w:top w:val="single" w:sz="4" w:space="0" w:color="auto"/>
-              <w:left w:val="nil"/>
-              <w:bottom w:val="single" w:sz="4" w:space="0" w:color="auto"/>
-              <w:right w:val="single" w:sz="4" w:space="0" w:color="auto"/>
-            </w:tcBorders>
-            <w:shd w:val="clear" w:color="auto" w:fill="auto"/>
-            <w:noWrap/>
-            <w:vAlign w:val="bottom"/>
-            <w:hideMark/>
-          </w:tcPr>
-          <w:p>
-            <w:pPr>
-              <w:spacing w:after="0" w:line="240" w:lineRule="auto"/>
-              <w:rPr>
-                <w:rFonts w:ascii="Calibri" w:eastAsia="Times New Roman" w:hAnsi="Calibri" w:cs="Calibri"/>
-                <w:color w:val="000000"/>
-                <w:lang w:eastAsia="en-PH"/>
-              </w:rPr>
-            </w:pPr>
-            <w:r>
-              <w:rPr>
-                <w:rFonts w:ascii="Calibri" w:eastAsia="Times New Roman" w:hAnsi="Calibri" w:cs="Calibri"/>
-                <w:color w:val="000000"/>
-                <w:lang w:eastAsia="en-PH"/>
-              </w:rPr>
-              <w:t>Patient</w:t>
-            </w:r>
-            <w:r>
-              <w:rPr>
-                <w:rFonts w:ascii="Calibri" w:eastAsia="Times New Roman" w:hAnsi="Calibri" w:cs="Calibri"/>
-                <w:color w:val="000000"/>
-                <w:lang w:eastAsia="en-PH"/>
-              </w:rPr>
-              <w:t xml:space="preserve">, Dermatologist </w:t>
-            </w:r>
-          </w:p>
-        </w:tc>
-      </w:tr>
-      <w:tr>
-        <w:trPr>
-          <w:trHeight w:val="92"/>
-        </w:trPr>
-        <w:tc>
-          <w:tcPr>
-            <w:tcW w:w="1973" w:type="dxa"/>
-            <w:tcBorders>
-              <w:top w:val="nil"/>
-              <w:left w:val="single" w:sz="4" w:space="0" w:color="auto"/>
-              <w:bottom w:val="single" w:sz="4" w:space="0" w:color="auto"/>
-              <w:right w:val="single" w:sz="4" w:space="0" w:color="auto"/>
-            </w:tcBorders>
-            <w:shd w:val="clear" w:color="auto" w:fill="auto"/>
-            <w:noWrap/>
-            <w:vAlign w:val="bottom"/>
-            <w:hideMark/>
-          </w:tcPr>
-          <w:p>
-            <w:pPr>
-              <w:spacing w:after="0" w:line="240" w:lineRule="auto"/>
-              <w:rPr>
-                <w:rFonts w:ascii="Calibri" w:eastAsia="Times New Roman" w:hAnsi="Calibri" w:cs="Calibri"/>
-                <w:b/>
-                <w:bCs/>
-                <w:color w:val="000000"/>
-                <w:lang w:eastAsia="en-PH"/>
-              </w:rPr>
-            </w:pPr>
-            <w:r>
-              <w:rPr>
-                <w:rFonts w:ascii="Calibri" w:eastAsia="Times New Roman" w:hAnsi="Calibri" w:cs="Calibri"/>
-                <w:b/>
-                <w:bCs/>
-                <w:color w:val="000000"/>
-                <w:lang w:eastAsia="en-PH"/>
-              </w:rPr>
-              <w:t>Related Use Cases</w:t>
-            </w:r>
-          </w:p>
-        </w:tc>
-        <w:tc>
-          <w:tcPr>
-            <w:tcW w:w="7770" w:type="dxa"/>
-            <w:gridSpan w:val="2"/>
-            <w:tcBorders>
-              <w:top w:val="single" w:sz="4" w:space="0" w:color="auto"/>
-              <w:left w:val="nil"/>
-              <w:bottom w:val="single" w:sz="4" w:space="0" w:color="auto"/>
-              <w:right w:val="single" w:sz="4" w:space="0" w:color="auto"/>
-            </w:tcBorders>
-            <w:shd w:val="clear" w:color="auto" w:fill="auto"/>
-            <w:noWrap/>
-            <w:vAlign w:val="bottom"/>
-            <w:hideMark/>
-          </w:tcPr>
-          <w:p>
-            <w:pPr>
-              <w:spacing w:after="0" w:line="240" w:lineRule="auto"/>
-              <w:rPr>
-                <w:rFonts w:ascii="Calibri" w:eastAsia="Times New Roman" w:hAnsi="Calibri" w:cs="Calibri"/>
-                <w:color w:val="000000"/>
-                <w:lang w:eastAsia="en-PH"/>
-              </w:rPr>
-            </w:pPr>
-            <w:r>
-              <w:rPr>
-                <w:rFonts w:ascii="Calibri" w:eastAsia="Times New Roman" w:hAnsi="Calibri" w:cs="Calibri"/>
-                <w:color w:val="000000"/>
-                <w:lang w:eastAsia="en-PH"/>
-              </w:rPr>
-              <w:t xml:space="preserve">Schedule Appointment </w:t>
-            </w:r>
-            <w:r>
-              <w:rPr>
-                <w:rFonts w:ascii="Calibri" w:eastAsia="Times New Roman" w:hAnsi="Calibri" w:cs="Calibri"/>
-                <w:color w:val="000000"/>
-                <w:lang w:eastAsia="en-PH"/>
-              </w:rPr>
-              <w:t xml:space="preserve"> </w:t>
-            </w:r>
-          </w:p>
-        </w:tc>
-      </w:tr>
-      <w:tr>
-        <w:trPr>
-          <w:trHeight w:val="92"/>
-        </w:trPr>
-        <w:tc>
-          <w:tcPr>
-            <w:tcW w:w="1973" w:type="dxa"/>
-            <w:tcBorders>
-              <w:top w:val="nil"/>
-              <w:left w:val="single" w:sz="4" w:space="0" w:color="auto"/>
-              <w:bottom w:val="single" w:sz="4" w:space="0" w:color="auto"/>
-              <w:right w:val="single" w:sz="4" w:space="0" w:color="auto"/>
-            </w:tcBorders>
-            <w:shd w:val="clear" w:color="auto" w:fill="auto"/>
-            <w:noWrap/>
-            <w:vAlign w:val="bottom"/>
-            <w:hideMark/>
-          </w:tcPr>
-          <w:p>
-            <w:pPr>
-              <w:spacing w:after="0" w:line="240" w:lineRule="auto"/>
-              <w:rPr>
-                <w:rFonts w:ascii="Calibri" w:eastAsia="Times New Roman" w:hAnsi="Calibri" w:cs="Calibri"/>
-                <w:b/>
-                <w:bCs/>
-                <w:color w:val="000000"/>
-                <w:lang w:eastAsia="en-PH"/>
-              </w:rPr>
-            </w:pPr>
-            <w:r>
-              <w:rPr>
-                <w:rFonts w:ascii="Calibri" w:eastAsia="Times New Roman" w:hAnsi="Calibri" w:cs="Calibri"/>
-                <w:b/>
-                <w:bCs/>
-                <w:color w:val="000000"/>
-                <w:lang w:eastAsia="en-PH"/>
-              </w:rPr>
-              <w:t>Stakeholder</w:t>
-            </w:r>
-          </w:p>
-        </w:tc>
-        <w:tc>
-          <w:tcPr>
-            <w:tcW w:w="7770" w:type="dxa"/>
-            <w:gridSpan w:val="2"/>
-            <w:tcBorders>
-              <w:top w:val="single" w:sz="4" w:space="0" w:color="auto"/>
-              <w:left w:val="nil"/>
-              <w:bottom w:val="single" w:sz="4" w:space="0" w:color="auto"/>
-              <w:right w:val="single" w:sz="4" w:space="0" w:color="auto"/>
-            </w:tcBorders>
-            <w:shd w:val="clear" w:color="auto" w:fill="auto"/>
-            <w:noWrap/>
-            <w:vAlign w:val="bottom"/>
-            <w:hideMark/>
-          </w:tcPr>
-          <w:p>
-            <w:pPr>
-              <w:spacing w:after="0" w:line="240" w:lineRule="auto"/>
-              <w:rPr>
-                <w:rFonts w:ascii="Calibri" w:eastAsia="Times New Roman" w:hAnsi="Calibri" w:cs="Calibri"/>
-                <w:color w:val="000000"/>
-                <w:lang w:eastAsia="en-PH"/>
-              </w:rPr>
-            </w:pPr>
-            <w:r>
-              <w:rPr>
-                <w:rFonts w:ascii="Calibri" w:eastAsia="Times New Roman" w:hAnsi="Calibri" w:cs="Calibri"/>
-                <w:color w:val="000000"/>
-                <w:lang w:eastAsia="en-PH"/>
-              </w:rPr>
-              <w:t>Patient, Dermatologist</w:t>
-            </w:r>
-          </w:p>
-        </w:tc>
-      </w:tr>
-      <w:tr>
-        <w:trPr>
-          <w:trHeight w:val="92"/>
-        </w:trPr>
-        <w:tc>
-          <w:tcPr>
-            <w:tcW w:w="1973" w:type="dxa"/>
-            <w:tcBorders>
-              <w:top w:val="nil"/>
-              <w:left w:val="single" w:sz="4" w:space="0" w:color="auto"/>
-              <w:bottom w:val="single" w:sz="4" w:space="0" w:color="auto"/>
-              <w:right w:val="single" w:sz="4" w:space="0" w:color="auto"/>
-            </w:tcBorders>
-            <w:shd w:val="clear" w:color="auto" w:fill="auto"/>
-            <w:noWrap/>
-            <w:vAlign w:val="bottom"/>
-            <w:hideMark/>
-          </w:tcPr>
-          <w:p>
-            <w:pPr>
-              <w:spacing w:after="0" w:line="240" w:lineRule="auto"/>
-              <w:rPr>
-                <w:rFonts w:ascii="Calibri" w:eastAsia="Times New Roman" w:hAnsi="Calibri" w:cs="Calibri"/>
-                <w:b/>
-                <w:bCs/>
-                <w:color w:val="000000"/>
-                <w:lang w:eastAsia="en-PH"/>
-              </w:rPr>
-            </w:pPr>
-            <w:r>
-              <w:rPr>
-                <w:rFonts w:ascii="Calibri" w:eastAsia="Times New Roman" w:hAnsi="Calibri" w:cs="Calibri"/>
-                <w:b/>
-                <w:bCs/>
-                <w:color w:val="000000"/>
-                <w:lang w:eastAsia="en-PH"/>
-              </w:rPr>
-              <w:t>Pre-Condition</w:t>
-            </w:r>
-          </w:p>
-        </w:tc>
-        <w:tc>
-          <w:tcPr>
-            <w:tcW w:w="7770" w:type="dxa"/>
-            <w:gridSpan w:val="2"/>
-            <w:tcBorders>
-              <w:top w:val="single" w:sz="4" w:space="0" w:color="auto"/>
-              <w:left w:val="nil"/>
-              <w:bottom w:val="single" w:sz="4" w:space="0" w:color="auto"/>
-              <w:right w:val="single" w:sz="4" w:space="0" w:color="auto"/>
-            </w:tcBorders>
-            <w:shd w:val="clear" w:color="auto" w:fill="auto"/>
-            <w:noWrap/>
-            <w:vAlign w:val="bottom"/>
-            <w:hideMark/>
-          </w:tcPr>
-          <w:p>
-            <w:pPr>
-              <w:spacing w:after="0" w:line="240" w:lineRule="auto"/>
-              <w:rPr>
-                <w:rFonts w:ascii="Calibri" w:eastAsia="Times New Roman" w:hAnsi="Calibri" w:cs="Calibri"/>
-                <w:color w:val="000000"/>
-                <w:lang w:eastAsia="en-PH"/>
-              </w:rPr>
-            </w:pPr>
-            <w:r>
-              <w:rPr>
-                <w:rFonts w:ascii="Calibri" w:eastAsia="Times New Roman" w:hAnsi="Calibri" w:cs="Calibri"/>
-                <w:color w:val="000000"/>
-                <w:lang w:eastAsia="en-PH"/>
-              </w:rPr>
-              <w:t xml:space="preserve">Schedule Appointment </w:t>
-            </w:r>
-          </w:p>
-        </w:tc>
-      </w:tr>
-      <w:tr>
-        <w:trPr>
-          <w:trHeight w:val="92"/>
-        </w:trPr>
-        <w:tc>
-          <w:tcPr>
-            <w:tcW w:w="1973" w:type="dxa"/>
-            <w:tcBorders>
-              <w:top w:val="nil"/>
-              <w:left w:val="single" w:sz="4" w:space="0" w:color="auto"/>
-              <w:bottom w:val="single" w:sz="4" w:space="0" w:color="auto"/>
-              <w:right w:val="single" w:sz="4" w:space="0" w:color="auto"/>
-            </w:tcBorders>
-            <w:shd w:val="clear" w:color="auto" w:fill="auto"/>
-            <w:noWrap/>
-            <w:vAlign w:val="bottom"/>
-            <w:hideMark/>
-          </w:tcPr>
-          <w:p>
-            <w:pPr>
-              <w:spacing w:after="0" w:line="240" w:lineRule="auto"/>
-              <w:rPr>
-                <w:rFonts w:ascii="Calibri" w:eastAsia="Times New Roman" w:hAnsi="Calibri" w:cs="Calibri"/>
-                <w:b/>
-                <w:bCs/>
-                <w:color w:val="000000"/>
-                <w:lang w:eastAsia="en-PH"/>
-              </w:rPr>
-            </w:pPr>
-            <w:r>
-              <w:rPr>
-                <w:rFonts w:ascii="Calibri" w:eastAsia="Times New Roman" w:hAnsi="Calibri" w:cs="Calibri"/>
-                <w:b/>
-                <w:bCs/>
-                <w:color w:val="000000"/>
-                <w:lang w:eastAsia="en-PH"/>
-              </w:rPr>
-              <w:t>Post-Condition</w:t>
-            </w:r>
-          </w:p>
-        </w:tc>
-        <w:tc>
-          <w:tcPr>
-            <w:tcW w:w="7770" w:type="dxa"/>
-            <w:gridSpan w:val="2"/>
-            <w:tcBorders>
-              <w:top w:val="single" w:sz="4" w:space="0" w:color="auto"/>
-              <w:left w:val="nil"/>
-              <w:bottom w:val="single" w:sz="4" w:space="0" w:color="auto"/>
-              <w:right w:val="single" w:sz="4" w:space="0" w:color="auto"/>
-            </w:tcBorders>
-            <w:shd w:val="clear" w:color="auto" w:fill="auto"/>
-            <w:noWrap/>
-            <w:vAlign w:val="bottom"/>
-            <w:hideMark/>
-          </w:tcPr>
-          <w:p>
-            <w:pPr>
-              <w:spacing w:after="0" w:line="240" w:lineRule="auto"/>
-              <w:rPr>
-                <w:rFonts w:ascii="Calibri" w:eastAsia="Times New Roman" w:hAnsi="Calibri" w:cs="Calibri"/>
-                <w:color w:val="000000"/>
-                <w:lang w:eastAsia="en-PH"/>
-              </w:rPr>
-            </w:pPr>
-            <w:r>
-              <w:rPr>
-                <w:rFonts w:ascii="Calibri" w:eastAsia="Times New Roman" w:hAnsi="Calibri" w:cs="Calibri"/>
-                <w:color w:val="000000"/>
-                <w:lang w:eastAsia="en-PH"/>
-              </w:rPr>
-              <w:t xml:space="preserve">Altered Appointment </w:t>
-            </w:r>
-          </w:p>
-        </w:tc>
-      </w:tr>
-      <w:tr>
-        <w:trPr>
-          <w:trHeight w:val="92"/>
-        </w:trPr>
-        <w:tc>
-          <w:tcPr>
-            <w:tcW w:w="1973" w:type="dxa"/>
-            <w:tcBorders>
-              <w:top w:val="nil"/>
-              <w:left w:val="single" w:sz="4" w:space="0" w:color="auto"/>
-              <w:bottom w:val="nil"/>
-              <w:right w:val="single" w:sz="4" w:space="0" w:color="auto"/>
-            </w:tcBorders>
-            <w:shd w:val="clear" w:color="auto" w:fill="auto"/>
-            <w:noWrap/>
-            <w:vAlign w:val="bottom"/>
-            <w:hideMark/>
-          </w:tcPr>
-          <w:p>
-            <w:pPr>
-              <w:spacing w:after="0" w:line="240" w:lineRule="auto"/>
-              <w:rPr>
-                <w:rFonts w:ascii="Calibri" w:eastAsia="Times New Roman" w:hAnsi="Calibri" w:cs="Calibri"/>
-                <w:b/>
-                <w:bCs/>
-                <w:color w:val="000000"/>
-                <w:lang w:eastAsia="en-PH"/>
-              </w:rPr>
-            </w:pPr>
-            <w:r>
-              <w:rPr>
-                <w:rFonts w:ascii="Calibri" w:eastAsia="Times New Roman" w:hAnsi="Calibri" w:cs="Calibri"/>
-                <w:b/>
-                <w:bCs/>
-                <w:color w:val="000000"/>
-                <w:lang w:eastAsia="en-PH"/>
-              </w:rPr>
-              <w:lastRenderedPageBreak/>
-              <w:t>Flow of Activities</w:t>
-            </w:r>
-          </w:p>
-        </w:tc>
-        <w:tc>
-          <w:tcPr>
-            <w:tcW w:w="2292" w:type="dxa"/>
-            <w:tcBorders>
-              <w:top w:val="nil"/>
-              <w:left w:val="nil"/>
-              <w:bottom w:val="single" w:sz="4" w:space="0" w:color="auto"/>
-              <w:right w:val="single" w:sz="4" w:space="0" w:color="auto"/>
-            </w:tcBorders>
-            <w:shd w:val="clear" w:color="auto" w:fill="auto"/>
-            <w:noWrap/>
-            <w:vAlign w:val="bottom"/>
-            <w:hideMark/>
-          </w:tcPr>
-          <w:p>
-            <w:pPr>
-              <w:spacing w:after="0" w:line="240" w:lineRule="auto"/>
-              <w:jc w:val="center"/>
-              <w:rPr>
-                <w:rFonts w:ascii="Calibri" w:eastAsia="Times New Roman" w:hAnsi="Calibri" w:cs="Calibri"/>
-                <w:b/>
-                <w:bCs/>
-                <w:color w:val="000000"/>
-                <w:lang w:eastAsia="en-PH"/>
-              </w:rPr>
-            </w:pPr>
-            <w:r>
-              <w:rPr>
-                <w:rFonts w:ascii="Calibri" w:eastAsia="Times New Roman" w:hAnsi="Calibri" w:cs="Calibri"/>
-                <w:b/>
-                <w:bCs/>
-                <w:color w:val="000000"/>
-                <w:lang w:eastAsia="en-PH"/>
-              </w:rPr>
-              <w:t>Actor</w:t>
-            </w:r>
-          </w:p>
-        </w:tc>
-        <w:tc>
-          <w:tcPr>
-            <w:tcW w:w="5478" w:type="dxa"/>
-            <w:tcBorders>
-              <w:top w:val="nil"/>
-              <w:left w:val="nil"/>
-              <w:bottom w:val="single" w:sz="4" w:space="0" w:color="auto"/>
-              <w:right w:val="single" w:sz="4" w:space="0" w:color="auto"/>
-            </w:tcBorders>
-            <w:shd w:val="clear" w:color="auto" w:fill="auto"/>
-            <w:noWrap/>
-            <w:vAlign w:val="bottom"/>
-            <w:hideMark/>
-          </w:tcPr>
-          <w:p>
-            <w:pPr>
-              <w:spacing w:after="0" w:line="240" w:lineRule="auto"/>
-              <w:jc w:val="center"/>
-              <w:rPr>
-                <w:rFonts w:ascii="Calibri" w:eastAsia="Times New Roman" w:hAnsi="Calibri" w:cs="Calibri"/>
-                <w:b/>
-                <w:bCs/>
-                <w:color w:val="000000"/>
-                <w:lang w:eastAsia="en-PH"/>
-              </w:rPr>
-            </w:pPr>
-            <w:r>
-              <w:rPr>
-                <w:rFonts w:ascii="Calibri" w:eastAsia="Times New Roman" w:hAnsi="Calibri" w:cs="Calibri"/>
-                <w:b/>
-                <w:bCs/>
-                <w:color w:val="000000"/>
-                <w:lang w:eastAsia="en-PH"/>
-              </w:rPr>
-              <w:t>System</w:t>
-            </w:r>
-          </w:p>
-        </w:tc>
-      </w:tr>
-      <w:tr>
-        <w:trPr>
-          <w:trHeight w:val="277"/>
-        </w:trPr>
-        <w:tc>
-          <w:tcPr>
-            <w:tcW w:w="1973" w:type="dxa"/>
-            <w:tcBorders>
-              <w:top w:val="nil"/>
-              <w:left w:val="single" w:sz="4" w:space="0" w:color="auto"/>
-              <w:bottom w:val="nil"/>
-              <w:right w:val="single" w:sz="4" w:space="0" w:color="auto"/>
-            </w:tcBorders>
-            <w:shd w:val="clear" w:color="auto" w:fill="auto"/>
-            <w:noWrap/>
-            <w:vAlign w:val="bottom"/>
-            <w:hideMark/>
-          </w:tcPr>
-          <w:p>
-            <w:pPr>
-              <w:spacing w:after="0" w:line="240" w:lineRule="auto"/>
-              <w:rPr>
-                <w:rFonts w:ascii="Calibri" w:eastAsia="Times New Roman" w:hAnsi="Calibri" w:cs="Calibri"/>
-                <w:b/>
-                <w:bCs/>
-                <w:color w:val="000000"/>
-                <w:lang w:eastAsia="en-PH"/>
-              </w:rPr>
-            </w:pPr>
-            <w:r>
-              <w:rPr>
-                <w:rFonts w:ascii="Calibri" w:eastAsia="Times New Roman" w:hAnsi="Calibri" w:cs="Calibri"/>
-                <w:b/>
-                <w:bCs/>
-                <w:color w:val="000000"/>
-                <w:lang w:eastAsia="en-PH"/>
-              </w:rPr>
-              <w:t> </w:t>
-            </w:r>
-          </w:p>
-        </w:tc>
-        <w:tc>
-          <w:tcPr>
-            <w:tcW w:w="2292" w:type="dxa"/>
-            <w:tcBorders>
-              <w:top w:val="nil"/>
-              <w:left w:val="nil"/>
-              <w:bottom w:val="single" w:sz="4" w:space="0" w:color="auto"/>
-              <w:right w:val="single" w:sz="4" w:space="0" w:color="auto"/>
-            </w:tcBorders>
-            <w:shd w:val="clear" w:color="auto" w:fill="auto"/>
-            <w:noWrap/>
-            <w:vAlign w:val="bottom"/>
-            <w:hideMark/>
-          </w:tcPr>
-          <w:p>
-            <w:pPr>
-              <w:spacing w:after="0" w:line="240" w:lineRule="auto"/>
-              <w:rPr>
-                <w:rFonts w:ascii="Calibri" w:eastAsia="Times New Roman" w:hAnsi="Calibri" w:cs="Calibri"/>
-                <w:color w:val="000000"/>
-                <w:lang w:eastAsia="en-PH"/>
-              </w:rPr>
-            </w:pPr>
-            <w:r>
-              <w:rPr>
-                <w:rFonts w:ascii="Calibri" w:eastAsia="Times New Roman" w:hAnsi="Calibri" w:cs="Calibri"/>
-                <w:color w:val="000000"/>
-                <w:lang w:eastAsia="en-PH"/>
-              </w:rPr>
-              <w:t>1. Patient chooses a scheduled appointment to be altered</w:t>
-            </w:r>
-          </w:p>
-        </w:tc>
-        <w:tc>
-          <w:tcPr>
-            <w:tcW w:w="5478" w:type="dxa"/>
-            <w:tcBorders>
-              <w:top w:val="nil"/>
-              <w:left w:val="nil"/>
-              <w:bottom w:val="single" w:sz="4" w:space="0" w:color="auto"/>
-              <w:right w:val="single" w:sz="4" w:space="0" w:color="auto"/>
-            </w:tcBorders>
-            <w:shd w:val="clear" w:color="auto" w:fill="auto"/>
-            <w:vAlign w:val="bottom"/>
-            <w:hideMark/>
-          </w:tcPr>
-          <w:p>
-            <w:pPr>
-              <w:spacing w:after="0" w:line="240" w:lineRule="auto"/>
-              <w:rPr>
-                <w:rFonts w:ascii="Calibri" w:eastAsia="Times New Roman" w:hAnsi="Calibri" w:cs="Calibri"/>
-                <w:color w:val="000000"/>
-                <w:lang w:eastAsia="en-PH"/>
-              </w:rPr>
-            </w:pPr>
-            <w:r>
-              <w:rPr>
-                <w:rFonts w:ascii="Calibri" w:eastAsia="Times New Roman" w:hAnsi="Calibri" w:cs="Calibri"/>
-                <w:color w:val="000000"/>
-                <w:lang w:eastAsia="en-PH"/>
-              </w:rPr>
-              <w:t>1.1. System displays a list of all upcoming scheduled appointments</w:t>
-            </w:r>
-          </w:p>
-        </w:tc>
-      </w:tr>
-      <w:tr>
-        <w:trPr>
-          <w:trHeight w:val="92"/>
-        </w:trPr>
-        <w:tc>
-          <w:tcPr>
-            <w:tcW w:w="1973" w:type="dxa"/>
-            <w:tcBorders>
-              <w:top w:val="nil"/>
-              <w:left w:val="single" w:sz="4" w:space="0" w:color="auto"/>
-              <w:bottom w:val="nil"/>
-              <w:right w:val="single" w:sz="4" w:space="0" w:color="auto"/>
-            </w:tcBorders>
-            <w:shd w:val="clear" w:color="auto" w:fill="auto"/>
-            <w:noWrap/>
-            <w:vAlign w:val="bottom"/>
-            <w:hideMark/>
-          </w:tcPr>
-          <w:p>
-            <w:pPr>
-              <w:spacing w:after="0" w:line="240" w:lineRule="auto"/>
-              <w:rPr>
-                <w:rFonts w:ascii="Calibri" w:eastAsia="Times New Roman" w:hAnsi="Calibri" w:cs="Calibri"/>
-                <w:b/>
-                <w:bCs/>
-                <w:color w:val="000000"/>
-                <w:lang w:eastAsia="en-PH"/>
-              </w:rPr>
-            </w:pPr>
-            <w:r>
-              <w:rPr>
-                <w:rFonts w:ascii="Calibri" w:eastAsia="Times New Roman" w:hAnsi="Calibri" w:cs="Calibri"/>
-                <w:b/>
-                <w:bCs/>
-                <w:color w:val="000000"/>
-                <w:lang w:eastAsia="en-PH"/>
-              </w:rPr>
-              <w:t> </w:t>
-            </w:r>
-          </w:p>
-        </w:tc>
-        <w:tc>
-          <w:tcPr>
-            <w:tcW w:w="2292" w:type="dxa"/>
-            <w:tcBorders>
-              <w:top w:val="nil"/>
-              <w:left w:val="nil"/>
-              <w:bottom w:val="single" w:sz="4" w:space="0" w:color="auto"/>
-              <w:right w:val="single" w:sz="4" w:space="0" w:color="auto"/>
-            </w:tcBorders>
-            <w:shd w:val="clear" w:color="auto" w:fill="auto"/>
-            <w:noWrap/>
-            <w:vAlign w:val="bottom"/>
-            <w:hideMark/>
-          </w:tcPr>
-          <w:p>
-            <w:pPr>
-              <w:spacing w:after="0" w:line="240" w:lineRule="auto"/>
-              <w:rPr>
-                <w:rFonts w:ascii="Calibri" w:eastAsia="Times New Roman" w:hAnsi="Calibri" w:cs="Calibri"/>
-                <w:color w:val="000000"/>
-                <w:lang w:eastAsia="en-PH"/>
-              </w:rPr>
-            </w:pPr>
-          </w:p>
-        </w:tc>
-        <w:tc>
-          <w:tcPr>
-            <w:tcW w:w="5478" w:type="dxa"/>
-            <w:tcBorders>
-              <w:top w:val="nil"/>
-              <w:left w:val="nil"/>
-              <w:bottom w:val="single" w:sz="4" w:space="0" w:color="auto"/>
-              <w:right w:val="single" w:sz="4" w:space="0" w:color="auto"/>
-            </w:tcBorders>
-            <w:shd w:val="clear" w:color="auto" w:fill="auto"/>
-            <w:noWrap/>
-            <w:vAlign w:val="bottom"/>
-            <w:hideMark/>
-          </w:tcPr>
-          <w:p>
-            <w:pPr>
-              <w:spacing w:after="0" w:line="240" w:lineRule="auto"/>
-              <w:rPr>
-                <w:rFonts w:ascii="Calibri" w:eastAsia="Times New Roman" w:hAnsi="Calibri" w:cs="Calibri"/>
-                <w:color w:val="000000"/>
-                <w:lang w:eastAsia="en-PH"/>
-              </w:rPr>
-            </w:pPr>
-            <w:r>
-              <w:rPr>
-                <w:rFonts w:ascii="Calibri" w:eastAsia="Times New Roman" w:hAnsi="Calibri" w:cs="Calibri"/>
-                <w:color w:val="000000"/>
-                <w:lang w:eastAsia="en-PH"/>
-              </w:rPr>
-              <w:t>1.2. System will display additional information of the chosen scheduled appointment</w:t>
-            </w:r>
-          </w:p>
-        </w:tc>
-      </w:tr>
-      <w:tr>
-        <w:trPr>
-          <w:trHeight w:val="92"/>
-        </w:trPr>
-        <w:tc>
-          <w:tcPr>
-            <w:tcW w:w="1973" w:type="dxa"/>
-            <w:tcBorders>
-              <w:top w:val="nil"/>
-              <w:left w:val="single" w:sz="4" w:space="0" w:color="auto"/>
-              <w:bottom w:val="nil"/>
-              <w:right w:val="single" w:sz="4" w:space="0" w:color="auto"/>
-            </w:tcBorders>
-            <w:shd w:val="clear" w:color="auto" w:fill="auto"/>
-            <w:noWrap/>
-            <w:vAlign w:val="bottom"/>
-            <w:hideMark/>
-          </w:tcPr>
-          <w:p>
-            <w:pPr>
-              <w:spacing w:after="0" w:line="240" w:lineRule="auto"/>
-              <w:rPr>
-                <w:rFonts w:ascii="Calibri" w:eastAsia="Times New Roman" w:hAnsi="Calibri" w:cs="Calibri"/>
-                <w:b/>
-                <w:bCs/>
-                <w:color w:val="000000"/>
-                <w:lang w:eastAsia="en-PH"/>
-              </w:rPr>
-            </w:pPr>
-            <w:r>
-              <w:rPr>
-                <w:rFonts w:ascii="Calibri" w:eastAsia="Times New Roman" w:hAnsi="Calibri" w:cs="Calibri"/>
-                <w:b/>
-                <w:bCs/>
-                <w:color w:val="000000"/>
-                <w:lang w:eastAsia="en-PH"/>
-              </w:rPr>
-              <w:t> </w:t>
-            </w:r>
-          </w:p>
-        </w:tc>
-        <w:tc>
-          <w:tcPr>
-            <w:tcW w:w="2292" w:type="dxa"/>
-            <w:tcBorders>
-              <w:top w:val="nil"/>
-              <w:left w:val="nil"/>
-              <w:bottom w:val="single" w:sz="4" w:space="0" w:color="auto"/>
-              <w:right w:val="single" w:sz="4" w:space="0" w:color="auto"/>
-            </w:tcBorders>
-            <w:shd w:val="clear" w:color="auto" w:fill="auto"/>
-            <w:noWrap/>
-            <w:vAlign w:val="bottom"/>
-            <w:hideMark/>
-          </w:tcPr>
-          <w:p>
-            <w:pPr>
-              <w:spacing w:after="0" w:line="240" w:lineRule="auto"/>
-              <w:rPr>
-                <w:rFonts w:ascii="Calibri" w:eastAsia="Times New Roman" w:hAnsi="Calibri" w:cs="Calibri"/>
-                <w:color w:val="000000"/>
-                <w:lang w:eastAsia="en-PH"/>
-              </w:rPr>
-            </w:pPr>
-            <w:r>
-              <w:rPr>
-                <w:rFonts w:ascii="Calibri" w:eastAsia="Times New Roman" w:hAnsi="Calibri" w:cs="Calibri"/>
-                <w:color w:val="000000"/>
-                <w:lang w:eastAsia="en-PH"/>
-              </w:rPr>
-              <w:t>2. Patient inserts new time and/or date of the appointment</w:t>
-            </w:r>
-          </w:p>
-        </w:tc>
-        <w:tc>
-          <w:tcPr>
-            <w:tcW w:w="5478" w:type="dxa"/>
-            <w:tcBorders>
-              <w:top w:val="nil"/>
-              <w:left w:val="nil"/>
-              <w:bottom w:val="single" w:sz="4" w:space="0" w:color="auto"/>
-              <w:right w:val="single" w:sz="4" w:space="0" w:color="auto"/>
-            </w:tcBorders>
-            <w:shd w:val="clear" w:color="auto" w:fill="auto"/>
-            <w:noWrap/>
-            <w:vAlign w:val="bottom"/>
-            <w:hideMark/>
-          </w:tcPr>
-          <w:p>
-            <w:pPr>
-              <w:spacing w:after="0" w:line="240" w:lineRule="auto"/>
-              <w:rPr>
-                <w:rFonts w:ascii="Calibri" w:eastAsia="Times New Roman" w:hAnsi="Calibri" w:cs="Calibri"/>
-                <w:color w:val="000000"/>
-                <w:lang w:eastAsia="en-PH"/>
-              </w:rPr>
-            </w:pPr>
-            <w:r>
-              <w:rPr>
-                <w:rFonts w:ascii="Calibri" w:eastAsia="Times New Roman" w:hAnsi="Calibri" w:cs="Calibri"/>
-                <w:color w:val="000000"/>
-                <w:lang w:eastAsia="en-PH"/>
-              </w:rPr>
-              <w:t>2.1. System will check the dermatologist’s availability (if within operating hours)</w:t>
-            </w:r>
-          </w:p>
-        </w:tc>
-      </w:tr>
-      <w:tr>
-        <w:trPr>
-          <w:trHeight w:val="92"/>
-        </w:trPr>
-        <w:tc>
-          <w:tcPr>
-            <w:tcW w:w="1973" w:type="dxa"/>
-            <w:tcBorders>
-              <w:top w:val="nil"/>
-              <w:left w:val="single" w:sz="4" w:space="0" w:color="auto"/>
-              <w:bottom w:val="nil"/>
-              <w:right w:val="single" w:sz="4" w:space="0" w:color="auto"/>
-            </w:tcBorders>
-            <w:shd w:val="clear" w:color="auto" w:fill="auto"/>
-            <w:noWrap/>
-            <w:vAlign w:val="bottom"/>
-          </w:tcPr>
-          <w:p>
-            <w:pPr>
-              <w:spacing w:after="0" w:line="240" w:lineRule="auto"/>
-              <w:rPr>
-                <w:rFonts w:ascii="Calibri" w:eastAsia="Times New Roman" w:hAnsi="Calibri" w:cs="Calibri"/>
-                <w:b/>
-                <w:bCs/>
-                <w:color w:val="000000"/>
-                <w:lang w:eastAsia="en-PH"/>
-              </w:rPr>
-            </w:pPr>
-          </w:p>
-        </w:tc>
-        <w:tc>
-          <w:tcPr>
-            <w:tcW w:w="2292" w:type="dxa"/>
-            <w:tcBorders>
-              <w:top w:val="nil"/>
-              <w:left w:val="nil"/>
-              <w:bottom w:val="single" w:sz="4" w:space="0" w:color="auto"/>
-              <w:right w:val="single" w:sz="4" w:space="0" w:color="auto"/>
-            </w:tcBorders>
-            <w:shd w:val="clear" w:color="auto" w:fill="auto"/>
-            <w:noWrap/>
-            <w:vAlign w:val="bottom"/>
-          </w:tcPr>
-          <w:p>
-            <w:pPr>
-              <w:spacing w:after="0" w:line="240" w:lineRule="auto"/>
-              <w:rPr>
-                <w:rFonts w:ascii="Calibri" w:eastAsia="Times New Roman" w:hAnsi="Calibri" w:cs="Calibri"/>
-                <w:color w:val="000000"/>
-                <w:lang w:eastAsia="en-PH"/>
-              </w:rPr>
-            </w:pPr>
-          </w:p>
-        </w:tc>
-        <w:tc>
-          <w:tcPr>
-            <w:tcW w:w="5478" w:type="dxa"/>
-            <w:tcBorders>
-              <w:top w:val="nil"/>
-              <w:left w:val="nil"/>
-              <w:bottom w:val="single" w:sz="4" w:space="0" w:color="auto"/>
-              <w:right w:val="single" w:sz="4" w:space="0" w:color="auto"/>
-            </w:tcBorders>
-            <w:shd w:val="clear" w:color="auto" w:fill="auto"/>
-            <w:noWrap/>
-            <w:vAlign w:val="bottom"/>
-          </w:tcPr>
-          <w:p>
-            <w:pPr>
-              <w:spacing w:after="0" w:line="240" w:lineRule="auto"/>
-              <w:rPr>
-                <w:rFonts w:ascii="Calibri" w:eastAsia="Times New Roman" w:hAnsi="Calibri" w:cs="Calibri"/>
-                <w:color w:val="000000"/>
-                <w:lang w:eastAsia="en-PH"/>
-              </w:rPr>
-            </w:pPr>
-            <w:r>
-              <w:rPr>
-                <w:rFonts w:ascii="Calibri" w:eastAsia="Times New Roman" w:hAnsi="Calibri" w:cs="Calibri"/>
-                <w:color w:val="000000"/>
-                <w:lang w:eastAsia="en-PH"/>
-              </w:rPr>
-              <w:t>2.2. System will ask confirmation to the dermatologist</w:t>
-            </w:r>
-          </w:p>
-        </w:tc>
-      </w:tr>
-      <w:tr>
-        <w:trPr>
-          <w:trHeight w:val="185"/>
-        </w:trPr>
-        <w:tc>
-          <w:tcPr>
-            <w:tcW w:w="1973" w:type="dxa"/>
-            <w:tcBorders>
-              <w:top w:val="nil"/>
-              <w:left w:val="single" w:sz="4" w:space="0" w:color="auto"/>
-              <w:bottom w:val="single" w:sz="4" w:space="0" w:color="auto"/>
-              <w:right w:val="single" w:sz="4" w:space="0" w:color="auto"/>
-            </w:tcBorders>
-            <w:shd w:val="clear" w:color="auto" w:fill="auto"/>
-            <w:noWrap/>
-            <w:vAlign w:val="bottom"/>
-            <w:hideMark/>
-          </w:tcPr>
-          <w:p>
-            <w:pPr>
-              <w:spacing w:after="0" w:line="240" w:lineRule="auto"/>
-              <w:rPr>
-                <w:rFonts w:ascii="Calibri" w:eastAsia="Times New Roman" w:hAnsi="Calibri" w:cs="Calibri"/>
-                <w:b/>
-                <w:bCs/>
-                <w:color w:val="000000"/>
-                <w:lang w:eastAsia="en-PH"/>
-              </w:rPr>
-            </w:pPr>
-            <w:r>
-              <w:rPr>
-                <w:rFonts w:ascii="Calibri" w:eastAsia="Times New Roman" w:hAnsi="Calibri" w:cs="Calibri"/>
-                <w:b/>
-                <w:bCs/>
-                <w:color w:val="000000"/>
-                <w:lang w:eastAsia="en-PH"/>
-              </w:rPr>
-              <w:t> </w:t>
-            </w:r>
-          </w:p>
-        </w:tc>
-        <w:tc>
-          <w:tcPr>
-            <w:tcW w:w="2292" w:type="dxa"/>
-            <w:tcBorders>
-              <w:top w:val="single" w:sz="4" w:space="0" w:color="auto"/>
-              <w:left w:val="nil"/>
-              <w:bottom w:val="single" w:sz="4" w:space="0" w:color="auto"/>
-              <w:right w:val="single" w:sz="4" w:space="0" w:color="auto"/>
-            </w:tcBorders>
-            <w:shd w:val="clear" w:color="auto" w:fill="auto"/>
-            <w:noWrap/>
-            <w:vAlign w:val="bottom"/>
-            <w:hideMark/>
-          </w:tcPr>
-          <w:p>
-            <w:pPr>
-              <w:spacing w:after="0" w:line="240" w:lineRule="auto"/>
-              <w:rPr>
-                <w:rFonts w:ascii="Calibri" w:eastAsia="Times New Roman" w:hAnsi="Calibri" w:cs="Calibri"/>
-                <w:color w:val="000000"/>
-                <w:lang w:eastAsia="en-PH"/>
-              </w:rPr>
-            </w:pPr>
-            <w:r>
-              <w:rPr>
-                <w:rFonts w:ascii="Calibri" w:eastAsia="Times New Roman" w:hAnsi="Calibri" w:cs="Calibri"/>
-                <w:color w:val="FF0000"/>
-                <w:lang w:eastAsia="en-PH"/>
-              </w:rPr>
-              <w:t> </w:t>
-            </w:r>
-          </w:p>
-        </w:tc>
-        <w:tc>
-          <w:tcPr>
-            <w:tcW w:w="5478" w:type="dxa"/>
-            <w:hideMark/>
-          </w:tcPr>
-          <w:p>
-            <w:pPr>
-              <w:spacing w:after="0" w:line="240" w:lineRule="auto"/>
-              <w:rPr>
-                <w:rFonts w:ascii="Calibri" w:eastAsia="Times New Roman" w:hAnsi="Calibri" w:cs="Calibri"/>
-                <w:color w:val="000000"/>
-                <w:lang w:eastAsia="en-PH"/>
-              </w:rPr>
-            </w:pPr>
-          </w:p>
-        </w:tc>
-      </w:tr>
-      <w:tr>
-        <w:trPr>
-          <w:trHeight w:val="92"/>
-        </w:trPr>
-        <w:tc>
-          <w:tcPr>
-            <w:tcW w:w="1973" w:type="dxa"/>
-            <w:tcBorders>
-              <w:top w:val="nil"/>
-              <w:left w:val="single" w:sz="4" w:space="0" w:color="auto"/>
-              <w:bottom w:val="single" w:sz="4" w:space="0" w:color="auto"/>
-              <w:right w:val="single" w:sz="4" w:space="0" w:color="auto"/>
-            </w:tcBorders>
-            <w:shd w:val="clear" w:color="auto" w:fill="auto"/>
-            <w:noWrap/>
-            <w:vAlign w:val="bottom"/>
-            <w:hideMark/>
-          </w:tcPr>
-          <w:p>
-            <w:pPr>
-              <w:spacing w:after="0" w:line="240" w:lineRule="auto"/>
-              <w:rPr>
-                <w:rFonts w:ascii="Calibri" w:eastAsia="Times New Roman" w:hAnsi="Calibri" w:cs="Calibri"/>
-                <w:b/>
-                <w:bCs/>
-                <w:color w:val="000000"/>
-                <w:lang w:eastAsia="en-PH"/>
-              </w:rPr>
-            </w:pPr>
-            <w:r>
-              <w:rPr>
-                <w:rFonts w:ascii="Calibri" w:eastAsia="Times New Roman" w:hAnsi="Calibri" w:cs="Calibri"/>
-                <w:b/>
-                <w:bCs/>
-                <w:color w:val="000000"/>
-                <w:lang w:eastAsia="en-PH"/>
-              </w:rPr>
-              <w:t>Exception Conditions</w:t>
-            </w:r>
-          </w:p>
-        </w:tc>
-        <w:tc>
-          <w:tcPr>
-            <w:tcW w:w="7770" w:type="dxa"/>
-            <w:gridSpan w:val="2"/>
-            <w:tcBorders>
-              <w:top w:val="single" w:sz="4" w:space="0" w:color="auto"/>
-              <w:left w:val="nil"/>
-              <w:bottom w:val="single" w:sz="4" w:space="0" w:color="auto"/>
-              <w:right w:val="single" w:sz="4" w:space="0" w:color="auto"/>
-            </w:tcBorders>
-            <w:shd w:val="clear" w:color="auto" w:fill="auto"/>
-            <w:noWrap/>
-            <w:vAlign w:val="bottom"/>
-          </w:tcPr>
-          <w:p>
-            <w:pPr>
-              <w:spacing w:after="0" w:line="240" w:lineRule="auto"/>
-              <w:rPr>
-                <w:rFonts w:ascii="Calibri" w:eastAsia="Times New Roman" w:hAnsi="Calibri" w:cs="Calibri"/>
-                <w:lang w:eastAsia="en-PH"/>
-              </w:rPr>
-            </w:pPr>
-            <w:r>
-              <w:rPr>
-                <w:rFonts w:ascii="Calibri" w:eastAsia="Times New Roman" w:hAnsi="Calibri" w:cs="Calibri"/>
-                <w:lang w:eastAsia="en-PH"/>
-              </w:rPr>
-              <w:t>If the new time and date is not within operating hours, the altering will not push through and will ask the patient to enter another time and date.</w:t>
-            </w:r>
-          </w:p>
-        </w:tc>
-      </w:tr>
-    </w:tbl>
     <w:p/>
     <w:p/>
     <w:p/>
@@ -6758,6 +5350,7 @@
                 <w:color w:val="000000"/>
                 <w:lang w:eastAsia="en-PH"/>
               </w:rPr>
+              <w:lastRenderedPageBreak/>
               <w:t>Use Case</w:t>
             </w:r>
           </w:p>
@@ -6792,7 +5385,7 @@
                 <w:color w:val="000000"/>
                 <w:lang w:eastAsia="en-PH"/>
               </w:rPr>
-              <w:t xml:space="preserve">Quantify Sweat </w:t>
+              <w:t xml:space="preserve">Alter appointment </w:t>
             </w:r>
           </w:p>
         </w:tc>
@@ -6868,7 +5461,7 @@
                 <w:color w:val="000000"/>
                 <w:lang w:eastAsia="en-PH"/>
               </w:rPr>
-              <w:t>The Dermatologist will quantify sweat of patient</w:t>
+              <w:t>The Patient will edit his appointment</w:t>
             </w:r>
           </w:p>
         </w:tc>
@@ -6944,7 +5537,7 @@
                 <w:color w:val="000000"/>
                 <w:lang w:eastAsia="en-PH"/>
               </w:rPr>
-              <w:t>Appointment</w:t>
+              <w:t>Patient needs to re-schedule or delete an appointment</w:t>
             </w:r>
           </w:p>
         </w:tc>
@@ -7020,25 +5613,7 @@
                 <w:color w:val="000000"/>
                 <w:lang w:eastAsia="en-PH"/>
               </w:rPr>
-              <w:t xml:space="preserve">The dermatologist will quantify the sweat using the </w:t>
-            </w:r>
-            <w:proofErr w:type="spellStart"/>
-            <w:r>
-              <w:rPr>
-                <w:rFonts w:ascii="Calibri" w:eastAsia="Times New Roman" w:hAnsi="Calibri" w:cs="Calibri"/>
-                <w:color w:val="000000"/>
-                <w:lang w:eastAsia="en-PH"/>
-              </w:rPr>
-              <w:t>sudomotor</w:t>
-            </w:r>
-            <w:proofErr w:type="spellEnd"/>
-            <w:r>
-              <w:rPr>
-                <w:rFonts w:ascii="Calibri" w:eastAsia="Times New Roman" w:hAnsi="Calibri" w:cs="Calibri"/>
-                <w:color w:val="000000"/>
-                <w:lang w:eastAsia="en-PH"/>
-              </w:rPr>
-              <w:t xml:space="preserve"> in order to gain data</w:t>
+              <w:t>Patient will change the date or cancel an appointment</w:t>
             </w:r>
           </w:p>
         </w:tc>
@@ -7114,7 +5689,15 @@
                 <w:color w:val="000000"/>
                 <w:lang w:eastAsia="en-PH"/>
               </w:rPr>
-              <w:t>Dermatologist, Patient</w:t>
+              <w:t>Patient</w:t>
+            </w:r>
+            <w:r>
+              <w:rPr>
+                <w:rFonts w:ascii="Calibri" w:eastAsia="Times New Roman" w:hAnsi="Calibri" w:cs="Calibri"/>
+                <w:color w:val="000000"/>
+                <w:lang w:eastAsia="en-PH"/>
+              </w:rPr>
+              <w:t xml:space="preserve">, Dermatologist </w:t>
             </w:r>
           </w:p>
         </w:tc>
@@ -7184,6 +5767,22 @@
                 <w:lang w:eastAsia="en-PH"/>
               </w:rPr>
             </w:pPr>
+            <w:r>
+              <w:rPr>
+                <w:rFonts w:ascii="Calibri" w:eastAsia="Times New Roman" w:hAnsi="Calibri" w:cs="Calibri"/>
+                <w:color w:val="000000"/>
+                <w:lang w:eastAsia="en-PH"/>
+              </w:rPr>
+              <w:t xml:space="preserve">Schedule Appointment </w:t>
+            </w:r>
+            <w:r>
+              <w:rPr>
+                <w:rFonts w:ascii="Calibri" w:eastAsia="Times New Roman" w:hAnsi="Calibri" w:cs="Calibri"/>
+                <w:color w:val="000000"/>
+                <w:lang w:eastAsia="en-PH"/>
+              </w:rPr>
+              <w:t xml:space="preserve"> </w:t>
+            </w:r>
           </w:p>
         </w:tc>
       </w:tr>
@@ -7258,7 +5857,7 @@
                 <w:color w:val="000000"/>
                 <w:lang w:eastAsia="en-PH"/>
               </w:rPr>
-              <w:t>Dermatologist</w:t>
+              <w:t>Patient, Dermatologist</w:t>
             </w:r>
           </w:p>
         </w:tc>
@@ -7334,7 +5933,7 @@
                 <w:color w:val="000000"/>
                 <w:lang w:eastAsia="en-PH"/>
               </w:rPr>
-              <w:t>Set Appointment</w:t>
+              <w:t xml:space="preserve">Schedule Appointment </w:t>
             </w:r>
           </w:p>
         </w:tc>
@@ -7404,6 +6003,14 @@
                 <w:lang w:eastAsia="en-PH"/>
               </w:rPr>
             </w:pPr>
+            <w:r>
+              <w:rPr>
+                <w:rFonts w:ascii="Calibri" w:eastAsia="Times New Roman" w:hAnsi="Calibri" w:cs="Calibri"/>
+                <w:color w:val="000000"/>
+                <w:lang w:eastAsia="en-PH"/>
+              </w:rPr>
+              <w:t xml:space="preserve">Altered Appointment </w:t>
+            </w:r>
           </w:p>
         </w:tc>
       </w:tr>
@@ -7577,19 +6184,25 @@
             </w:tcBorders>
             <w:shd w:val="clear" w:color="auto" w:fill="auto"/>
             <w:noWrap/>
-            <w:hideMark/>
-          </w:tcPr>
-          <w:p>
-            <w:r>
-              <w:t xml:space="preserve">1.1 </w:t>
-            </w:r>
-            <w:proofErr w:type="spellStart"/>
-            <w:r>
-              <w:t>Systen</w:t>
-            </w:r>
-            <w:proofErr w:type="spellEnd"/>
-            <w:r>
-              <w:t xml:space="preserve"> will quantify the sweat and give out data </w:t>
+            <w:vAlign w:val="bottom"/>
+            <w:hideMark/>
+          </w:tcPr>
+          <w:p>
+            <w:pPr>
+              <w:spacing w:after="0" w:line="240" w:lineRule="auto"/>
+              <w:rPr>
+                <w:rFonts w:ascii="Calibri" w:eastAsia="Times New Roman" w:hAnsi="Calibri" w:cs="Calibri"/>
+                <w:color w:val="000000"/>
+                <w:lang w:eastAsia="en-PH"/>
+              </w:rPr>
+            </w:pPr>
+            <w:r>
+              <w:rPr>
+                <w:rFonts w:ascii="Calibri" w:eastAsia="Times New Roman" w:hAnsi="Calibri" w:cs="Calibri"/>
+                <w:color w:val="000000"/>
+                <w:lang w:eastAsia="en-PH"/>
+              </w:rPr>
+              <w:t>1. Patient chooses a scheduled appointment to be altered</w:t>
             </w:r>
           </w:p>
         </w:tc>
@@ -7603,19 +6216,320 @@
               <w:right w:val="single" w:sz="4" w:space="0" w:color="auto"/>
             </w:tcBorders>
             <w:shd w:val="clear" w:color="auto" w:fill="auto"/>
-            <w:hideMark/>
-          </w:tcPr>
-          <w:p>
-            <w:r>
-              <w:t xml:space="preserve">1.1 </w:t>
-            </w:r>
-            <w:proofErr w:type="spellStart"/>
-            <w:r>
-              <w:t>Systen</w:t>
-            </w:r>
-            <w:proofErr w:type="spellEnd"/>
-            <w:r>
-              <w:t xml:space="preserve"> will quantify the sweat and give out data </w:t>
+            <w:vAlign w:val="bottom"/>
+            <w:hideMark/>
+          </w:tcPr>
+          <w:p>
+            <w:pPr>
+              <w:spacing w:after="0" w:line="240" w:lineRule="auto"/>
+              <w:rPr>
+                <w:rFonts w:ascii="Calibri" w:eastAsia="Times New Roman" w:hAnsi="Calibri" w:cs="Calibri"/>
+                <w:color w:val="000000"/>
+                <w:lang w:eastAsia="en-PH"/>
+              </w:rPr>
+            </w:pPr>
+            <w:r>
+              <w:rPr>
+                <w:rFonts w:ascii="Calibri" w:eastAsia="Times New Roman" w:hAnsi="Calibri" w:cs="Calibri"/>
+                <w:color w:val="000000"/>
+                <w:lang w:eastAsia="en-PH"/>
+              </w:rPr>
+              <w:t>1.1. System displays a list of all upcoming scheduled appointments</w:t>
+            </w:r>
+          </w:p>
+        </w:tc>
+      </w:tr>
+      <w:tr>
+        <w:trPr>
+          <w:trHeight w:val="92"/>
+        </w:trPr>
+        <w:tc>
+          <w:tcPr>
+            <w:tcW w:w="1973" w:type="dxa"/>
+            <w:tcBorders>
+              <w:top w:val="nil"/>
+              <w:left w:val="single" w:sz="4" w:space="0" w:color="auto"/>
+              <w:bottom w:val="nil"/>
+              <w:right w:val="single" w:sz="4" w:space="0" w:color="auto"/>
+            </w:tcBorders>
+            <w:shd w:val="clear" w:color="auto" w:fill="auto"/>
+            <w:noWrap/>
+            <w:vAlign w:val="bottom"/>
+            <w:hideMark/>
+          </w:tcPr>
+          <w:p>
+            <w:pPr>
+              <w:spacing w:after="0" w:line="240" w:lineRule="auto"/>
+              <w:rPr>
+                <w:rFonts w:ascii="Calibri" w:eastAsia="Times New Roman" w:hAnsi="Calibri" w:cs="Calibri"/>
+                <w:b/>
+                <w:bCs/>
+                <w:color w:val="000000"/>
+                <w:lang w:eastAsia="en-PH"/>
+              </w:rPr>
+            </w:pPr>
+            <w:r>
+              <w:rPr>
+                <w:rFonts w:ascii="Calibri" w:eastAsia="Times New Roman" w:hAnsi="Calibri" w:cs="Calibri"/>
+                <w:b/>
+                <w:bCs/>
+                <w:color w:val="000000"/>
+                <w:lang w:eastAsia="en-PH"/>
+              </w:rPr>
+              <w:t> </w:t>
+            </w:r>
+          </w:p>
+        </w:tc>
+        <w:tc>
+          <w:tcPr>
+            <w:tcW w:w="2292" w:type="dxa"/>
+            <w:tcBorders>
+              <w:top w:val="nil"/>
+              <w:left w:val="nil"/>
+              <w:bottom w:val="single" w:sz="4" w:space="0" w:color="auto"/>
+              <w:right w:val="single" w:sz="4" w:space="0" w:color="auto"/>
+            </w:tcBorders>
+            <w:shd w:val="clear" w:color="auto" w:fill="auto"/>
+            <w:noWrap/>
+            <w:vAlign w:val="bottom"/>
+            <w:hideMark/>
+          </w:tcPr>
+          <w:p>
+            <w:pPr>
+              <w:spacing w:after="0" w:line="240" w:lineRule="auto"/>
+              <w:rPr>
+                <w:rFonts w:ascii="Calibri" w:eastAsia="Times New Roman" w:hAnsi="Calibri" w:cs="Calibri"/>
+                <w:color w:val="000000"/>
+                <w:lang w:eastAsia="en-PH"/>
+              </w:rPr>
+            </w:pPr>
+          </w:p>
+        </w:tc>
+        <w:tc>
+          <w:tcPr>
+            <w:tcW w:w="5478" w:type="dxa"/>
+            <w:tcBorders>
+              <w:top w:val="nil"/>
+              <w:left w:val="nil"/>
+              <w:bottom w:val="single" w:sz="4" w:space="0" w:color="auto"/>
+              <w:right w:val="single" w:sz="4" w:space="0" w:color="auto"/>
+            </w:tcBorders>
+            <w:shd w:val="clear" w:color="auto" w:fill="auto"/>
+            <w:noWrap/>
+            <w:vAlign w:val="bottom"/>
+            <w:hideMark/>
+          </w:tcPr>
+          <w:p>
+            <w:pPr>
+              <w:spacing w:after="0" w:line="240" w:lineRule="auto"/>
+              <w:rPr>
+                <w:rFonts w:ascii="Calibri" w:eastAsia="Times New Roman" w:hAnsi="Calibri" w:cs="Calibri"/>
+                <w:color w:val="000000"/>
+                <w:lang w:eastAsia="en-PH"/>
+              </w:rPr>
+            </w:pPr>
+            <w:r>
+              <w:rPr>
+                <w:rFonts w:ascii="Calibri" w:eastAsia="Times New Roman" w:hAnsi="Calibri" w:cs="Calibri"/>
+                <w:color w:val="000000"/>
+                <w:lang w:eastAsia="en-PH"/>
+              </w:rPr>
+              <w:t>1.2. System will display additional information of the chosen scheduled appointment</w:t>
+            </w:r>
+          </w:p>
+        </w:tc>
+      </w:tr>
+      <w:tr>
+        <w:trPr>
+          <w:trHeight w:val="92"/>
+        </w:trPr>
+        <w:tc>
+          <w:tcPr>
+            <w:tcW w:w="1973" w:type="dxa"/>
+            <w:tcBorders>
+              <w:top w:val="nil"/>
+              <w:left w:val="single" w:sz="4" w:space="0" w:color="auto"/>
+              <w:bottom w:val="nil"/>
+              <w:right w:val="single" w:sz="4" w:space="0" w:color="auto"/>
+            </w:tcBorders>
+            <w:shd w:val="clear" w:color="auto" w:fill="auto"/>
+            <w:noWrap/>
+            <w:vAlign w:val="bottom"/>
+            <w:hideMark/>
+          </w:tcPr>
+          <w:p>
+            <w:pPr>
+              <w:spacing w:after="0" w:line="240" w:lineRule="auto"/>
+              <w:rPr>
+                <w:rFonts w:ascii="Calibri" w:eastAsia="Times New Roman" w:hAnsi="Calibri" w:cs="Calibri"/>
+                <w:b/>
+                <w:bCs/>
+                <w:color w:val="000000"/>
+                <w:lang w:eastAsia="en-PH"/>
+              </w:rPr>
+            </w:pPr>
+            <w:r>
+              <w:rPr>
+                <w:rFonts w:ascii="Calibri" w:eastAsia="Times New Roman" w:hAnsi="Calibri" w:cs="Calibri"/>
+                <w:b/>
+                <w:bCs/>
+                <w:color w:val="000000"/>
+                <w:lang w:eastAsia="en-PH"/>
+              </w:rPr>
+              <w:t> </w:t>
+            </w:r>
+          </w:p>
+        </w:tc>
+        <w:tc>
+          <w:tcPr>
+            <w:tcW w:w="2292" w:type="dxa"/>
+            <w:tcBorders>
+              <w:top w:val="nil"/>
+              <w:left w:val="nil"/>
+              <w:bottom w:val="single" w:sz="4" w:space="0" w:color="auto"/>
+              <w:right w:val="single" w:sz="4" w:space="0" w:color="auto"/>
+            </w:tcBorders>
+            <w:shd w:val="clear" w:color="auto" w:fill="auto"/>
+            <w:noWrap/>
+            <w:vAlign w:val="bottom"/>
+            <w:hideMark/>
+          </w:tcPr>
+          <w:p>
+            <w:pPr>
+              <w:spacing w:after="0" w:line="240" w:lineRule="auto"/>
+              <w:rPr>
+                <w:rFonts w:ascii="Calibri" w:eastAsia="Times New Roman" w:hAnsi="Calibri" w:cs="Calibri"/>
+                <w:color w:val="000000"/>
+                <w:lang w:eastAsia="en-PH"/>
+              </w:rPr>
+            </w:pPr>
+            <w:r>
+              <w:rPr>
+                <w:rFonts w:ascii="Calibri" w:eastAsia="Times New Roman" w:hAnsi="Calibri" w:cs="Calibri"/>
+                <w:color w:val="000000"/>
+                <w:lang w:eastAsia="en-PH"/>
+              </w:rPr>
+              <w:t>2. Patient inserts new time and/or date of the appointment</w:t>
+            </w:r>
+          </w:p>
+        </w:tc>
+        <w:tc>
+          <w:tcPr>
+            <w:tcW w:w="5478" w:type="dxa"/>
+            <w:tcBorders>
+              <w:top w:val="nil"/>
+              <w:left w:val="nil"/>
+              <w:bottom w:val="single" w:sz="4" w:space="0" w:color="auto"/>
+              <w:right w:val="single" w:sz="4" w:space="0" w:color="auto"/>
+            </w:tcBorders>
+            <w:shd w:val="clear" w:color="auto" w:fill="auto"/>
+            <w:noWrap/>
+            <w:vAlign w:val="bottom"/>
+            <w:hideMark/>
+          </w:tcPr>
+          <w:p>
+            <w:pPr>
+              <w:spacing w:after="0" w:line="240" w:lineRule="auto"/>
+              <w:rPr>
+                <w:rFonts w:ascii="Calibri" w:eastAsia="Times New Roman" w:hAnsi="Calibri" w:cs="Calibri"/>
+                <w:color w:val="000000"/>
+                <w:lang w:eastAsia="en-PH"/>
+              </w:rPr>
+            </w:pPr>
+            <w:r>
+              <w:rPr>
+                <w:rFonts w:ascii="Calibri" w:eastAsia="Times New Roman" w:hAnsi="Calibri" w:cs="Calibri"/>
+                <w:color w:val="000000"/>
+                <w:lang w:eastAsia="en-PH"/>
+              </w:rPr>
+              <w:t>2.1. System will check the dermatologist’s availability (if within operating hours)</w:t>
+            </w:r>
+          </w:p>
+        </w:tc>
+      </w:tr>
+      <w:tr>
+        <w:trPr>
+          <w:trHeight w:val="92"/>
+        </w:trPr>
+        <w:tc>
+          <w:tcPr>
+            <w:tcW w:w="1973" w:type="dxa"/>
+            <w:tcBorders>
+              <w:top w:val="nil"/>
+              <w:left w:val="single" w:sz="4" w:space="0" w:color="auto"/>
+              <w:bottom w:val="nil"/>
+              <w:right w:val="single" w:sz="4" w:space="0" w:color="auto"/>
+            </w:tcBorders>
+            <w:shd w:val="clear" w:color="auto" w:fill="auto"/>
+            <w:noWrap/>
+            <w:vAlign w:val="bottom"/>
+          </w:tcPr>
+          <w:p>
+            <w:pPr>
+              <w:spacing w:after="0" w:line="240" w:lineRule="auto"/>
+              <w:rPr>
+                <w:rFonts w:ascii="Calibri" w:eastAsia="Times New Roman" w:hAnsi="Calibri" w:cs="Calibri"/>
+                <w:b/>
+                <w:bCs/>
+                <w:color w:val="000000"/>
+                <w:lang w:eastAsia="en-PH"/>
+              </w:rPr>
+            </w:pPr>
+          </w:p>
+        </w:tc>
+        <w:tc>
+          <w:tcPr>
+            <w:tcW w:w="2292" w:type="dxa"/>
+            <w:tcBorders>
+              <w:top w:val="nil"/>
+              <w:left w:val="nil"/>
+              <w:bottom w:val="single" w:sz="4" w:space="0" w:color="auto"/>
+              <w:right w:val="single" w:sz="4" w:space="0" w:color="auto"/>
+            </w:tcBorders>
+            <w:shd w:val="clear" w:color="auto" w:fill="auto"/>
+            <w:noWrap/>
+            <w:vAlign w:val="bottom"/>
+          </w:tcPr>
+          <w:p>
+            <w:pPr>
+              <w:spacing w:after="0" w:line="240" w:lineRule="auto"/>
+              <w:rPr>
+                <w:rFonts w:ascii="Calibri" w:eastAsia="Times New Roman" w:hAnsi="Calibri" w:cs="Calibri"/>
+                <w:color w:val="000000"/>
+                <w:lang w:eastAsia="en-PH"/>
+              </w:rPr>
+            </w:pPr>
+          </w:p>
+        </w:tc>
+        <w:tc>
+          <w:tcPr>
+            <w:tcW w:w="5478" w:type="dxa"/>
+            <w:tcBorders>
+              <w:top w:val="nil"/>
+              <w:left w:val="nil"/>
+              <w:bottom w:val="single" w:sz="4" w:space="0" w:color="auto"/>
+              <w:right w:val="single" w:sz="4" w:space="0" w:color="auto"/>
+            </w:tcBorders>
+            <w:shd w:val="clear" w:color="auto" w:fill="auto"/>
+            <w:noWrap/>
+            <w:vAlign w:val="bottom"/>
+          </w:tcPr>
+          <w:p>
+            <w:pPr>
+              <w:spacing w:after="0" w:line="240" w:lineRule="auto"/>
+              <w:rPr>
+                <w:rFonts w:ascii="Calibri" w:eastAsia="Times New Roman" w:hAnsi="Calibri" w:cs="Calibri"/>
+                <w:color w:val="000000"/>
+                <w:lang w:eastAsia="en-PH"/>
+              </w:rPr>
+            </w:pPr>
+            <w:r>
+              <w:rPr>
+                <w:rFonts w:ascii="Calibri" w:eastAsia="Times New Roman" w:hAnsi="Calibri" w:cs="Calibri"/>
+                <w:color w:val="000000"/>
+                <w:lang w:eastAsia="en-PH"/>
+              </w:rPr>
+              <w:t>2.2. System will ask confirmation to the dermatologist</w:t>
             </w:r>
           </w:p>
         </w:tc>
@@ -7774,6 +6688,13 @@
                 <w:lang w:eastAsia="en-PH"/>
               </w:rPr>
             </w:pPr>
+            <w:r>
+              <w:rPr>
+                <w:rFonts w:ascii="Calibri" w:eastAsia="Times New Roman" w:hAnsi="Calibri" w:cs="Calibri"/>
+                <w:lang w:eastAsia="en-PH"/>
+              </w:rPr>
+              <w:t>If the new time and date is not within operating hours, the altering will not push through and will ask the patient to enter another time and date.</w:t>
+            </w:r>
           </w:p>
         </w:tc>
       </w:tr>
@@ -7862,7 +6783,7 @@
                 <w:color w:val="000000"/>
                 <w:lang w:eastAsia="en-PH"/>
               </w:rPr>
-              <w:t xml:space="preserve">Insert Appointment Details </w:t>
+              <w:t xml:space="preserve">View patient </w:t>
             </w:r>
           </w:p>
         </w:tc>
@@ -7938,7 +6859,7 @@
                 <w:color w:val="000000"/>
                 <w:lang w:eastAsia="en-PH"/>
               </w:rPr>
-              <w:t>Dermatologist will record the events for the accomplished appointment</w:t>
+              <w:t>Dermatologist will view his patient</w:t>
             </w:r>
           </w:p>
         </w:tc>
@@ -8014,7 +6935,7 @@
                 <w:color w:val="000000"/>
                 <w:lang w:eastAsia="en-PH"/>
               </w:rPr>
-              <w:t>Accomplished appointment</w:t>
+              <w:t>Dermatologist needs to access the details of his patient</w:t>
             </w:r>
           </w:p>
         </w:tc>
@@ -8090,7 +7011,7 @@
                 <w:color w:val="000000"/>
                 <w:lang w:eastAsia="en-PH"/>
               </w:rPr>
-              <w:t>The dermatologist will make a summary of all the necessary details and information on the accomplished appointment</w:t>
+              <w:t>Dermatologist can see details of the previous appointments of a patient and can view the information of the patient</w:t>
             </w:r>
           </w:p>
         </w:tc>
@@ -8166,7 +7087,7 @@
                 <w:color w:val="000000"/>
                 <w:lang w:eastAsia="en-PH"/>
               </w:rPr>
-              <w:t xml:space="preserve">Dermatologist </w:t>
+              <w:t xml:space="preserve">Patient, Dermatologist </w:t>
             </w:r>
           </w:p>
         </w:tc>
@@ -8236,6 +7157,14 @@
                 <w:lang w:eastAsia="en-PH"/>
               </w:rPr>
             </w:pPr>
+            <w:r>
+              <w:rPr>
+                <w:rFonts w:ascii="Calibri" w:eastAsia="Times New Roman" w:hAnsi="Calibri" w:cs="Calibri"/>
+                <w:color w:val="000000"/>
+                <w:lang w:eastAsia="en-PH"/>
+              </w:rPr>
+              <w:t xml:space="preserve">View Dermatologist </w:t>
+            </w:r>
           </w:p>
         </w:tc>
       </w:tr>
@@ -8310,7 +7239,7 @@
                 <w:color w:val="000000"/>
                 <w:lang w:eastAsia="en-PH"/>
               </w:rPr>
-              <w:t>Patient, Dermatologist</w:t>
+              <w:t xml:space="preserve">Dermatologist </w:t>
             </w:r>
           </w:p>
         </w:tc>
@@ -8386,7 +7315,7 @@
                 <w:color w:val="000000"/>
                 <w:lang w:eastAsia="en-PH"/>
               </w:rPr>
-              <w:t xml:space="preserve">Accomplished Appointment </w:t>
+              <w:t xml:space="preserve">Schedule Appointment </w:t>
             </w:r>
           </w:p>
         </w:tc>
@@ -8456,6 +7385,2254 @@
                 <w:lang w:eastAsia="en-PH"/>
               </w:rPr>
             </w:pPr>
+          </w:p>
+        </w:tc>
+      </w:tr>
+      <w:tr>
+        <w:trPr>
+          <w:trHeight w:val="92"/>
+        </w:trPr>
+        <w:tc>
+          <w:tcPr>
+            <w:tcW w:w="1973" w:type="dxa"/>
+            <w:tcBorders>
+              <w:top w:val="nil"/>
+              <w:left w:val="single" w:sz="4" w:space="0" w:color="auto"/>
+              <w:bottom w:val="nil"/>
+              <w:right w:val="single" w:sz="4" w:space="0" w:color="auto"/>
+            </w:tcBorders>
+            <w:shd w:val="clear" w:color="auto" w:fill="auto"/>
+            <w:noWrap/>
+            <w:vAlign w:val="bottom"/>
+            <w:hideMark/>
+          </w:tcPr>
+          <w:p>
+            <w:pPr>
+              <w:spacing w:after="0" w:line="240" w:lineRule="auto"/>
+              <w:rPr>
+                <w:rFonts w:ascii="Calibri" w:eastAsia="Times New Roman" w:hAnsi="Calibri" w:cs="Calibri"/>
+                <w:b/>
+                <w:bCs/>
+                <w:color w:val="000000"/>
+                <w:lang w:eastAsia="en-PH"/>
+              </w:rPr>
+            </w:pPr>
+            <w:r>
+              <w:rPr>
+                <w:rFonts w:ascii="Calibri" w:eastAsia="Times New Roman" w:hAnsi="Calibri" w:cs="Calibri"/>
+                <w:b/>
+                <w:bCs/>
+                <w:color w:val="000000"/>
+                <w:lang w:eastAsia="en-PH"/>
+              </w:rPr>
+              <w:t>Flow of Activities</w:t>
+            </w:r>
+          </w:p>
+        </w:tc>
+        <w:tc>
+          <w:tcPr>
+            <w:tcW w:w="2292" w:type="dxa"/>
+            <w:tcBorders>
+              <w:top w:val="nil"/>
+              <w:left w:val="nil"/>
+              <w:bottom w:val="single" w:sz="4" w:space="0" w:color="auto"/>
+              <w:right w:val="single" w:sz="4" w:space="0" w:color="auto"/>
+            </w:tcBorders>
+            <w:shd w:val="clear" w:color="auto" w:fill="auto"/>
+            <w:noWrap/>
+            <w:vAlign w:val="bottom"/>
+            <w:hideMark/>
+          </w:tcPr>
+          <w:p>
+            <w:pPr>
+              <w:spacing w:after="0" w:line="240" w:lineRule="auto"/>
+              <w:jc w:val="center"/>
+              <w:rPr>
+                <w:rFonts w:ascii="Calibri" w:eastAsia="Times New Roman" w:hAnsi="Calibri" w:cs="Calibri"/>
+                <w:b/>
+                <w:bCs/>
+                <w:color w:val="000000"/>
+                <w:lang w:eastAsia="en-PH"/>
+              </w:rPr>
+            </w:pPr>
+            <w:r>
+              <w:rPr>
+                <w:rFonts w:ascii="Calibri" w:eastAsia="Times New Roman" w:hAnsi="Calibri" w:cs="Calibri"/>
+                <w:b/>
+                <w:bCs/>
+                <w:color w:val="000000"/>
+                <w:lang w:eastAsia="en-PH"/>
+              </w:rPr>
+              <w:t>Actor</w:t>
+            </w:r>
+          </w:p>
+        </w:tc>
+        <w:tc>
+          <w:tcPr>
+            <w:tcW w:w="5478" w:type="dxa"/>
+            <w:tcBorders>
+              <w:top w:val="nil"/>
+              <w:left w:val="nil"/>
+              <w:bottom w:val="single" w:sz="4" w:space="0" w:color="auto"/>
+              <w:right w:val="single" w:sz="4" w:space="0" w:color="auto"/>
+            </w:tcBorders>
+            <w:shd w:val="clear" w:color="auto" w:fill="auto"/>
+            <w:noWrap/>
+            <w:vAlign w:val="bottom"/>
+            <w:hideMark/>
+          </w:tcPr>
+          <w:p>
+            <w:pPr>
+              <w:spacing w:after="0" w:line="240" w:lineRule="auto"/>
+              <w:jc w:val="center"/>
+              <w:rPr>
+                <w:rFonts w:ascii="Calibri" w:eastAsia="Times New Roman" w:hAnsi="Calibri" w:cs="Calibri"/>
+                <w:b/>
+                <w:bCs/>
+                <w:color w:val="000000"/>
+                <w:lang w:eastAsia="en-PH"/>
+              </w:rPr>
+            </w:pPr>
+            <w:r>
+              <w:rPr>
+                <w:rFonts w:ascii="Calibri" w:eastAsia="Times New Roman" w:hAnsi="Calibri" w:cs="Calibri"/>
+                <w:b/>
+                <w:bCs/>
+                <w:color w:val="000000"/>
+                <w:lang w:eastAsia="en-PH"/>
+              </w:rPr>
+              <w:t>System</w:t>
+            </w:r>
+          </w:p>
+        </w:tc>
+      </w:tr>
+      <w:tr>
+        <w:trPr>
+          <w:trHeight w:val="277"/>
+        </w:trPr>
+        <w:tc>
+          <w:tcPr>
+            <w:tcW w:w="1973" w:type="dxa"/>
+            <w:tcBorders>
+              <w:top w:val="nil"/>
+              <w:left w:val="single" w:sz="4" w:space="0" w:color="auto"/>
+              <w:bottom w:val="nil"/>
+              <w:right w:val="single" w:sz="4" w:space="0" w:color="auto"/>
+            </w:tcBorders>
+            <w:shd w:val="clear" w:color="auto" w:fill="auto"/>
+            <w:noWrap/>
+            <w:vAlign w:val="bottom"/>
+            <w:hideMark/>
+          </w:tcPr>
+          <w:p>
+            <w:pPr>
+              <w:spacing w:after="0" w:line="240" w:lineRule="auto"/>
+              <w:rPr>
+                <w:rFonts w:ascii="Calibri" w:eastAsia="Times New Roman" w:hAnsi="Calibri" w:cs="Calibri"/>
+                <w:b/>
+                <w:bCs/>
+                <w:color w:val="000000"/>
+                <w:lang w:eastAsia="en-PH"/>
+              </w:rPr>
+            </w:pPr>
+            <w:r>
+              <w:rPr>
+                <w:rFonts w:ascii="Calibri" w:eastAsia="Times New Roman" w:hAnsi="Calibri" w:cs="Calibri"/>
+                <w:b/>
+                <w:bCs/>
+                <w:color w:val="000000"/>
+                <w:lang w:eastAsia="en-PH"/>
+              </w:rPr>
+              <w:t> </w:t>
+            </w:r>
+          </w:p>
+        </w:tc>
+        <w:tc>
+          <w:tcPr>
+            <w:tcW w:w="2292" w:type="dxa"/>
+            <w:tcBorders>
+              <w:top w:val="nil"/>
+              <w:left w:val="nil"/>
+              <w:bottom w:val="single" w:sz="4" w:space="0" w:color="auto"/>
+              <w:right w:val="single" w:sz="4" w:space="0" w:color="auto"/>
+            </w:tcBorders>
+            <w:shd w:val="clear" w:color="auto" w:fill="auto"/>
+            <w:noWrap/>
+            <w:vAlign w:val="bottom"/>
+            <w:hideMark/>
+          </w:tcPr>
+          <w:p>
+            <w:pPr>
+              <w:spacing w:after="0" w:line="240" w:lineRule="auto"/>
+              <w:rPr>
+                <w:rFonts w:ascii="Calibri" w:eastAsia="Times New Roman" w:hAnsi="Calibri" w:cs="Calibri"/>
+                <w:color w:val="000000"/>
+                <w:lang w:eastAsia="en-PH"/>
+              </w:rPr>
+            </w:pPr>
+            <w:r>
+              <w:rPr>
+                <w:rFonts w:ascii="Calibri" w:eastAsia="Times New Roman" w:hAnsi="Calibri" w:cs="Calibri"/>
+                <w:color w:val="000000"/>
+                <w:lang w:eastAsia="en-PH"/>
+              </w:rPr>
+              <w:t>1. Dermatologist will click the patient that scheduled him</w:t>
+            </w:r>
+          </w:p>
+        </w:tc>
+        <w:tc>
+          <w:tcPr>
+            <w:tcW w:w="5478" w:type="dxa"/>
+            <w:tcBorders>
+              <w:top w:val="nil"/>
+              <w:left w:val="nil"/>
+              <w:bottom w:val="single" w:sz="4" w:space="0" w:color="auto"/>
+              <w:right w:val="single" w:sz="4" w:space="0" w:color="auto"/>
+            </w:tcBorders>
+            <w:shd w:val="clear" w:color="auto" w:fill="auto"/>
+            <w:vAlign w:val="bottom"/>
+            <w:hideMark/>
+          </w:tcPr>
+          <w:p>
+            <w:pPr>
+              <w:spacing w:after="0" w:line="240" w:lineRule="auto"/>
+              <w:rPr>
+                <w:rFonts w:ascii="Calibri" w:eastAsia="Times New Roman" w:hAnsi="Calibri" w:cs="Calibri"/>
+                <w:color w:val="000000"/>
+                <w:lang w:eastAsia="en-PH"/>
+              </w:rPr>
+            </w:pPr>
+            <w:r>
+              <w:rPr>
+                <w:rFonts w:ascii="Calibri" w:eastAsia="Times New Roman" w:hAnsi="Calibri" w:cs="Calibri"/>
+                <w:color w:val="000000"/>
+                <w:lang w:eastAsia="en-PH"/>
+              </w:rPr>
+              <w:t>1.1 System will get details of the patient from the database</w:t>
+            </w:r>
+          </w:p>
+        </w:tc>
+      </w:tr>
+      <w:tr>
+        <w:trPr>
+          <w:trHeight w:val="92"/>
+        </w:trPr>
+        <w:tc>
+          <w:tcPr>
+            <w:tcW w:w="1973" w:type="dxa"/>
+            <w:tcBorders>
+              <w:top w:val="nil"/>
+              <w:left w:val="single" w:sz="4" w:space="0" w:color="auto"/>
+              <w:bottom w:val="nil"/>
+              <w:right w:val="single" w:sz="4" w:space="0" w:color="auto"/>
+            </w:tcBorders>
+            <w:shd w:val="clear" w:color="auto" w:fill="auto"/>
+            <w:noWrap/>
+            <w:vAlign w:val="bottom"/>
+            <w:hideMark/>
+          </w:tcPr>
+          <w:p>
+            <w:pPr>
+              <w:spacing w:after="0" w:line="240" w:lineRule="auto"/>
+              <w:rPr>
+                <w:rFonts w:ascii="Calibri" w:eastAsia="Times New Roman" w:hAnsi="Calibri" w:cs="Calibri"/>
+                <w:b/>
+                <w:bCs/>
+                <w:color w:val="000000"/>
+                <w:lang w:eastAsia="en-PH"/>
+              </w:rPr>
+            </w:pPr>
+            <w:r>
+              <w:rPr>
+                <w:rFonts w:ascii="Calibri" w:eastAsia="Times New Roman" w:hAnsi="Calibri" w:cs="Calibri"/>
+                <w:b/>
+                <w:bCs/>
+                <w:color w:val="000000"/>
+                <w:lang w:eastAsia="en-PH"/>
+              </w:rPr>
+              <w:t> </w:t>
+            </w:r>
+          </w:p>
+        </w:tc>
+        <w:tc>
+          <w:tcPr>
+            <w:tcW w:w="2292" w:type="dxa"/>
+            <w:tcBorders>
+              <w:top w:val="nil"/>
+              <w:left w:val="nil"/>
+              <w:bottom w:val="single" w:sz="4" w:space="0" w:color="auto"/>
+              <w:right w:val="single" w:sz="4" w:space="0" w:color="auto"/>
+            </w:tcBorders>
+            <w:shd w:val="clear" w:color="auto" w:fill="auto"/>
+            <w:noWrap/>
+            <w:vAlign w:val="bottom"/>
+            <w:hideMark/>
+          </w:tcPr>
+          <w:p>
+            <w:pPr>
+              <w:spacing w:after="0" w:line="240" w:lineRule="auto"/>
+              <w:rPr>
+                <w:rFonts w:ascii="Calibri" w:eastAsia="Times New Roman" w:hAnsi="Calibri" w:cs="Calibri"/>
+                <w:color w:val="000000"/>
+                <w:lang w:eastAsia="en-PH"/>
+              </w:rPr>
+            </w:pPr>
+          </w:p>
+        </w:tc>
+        <w:tc>
+          <w:tcPr>
+            <w:tcW w:w="5478" w:type="dxa"/>
+            <w:tcBorders>
+              <w:top w:val="nil"/>
+              <w:left w:val="nil"/>
+              <w:bottom w:val="single" w:sz="4" w:space="0" w:color="auto"/>
+              <w:right w:val="single" w:sz="4" w:space="0" w:color="auto"/>
+            </w:tcBorders>
+            <w:shd w:val="clear" w:color="auto" w:fill="auto"/>
+            <w:noWrap/>
+            <w:vAlign w:val="bottom"/>
+            <w:hideMark/>
+          </w:tcPr>
+          <w:p>
+            <w:pPr>
+              <w:spacing w:after="0" w:line="240" w:lineRule="auto"/>
+              <w:rPr>
+                <w:rFonts w:ascii="Calibri" w:eastAsia="Times New Roman" w:hAnsi="Calibri" w:cs="Calibri"/>
+                <w:color w:val="000000"/>
+                <w:lang w:eastAsia="en-PH"/>
+              </w:rPr>
+            </w:pPr>
+            <w:r>
+              <w:rPr>
+                <w:rFonts w:ascii="Calibri" w:eastAsia="Times New Roman" w:hAnsi="Calibri" w:cs="Calibri"/>
+                <w:color w:val="000000"/>
+                <w:lang w:eastAsia="en-PH"/>
+              </w:rPr>
+              <w:t>1.2 System will list the details of the patient. Example: Name, Contact Number, Address, sex, and scheduled appointment</w:t>
+            </w:r>
+          </w:p>
+        </w:tc>
+      </w:tr>
+      <w:tr>
+        <w:trPr>
+          <w:trHeight w:val="185"/>
+        </w:trPr>
+        <w:tc>
+          <w:tcPr>
+            <w:tcW w:w="1973" w:type="dxa"/>
+            <w:tcBorders>
+              <w:top w:val="nil"/>
+              <w:left w:val="single" w:sz="4" w:space="0" w:color="auto"/>
+              <w:bottom w:val="single" w:sz="4" w:space="0" w:color="auto"/>
+              <w:right w:val="single" w:sz="4" w:space="0" w:color="auto"/>
+            </w:tcBorders>
+            <w:shd w:val="clear" w:color="auto" w:fill="auto"/>
+            <w:noWrap/>
+            <w:vAlign w:val="bottom"/>
+            <w:hideMark/>
+          </w:tcPr>
+          <w:p>
+            <w:pPr>
+              <w:spacing w:after="0" w:line="240" w:lineRule="auto"/>
+              <w:rPr>
+                <w:rFonts w:ascii="Calibri" w:eastAsia="Times New Roman" w:hAnsi="Calibri" w:cs="Calibri"/>
+                <w:b/>
+                <w:bCs/>
+                <w:color w:val="000000"/>
+                <w:lang w:eastAsia="en-PH"/>
+              </w:rPr>
+            </w:pPr>
+            <w:r>
+              <w:rPr>
+                <w:rFonts w:ascii="Calibri" w:eastAsia="Times New Roman" w:hAnsi="Calibri" w:cs="Calibri"/>
+                <w:b/>
+                <w:bCs/>
+                <w:color w:val="000000"/>
+                <w:lang w:eastAsia="en-PH"/>
+              </w:rPr>
+              <w:t> </w:t>
+            </w:r>
+          </w:p>
+        </w:tc>
+        <w:tc>
+          <w:tcPr>
+            <w:tcW w:w="2292" w:type="dxa"/>
+            <w:tcBorders>
+              <w:top w:val="single" w:sz="4" w:space="0" w:color="auto"/>
+              <w:left w:val="nil"/>
+              <w:bottom w:val="single" w:sz="4" w:space="0" w:color="auto"/>
+              <w:right w:val="single" w:sz="4" w:space="0" w:color="auto"/>
+            </w:tcBorders>
+            <w:shd w:val="clear" w:color="auto" w:fill="auto"/>
+            <w:noWrap/>
+            <w:vAlign w:val="bottom"/>
+            <w:hideMark/>
+          </w:tcPr>
+          <w:p>
+            <w:pPr>
+              <w:spacing w:after="0" w:line="240" w:lineRule="auto"/>
+              <w:rPr>
+                <w:rFonts w:ascii="Calibri" w:eastAsia="Times New Roman" w:hAnsi="Calibri" w:cs="Calibri"/>
+                <w:color w:val="000000"/>
+                <w:lang w:eastAsia="en-PH"/>
+              </w:rPr>
+            </w:pPr>
+            <w:r>
+              <w:rPr>
+                <w:rFonts w:ascii="Calibri" w:eastAsia="Times New Roman" w:hAnsi="Calibri" w:cs="Calibri"/>
+                <w:color w:val="FF0000"/>
+                <w:lang w:eastAsia="en-PH"/>
+              </w:rPr>
+              <w:t> </w:t>
+            </w:r>
+          </w:p>
+        </w:tc>
+        <w:tc>
+          <w:tcPr>
+            <w:tcW w:w="5478" w:type="dxa"/>
+            <w:hideMark/>
+          </w:tcPr>
+          <w:p>
+            <w:pPr>
+              <w:spacing w:after="0" w:line="240" w:lineRule="auto"/>
+              <w:rPr>
+                <w:rFonts w:ascii="Calibri" w:eastAsia="Times New Roman" w:hAnsi="Calibri" w:cs="Calibri"/>
+                <w:color w:val="000000"/>
+                <w:lang w:eastAsia="en-PH"/>
+              </w:rPr>
+            </w:pPr>
+            <w:bookmarkStart w:id="0" w:name="_GoBack"/>
+            <w:bookmarkEnd w:id="0"/>
+          </w:p>
+        </w:tc>
+      </w:tr>
+      <w:tr>
+        <w:trPr>
+          <w:trHeight w:val="92"/>
+        </w:trPr>
+        <w:tc>
+          <w:tcPr>
+            <w:tcW w:w="1973" w:type="dxa"/>
+            <w:tcBorders>
+              <w:top w:val="nil"/>
+              <w:left w:val="single" w:sz="4" w:space="0" w:color="auto"/>
+              <w:bottom w:val="single" w:sz="4" w:space="0" w:color="auto"/>
+              <w:right w:val="single" w:sz="4" w:space="0" w:color="auto"/>
+            </w:tcBorders>
+            <w:shd w:val="clear" w:color="auto" w:fill="auto"/>
+            <w:noWrap/>
+            <w:vAlign w:val="bottom"/>
+            <w:hideMark/>
+          </w:tcPr>
+          <w:p>
+            <w:pPr>
+              <w:spacing w:after="0" w:line="240" w:lineRule="auto"/>
+              <w:rPr>
+                <w:rFonts w:ascii="Calibri" w:eastAsia="Times New Roman" w:hAnsi="Calibri" w:cs="Calibri"/>
+                <w:b/>
+                <w:bCs/>
+                <w:color w:val="000000"/>
+                <w:lang w:eastAsia="en-PH"/>
+              </w:rPr>
+            </w:pPr>
+            <w:r>
+              <w:rPr>
+                <w:rFonts w:ascii="Calibri" w:eastAsia="Times New Roman" w:hAnsi="Calibri" w:cs="Calibri"/>
+                <w:b/>
+                <w:bCs/>
+                <w:color w:val="000000"/>
+                <w:lang w:eastAsia="en-PH"/>
+              </w:rPr>
+              <w:t>Exception Conditions</w:t>
+            </w:r>
+          </w:p>
+        </w:tc>
+        <w:tc>
+          <w:tcPr>
+            <w:tcW w:w="7770" w:type="dxa"/>
+            <w:gridSpan w:val="2"/>
+            <w:tcBorders>
+              <w:top w:val="single" w:sz="4" w:space="0" w:color="auto"/>
+              <w:left w:val="nil"/>
+              <w:bottom w:val="single" w:sz="4" w:space="0" w:color="auto"/>
+              <w:right w:val="single" w:sz="4" w:space="0" w:color="auto"/>
+            </w:tcBorders>
+            <w:shd w:val="clear" w:color="auto" w:fill="auto"/>
+            <w:noWrap/>
+            <w:vAlign w:val="bottom"/>
+          </w:tcPr>
+          <w:p>
+            <w:pPr>
+              <w:spacing w:after="0" w:line="240" w:lineRule="auto"/>
+              <w:rPr>
+                <w:rFonts w:ascii="Calibri" w:eastAsia="Times New Roman" w:hAnsi="Calibri" w:cs="Calibri"/>
+                <w:lang w:eastAsia="en-PH"/>
+              </w:rPr>
+            </w:pPr>
+            <w:r>
+              <w:rPr>
+                <w:rFonts w:ascii="Calibri" w:eastAsia="Times New Roman" w:hAnsi="Calibri" w:cs="Calibri"/>
+                <w:lang w:eastAsia="en-PH"/>
+              </w:rPr>
+              <w:t>If the new time and date is not within operating hours, the altering will not push through and will ask the patient to enter another time and date.</w:t>
+            </w:r>
+          </w:p>
+        </w:tc>
+      </w:tr>
+    </w:tbl>
+    <w:p/>
+    <w:p/>
+    <w:p/>
+    <w:p/>
+    <w:p/>
+    <w:p/>
+    <w:tbl>
+      <w:tblPr>
+        <w:tblW w:w="9743" w:type="dxa"/>
+        <w:tblInd w:w="108" w:type="dxa"/>
+        <w:tblLook w:val="04A0" w:firstRow="1" w:lastRow="0" w:firstColumn="1" w:lastColumn="0" w:noHBand="0" w:noVBand="1"/>
+      </w:tblPr>
+      <w:tblGrid>
+        <w:gridCol w:w="1973"/>
+        <w:gridCol w:w="2292"/>
+        <w:gridCol w:w="5478"/>
+      </w:tblGrid>
+      <w:tr>
+        <w:trPr>
+          <w:trHeight w:val="92"/>
+        </w:trPr>
+        <w:tc>
+          <w:tcPr>
+            <w:tcW w:w="1973" w:type="dxa"/>
+            <w:tcBorders>
+              <w:top w:val="single" w:sz="4" w:space="0" w:color="auto"/>
+              <w:left w:val="single" w:sz="4" w:space="0" w:color="auto"/>
+              <w:bottom w:val="single" w:sz="4" w:space="0" w:color="auto"/>
+              <w:right w:val="single" w:sz="4" w:space="0" w:color="auto"/>
+            </w:tcBorders>
+            <w:shd w:val="clear" w:color="auto" w:fill="auto"/>
+            <w:noWrap/>
+            <w:vAlign w:val="bottom"/>
+            <w:hideMark/>
+          </w:tcPr>
+          <w:p>
+            <w:pPr>
+              <w:spacing w:after="0" w:line="240" w:lineRule="auto"/>
+              <w:rPr>
+                <w:rFonts w:ascii="Calibri" w:eastAsia="Times New Roman" w:hAnsi="Calibri" w:cs="Calibri"/>
+                <w:b/>
+                <w:bCs/>
+                <w:color w:val="000000"/>
+                <w:lang w:eastAsia="en-PH"/>
+              </w:rPr>
+            </w:pPr>
+            <w:r>
+              <w:rPr>
+                <w:rFonts w:ascii="Calibri" w:eastAsia="Times New Roman" w:hAnsi="Calibri" w:cs="Calibri"/>
+                <w:b/>
+                <w:bCs/>
+                <w:color w:val="000000"/>
+                <w:lang w:eastAsia="en-PH"/>
+              </w:rPr>
+              <w:t>Use Case</w:t>
+            </w:r>
+          </w:p>
+        </w:tc>
+        <w:tc>
+          <w:tcPr>
+            <w:tcW w:w="7770" w:type="dxa"/>
+            <w:gridSpan w:val="2"/>
+            <w:tcBorders>
+              <w:top w:val="single" w:sz="4" w:space="0" w:color="auto"/>
+              <w:left w:val="nil"/>
+              <w:bottom w:val="single" w:sz="4" w:space="0" w:color="auto"/>
+              <w:right w:val="single" w:sz="4" w:space="0" w:color="auto"/>
+            </w:tcBorders>
+            <w:shd w:val="clear" w:color="auto" w:fill="auto"/>
+            <w:noWrap/>
+            <w:vAlign w:val="bottom"/>
+            <w:hideMark/>
+          </w:tcPr>
+          <w:p>
+            <w:pPr>
+              <w:spacing w:after="0" w:line="240" w:lineRule="auto"/>
+              <w:rPr>
+                <w:rFonts w:ascii="Calibri" w:eastAsia="Times New Roman" w:hAnsi="Calibri" w:cs="Calibri"/>
+                <w:color w:val="000000"/>
+                <w:lang w:eastAsia="en-PH"/>
+              </w:rPr>
+            </w:pPr>
+            <w:r>
+              <w:rPr>
+                <w:rFonts w:ascii="Calibri" w:eastAsia="Times New Roman" w:hAnsi="Calibri" w:cs="Calibri"/>
+                <w:color w:val="000000"/>
+                <w:lang w:eastAsia="en-PH"/>
+              </w:rPr>
+              <w:t xml:space="preserve">Quantify Sweat </w:t>
+            </w:r>
+          </w:p>
+        </w:tc>
+      </w:tr>
+      <w:tr>
+        <w:trPr>
+          <w:trHeight w:val="92"/>
+        </w:trPr>
+        <w:tc>
+          <w:tcPr>
+            <w:tcW w:w="1973" w:type="dxa"/>
+            <w:tcBorders>
+              <w:top w:val="nil"/>
+              <w:left w:val="single" w:sz="4" w:space="0" w:color="auto"/>
+              <w:bottom w:val="single" w:sz="4" w:space="0" w:color="auto"/>
+              <w:right w:val="single" w:sz="4" w:space="0" w:color="auto"/>
+            </w:tcBorders>
+            <w:shd w:val="clear" w:color="auto" w:fill="auto"/>
+            <w:noWrap/>
+            <w:vAlign w:val="bottom"/>
+            <w:hideMark/>
+          </w:tcPr>
+          <w:p>
+            <w:pPr>
+              <w:spacing w:after="0" w:line="240" w:lineRule="auto"/>
+              <w:rPr>
+                <w:rFonts w:ascii="Calibri" w:eastAsia="Times New Roman" w:hAnsi="Calibri" w:cs="Calibri"/>
+                <w:b/>
+                <w:bCs/>
+                <w:color w:val="000000"/>
+                <w:lang w:eastAsia="en-PH"/>
+              </w:rPr>
+            </w:pPr>
+            <w:r>
+              <w:rPr>
+                <w:rFonts w:ascii="Calibri" w:eastAsia="Times New Roman" w:hAnsi="Calibri" w:cs="Calibri"/>
+                <w:b/>
+                <w:bCs/>
+                <w:color w:val="000000"/>
+                <w:lang w:eastAsia="en-PH"/>
+              </w:rPr>
+              <w:t>Scenario</w:t>
+            </w:r>
+          </w:p>
+        </w:tc>
+        <w:tc>
+          <w:tcPr>
+            <w:tcW w:w="7770" w:type="dxa"/>
+            <w:gridSpan w:val="2"/>
+            <w:tcBorders>
+              <w:top w:val="single" w:sz="4" w:space="0" w:color="auto"/>
+              <w:left w:val="nil"/>
+              <w:bottom w:val="single" w:sz="4" w:space="0" w:color="auto"/>
+              <w:right w:val="single" w:sz="4" w:space="0" w:color="auto"/>
+            </w:tcBorders>
+            <w:shd w:val="clear" w:color="auto" w:fill="auto"/>
+            <w:noWrap/>
+            <w:vAlign w:val="bottom"/>
+            <w:hideMark/>
+          </w:tcPr>
+          <w:p>
+            <w:pPr>
+              <w:spacing w:after="0" w:line="240" w:lineRule="auto"/>
+              <w:rPr>
+                <w:rFonts w:ascii="Calibri" w:eastAsia="Times New Roman" w:hAnsi="Calibri" w:cs="Calibri"/>
+                <w:color w:val="000000"/>
+                <w:lang w:eastAsia="en-PH"/>
+              </w:rPr>
+            </w:pPr>
+            <w:r>
+              <w:rPr>
+                <w:rFonts w:ascii="Calibri" w:eastAsia="Times New Roman" w:hAnsi="Calibri" w:cs="Calibri"/>
+                <w:color w:val="000000"/>
+                <w:lang w:eastAsia="en-PH"/>
+              </w:rPr>
+              <w:t>The Dermatologist will quantify sweat of patient</w:t>
+            </w:r>
+          </w:p>
+        </w:tc>
+      </w:tr>
+      <w:tr>
+        <w:trPr>
+          <w:trHeight w:val="92"/>
+        </w:trPr>
+        <w:tc>
+          <w:tcPr>
+            <w:tcW w:w="1973" w:type="dxa"/>
+            <w:tcBorders>
+              <w:top w:val="nil"/>
+              <w:left w:val="single" w:sz="4" w:space="0" w:color="auto"/>
+              <w:bottom w:val="single" w:sz="4" w:space="0" w:color="auto"/>
+              <w:right w:val="single" w:sz="4" w:space="0" w:color="auto"/>
+            </w:tcBorders>
+            <w:shd w:val="clear" w:color="auto" w:fill="auto"/>
+            <w:noWrap/>
+            <w:vAlign w:val="bottom"/>
+            <w:hideMark/>
+          </w:tcPr>
+          <w:p>
+            <w:pPr>
+              <w:spacing w:after="0" w:line="240" w:lineRule="auto"/>
+              <w:rPr>
+                <w:rFonts w:ascii="Calibri" w:eastAsia="Times New Roman" w:hAnsi="Calibri" w:cs="Calibri"/>
+                <w:b/>
+                <w:bCs/>
+                <w:color w:val="000000"/>
+                <w:lang w:eastAsia="en-PH"/>
+              </w:rPr>
+            </w:pPr>
+            <w:r>
+              <w:rPr>
+                <w:rFonts w:ascii="Calibri" w:eastAsia="Times New Roman" w:hAnsi="Calibri" w:cs="Calibri"/>
+                <w:b/>
+                <w:bCs/>
+                <w:color w:val="000000"/>
+                <w:lang w:eastAsia="en-PH"/>
+              </w:rPr>
+              <w:t>Triggering Event</w:t>
+            </w:r>
+          </w:p>
+        </w:tc>
+        <w:tc>
+          <w:tcPr>
+            <w:tcW w:w="7770" w:type="dxa"/>
+            <w:gridSpan w:val="2"/>
+            <w:tcBorders>
+              <w:top w:val="single" w:sz="4" w:space="0" w:color="auto"/>
+              <w:left w:val="nil"/>
+              <w:bottom w:val="single" w:sz="4" w:space="0" w:color="auto"/>
+              <w:right w:val="single" w:sz="4" w:space="0" w:color="auto"/>
+            </w:tcBorders>
+            <w:shd w:val="clear" w:color="auto" w:fill="auto"/>
+            <w:noWrap/>
+            <w:vAlign w:val="bottom"/>
+            <w:hideMark/>
+          </w:tcPr>
+          <w:p>
+            <w:pPr>
+              <w:spacing w:after="0" w:line="240" w:lineRule="auto"/>
+              <w:rPr>
+                <w:rFonts w:ascii="Calibri" w:eastAsia="Times New Roman" w:hAnsi="Calibri" w:cs="Calibri"/>
+                <w:color w:val="000000"/>
+                <w:lang w:eastAsia="en-PH"/>
+              </w:rPr>
+            </w:pPr>
+            <w:r>
+              <w:rPr>
+                <w:rFonts w:ascii="Calibri" w:eastAsia="Times New Roman" w:hAnsi="Calibri" w:cs="Calibri"/>
+                <w:color w:val="000000"/>
+                <w:lang w:eastAsia="en-PH"/>
+              </w:rPr>
+              <w:t>Appointment</w:t>
+            </w:r>
+          </w:p>
+        </w:tc>
+      </w:tr>
+      <w:tr>
+        <w:trPr>
+          <w:trHeight w:val="92"/>
+        </w:trPr>
+        <w:tc>
+          <w:tcPr>
+            <w:tcW w:w="1973" w:type="dxa"/>
+            <w:tcBorders>
+              <w:top w:val="nil"/>
+              <w:left w:val="single" w:sz="4" w:space="0" w:color="auto"/>
+              <w:bottom w:val="single" w:sz="4" w:space="0" w:color="auto"/>
+              <w:right w:val="single" w:sz="4" w:space="0" w:color="auto"/>
+            </w:tcBorders>
+            <w:shd w:val="clear" w:color="auto" w:fill="auto"/>
+            <w:noWrap/>
+            <w:vAlign w:val="bottom"/>
+            <w:hideMark/>
+          </w:tcPr>
+          <w:p>
+            <w:pPr>
+              <w:spacing w:after="0" w:line="240" w:lineRule="auto"/>
+              <w:rPr>
+                <w:rFonts w:ascii="Calibri" w:eastAsia="Times New Roman" w:hAnsi="Calibri" w:cs="Calibri"/>
+                <w:b/>
+                <w:bCs/>
+                <w:color w:val="000000"/>
+                <w:lang w:eastAsia="en-PH"/>
+              </w:rPr>
+            </w:pPr>
+            <w:r>
+              <w:rPr>
+                <w:rFonts w:ascii="Calibri" w:eastAsia="Times New Roman" w:hAnsi="Calibri" w:cs="Calibri"/>
+                <w:b/>
+                <w:bCs/>
+                <w:color w:val="000000"/>
+                <w:lang w:eastAsia="en-PH"/>
+              </w:rPr>
+              <w:t>Brief Description</w:t>
+            </w:r>
+          </w:p>
+        </w:tc>
+        <w:tc>
+          <w:tcPr>
+            <w:tcW w:w="7770" w:type="dxa"/>
+            <w:gridSpan w:val="2"/>
+            <w:tcBorders>
+              <w:top w:val="single" w:sz="4" w:space="0" w:color="auto"/>
+              <w:left w:val="nil"/>
+              <w:bottom w:val="single" w:sz="4" w:space="0" w:color="auto"/>
+              <w:right w:val="single" w:sz="4" w:space="0" w:color="auto"/>
+            </w:tcBorders>
+            <w:shd w:val="clear" w:color="auto" w:fill="auto"/>
+            <w:noWrap/>
+            <w:vAlign w:val="bottom"/>
+            <w:hideMark/>
+          </w:tcPr>
+          <w:p>
+            <w:pPr>
+              <w:spacing w:after="0" w:line="240" w:lineRule="auto"/>
+              <w:rPr>
+                <w:rFonts w:ascii="Calibri" w:eastAsia="Times New Roman" w:hAnsi="Calibri" w:cs="Calibri"/>
+                <w:color w:val="000000"/>
+                <w:lang w:eastAsia="en-PH"/>
+              </w:rPr>
+            </w:pPr>
+            <w:r>
+              <w:rPr>
+                <w:rFonts w:ascii="Calibri" w:eastAsia="Times New Roman" w:hAnsi="Calibri" w:cs="Calibri"/>
+                <w:color w:val="000000"/>
+                <w:lang w:eastAsia="en-PH"/>
+              </w:rPr>
+              <w:t xml:space="preserve">The dermatologist will quantify the sweat using the </w:t>
+            </w:r>
+            <w:proofErr w:type="spellStart"/>
+            <w:r>
+              <w:rPr>
+                <w:rFonts w:ascii="Calibri" w:eastAsia="Times New Roman" w:hAnsi="Calibri" w:cs="Calibri"/>
+                <w:color w:val="000000"/>
+                <w:lang w:eastAsia="en-PH"/>
+              </w:rPr>
+              <w:t>sudomotor</w:t>
+            </w:r>
+            <w:proofErr w:type="spellEnd"/>
+            <w:r>
+              <w:rPr>
+                <w:rFonts w:ascii="Calibri" w:eastAsia="Times New Roman" w:hAnsi="Calibri" w:cs="Calibri"/>
+                <w:color w:val="000000"/>
+                <w:lang w:eastAsia="en-PH"/>
+              </w:rPr>
+              <w:t xml:space="preserve"> in order to gain data</w:t>
+            </w:r>
+          </w:p>
+        </w:tc>
+      </w:tr>
+      <w:tr>
+        <w:trPr>
+          <w:trHeight w:val="92"/>
+        </w:trPr>
+        <w:tc>
+          <w:tcPr>
+            <w:tcW w:w="1973" w:type="dxa"/>
+            <w:tcBorders>
+              <w:top w:val="nil"/>
+              <w:left w:val="single" w:sz="4" w:space="0" w:color="auto"/>
+              <w:bottom w:val="single" w:sz="4" w:space="0" w:color="auto"/>
+              <w:right w:val="single" w:sz="4" w:space="0" w:color="auto"/>
+            </w:tcBorders>
+            <w:shd w:val="clear" w:color="auto" w:fill="auto"/>
+            <w:noWrap/>
+            <w:vAlign w:val="bottom"/>
+            <w:hideMark/>
+          </w:tcPr>
+          <w:p>
+            <w:pPr>
+              <w:spacing w:after="0" w:line="240" w:lineRule="auto"/>
+              <w:rPr>
+                <w:rFonts w:ascii="Calibri" w:eastAsia="Times New Roman" w:hAnsi="Calibri" w:cs="Calibri"/>
+                <w:b/>
+                <w:bCs/>
+                <w:color w:val="000000"/>
+                <w:lang w:eastAsia="en-PH"/>
+              </w:rPr>
+            </w:pPr>
+            <w:r>
+              <w:rPr>
+                <w:rFonts w:ascii="Calibri" w:eastAsia="Times New Roman" w:hAnsi="Calibri" w:cs="Calibri"/>
+                <w:b/>
+                <w:bCs/>
+                <w:color w:val="000000"/>
+                <w:lang w:eastAsia="en-PH"/>
+              </w:rPr>
+              <w:lastRenderedPageBreak/>
+              <w:t>Actor</w:t>
+            </w:r>
+          </w:p>
+        </w:tc>
+        <w:tc>
+          <w:tcPr>
+            <w:tcW w:w="7770" w:type="dxa"/>
+            <w:gridSpan w:val="2"/>
+            <w:tcBorders>
+              <w:top w:val="single" w:sz="4" w:space="0" w:color="auto"/>
+              <w:left w:val="nil"/>
+              <w:bottom w:val="single" w:sz="4" w:space="0" w:color="auto"/>
+              <w:right w:val="single" w:sz="4" w:space="0" w:color="auto"/>
+            </w:tcBorders>
+            <w:shd w:val="clear" w:color="auto" w:fill="auto"/>
+            <w:noWrap/>
+            <w:vAlign w:val="bottom"/>
+            <w:hideMark/>
+          </w:tcPr>
+          <w:p>
+            <w:pPr>
+              <w:spacing w:after="0" w:line="240" w:lineRule="auto"/>
+              <w:rPr>
+                <w:rFonts w:ascii="Calibri" w:eastAsia="Times New Roman" w:hAnsi="Calibri" w:cs="Calibri"/>
+                <w:color w:val="000000"/>
+                <w:lang w:eastAsia="en-PH"/>
+              </w:rPr>
+            </w:pPr>
+            <w:r>
+              <w:rPr>
+                <w:rFonts w:ascii="Calibri" w:eastAsia="Times New Roman" w:hAnsi="Calibri" w:cs="Calibri"/>
+                <w:color w:val="000000"/>
+                <w:lang w:eastAsia="en-PH"/>
+              </w:rPr>
+              <w:t>Dermatologist, Patient</w:t>
+            </w:r>
+          </w:p>
+        </w:tc>
+      </w:tr>
+      <w:tr>
+        <w:trPr>
+          <w:trHeight w:val="92"/>
+        </w:trPr>
+        <w:tc>
+          <w:tcPr>
+            <w:tcW w:w="1973" w:type="dxa"/>
+            <w:tcBorders>
+              <w:top w:val="nil"/>
+              <w:left w:val="single" w:sz="4" w:space="0" w:color="auto"/>
+              <w:bottom w:val="single" w:sz="4" w:space="0" w:color="auto"/>
+              <w:right w:val="single" w:sz="4" w:space="0" w:color="auto"/>
+            </w:tcBorders>
+            <w:shd w:val="clear" w:color="auto" w:fill="auto"/>
+            <w:noWrap/>
+            <w:vAlign w:val="bottom"/>
+            <w:hideMark/>
+          </w:tcPr>
+          <w:p>
+            <w:pPr>
+              <w:spacing w:after="0" w:line="240" w:lineRule="auto"/>
+              <w:rPr>
+                <w:rFonts w:ascii="Calibri" w:eastAsia="Times New Roman" w:hAnsi="Calibri" w:cs="Calibri"/>
+                <w:b/>
+                <w:bCs/>
+                <w:color w:val="000000"/>
+                <w:lang w:eastAsia="en-PH"/>
+              </w:rPr>
+            </w:pPr>
+            <w:r>
+              <w:rPr>
+                <w:rFonts w:ascii="Calibri" w:eastAsia="Times New Roman" w:hAnsi="Calibri" w:cs="Calibri"/>
+                <w:b/>
+                <w:bCs/>
+                <w:color w:val="000000"/>
+                <w:lang w:eastAsia="en-PH"/>
+              </w:rPr>
+              <w:t>Related Use Cases</w:t>
+            </w:r>
+          </w:p>
+        </w:tc>
+        <w:tc>
+          <w:tcPr>
+            <w:tcW w:w="7770" w:type="dxa"/>
+            <w:gridSpan w:val="2"/>
+            <w:tcBorders>
+              <w:top w:val="single" w:sz="4" w:space="0" w:color="auto"/>
+              <w:left w:val="nil"/>
+              <w:bottom w:val="single" w:sz="4" w:space="0" w:color="auto"/>
+              <w:right w:val="single" w:sz="4" w:space="0" w:color="auto"/>
+            </w:tcBorders>
+            <w:shd w:val="clear" w:color="auto" w:fill="auto"/>
+            <w:noWrap/>
+            <w:vAlign w:val="bottom"/>
+            <w:hideMark/>
+          </w:tcPr>
+          <w:p>
+            <w:pPr>
+              <w:spacing w:after="0" w:line="240" w:lineRule="auto"/>
+              <w:rPr>
+                <w:rFonts w:ascii="Calibri" w:eastAsia="Times New Roman" w:hAnsi="Calibri" w:cs="Calibri"/>
+                <w:color w:val="000000"/>
+                <w:lang w:eastAsia="en-PH"/>
+              </w:rPr>
+            </w:pPr>
+          </w:p>
+        </w:tc>
+      </w:tr>
+      <w:tr>
+        <w:trPr>
+          <w:trHeight w:val="92"/>
+        </w:trPr>
+        <w:tc>
+          <w:tcPr>
+            <w:tcW w:w="1973" w:type="dxa"/>
+            <w:tcBorders>
+              <w:top w:val="nil"/>
+              <w:left w:val="single" w:sz="4" w:space="0" w:color="auto"/>
+              <w:bottom w:val="single" w:sz="4" w:space="0" w:color="auto"/>
+              <w:right w:val="single" w:sz="4" w:space="0" w:color="auto"/>
+            </w:tcBorders>
+            <w:shd w:val="clear" w:color="auto" w:fill="auto"/>
+            <w:noWrap/>
+            <w:vAlign w:val="bottom"/>
+            <w:hideMark/>
+          </w:tcPr>
+          <w:p>
+            <w:pPr>
+              <w:spacing w:after="0" w:line="240" w:lineRule="auto"/>
+              <w:rPr>
+                <w:rFonts w:ascii="Calibri" w:eastAsia="Times New Roman" w:hAnsi="Calibri" w:cs="Calibri"/>
+                <w:b/>
+                <w:bCs/>
+                <w:color w:val="000000"/>
+                <w:lang w:eastAsia="en-PH"/>
+              </w:rPr>
+            </w:pPr>
+            <w:r>
+              <w:rPr>
+                <w:rFonts w:ascii="Calibri" w:eastAsia="Times New Roman" w:hAnsi="Calibri" w:cs="Calibri"/>
+                <w:b/>
+                <w:bCs/>
+                <w:color w:val="000000"/>
+                <w:lang w:eastAsia="en-PH"/>
+              </w:rPr>
+              <w:t>Stakeholder</w:t>
+            </w:r>
+          </w:p>
+        </w:tc>
+        <w:tc>
+          <w:tcPr>
+            <w:tcW w:w="7770" w:type="dxa"/>
+            <w:gridSpan w:val="2"/>
+            <w:tcBorders>
+              <w:top w:val="single" w:sz="4" w:space="0" w:color="auto"/>
+              <w:left w:val="nil"/>
+              <w:bottom w:val="single" w:sz="4" w:space="0" w:color="auto"/>
+              <w:right w:val="single" w:sz="4" w:space="0" w:color="auto"/>
+            </w:tcBorders>
+            <w:shd w:val="clear" w:color="auto" w:fill="auto"/>
+            <w:noWrap/>
+            <w:vAlign w:val="bottom"/>
+            <w:hideMark/>
+          </w:tcPr>
+          <w:p>
+            <w:pPr>
+              <w:spacing w:after="0" w:line="240" w:lineRule="auto"/>
+              <w:rPr>
+                <w:rFonts w:ascii="Calibri" w:eastAsia="Times New Roman" w:hAnsi="Calibri" w:cs="Calibri"/>
+                <w:color w:val="000000"/>
+                <w:lang w:eastAsia="en-PH"/>
+              </w:rPr>
+            </w:pPr>
+            <w:r>
+              <w:rPr>
+                <w:rFonts w:ascii="Calibri" w:eastAsia="Times New Roman" w:hAnsi="Calibri" w:cs="Calibri"/>
+                <w:color w:val="000000"/>
+                <w:lang w:eastAsia="en-PH"/>
+              </w:rPr>
+              <w:t>Dermatologist</w:t>
+            </w:r>
+          </w:p>
+        </w:tc>
+      </w:tr>
+      <w:tr>
+        <w:trPr>
+          <w:trHeight w:val="92"/>
+        </w:trPr>
+        <w:tc>
+          <w:tcPr>
+            <w:tcW w:w="1973" w:type="dxa"/>
+            <w:tcBorders>
+              <w:top w:val="nil"/>
+              <w:left w:val="single" w:sz="4" w:space="0" w:color="auto"/>
+              <w:bottom w:val="single" w:sz="4" w:space="0" w:color="auto"/>
+              <w:right w:val="single" w:sz="4" w:space="0" w:color="auto"/>
+            </w:tcBorders>
+            <w:shd w:val="clear" w:color="auto" w:fill="auto"/>
+            <w:noWrap/>
+            <w:vAlign w:val="bottom"/>
+            <w:hideMark/>
+          </w:tcPr>
+          <w:p>
+            <w:pPr>
+              <w:spacing w:after="0" w:line="240" w:lineRule="auto"/>
+              <w:rPr>
+                <w:rFonts w:ascii="Calibri" w:eastAsia="Times New Roman" w:hAnsi="Calibri" w:cs="Calibri"/>
+                <w:b/>
+                <w:bCs/>
+                <w:color w:val="000000"/>
+                <w:lang w:eastAsia="en-PH"/>
+              </w:rPr>
+            </w:pPr>
+            <w:r>
+              <w:rPr>
+                <w:rFonts w:ascii="Calibri" w:eastAsia="Times New Roman" w:hAnsi="Calibri" w:cs="Calibri"/>
+                <w:b/>
+                <w:bCs/>
+                <w:color w:val="000000"/>
+                <w:lang w:eastAsia="en-PH"/>
+              </w:rPr>
+              <w:t>Pre-Condition</w:t>
+            </w:r>
+          </w:p>
+        </w:tc>
+        <w:tc>
+          <w:tcPr>
+            <w:tcW w:w="7770" w:type="dxa"/>
+            <w:gridSpan w:val="2"/>
+            <w:tcBorders>
+              <w:top w:val="single" w:sz="4" w:space="0" w:color="auto"/>
+              <w:left w:val="nil"/>
+              <w:bottom w:val="single" w:sz="4" w:space="0" w:color="auto"/>
+              <w:right w:val="single" w:sz="4" w:space="0" w:color="auto"/>
+            </w:tcBorders>
+            <w:shd w:val="clear" w:color="auto" w:fill="auto"/>
+            <w:noWrap/>
+            <w:vAlign w:val="bottom"/>
+            <w:hideMark/>
+          </w:tcPr>
+          <w:p>
+            <w:pPr>
+              <w:spacing w:after="0" w:line="240" w:lineRule="auto"/>
+              <w:rPr>
+                <w:rFonts w:ascii="Calibri" w:eastAsia="Times New Roman" w:hAnsi="Calibri" w:cs="Calibri"/>
+                <w:color w:val="000000"/>
+                <w:lang w:eastAsia="en-PH"/>
+              </w:rPr>
+            </w:pPr>
+            <w:r>
+              <w:rPr>
+                <w:rFonts w:ascii="Calibri" w:eastAsia="Times New Roman" w:hAnsi="Calibri" w:cs="Calibri"/>
+                <w:color w:val="000000"/>
+                <w:lang w:eastAsia="en-PH"/>
+              </w:rPr>
+              <w:t xml:space="preserve">Schedule Appointment </w:t>
+            </w:r>
+          </w:p>
+        </w:tc>
+      </w:tr>
+      <w:tr>
+        <w:trPr>
+          <w:trHeight w:val="92"/>
+        </w:trPr>
+        <w:tc>
+          <w:tcPr>
+            <w:tcW w:w="1973" w:type="dxa"/>
+            <w:tcBorders>
+              <w:top w:val="nil"/>
+              <w:left w:val="single" w:sz="4" w:space="0" w:color="auto"/>
+              <w:bottom w:val="single" w:sz="4" w:space="0" w:color="auto"/>
+              <w:right w:val="single" w:sz="4" w:space="0" w:color="auto"/>
+            </w:tcBorders>
+            <w:shd w:val="clear" w:color="auto" w:fill="auto"/>
+            <w:noWrap/>
+            <w:vAlign w:val="bottom"/>
+            <w:hideMark/>
+          </w:tcPr>
+          <w:p>
+            <w:pPr>
+              <w:spacing w:after="0" w:line="240" w:lineRule="auto"/>
+              <w:rPr>
+                <w:rFonts w:ascii="Calibri" w:eastAsia="Times New Roman" w:hAnsi="Calibri" w:cs="Calibri"/>
+                <w:b/>
+                <w:bCs/>
+                <w:color w:val="000000"/>
+                <w:lang w:eastAsia="en-PH"/>
+              </w:rPr>
+            </w:pPr>
+            <w:r>
+              <w:rPr>
+                <w:rFonts w:ascii="Calibri" w:eastAsia="Times New Roman" w:hAnsi="Calibri" w:cs="Calibri"/>
+                <w:b/>
+                <w:bCs/>
+                <w:color w:val="000000"/>
+                <w:lang w:eastAsia="en-PH"/>
+              </w:rPr>
+              <w:t>Post-Condition</w:t>
+            </w:r>
+          </w:p>
+        </w:tc>
+        <w:tc>
+          <w:tcPr>
+            <w:tcW w:w="7770" w:type="dxa"/>
+            <w:gridSpan w:val="2"/>
+            <w:tcBorders>
+              <w:top w:val="single" w:sz="4" w:space="0" w:color="auto"/>
+              <w:left w:val="nil"/>
+              <w:bottom w:val="single" w:sz="4" w:space="0" w:color="auto"/>
+              <w:right w:val="single" w:sz="4" w:space="0" w:color="auto"/>
+            </w:tcBorders>
+            <w:shd w:val="clear" w:color="auto" w:fill="auto"/>
+            <w:noWrap/>
+            <w:vAlign w:val="bottom"/>
+            <w:hideMark/>
+          </w:tcPr>
+          <w:p>
+            <w:pPr>
+              <w:spacing w:after="0" w:line="240" w:lineRule="auto"/>
+              <w:rPr>
+                <w:rFonts w:ascii="Calibri" w:eastAsia="Times New Roman" w:hAnsi="Calibri" w:cs="Calibri"/>
+                <w:color w:val="000000"/>
+                <w:lang w:eastAsia="en-PH"/>
+              </w:rPr>
+            </w:pPr>
+          </w:p>
+        </w:tc>
+      </w:tr>
+      <w:tr>
+        <w:trPr>
+          <w:trHeight w:val="92"/>
+        </w:trPr>
+        <w:tc>
+          <w:tcPr>
+            <w:tcW w:w="1973" w:type="dxa"/>
+            <w:tcBorders>
+              <w:top w:val="nil"/>
+              <w:left w:val="single" w:sz="4" w:space="0" w:color="auto"/>
+              <w:bottom w:val="nil"/>
+              <w:right w:val="single" w:sz="4" w:space="0" w:color="auto"/>
+            </w:tcBorders>
+            <w:shd w:val="clear" w:color="auto" w:fill="auto"/>
+            <w:noWrap/>
+            <w:vAlign w:val="bottom"/>
+            <w:hideMark/>
+          </w:tcPr>
+          <w:p>
+            <w:pPr>
+              <w:spacing w:after="0" w:line="240" w:lineRule="auto"/>
+              <w:rPr>
+                <w:rFonts w:ascii="Calibri" w:eastAsia="Times New Roman" w:hAnsi="Calibri" w:cs="Calibri"/>
+                <w:b/>
+                <w:bCs/>
+                <w:color w:val="000000"/>
+                <w:lang w:eastAsia="en-PH"/>
+              </w:rPr>
+            </w:pPr>
+            <w:r>
+              <w:rPr>
+                <w:rFonts w:ascii="Calibri" w:eastAsia="Times New Roman" w:hAnsi="Calibri" w:cs="Calibri"/>
+                <w:b/>
+                <w:bCs/>
+                <w:color w:val="000000"/>
+                <w:lang w:eastAsia="en-PH"/>
+              </w:rPr>
+              <w:t>Flow of Activities</w:t>
+            </w:r>
+          </w:p>
+        </w:tc>
+        <w:tc>
+          <w:tcPr>
+            <w:tcW w:w="2292" w:type="dxa"/>
+            <w:tcBorders>
+              <w:top w:val="nil"/>
+              <w:left w:val="nil"/>
+              <w:bottom w:val="single" w:sz="4" w:space="0" w:color="auto"/>
+              <w:right w:val="single" w:sz="4" w:space="0" w:color="auto"/>
+            </w:tcBorders>
+            <w:shd w:val="clear" w:color="auto" w:fill="auto"/>
+            <w:noWrap/>
+            <w:vAlign w:val="bottom"/>
+            <w:hideMark/>
+          </w:tcPr>
+          <w:p>
+            <w:pPr>
+              <w:spacing w:after="0" w:line="240" w:lineRule="auto"/>
+              <w:jc w:val="center"/>
+              <w:rPr>
+                <w:rFonts w:ascii="Calibri" w:eastAsia="Times New Roman" w:hAnsi="Calibri" w:cs="Calibri"/>
+                <w:b/>
+                <w:bCs/>
+                <w:color w:val="000000"/>
+                <w:lang w:eastAsia="en-PH"/>
+              </w:rPr>
+            </w:pPr>
+            <w:r>
+              <w:rPr>
+                <w:rFonts w:ascii="Calibri" w:eastAsia="Times New Roman" w:hAnsi="Calibri" w:cs="Calibri"/>
+                <w:b/>
+                <w:bCs/>
+                <w:color w:val="000000"/>
+                <w:lang w:eastAsia="en-PH"/>
+              </w:rPr>
+              <w:t>Actor</w:t>
+            </w:r>
+          </w:p>
+        </w:tc>
+        <w:tc>
+          <w:tcPr>
+            <w:tcW w:w="5478" w:type="dxa"/>
+            <w:tcBorders>
+              <w:top w:val="nil"/>
+              <w:left w:val="nil"/>
+              <w:bottom w:val="single" w:sz="4" w:space="0" w:color="auto"/>
+              <w:right w:val="single" w:sz="4" w:space="0" w:color="auto"/>
+            </w:tcBorders>
+            <w:shd w:val="clear" w:color="auto" w:fill="auto"/>
+            <w:noWrap/>
+            <w:vAlign w:val="bottom"/>
+            <w:hideMark/>
+          </w:tcPr>
+          <w:p>
+            <w:pPr>
+              <w:spacing w:after="0" w:line="240" w:lineRule="auto"/>
+              <w:jc w:val="center"/>
+              <w:rPr>
+                <w:rFonts w:ascii="Calibri" w:eastAsia="Times New Roman" w:hAnsi="Calibri" w:cs="Calibri"/>
+                <w:b/>
+                <w:bCs/>
+                <w:color w:val="000000"/>
+                <w:lang w:eastAsia="en-PH"/>
+              </w:rPr>
+            </w:pPr>
+            <w:r>
+              <w:rPr>
+                <w:rFonts w:ascii="Calibri" w:eastAsia="Times New Roman" w:hAnsi="Calibri" w:cs="Calibri"/>
+                <w:b/>
+                <w:bCs/>
+                <w:color w:val="000000"/>
+                <w:lang w:eastAsia="en-PH"/>
+              </w:rPr>
+              <w:t>System</w:t>
+            </w:r>
+          </w:p>
+        </w:tc>
+      </w:tr>
+      <w:tr>
+        <w:trPr>
+          <w:trHeight w:val="277"/>
+        </w:trPr>
+        <w:tc>
+          <w:tcPr>
+            <w:tcW w:w="1973" w:type="dxa"/>
+            <w:tcBorders>
+              <w:top w:val="nil"/>
+              <w:left w:val="single" w:sz="4" w:space="0" w:color="auto"/>
+              <w:bottom w:val="nil"/>
+              <w:right w:val="single" w:sz="4" w:space="0" w:color="auto"/>
+            </w:tcBorders>
+            <w:shd w:val="clear" w:color="auto" w:fill="auto"/>
+            <w:noWrap/>
+            <w:vAlign w:val="bottom"/>
+            <w:hideMark/>
+          </w:tcPr>
+          <w:p>
+            <w:pPr>
+              <w:spacing w:after="0" w:line="240" w:lineRule="auto"/>
+              <w:rPr>
+                <w:rFonts w:ascii="Calibri" w:eastAsia="Times New Roman" w:hAnsi="Calibri" w:cs="Calibri"/>
+                <w:b/>
+                <w:bCs/>
+                <w:color w:val="000000"/>
+                <w:lang w:eastAsia="en-PH"/>
+              </w:rPr>
+            </w:pPr>
+            <w:r>
+              <w:rPr>
+                <w:rFonts w:ascii="Calibri" w:eastAsia="Times New Roman" w:hAnsi="Calibri" w:cs="Calibri"/>
+                <w:b/>
+                <w:bCs/>
+                <w:color w:val="000000"/>
+                <w:lang w:eastAsia="en-PH"/>
+              </w:rPr>
+              <w:t> </w:t>
+            </w:r>
+          </w:p>
+        </w:tc>
+        <w:tc>
+          <w:tcPr>
+            <w:tcW w:w="2292" w:type="dxa"/>
+            <w:tcBorders>
+              <w:top w:val="nil"/>
+              <w:left w:val="nil"/>
+              <w:bottom w:val="single" w:sz="4" w:space="0" w:color="auto"/>
+              <w:right w:val="single" w:sz="4" w:space="0" w:color="auto"/>
+            </w:tcBorders>
+            <w:shd w:val="clear" w:color="auto" w:fill="auto"/>
+            <w:noWrap/>
+            <w:hideMark/>
+          </w:tcPr>
+          <w:p>
+            <w:r>
+              <w:t xml:space="preserve">1.1 </w:t>
+            </w:r>
+            <w:proofErr w:type="spellStart"/>
+            <w:r>
+              <w:t>Systen</w:t>
+            </w:r>
+            <w:proofErr w:type="spellEnd"/>
+            <w:r>
+              <w:t xml:space="preserve"> will quantify the sweat and give out data </w:t>
+            </w:r>
+          </w:p>
+        </w:tc>
+        <w:tc>
+          <w:tcPr>
+            <w:tcW w:w="5478" w:type="dxa"/>
+            <w:tcBorders>
+              <w:top w:val="nil"/>
+              <w:left w:val="nil"/>
+              <w:bottom w:val="single" w:sz="4" w:space="0" w:color="auto"/>
+              <w:right w:val="single" w:sz="4" w:space="0" w:color="auto"/>
+            </w:tcBorders>
+            <w:shd w:val="clear" w:color="auto" w:fill="auto"/>
+            <w:hideMark/>
+          </w:tcPr>
+          <w:p>
+            <w:r>
+              <w:t xml:space="preserve">1.1 </w:t>
+            </w:r>
+            <w:proofErr w:type="spellStart"/>
+            <w:r>
+              <w:t>Systen</w:t>
+            </w:r>
+            <w:proofErr w:type="spellEnd"/>
+            <w:r>
+              <w:t xml:space="preserve"> will quantify the sweat and give out data </w:t>
+            </w:r>
+          </w:p>
+        </w:tc>
+      </w:tr>
+      <w:tr>
+        <w:trPr>
+          <w:trHeight w:val="185"/>
+        </w:trPr>
+        <w:tc>
+          <w:tcPr>
+            <w:tcW w:w="1973" w:type="dxa"/>
+            <w:tcBorders>
+              <w:top w:val="nil"/>
+              <w:left w:val="single" w:sz="4" w:space="0" w:color="auto"/>
+              <w:bottom w:val="single" w:sz="4" w:space="0" w:color="auto"/>
+              <w:right w:val="single" w:sz="4" w:space="0" w:color="auto"/>
+            </w:tcBorders>
+            <w:shd w:val="clear" w:color="auto" w:fill="auto"/>
+            <w:noWrap/>
+            <w:vAlign w:val="bottom"/>
+            <w:hideMark/>
+          </w:tcPr>
+          <w:p>
+            <w:pPr>
+              <w:spacing w:after="0" w:line="240" w:lineRule="auto"/>
+              <w:rPr>
+                <w:rFonts w:ascii="Calibri" w:eastAsia="Times New Roman" w:hAnsi="Calibri" w:cs="Calibri"/>
+                <w:b/>
+                <w:bCs/>
+                <w:color w:val="000000"/>
+                <w:lang w:eastAsia="en-PH"/>
+              </w:rPr>
+            </w:pPr>
+            <w:r>
+              <w:rPr>
+                <w:rFonts w:ascii="Calibri" w:eastAsia="Times New Roman" w:hAnsi="Calibri" w:cs="Calibri"/>
+                <w:b/>
+                <w:bCs/>
+                <w:color w:val="000000"/>
+                <w:lang w:eastAsia="en-PH"/>
+              </w:rPr>
+              <w:t> </w:t>
+            </w:r>
+          </w:p>
+        </w:tc>
+        <w:tc>
+          <w:tcPr>
+            <w:tcW w:w="2292" w:type="dxa"/>
+            <w:tcBorders>
+              <w:top w:val="single" w:sz="4" w:space="0" w:color="auto"/>
+              <w:left w:val="nil"/>
+              <w:bottom w:val="single" w:sz="4" w:space="0" w:color="auto"/>
+              <w:right w:val="single" w:sz="4" w:space="0" w:color="auto"/>
+            </w:tcBorders>
+            <w:shd w:val="clear" w:color="auto" w:fill="auto"/>
+            <w:noWrap/>
+            <w:vAlign w:val="bottom"/>
+            <w:hideMark/>
+          </w:tcPr>
+          <w:p>
+            <w:pPr>
+              <w:spacing w:after="0" w:line="240" w:lineRule="auto"/>
+              <w:rPr>
+                <w:rFonts w:ascii="Calibri" w:eastAsia="Times New Roman" w:hAnsi="Calibri" w:cs="Calibri"/>
+                <w:color w:val="000000"/>
+                <w:lang w:eastAsia="en-PH"/>
+              </w:rPr>
+            </w:pPr>
+            <w:r>
+              <w:rPr>
+                <w:rFonts w:ascii="Calibri" w:eastAsia="Times New Roman" w:hAnsi="Calibri" w:cs="Calibri"/>
+                <w:color w:val="FF0000"/>
+                <w:lang w:eastAsia="en-PH"/>
+              </w:rPr>
+              <w:t> </w:t>
+            </w:r>
+          </w:p>
+        </w:tc>
+        <w:tc>
+          <w:tcPr>
+            <w:tcW w:w="5478" w:type="dxa"/>
+            <w:hideMark/>
+          </w:tcPr>
+          <w:p>
+            <w:pPr>
+              <w:spacing w:after="0" w:line="240" w:lineRule="auto"/>
+              <w:rPr>
+                <w:rFonts w:ascii="Calibri" w:eastAsia="Times New Roman" w:hAnsi="Calibri" w:cs="Calibri"/>
+                <w:color w:val="000000"/>
+                <w:lang w:eastAsia="en-PH"/>
+              </w:rPr>
+            </w:pPr>
+          </w:p>
+        </w:tc>
+      </w:tr>
+      <w:tr>
+        <w:trPr>
+          <w:trHeight w:val="92"/>
+        </w:trPr>
+        <w:tc>
+          <w:tcPr>
+            <w:tcW w:w="1973" w:type="dxa"/>
+            <w:tcBorders>
+              <w:top w:val="nil"/>
+              <w:left w:val="single" w:sz="4" w:space="0" w:color="auto"/>
+              <w:bottom w:val="single" w:sz="4" w:space="0" w:color="auto"/>
+              <w:right w:val="single" w:sz="4" w:space="0" w:color="auto"/>
+            </w:tcBorders>
+            <w:shd w:val="clear" w:color="auto" w:fill="auto"/>
+            <w:noWrap/>
+            <w:vAlign w:val="bottom"/>
+            <w:hideMark/>
+          </w:tcPr>
+          <w:p>
+            <w:pPr>
+              <w:spacing w:after="0" w:line="240" w:lineRule="auto"/>
+              <w:rPr>
+                <w:rFonts w:ascii="Calibri" w:eastAsia="Times New Roman" w:hAnsi="Calibri" w:cs="Calibri"/>
+                <w:b/>
+                <w:bCs/>
+                <w:color w:val="000000"/>
+                <w:lang w:eastAsia="en-PH"/>
+              </w:rPr>
+            </w:pPr>
+            <w:r>
+              <w:rPr>
+                <w:rFonts w:ascii="Calibri" w:eastAsia="Times New Roman" w:hAnsi="Calibri" w:cs="Calibri"/>
+                <w:b/>
+                <w:bCs/>
+                <w:color w:val="000000"/>
+                <w:lang w:eastAsia="en-PH"/>
+              </w:rPr>
+              <w:t>Exception Conditions</w:t>
+            </w:r>
+          </w:p>
+        </w:tc>
+        <w:tc>
+          <w:tcPr>
+            <w:tcW w:w="7770" w:type="dxa"/>
+            <w:gridSpan w:val="2"/>
+            <w:tcBorders>
+              <w:top w:val="single" w:sz="4" w:space="0" w:color="auto"/>
+              <w:left w:val="nil"/>
+              <w:bottom w:val="single" w:sz="4" w:space="0" w:color="auto"/>
+              <w:right w:val="single" w:sz="4" w:space="0" w:color="auto"/>
+            </w:tcBorders>
+            <w:shd w:val="clear" w:color="auto" w:fill="auto"/>
+            <w:noWrap/>
+            <w:vAlign w:val="bottom"/>
+          </w:tcPr>
+          <w:p>
+            <w:pPr>
+              <w:spacing w:after="0" w:line="240" w:lineRule="auto"/>
+              <w:rPr>
+                <w:rFonts w:ascii="Calibri" w:eastAsia="Times New Roman" w:hAnsi="Calibri" w:cs="Calibri"/>
+                <w:lang w:eastAsia="en-PH"/>
+              </w:rPr>
+            </w:pPr>
+          </w:p>
+        </w:tc>
+      </w:tr>
+    </w:tbl>
+    <w:p/>
+    <w:p/>
+    <w:tbl>
+      <w:tblPr>
+        <w:tblW w:w="9743" w:type="dxa"/>
+        <w:tblInd w:w="108" w:type="dxa"/>
+        <w:tblLook w:val="04A0" w:firstRow="1" w:lastRow="0" w:firstColumn="1" w:lastColumn="0" w:noHBand="0" w:noVBand="1"/>
+      </w:tblPr>
+      <w:tblGrid>
+        <w:gridCol w:w="1973"/>
+        <w:gridCol w:w="2292"/>
+        <w:gridCol w:w="5478"/>
+      </w:tblGrid>
+      <w:tr>
+        <w:trPr>
+          <w:trHeight w:val="92"/>
+        </w:trPr>
+        <w:tc>
+          <w:tcPr>
+            <w:tcW w:w="1973" w:type="dxa"/>
+            <w:tcBorders>
+              <w:top w:val="single" w:sz="4" w:space="0" w:color="auto"/>
+              <w:left w:val="single" w:sz="4" w:space="0" w:color="auto"/>
+              <w:bottom w:val="single" w:sz="4" w:space="0" w:color="auto"/>
+              <w:right w:val="single" w:sz="4" w:space="0" w:color="auto"/>
+            </w:tcBorders>
+            <w:shd w:val="clear" w:color="auto" w:fill="auto"/>
+            <w:noWrap/>
+            <w:vAlign w:val="bottom"/>
+            <w:hideMark/>
+          </w:tcPr>
+          <w:p>
+            <w:pPr>
+              <w:spacing w:after="0" w:line="240" w:lineRule="auto"/>
+              <w:rPr>
+                <w:rFonts w:ascii="Calibri" w:eastAsia="Times New Roman" w:hAnsi="Calibri" w:cs="Calibri"/>
+                <w:b/>
+                <w:bCs/>
+                <w:color w:val="000000"/>
+                <w:lang w:eastAsia="en-PH"/>
+              </w:rPr>
+            </w:pPr>
+            <w:r>
+              <w:rPr>
+                <w:rFonts w:ascii="Calibri" w:eastAsia="Times New Roman" w:hAnsi="Calibri" w:cs="Calibri"/>
+                <w:b/>
+                <w:bCs/>
+                <w:color w:val="000000"/>
+                <w:lang w:eastAsia="en-PH"/>
+              </w:rPr>
+              <w:t>Use Case</w:t>
+            </w:r>
+          </w:p>
+        </w:tc>
+        <w:tc>
+          <w:tcPr>
+            <w:tcW w:w="7770" w:type="dxa"/>
+            <w:gridSpan w:val="2"/>
+            <w:tcBorders>
+              <w:top w:val="single" w:sz="4" w:space="0" w:color="auto"/>
+              <w:left w:val="nil"/>
+              <w:bottom w:val="single" w:sz="4" w:space="0" w:color="auto"/>
+              <w:right w:val="single" w:sz="4" w:space="0" w:color="auto"/>
+            </w:tcBorders>
+            <w:shd w:val="clear" w:color="auto" w:fill="auto"/>
+            <w:noWrap/>
+            <w:vAlign w:val="bottom"/>
+            <w:hideMark/>
+          </w:tcPr>
+          <w:p>
+            <w:pPr>
+              <w:spacing w:after="0" w:line="240" w:lineRule="auto"/>
+              <w:rPr>
+                <w:rFonts w:ascii="Calibri" w:eastAsia="Times New Roman" w:hAnsi="Calibri" w:cs="Calibri"/>
+                <w:color w:val="000000"/>
+                <w:lang w:eastAsia="en-PH"/>
+              </w:rPr>
+            </w:pPr>
+            <w:r>
+              <w:rPr>
+                <w:rFonts w:ascii="Calibri" w:eastAsia="Times New Roman" w:hAnsi="Calibri" w:cs="Calibri"/>
+                <w:color w:val="000000"/>
+                <w:lang w:eastAsia="en-PH"/>
+              </w:rPr>
+              <w:t xml:space="preserve">Insert Appointment Details </w:t>
+            </w:r>
+          </w:p>
+        </w:tc>
+      </w:tr>
+      <w:tr>
+        <w:trPr>
+          <w:trHeight w:val="92"/>
+        </w:trPr>
+        <w:tc>
+          <w:tcPr>
+            <w:tcW w:w="1973" w:type="dxa"/>
+            <w:tcBorders>
+              <w:top w:val="nil"/>
+              <w:left w:val="single" w:sz="4" w:space="0" w:color="auto"/>
+              <w:bottom w:val="single" w:sz="4" w:space="0" w:color="auto"/>
+              <w:right w:val="single" w:sz="4" w:space="0" w:color="auto"/>
+            </w:tcBorders>
+            <w:shd w:val="clear" w:color="auto" w:fill="auto"/>
+            <w:noWrap/>
+            <w:vAlign w:val="bottom"/>
+            <w:hideMark/>
+          </w:tcPr>
+          <w:p>
+            <w:pPr>
+              <w:spacing w:after="0" w:line="240" w:lineRule="auto"/>
+              <w:rPr>
+                <w:rFonts w:ascii="Calibri" w:eastAsia="Times New Roman" w:hAnsi="Calibri" w:cs="Calibri"/>
+                <w:b/>
+                <w:bCs/>
+                <w:color w:val="000000"/>
+                <w:lang w:eastAsia="en-PH"/>
+              </w:rPr>
+            </w:pPr>
+            <w:r>
+              <w:rPr>
+                <w:rFonts w:ascii="Calibri" w:eastAsia="Times New Roman" w:hAnsi="Calibri" w:cs="Calibri"/>
+                <w:b/>
+                <w:bCs/>
+                <w:color w:val="000000"/>
+                <w:lang w:eastAsia="en-PH"/>
+              </w:rPr>
+              <w:t>Scenario</w:t>
+            </w:r>
+          </w:p>
+        </w:tc>
+        <w:tc>
+          <w:tcPr>
+            <w:tcW w:w="7770" w:type="dxa"/>
+            <w:gridSpan w:val="2"/>
+            <w:tcBorders>
+              <w:top w:val="single" w:sz="4" w:space="0" w:color="auto"/>
+              <w:left w:val="nil"/>
+              <w:bottom w:val="single" w:sz="4" w:space="0" w:color="auto"/>
+              <w:right w:val="single" w:sz="4" w:space="0" w:color="auto"/>
+            </w:tcBorders>
+            <w:shd w:val="clear" w:color="auto" w:fill="auto"/>
+            <w:noWrap/>
+            <w:vAlign w:val="bottom"/>
+            <w:hideMark/>
+          </w:tcPr>
+          <w:p>
+            <w:pPr>
+              <w:spacing w:after="0" w:line="240" w:lineRule="auto"/>
+              <w:rPr>
+                <w:rFonts w:ascii="Calibri" w:eastAsia="Times New Roman" w:hAnsi="Calibri" w:cs="Calibri"/>
+                <w:color w:val="000000"/>
+                <w:lang w:eastAsia="en-PH"/>
+              </w:rPr>
+            </w:pPr>
+            <w:r>
+              <w:rPr>
+                <w:rFonts w:ascii="Calibri" w:eastAsia="Times New Roman" w:hAnsi="Calibri" w:cs="Calibri"/>
+                <w:color w:val="000000"/>
+                <w:lang w:eastAsia="en-PH"/>
+              </w:rPr>
+              <w:t>Dermatologist will record the events for the accomplished appointment</w:t>
+            </w:r>
+          </w:p>
+        </w:tc>
+      </w:tr>
+      <w:tr>
+        <w:trPr>
+          <w:trHeight w:val="92"/>
+        </w:trPr>
+        <w:tc>
+          <w:tcPr>
+            <w:tcW w:w="1973" w:type="dxa"/>
+            <w:tcBorders>
+              <w:top w:val="nil"/>
+              <w:left w:val="single" w:sz="4" w:space="0" w:color="auto"/>
+              <w:bottom w:val="single" w:sz="4" w:space="0" w:color="auto"/>
+              <w:right w:val="single" w:sz="4" w:space="0" w:color="auto"/>
+            </w:tcBorders>
+            <w:shd w:val="clear" w:color="auto" w:fill="auto"/>
+            <w:noWrap/>
+            <w:vAlign w:val="bottom"/>
+            <w:hideMark/>
+          </w:tcPr>
+          <w:p>
+            <w:pPr>
+              <w:spacing w:after="0" w:line="240" w:lineRule="auto"/>
+              <w:rPr>
+                <w:rFonts w:ascii="Calibri" w:eastAsia="Times New Roman" w:hAnsi="Calibri" w:cs="Calibri"/>
+                <w:b/>
+                <w:bCs/>
+                <w:color w:val="000000"/>
+                <w:lang w:eastAsia="en-PH"/>
+              </w:rPr>
+            </w:pPr>
+            <w:r>
+              <w:rPr>
+                <w:rFonts w:ascii="Calibri" w:eastAsia="Times New Roman" w:hAnsi="Calibri" w:cs="Calibri"/>
+                <w:b/>
+                <w:bCs/>
+                <w:color w:val="000000"/>
+                <w:lang w:eastAsia="en-PH"/>
+              </w:rPr>
+              <w:t>Triggering Event</w:t>
+            </w:r>
+          </w:p>
+        </w:tc>
+        <w:tc>
+          <w:tcPr>
+            <w:tcW w:w="7770" w:type="dxa"/>
+            <w:gridSpan w:val="2"/>
+            <w:tcBorders>
+              <w:top w:val="single" w:sz="4" w:space="0" w:color="auto"/>
+              <w:left w:val="nil"/>
+              <w:bottom w:val="single" w:sz="4" w:space="0" w:color="auto"/>
+              <w:right w:val="single" w:sz="4" w:space="0" w:color="auto"/>
+            </w:tcBorders>
+            <w:shd w:val="clear" w:color="auto" w:fill="auto"/>
+            <w:noWrap/>
+            <w:vAlign w:val="bottom"/>
+            <w:hideMark/>
+          </w:tcPr>
+          <w:p>
+            <w:pPr>
+              <w:spacing w:after="0" w:line="240" w:lineRule="auto"/>
+              <w:rPr>
+                <w:rFonts w:ascii="Calibri" w:eastAsia="Times New Roman" w:hAnsi="Calibri" w:cs="Calibri"/>
+                <w:color w:val="000000"/>
+                <w:lang w:eastAsia="en-PH"/>
+              </w:rPr>
+            </w:pPr>
+            <w:r>
+              <w:rPr>
+                <w:rFonts w:ascii="Calibri" w:eastAsia="Times New Roman" w:hAnsi="Calibri" w:cs="Calibri"/>
+                <w:color w:val="000000"/>
+                <w:lang w:eastAsia="en-PH"/>
+              </w:rPr>
+              <w:t>Accomplished appointment</w:t>
+            </w:r>
+          </w:p>
+        </w:tc>
+      </w:tr>
+      <w:tr>
+        <w:trPr>
+          <w:trHeight w:val="92"/>
+        </w:trPr>
+        <w:tc>
+          <w:tcPr>
+            <w:tcW w:w="1973" w:type="dxa"/>
+            <w:tcBorders>
+              <w:top w:val="nil"/>
+              <w:left w:val="single" w:sz="4" w:space="0" w:color="auto"/>
+              <w:bottom w:val="single" w:sz="4" w:space="0" w:color="auto"/>
+              <w:right w:val="single" w:sz="4" w:space="0" w:color="auto"/>
+            </w:tcBorders>
+            <w:shd w:val="clear" w:color="auto" w:fill="auto"/>
+            <w:noWrap/>
+            <w:vAlign w:val="bottom"/>
+            <w:hideMark/>
+          </w:tcPr>
+          <w:p>
+            <w:pPr>
+              <w:spacing w:after="0" w:line="240" w:lineRule="auto"/>
+              <w:rPr>
+                <w:rFonts w:ascii="Calibri" w:eastAsia="Times New Roman" w:hAnsi="Calibri" w:cs="Calibri"/>
+                <w:b/>
+                <w:bCs/>
+                <w:color w:val="000000"/>
+                <w:lang w:eastAsia="en-PH"/>
+              </w:rPr>
+            </w:pPr>
+            <w:r>
+              <w:rPr>
+                <w:rFonts w:ascii="Calibri" w:eastAsia="Times New Roman" w:hAnsi="Calibri" w:cs="Calibri"/>
+                <w:b/>
+                <w:bCs/>
+                <w:color w:val="000000"/>
+                <w:lang w:eastAsia="en-PH"/>
+              </w:rPr>
+              <w:t>Brief Description</w:t>
+            </w:r>
+          </w:p>
+        </w:tc>
+        <w:tc>
+          <w:tcPr>
+            <w:tcW w:w="7770" w:type="dxa"/>
+            <w:gridSpan w:val="2"/>
+            <w:tcBorders>
+              <w:top w:val="single" w:sz="4" w:space="0" w:color="auto"/>
+              <w:left w:val="nil"/>
+              <w:bottom w:val="single" w:sz="4" w:space="0" w:color="auto"/>
+              <w:right w:val="single" w:sz="4" w:space="0" w:color="auto"/>
+            </w:tcBorders>
+            <w:shd w:val="clear" w:color="auto" w:fill="auto"/>
+            <w:noWrap/>
+            <w:vAlign w:val="bottom"/>
+            <w:hideMark/>
+          </w:tcPr>
+          <w:p>
+            <w:pPr>
+              <w:spacing w:after="0" w:line="240" w:lineRule="auto"/>
+              <w:rPr>
+                <w:rFonts w:ascii="Calibri" w:eastAsia="Times New Roman" w:hAnsi="Calibri" w:cs="Calibri"/>
+                <w:color w:val="000000"/>
+                <w:lang w:eastAsia="en-PH"/>
+              </w:rPr>
+            </w:pPr>
+            <w:r>
+              <w:rPr>
+                <w:rFonts w:ascii="Calibri" w:eastAsia="Times New Roman" w:hAnsi="Calibri" w:cs="Calibri"/>
+                <w:color w:val="000000"/>
+                <w:lang w:eastAsia="en-PH"/>
+              </w:rPr>
+              <w:t>The dermatologist will make a summary of all the necessary details and information on the accomplished appointment</w:t>
+            </w:r>
+          </w:p>
+        </w:tc>
+      </w:tr>
+      <w:tr>
+        <w:trPr>
+          <w:trHeight w:val="92"/>
+        </w:trPr>
+        <w:tc>
+          <w:tcPr>
+            <w:tcW w:w="1973" w:type="dxa"/>
+            <w:tcBorders>
+              <w:top w:val="nil"/>
+              <w:left w:val="single" w:sz="4" w:space="0" w:color="auto"/>
+              <w:bottom w:val="single" w:sz="4" w:space="0" w:color="auto"/>
+              <w:right w:val="single" w:sz="4" w:space="0" w:color="auto"/>
+            </w:tcBorders>
+            <w:shd w:val="clear" w:color="auto" w:fill="auto"/>
+            <w:noWrap/>
+            <w:vAlign w:val="bottom"/>
+            <w:hideMark/>
+          </w:tcPr>
+          <w:p>
+            <w:pPr>
+              <w:spacing w:after="0" w:line="240" w:lineRule="auto"/>
+              <w:rPr>
+                <w:rFonts w:ascii="Calibri" w:eastAsia="Times New Roman" w:hAnsi="Calibri" w:cs="Calibri"/>
+                <w:b/>
+                <w:bCs/>
+                <w:color w:val="000000"/>
+                <w:lang w:eastAsia="en-PH"/>
+              </w:rPr>
+            </w:pPr>
+            <w:r>
+              <w:rPr>
+                <w:rFonts w:ascii="Calibri" w:eastAsia="Times New Roman" w:hAnsi="Calibri" w:cs="Calibri"/>
+                <w:b/>
+                <w:bCs/>
+                <w:color w:val="000000"/>
+                <w:lang w:eastAsia="en-PH"/>
+              </w:rPr>
+              <w:t>Actor</w:t>
+            </w:r>
+          </w:p>
+        </w:tc>
+        <w:tc>
+          <w:tcPr>
+            <w:tcW w:w="7770" w:type="dxa"/>
+            <w:gridSpan w:val="2"/>
+            <w:tcBorders>
+              <w:top w:val="single" w:sz="4" w:space="0" w:color="auto"/>
+              <w:left w:val="nil"/>
+              <w:bottom w:val="single" w:sz="4" w:space="0" w:color="auto"/>
+              <w:right w:val="single" w:sz="4" w:space="0" w:color="auto"/>
+            </w:tcBorders>
+            <w:shd w:val="clear" w:color="auto" w:fill="auto"/>
+            <w:noWrap/>
+            <w:vAlign w:val="bottom"/>
+            <w:hideMark/>
+          </w:tcPr>
+          <w:p>
+            <w:pPr>
+              <w:spacing w:after="0" w:line="240" w:lineRule="auto"/>
+              <w:rPr>
+                <w:rFonts w:ascii="Calibri" w:eastAsia="Times New Roman" w:hAnsi="Calibri" w:cs="Calibri"/>
+                <w:color w:val="000000"/>
+                <w:lang w:eastAsia="en-PH"/>
+              </w:rPr>
+            </w:pPr>
+            <w:r>
+              <w:rPr>
+                <w:rFonts w:ascii="Calibri" w:eastAsia="Times New Roman" w:hAnsi="Calibri" w:cs="Calibri"/>
+                <w:color w:val="000000"/>
+                <w:lang w:eastAsia="en-PH"/>
+              </w:rPr>
+              <w:t xml:space="preserve">Dermatologist </w:t>
+            </w:r>
+          </w:p>
+        </w:tc>
+      </w:tr>
+      <w:tr>
+        <w:trPr>
+          <w:trHeight w:val="92"/>
+        </w:trPr>
+        <w:tc>
+          <w:tcPr>
+            <w:tcW w:w="1973" w:type="dxa"/>
+            <w:tcBorders>
+              <w:top w:val="nil"/>
+              <w:left w:val="single" w:sz="4" w:space="0" w:color="auto"/>
+              <w:bottom w:val="single" w:sz="4" w:space="0" w:color="auto"/>
+              <w:right w:val="single" w:sz="4" w:space="0" w:color="auto"/>
+            </w:tcBorders>
+            <w:shd w:val="clear" w:color="auto" w:fill="auto"/>
+            <w:noWrap/>
+            <w:vAlign w:val="bottom"/>
+            <w:hideMark/>
+          </w:tcPr>
+          <w:p>
+            <w:pPr>
+              <w:spacing w:after="0" w:line="240" w:lineRule="auto"/>
+              <w:rPr>
+                <w:rFonts w:ascii="Calibri" w:eastAsia="Times New Roman" w:hAnsi="Calibri" w:cs="Calibri"/>
+                <w:b/>
+                <w:bCs/>
+                <w:color w:val="000000"/>
+                <w:lang w:eastAsia="en-PH"/>
+              </w:rPr>
+            </w:pPr>
+            <w:r>
+              <w:rPr>
+                <w:rFonts w:ascii="Calibri" w:eastAsia="Times New Roman" w:hAnsi="Calibri" w:cs="Calibri"/>
+                <w:b/>
+                <w:bCs/>
+                <w:color w:val="000000"/>
+                <w:lang w:eastAsia="en-PH"/>
+              </w:rPr>
+              <w:t>Related Use Cases</w:t>
+            </w:r>
+          </w:p>
+        </w:tc>
+        <w:tc>
+          <w:tcPr>
+            <w:tcW w:w="7770" w:type="dxa"/>
+            <w:gridSpan w:val="2"/>
+            <w:tcBorders>
+              <w:top w:val="single" w:sz="4" w:space="0" w:color="auto"/>
+              <w:left w:val="nil"/>
+              <w:bottom w:val="single" w:sz="4" w:space="0" w:color="auto"/>
+              <w:right w:val="single" w:sz="4" w:space="0" w:color="auto"/>
+            </w:tcBorders>
+            <w:shd w:val="clear" w:color="auto" w:fill="auto"/>
+            <w:noWrap/>
+            <w:vAlign w:val="bottom"/>
+            <w:hideMark/>
+          </w:tcPr>
+          <w:p>
+            <w:pPr>
+              <w:spacing w:after="0" w:line="240" w:lineRule="auto"/>
+              <w:rPr>
+                <w:rFonts w:ascii="Calibri" w:eastAsia="Times New Roman" w:hAnsi="Calibri" w:cs="Calibri"/>
+                <w:color w:val="000000"/>
+                <w:lang w:eastAsia="en-PH"/>
+              </w:rPr>
+            </w:pPr>
+          </w:p>
+        </w:tc>
+      </w:tr>
+      <w:tr>
+        <w:trPr>
+          <w:trHeight w:val="92"/>
+        </w:trPr>
+        <w:tc>
+          <w:tcPr>
+            <w:tcW w:w="1973" w:type="dxa"/>
+            <w:tcBorders>
+              <w:top w:val="nil"/>
+              <w:left w:val="single" w:sz="4" w:space="0" w:color="auto"/>
+              <w:bottom w:val="single" w:sz="4" w:space="0" w:color="auto"/>
+              <w:right w:val="single" w:sz="4" w:space="0" w:color="auto"/>
+            </w:tcBorders>
+            <w:shd w:val="clear" w:color="auto" w:fill="auto"/>
+            <w:noWrap/>
+            <w:vAlign w:val="bottom"/>
+            <w:hideMark/>
+          </w:tcPr>
+          <w:p>
+            <w:pPr>
+              <w:spacing w:after="0" w:line="240" w:lineRule="auto"/>
+              <w:rPr>
+                <w:rFonts w:ascii="Calibri" w:eastAsia="Times New Roman" w:hAnsi="Calibri" w:cs="Calibri"/>
+                <w:b/>
+                <w:bCs/>
+                <w:color w:val="000000"/>
+                <w:lang w:eastAsia="en-PH"/>
+              </w:rPr>
+            </w:pPr>
+            <w:r>
+              <w:rPr>
+                <w:rFonts w:ascii="Calibri" w:eastAsia="Times New Roman" w:hAnsi="Calibri" w:cs="Calibri"/>
+                <w:b/>
+                <w:bCs/>
+                <w:color w:val="000000"/>
+                <w:lang w:eastAsia="en-PH"/>
+              </w:rPr>
+              <w:t>Stakeholder</w:t>
+            </w:r>
+          </w:p>
+        </w:tc>
+        <w:tc>
+          <w:tcPr>
+            <w:tcW w:w="7770" w:type="dxa"/>
+            <w:gridSpan w:val="2"/>
+            <w:tcBorders>
+              <w:top w:val="single" w:sz="4" w:space="0" w:color="auto"/>
+              <w:left w:val="nil"/>
+              <w:bottom w:val="single" w:sz="4" w:space="0" w:color="auto"/>
+              <w:right w:val="single" w:sz="4" w:space="0" w:color="auto"/>
+            </w:tcBorders>
+            <w:shd w:val="clear" w:color="auto" w:fill="auto"/>
+            <w:noWrap/>
+            <w:vAlign w:val="bottom"/>
+            <w:hideMark/>
+          </w:tcPr>
+          <w:p>
+            <w:pPr>
+              <w:spacing w:after="0" w:line="240" w:lineRule="auto"/>
+              <w:rPr>
+                <w:rFonts w:ascii="Calibri" w:eastAsia="Times New Roman" w:hAnsi="Calibri" w:cs="Calibri"/>
+                <w:color w:val="000000"/>
+                <w:lang w:eastAsia="en-PH"/>
+              </w:rPr>
+            </w:pPr>
+            <w:r>
+              <w:rPr>
+                <w:rFonts w:ascii="Calibri" w:eastAsia="Times New Roman" w:hAnsi="Calibri" w:cs="Calibri"/>
+                <w:color w:val="000000"/>
+                <w:lang w:eastAsia="en-PH"/>
+              </w:rPr>
+              <w:t>Patient, Dermatologist</w:t>
+            </w:r>
+          </w:p>
+        </w:tc>
+      </w:tr>
+      <w:tr>
+        <w:trPr>
+          <w:trHeight w:val="92"/>
+        </w:trPr>
+        <w:tc>
+          <w:tcPr>
+            <w:tcW w:w="1973" w:type="dxa"/>
+            <w:tcBorders>
+              <w:top w:val="nil"/>
+              <w:left w:val="single" w:sz="4" w:space="0" w:color="auto"/>
+              <w:bottom w:val="single" w:sz="4" w:space="0" w:color="auto"/>
+              <w:right w:val="single" w:sz="4" w:space="0" w:color="auto"/>
+            </w:tcBorders>
+            <w:shd w:val="clear" w:color="auto" w:fill="auto"/>
+            <w:noWrap/>
+            <w:vAlign w:val="bottom"/>
+            <w:hideMark/>
+          </w:tcPr>
+          <w:p>
+            <w:pPr>
+              <w:spacing w:after="0" w:line="240" w:lineRule="auto"/>
+              <w:rPr>
+                <w:rFonts w:ascii="Calibri" w:eastAsia="Times New Roman" w:hAnsi="Calibri" w:cs="Calibri"/>
+                <w:b/>
+                <w:bCs/>
+                <w:color w:val="000000"/>
+                <w:lang w:eastAsia="en-PH"/>
+              </w:rPr>
+            </w:pPr>
+            <w:r>
+              <w:rPr>
+                <w:rFonts w:ascii="Calibri" w:eastAsia="Times New Roman" w:hAnsi="Calibri" w:cs="Calibri"/>
+                <w:b/>
+                <w:bCs/>
+                <w:color w:val="000000"/>
+                <w:lang w:eastAsia="en-PH"/>
+              </w:rPr>
+              <w:t>Pre-Condition</w:t>
+            </w:r>
+          </w:p>
+        </w:tc>
+        <w:tc>
+          <w:tcPr>
+            <w:tcW w:w="7770" w:type="dxa"/>
+            <w:gridSpan w:val="2"/>
+            <w:tcBorders>
+              <w:top w:val="single" w:sz="4" w:space="0" w:color="auto"/>
+              <w:left w:val="nil"/>
+              <w:bottom w:val="single" w:sz="4" w:space="0" w:color="auto"/>
+              <w:right w:val="single" w:sz="4" w:space="0" w:color="auto"/>
+            </w:tcBorders>
+            <w:shd w:val="clear" w:color="auto" w:fill="auto"/>
+            <w:noWrap/>
+            <w:vAlign w:val="bottom"/>
+            <w:hideMark/>
+          </w:tcPr>
+          <w:p>
+            <w:pPr>
+              <w:spacing w:after="0" w:line="240" w:lineRule="auto"/>
+              <w:rPr>
+                <w:rFonts w:ascii="Calibri" w:eastAsia="Times New Roman" w:hAnsi="Calibri" w:cs="Calibri"/>
+                <w:color w:val="000000"/>
+                <w:lang w:eastAsia="en-PH"/>
+              </w:rPr>
+            </w:pPr>
+            <w:r>
+              <w:rPr>
+                <w:rFonts w:ascii="Calibri" w:eastAsia="Times New Roman" w:hAnsi="Calibri" w:cs="Calibri"/>
+                <w:color w:val="000000"/>
+                <w:lang w:eastAsia="en-PH"/>
+              </w:rPr>
+              <w:t xml:space="preserve">Accomplished Appointment </w:t>
+            </w:r>
+          </w:p>
+        </w:tc>
+      </w:tr>
+      <w:tr>
+        <w:trPr>
+          <w:trHeight w:val="92"/>
+        </w:trPr>
+        <w:tc>
+          <w:tcPr>
+            <w:tcW w:w="1973" w:type="dxa"/>
+            <w:tcBorders>
+              <w:top w:val="nil"/>
+              <w:left w:val="single" w:sz="4" w:space="0" w:color="auto"/>
+              <w:bottom w:val="single" w:sz="4" w:space="0" w:color="auto"/>
+              <w:right w:val="single" w:sz="4" w:space="0" w:color="auto"/>
+            </w:tcBorders>
+            <w:shd w:val="clear" w:color="auto" w:fill="auto"/>
+            <w:noWrap/>
+            <w:vAlign w:val="bottom"/>
+            <w:hideMark/>
+          </w:tcPr>
+          <w:p>
+            <w:pPr>
+              <w:spacing w:after="0" w:line="240" w:lineRule="auto"/>
+              <w:rPr>
+                <w:rFonts w:ascii="Calibri" w:eastAsia="Times New Roman" w:hAnsi="Calibri" w:cs="Calibri"/>
+                <w:b/>
+                <w:bCs/>
+                <w:color w:val="000000"/>
+                <w:lang w:eastAsia="en-PH"/>
+              </w:rPr>
+            </w:pPr>
+            <w:r>
+              <w:rPr>
+                <w:rFonts w:ascii="Calibri" w:eastAsia="Times New Roman" w:hAnsi="Calibri" w:cs="Calibri"/>
+                <w:b/>
+                <w:bCs/>
+                <w:color w:val="000000"/>
+                <w:lang w:eastAsia="en-PH"/>
+              </w:rPr>
+              <w:t>Post-Condition</w:t>
+            </w:r>
+          </w:p>
+        </w:tc>
+        <w:tc>
+          <w:tcPr>
+            <w:tcW w:w="7770" w:type="dxa"/>
+            <w:gridSpan w:val="2"/>
+            <w:tcBorders>
+              <w:top w:val="single" w:sz="4" w:space="0" w:color="auto"/>
+              <w:left w:val="nil"/>
+              <w:bottom w:val="single" w:sz="4" w:space="0" w:color="auto"/>
+              <w:right w:val="single" w:sz="4" w:space="0" w:color="auto"/>
+            </w:tcBorders>
+            <w:shd w:val="clear" w:color="auto" w:fill="auto"/>
+            <w:noWrap/>
+            <w:vAlign w:val="bottom"/>
+            <w:hideMark/>
+          </w:tcPr>
+          <w:p>
+            <w:pPr>
+              <w:spacing w:after="0" w:line="240" w:lineRule="auto"/>
+              <w:rPr>
+                <w:rFonts w:ascii="Calibri" w:eastAsia="Times New Roman" w:hAnsi="Calibri" w:cs="Calibri"/>
+                <w:color w:val="000000"/>
+                <w:lang w:eastAsia="en-PH"/>
+              </w:rPr>
+            </w:pPr>
             <w:r>
               <w:rPr>
                 <w:rFonts w:ascii="Calibri" w:eastAsia="Times New Roman" w:hAnsi="Calibri" w:cs="Calibri"/>
@@ -8630,7 +9807,6 @@
                 <w:color w:val="000000"/>
                 <w:lang w:eastAsia="en-PH"/>
               </w:rPr>
-              <w:lastRenderedPageBreak/>
               <w:t> </w:t>
             </w:r>
           </w:p>

</xml_diff>

<commit_message>
FINAL Use Case Desc
</commit_message>
<xml_diff>
--- a/SSYSADD1 DOCU/Diagrams/Word File/Use Case Description.docx
+++ b/SSYSADD1 DOCU/Diagrams/Word File/Use Case Description.docx
@@ -7801,8 +7801,6 @@
                 <w:lang w:eastAsia="en-PH"/>
               </w:rPr>
             </w:pPr>
-            <w:bookmarkStart w:id="0" w:name="_GoBack"/>
-            <w:bookmarkEnd w:id="0"/>
           </w:p>
         </w:tc>
       </w:tr>
@@ -7880,6 +7878,9 @@
         </w:tc>
       </w:tr>
     </w:tbl>
+    <w:p/>
+    <w:p/>
+    <w:p/>
     <w:p/>
     <w:p/>
     <w:p/>
@@ -7934,6 +7935,7 @@
                 <w:color w:val="000000"/>
                 <w:lang w:eastAsia="en-PH"/>
               </w:rPr>
+              <w:lastRenderedPageBreak/>
               <w:t>Use Case</w:t>
             </w:r>
           </w:p>
@@ -8256,7 +8258,6 @@
                 <w:color w:val="000000"/>
                 <w:lang w:eastAsia="en-PH"/>
               </w:rPr>
-              <w:lastRenderedPageBreak/>
               <w:t>Actor</w:t>
             </w:r>
           </w:p>
@@ -8956,7 +8957,10 @@
       </w:tr>
     </w:tbl>
     <w:p/>
-    <w:p/>
+    <w:p>
+      <w:bookmarkStart w:id="0" w:name="_GoBack"/>
+      <w:bookmarkEnd w:id="0"/>
+    </w:p>
     <w:tbl>
       <w:tblPr>
         <w:tblW w:w="9743" w:type="dxa"/>

</xml_diff>